<commit_message>
saved changes to pflichtenheft
</commit_message>
<xml_diff>
--- a/documents/Pflichtenheft.docx
+++ b/documents/Pflichtenheft.docx
@@ -13,6 +13,7 @@
           <w:docPartUnique/>
         </w:docPartObj>
       </w:sdtPr>
+      <w:sdtEndPr/>
       <w:sdtContent>
         <w:p>
           <w:pPr>
@@ -368,6 +369,7 @@
                                   <w:dataBinding w:prefixMappings="xmlns:ns0='http://purl.org/dc/elements/1.1/' xmlns:ns1='http://schemas.openxmlformats.org/package/2006/metadata/core-properties' " w:xpath="/ns1:coreProperties[1]/ns0:creator[1]" w:storeItemID="{6C3C8BC8-F283-45AE-878A-BAB7291924A1}"/>
                                   <w:text/>
                                 </w:sdtPr>
+                                <w:sdtEndPr/>
                                 <w:sdtContent>
                                   <w:p>
                                     <w:pPr>
@@ -413,6 +415,7 @@
                                     <w:dataBinding w:prefixMappings="xmlns:ns0='http://schemas.microsoft.com/office/2006/coverPageProps' " w:xpath="/ns0:CoverPageProperties[1]/ns0:CompanyEmail[1]" w:storeItemID="{55AF091B-3C7A-41E3-B477-F2FDAA23CFDA}"/>
                                     <w:text/>
                                   </w:sdtPr>
+                                  <w:sdtEndPr/>
                                   <w:sdtContent>
                                     <w:r>
                                       <w:rPr>
@@ -623,6 +626,7 @@
                                     <w:dataBinding w:prefixMappings="xmlns:ns0='http://schemas.microsoft.com/office/2006/coverPageProps' " w:xpath="/ns0:CoverPageProperties[1]/ns0:Abstract[1]" w:storeItemID="{55AF091B-3C7A-41E3-B477-F2FDAA23CFDA}"/>
                                     <w:text w:multiLine="1"/>
                                   </w:sdtPr>
+                                  <w:sdtEndPr/>
                                   <w:sdtContent>
                                     <w:r>
                                       <w:rPr>
@@ -1067,8 +1071,8 @@
                                     <w:dataBinding w:prefixMappings="xmlns:ns0='http://purl.org/dc/elements/1.1/' xmlns:ns1='http://schemas.openxmlformats.org/package/2006/metadata/core-properties' " w:xpath="/ns1:coreProperties[1]/ns0:title[1]" w:storeItemID="{6C3C8BC8-F283-45AE-878A-BAB7291924A1}"/>
                                     <w:text w:multiLine="1"/>
                                   </w:sdtPr>
+                                  <w:sdtEndPr/>
                                   <w:sdtContent>
-                                    <w:proofErr w:type="spellStart"/>
                                     <w:r>
                                       <w:rPr>
                                         <w:rFonts w:ascii="Arial" w:eastAsiaTheme="majorEastAsia" w:hAnsi="Arial" w:cs="Arial"/>
@@ -1080,7 +1084,6 @@
                                       </w:rPr>
                                       <w:t>InstaLearnApp</w:t>
                                     </w:r>
-                                    <w:proofErr w:type="spellEnd"/>
                                     <w:r>
                                       <w:rPr>
                                         <w:rFonts w:ascii="Arial" w:eastAsiaTheme="majorEastAsia" w:hAnsi="Arial" w:cs="Arial"/>
@@ -1110,6 +1113,7 @@
                                   <w:dataBinding w:prefixMappings="xmlns:ns0='http://purl.org/dc/elements/1.1/' xmlns:ns1='http://schemas.openxmlformats.org/package/2006/metadata/core-properties' " w:xpath="/ns1:coreProperties[1]/ns0:subject[1]" w:storeItemID="{6C3C8BC8-F283-45AE-878A-BAB7291924A1}"/>
                                   <w:text/>
                                 </w:sdtPr>
+                                <w:sdtEndPr/>
                                 <w:sdtContent>
                                   <w:p>
                                     <w:pPr>
@@ -4691,7 +4695,6 @@
         </w:rPr>
         <w:t xml:space="preserve"> </w:t>
       </w:r>
-      <w:proofErr w:type="spellStart"/>
       <w:r>
         <w:rPr>
           <w:rFonts w:ascii="Arial" w:hAnsi="Arial" w:cs="Arial"/>
@@ -4699,7 +4702,6 @@
         <w:t>InstaLearnApp</w:t>
       </w:r>
       <w:bookmarkEnd w:id="0"/>
-      <w:proofErr w:type="spellEnd"/>
       <w:r>
         <w:rPr>
           <w:rFonts w:ascii="Arial" w:hAnsi="Arial" w:cs="Arial"/>
@@ -4787,21 +4789,7 @@
         <w:rPr>
           <w:rFonts w:ascii="Arial" w:hAnsi="Arial"/>
         </w:rPr>
-        <w:t xml:space="preserve">(fortan </w:t>
-      </w:r>
-      <w:proofErr w:type="spellStart"/>
-      <w:r>
-        <w:rPr>
-          <w:rFonts w:ascii="Arial" w:hAnsi="Arial"/>
-        </w:rPr>
-        <w:t>Lernapp</w:t>
-      </w:r>
-      <w:proofErr w:type="spellEnd"/>
-      <w:r>
-        <w:rPr>
-          <w:rFonts w:ascii="Arial" w:hAnsi="Arial"/>
-        </w:rPr>
-        <w:t>)</w:t>
+        <w:t>(fortan Lernapp)</w:t>
       </w:r>
       <w:r>
         <w:rPr>
@@ -4813,21 +4801,7 @@
         <w:rPr>
           <w:rFonts w:ascii="Arial" w:hAnsi="Arial"/>
         </w:rPr>
-        <w:t xml:space="preserve"> Die </w:t>
-      </w:r>
-      <w:proofErr w:type="spellStart"/>
-      <w:r>
-        <w:rPr>
-          <w:rFonts w:ascii="Arial" w:hAnsi="Arial"/>
-        </w:rPr>
-        <w:t>Lernapp</w:t>
-      </w:r>
-      <w:proofErr w:type="spellEnd"/>
-      <w:r>
-        <w:rPr>
-          <w:rFonts w:ascii="Arial" w:hAnsi="Arial"/>
-        </w:rPr>
-        <w:t xml:space="preserve"> wird im Auftrag von Herrn Schiffner und Herr Schmidt konzipiert und entwickelt. Vom Auftraggeber spezifizierte Anforderungen sind daher in erster Linie zu berücksichtigen und damit zu implementieren. </w:t>
+        <w:t xml:space="preserve"> Die Lernapp wird im Auftrag von Herrn Schiffner und Herr Schmidt konzipiert und entwickelt. Vom Auftraggeber spezifizierte Anforderungen sind daher in erster Linie zu berücksichtigen und damit zu implementieren. </w:t>
       </w:r>
       <w:r>
         <w:rPr>
@@ -4899,21 +4873,7 @@
         <w:rPr>
           <w:rFonts w:ascii="Arial" w:hAnsi="Arial"/>
         </w:rPr>
-        <w:t xml:space="preserve">Problematisch könnte jedoch vorliegend die Zielgruppe der </w:t>
-      </w:r>
-      <w:proofErr w:type="spellStart"/>
-      <w:r>
-        <w:rPr>
-          <w:rFonts w:ascii="Arial" w:hAnsi="Arial"/>
-        </w:rPr>
-        <w:t>Lernapp</w:t>
-      </w:r>
-      <w:proofErr w:type="spellEnd"/>
-      <w:r>
-        <w:rPr>
-          <w:rFonts w:ascii="Arial" w:hAnsi="Arial"/>
-        </w:rPr>
-        <w:t xml:space="preserve"> werden. Diese ist zahlenmäßig nicht begrenzt, womit im Rahmen des Projekts überdies die Anforderungen an ein massetaugliches Produkt zu berücksichtigen sind.</w:t>
+        <w:t>Problematisch könnte jedoch vorliegend die Zielgruppe der Lernapp werden. Diese ist zahlenmäßig nicht begrenzt, womit im Rahmen des Projekts überdies die Anforderungen an ein massetaugliches Produkt zu berücksichtigen sind.</w:t>
       </w:r>
       <w:r>
         <w:rPr>
@@ -5160,21 +5120,7 @@
         <w:rPr>
           <w:rFonts w:ascii="Arial" w:hAnsi="Arial" w:cs="Arial"/>
         </w:rPr>
-        <w:t xml:space="preserve">Projektplan für die Restlaufzeit des Projekts; umfasst Aktivitäten, Zuordnung zu den Teammitgliedern, Zeiträume (Aktivitäten sind in wöchentlich </w:t>
-      </w:r>
-      <w:proofErr w:type="spellStart"/>
-      <w:r>
-        <w:rPr>
-          <w:rFonts w:ascii="Arial" w:hAnsi="Arial" w:cs="Arial"/>
-        </w:rPr>
-        <w:t>herunterzubrechen</w:t>
-      </w:r>
-      <w:proofErr w:type="spellEnd"/>
-      <w:r>
-        <w:rPr>
-          <w:rFonts w:ascii="Arial" w:hAnsi="Arial" w:cs="Arial"/>
-        </w:rPr>
-        <w:t>)</w:t>
+        <w:t>Projektplan für die Restlaufzeit des Projekts; umfasst Aktivitäten, Zuordnung zu den Teammitgliedern, Zeiträume (Aktivitäten sind in wöchentlich herunterzubrechen)</w:t>
       </w:r>
     </w:p>
     <w:p>
@@ -5212,21 +5158,7 @@
         <w:rPr>
           <w:rFonts w:ascii="Arial" w:hAnsi="Arial" w:cs="Arial"/>
         </w:rPr>
-        <w:t>Aufwandsnachweis (</w:t>
-      </w:r>
-      <w:proofErr w:type="spellStart"/>
-      <w:r>
-        <w:rPr>
-          <w:rFonts w:ascii="Arial" w:hAnsi="Arial" w:cs="Arial"/>
-        </w:rPr>
-        <w:t>tagweise</w:t>
-      </w:r>
-      <w:proofErr w:type="spellEnd"/>
-      <w:r>
-        <w:rPr>
-          <w:rFonts w:ascii="Arial" w:hAnsi="Arial" w:cs="Arial"/>
-        </w:rPr>
-        <w:t xml:space="preserve"> Aufstellung der Arbeiten der einzelnen Mitarbeiter)</w:t>
+        <w:t>Aufwandsnachweis (tagweise Aufstellung der Arbeiten der einzelnen Mitarbeiter)</w:t>
       </w:r>
     </w:p>
     <w:p>
@@ -5427,21 +5359,7 @@
         <w:rPr>
           <w:rFonts w:ascii="Arial" w:hAnsi="Arial" w:cs="Arial"/>
         </w:rPr>
-        <w:t>Rückblickende Analyse (sog. „Post-</w:t>
-      </w:r>
-      <w:proofErr w:type="spellStart"/>
-      <w:r>
-        <w:rPr>
-          <w:rFonts w:ascii="Arial" w:hAnsi="Arial" w:cs="Arial"/>
-        </w:rPr>
-        <w:t>Mortem</w:t>
-      </w:r>
-      <w:proofErr w:type="spellEnd"/>
-      <w:r>
-        <w:rPr>
-          <w:rFonts w:ascii="Arial" w:hAnsi="Arial" w:cs="Arial"/>
-        </w:rPr>
-        <w:t>“)</w:t>
+        <w:t>Rückblickende Analyse (sog. „Post-Mortem“)</w:t>
       </w:r>
     </w:p>
     <w:p>
@@ -5642,21 +5560,7 @@
         <w:rPr>
           <w:rFonts w:ascii="Arial" w:hAnsi="Arial" w:cs="Arial"/>
         </w:rPr>
-        <w:t xml:space="preserve">Darüber hinaus ist eine Erklärung auszudrucken und ausgefüllt, sowie unterschrieben am letzten Vorlesungstermin abzugeben (Termin: _____). Das PDF-Formular für die Erklärung wird vor dem Termin in </w:t>
-      </w:r>
-      <w:proofErr w:type="spellStart"/>
-      <w:r>
-        <w:rPr>
-          <w:rFonts w:ascii="Arial" w:hAnsi="Arial" w:cs="Arial"/>
-        </w:rPr>
-        <w:t>Moodle</w:t>
-      </w:r>
-      <w:proofErr w:type="spellEnd"/>
-      <w:r>
-        <w:rPr>
-          <w:rFonts w:ascii="Arial" w:hAnsi="Arial" w:cs="Arial"/>
-        </w:rPr>
-        <w:t xml:space="preserve"> bereitgestellt sein.</w:t>
+        <w:t>Darüber hinaus ist eine Erklärung auszudrucken und ausgefüllt, sowie unterschrieben am letzten Vorlesungstermin abzugeben (Termin: _____). Das PDF-Formular für die Erklärung wird vor dem Termin in Moodle bereitgestellt sein.</w:t>
       </w:r>
     </w:p>
     <w:p>
@@ -5776,21 +5680,7 @@
         <w:rPr>
           <w:rFonts w:ascii="Arial" w:hAnsi="Arial"/>
         </w:rPr>
-        <w:t xml:space="preserve"> Weitergehend sind jedoch auch die Zielgruppe der </w:t>
-      </w:r>
-      <w:proofErr w:type="spellStart"/>
-      <w:r>
-        <w:rPr>
-          <w:rFonts w:ascii="Arial" w:hAnsi="Arial"/>
-        </w:rPr>
-        <w:t>Lernapp</w:t>
-      </w:r>
-      <w:proofErr w:type="spellEnd"/>
-      <w:r>
-        <w:rPr>
-          <w:rFonts w:ascii="Arial" w:hAnsi="Arial"/>
-        </w:rPr>
-        <w:t xml:space="preserve"> – die </w:t>
+        <w:t xml:space="preserve"> Weitergehend sind jedoch auch die Zielgruppe der Lernapp – die </w:t>
       </w:r>
       <w:r>
         <w:rPr>
@@ -6038,14 +5928,12 @@
         </w:rPr>
         <w:t xml:space="preserve">Folgende Mindestanforderungen sind im Rahmen der </w:t>
       </w:r>
-      <w:proofErr w:type="spellStart"/>
       <w:r>
         <w:rPr>
           <w:rFonts w:ascii="Arial" w:hAnsi="Arial"/>
         </w:rPr>
         <w:t>InstaLearnApp</w:t>
       </w:r>
-      <w:proofErr w:type="spellEnd"/>
       <w:r>
         <w:rPr>
           <w:rFonts w:ascii="Arial" w:hAnsi="Arial"/>
@@ -6504,19 +6392,11 @@
                 <w:rFonts w:ascii="Arial" w:hAnsi="Arial"/>
               </w:rPr>
             </w:pPr>
-            <w:proofErr w:type="spellStart"/>
             <w:r>
               <w:rPr>
                 <w:rFonts w:ascii="Arial" w:hAnsi="Arial"/>
               </w:rPr>
-              <w:t>Scoreboard</w:t>
-            </w:r>
-            <w:proofErr w:type="spellEnd"/>
-            <w:r>
-              <w:rPr>
-                <w:rFonts w:ascii="Arial" w:hAnsi="Arial"/>
-              </w:rPr>
-              <w:t xml:space="preserve"> über alle Spieler</w:t>
+              <w:t>Scoreboard über alle Spieler</w:t>
             </w:r>
           </w:p>
         </w:tc>
@@ -7737,14 +7617,12 @@
         </w:rPr>
         <w:t xml:space="preserve">Durch ein möglichst einfach gehaltenes User Interface soll die </w:t>
       </w:r>
-      <w:proofErr w:type="spellStart"/>
       <w:r>
         <w:rPr>
           <w:rFonts w:ascii="Arial" w:hAnsi="Arial"/>
         </w:rPr>
         <w:t>InstaLearnApp</w:t>
       </w:r>
-      <w:proofErr w:type="spellEnd"/>
       <w:r>
         <w:rPr>
           <w:rFonts w:ascii="Arial" w:hAnsi="Arial"/>
@@ -7850,49 +7728,7 @@
         <w:rPr>
           <w:rFonts w:cs="Arial"/>
         </w:rPr>
-        <w:t>. Zusätzliche selbst auferlegte Anforderungen an die Applikation (</w:t>
-      </w:r>
-      <w:proofErr w:type="spellStart"/>
-      <w:r>
-        <w:rPr>
-          <w:rFonts w:cs="Arial"/>
-        </w:rPr>
-        <w:t>unique</w:t>
-      </w:r>
-      <w:proofErr w:type="spellEnd"/>
-      <w:r>
-        <w:rPr>
-          <w:rFonts w:cs="Arial"/>
-        </w:rPr>
-        <w:t xml:space="preserve"> </w:t>
-      </w:r>
-      <w:proofErr w:type="spellStart"/>
-      <w:r>
-        <w:rPr>
-          <w:rFonts w:cs="Arial"/>
-        </w:rPr>
-        <w:t>selling</w:t>
-      </w:r>
-      <w:proofErr w:type="spellEnd"/>
-      <w:r>
-        <w:rPr>
-          <w:rFonts w:cs="Arial"/>
-        </w:rPr>
-        <w:t xml:space="preserve"> </w:t>
-      </w:r>
-      <w:proofErr w:type="spellStart"/>
-      <w:r>
-        <w:rPr>
-          <w:rFonts w:cs="Arial"/>
-        </w:rPr>
-        <w:t>point</w:t>
-      </w:r>
-      <w:proofErr w:type="spellEnd"/>
-      <w:r>
-        <w:rPr>
-          <w:rFonts w:cs="Arial"/>
-        </w:rPr>
-        <w:t>)</w:t>
+        <w:t>. Zusätzliche selbst auferlegte Anforderungen an die Applikation (unique selling point)</w:t>
       </w:r>
       <w:bookmarkEnd w:id="26"/>
     </w:p>
@@ -7980,14 +7816,12 @@
         </w:rPr>
         <w:t xml:space="preserve">Der Lerner soll für die Verwendung der </w:t>
       </w:r>
-      <w:proofErr w:type="spellStart"/>
       <w:r>
         <w:rPr>
           <w:rFonts w:ascii="Arial" w:hAnsi="Arial"/>
         </w:rPr>
         <w:t>InstaLearnApp</w:t>
       </w:r>
-      <w:proofErr w:type="spellEnd"/>
       <w:r>
         <w:rPr>
           <w:rFonts w:ascii="Arial" w:hAnsi="Arial"/>
@@ -8123,16 +7957,8 @@
         <w:rPr>
           <w:b/>
         </w:rPr>
-        <w:t xml:space="preserve">Farben zum Freischalten – am Beispiel der App </w:t>
-      </w:r>
-      <w:proofErr w:type="spellStart"/>
-      <w:r>
-        <w:rPr>
-          <w:b/>
-        </w:rPr>
-        <w:t>Highrise</w:t>
-      </w:r>
-      <w:proofErr w:type="spellEnd"/>
+        <w:t>Farben zum Freischalten – am Beispiel der App Highrise</w:t>
+      </w:r>
       <w:r>
         <w:rPr>
           <w:b/>
@@ -8568,35 +8394,7 @@
         <w:rPr>
           <w:rFonts w:ascii="Arial" w:hAnsi="Arial"/>
         </w:rPr>
-        <w:t xml:space="preserve"> Die einzelne Ausgestaltung wird im Rahmen der </w:t>
-      </w:r>
-      <w:proofErr w:type="spellStart"/>
-      <w:r>
-        <w:rPr>
-          <w:rFonts w:ascii="Arial" w:hAnsi="Arial"/>
-        </w:rPr>
-        <w:t>use</w:t>
-      </w:r>
-      <w:proofErr w:type="spellEnd"/>
-      <w:r>
-        <w:rPr>
-          <w:rFonts w:ascii="Arial" w:hAnsi="Arial"/>
-        </w:rPr>
-        <w:t xml:space="preserve"> </w:t>
-      </w:r>
-      <w:proofErr w:type="spellStart"/>
-      <w:r>
-        <w:rPr>
-          <w:rFonts w:ascii="Arial" w:hAnsi="Arial"/>
-        </w:rPr>
-        <w:t>cases</w:t>
-      </w:r>
-      <w:proofErr w:type="spellEnd"/>
-      <w:r>
-        <w:rPr>
-          <w:rFonts w:ascii="Arial" w:hAnsi="Arial"/>
-        </w:rPr>
-        <w:t xml:space="preserve"> näher definiert.</w:t>
+        <w:t xml:space="preserve"> Die einzelne Ausgestaltung wird im Rahmen der use cases näher definiert.</w:t>
       </w:r>
     </w:p>
     <w:p>
@@ -8825,10 +8623,10 @@
             <v:path o:extrusionok="f" gradientshapeok="t" o:connecttype="rect"/>
             <o:lock v:ext="edit" aspectratio="t"/>
           </v:shapetype>
-          <v:shape id="_x0000_i1025" type="#_x0000_t75" style="width:481.15pt;height:393.8pt" o:ole="">
+          <v:shape id="_x0000_i1025" type="#_x0000_t75" style="width:481.5pt;height:393.75pt" o:ole="">
             <v:imagedata r:id="rId16" o:title=""/>
           </v:shape>
-          <o:OLEObject Type="Embed" ProgID="Visio.Drawing.15" ShapeID="_x0000_i1025" DrawAspect="Content" ObjectID="_1543410545" r:id="rId17"/>
+          <o:OLEObject Type="Embed" ProgID="Visio.Drawing.15" ShapeID="_x0000_i1025" DrawAspect="Content" ObjectID="_1543419301" r:id="rId17"/>
         </w:object>
       </w:r>
     </w:p>
@@ -8838,13 +8636,32 @@
       </w:pPr>
       <w:bookmarkStart w:id="33" w:name="_Toc468285567"/>
       <w:r>
-        <w:t>bb. Textuelle Beschreibung</w:t>
+        <w:t>bb. Tabellarische Beschreibung</w:t>
       </w:r>
       <w:bookmarkEnd w:id="33"/>
-    </w:p>
-    <w:p>
+      <w:r>
+        <w:t xml:space="preserve"> der Anwendungsfälle</w:t>
+      </w:r>
+    </w:p>
+    <w:p>
+      <w:pPr>
+        <w:pStyle w:val="berschrift4"/>
+      </w:pPr>
       <w:r>
         <w:t>(1) UC01 Schüler registrieren</w:t>
+      </w:r>
+    </w:p>
+    <w:p>
+      <w:pPr>
+        <w:rPr>
+          <w:i/>
+        </w:rPr>
+      </w:pPr>
+      <w:r>
+        <w:rPr>
+          <w:i/>
+        </w:rPr>
+        <w:t>bearbeitet von Daniel Dobras</w:t>
       </w:r>
     </w:p>
     <w:tbl>
@@ -8862,6 +8679,7 @@
           <w:tcPr>
             <w:tcW w:w="9628" w:type="dxa"/>
             <w:gridSpan w:val="2"/>
+            <w:shd w:val="clear" w:color="auto" w:fill="002060"/>
           </w:tcPr>
           <w:p>
             <w:r>
@@ -8874,6 +8692,7 @@
         <w:tc>
           <w:tcPr>
             <w:tcW w:w="1980" w:type="dxa"/>
+            <w:shd w:val="clear" w:color="auto" w:fill="BDD6EE" w:themeFill="accent1" w:themeFillTint="66"/>
           </w:tcPr>
           <w:p>
             <w:r>
@@ -8884,6 +8703,7 @@
         <w:tc>
           <w:tcPr>
             <w:tcW w:w="7648" w:type="dxa"/>
+            <w:shd w:val="clear" w:color="auto" w:fill="BDD6EE" w:themeFill="accent1" w:themeFillTint="66"/>
           </w:tcPr>
           <w:p>
             <w:r>
@@ -8896,6 +8716,7 @@
         <w:tc>
           <w:tcPr>
             <w:tcW w:w="1980" w:type="dxa"/>
+            <w:shd w:val="clear" w:color="auto" w:fill="5B9BD5" w:themeFill="accent1"/>
           </w:tcPr>
           <w:p>
             <w:r>
@@ -8906,6 +8727,7 @@
         <w:tc>
           <w:tcPr>
             <w:tcW w:w="7648" w:type="dxa"/>
+            <w:shd w:val="clear" w:color="auto" w:fill="5B9BD5" w:themeFill="accent1"/>
           </w:tcPr>
           <w:p>
             <w:r>
@@ -8918,6 +8740,7 @@
         <w:tc>
           <w:tcPr>
             <w:tcW w:w="1980" w:type="dxa"/>
+            <w:shd w:val="clear" w:color="auto" w:fill="BDD6EE" w:themeFill="accent1" w:themeFillTint="66"/>
           </w:tcPr>
           <w:p>
             <w:r>
@@ -8928,18 +8751,11 @@
         <w:tc>
           <w:tcPr>
             <w:tcW w:w="7648" w:type="dxa"/>
-          </w:tcPr>
-          <w:p>
-            <w:r>
-              <w:t xml:space="preserve">Lernender klickt auf die Schaltfläche „Neu bei </w:t>
-            </w:r>
-            <w:proofErr w:type="spellStart"/>
-            <w:r>
-              <w:t>InstaLearn</w:t>
-            </w:r>
-            <w:proofErr w:type="spellEnd"/>
-            <w:r>
-              <w:t>“ und wird somit auf die Registrierungsseite weitergeleitet</w:t>
+            <w:shd w:val="clear" w:color="auto" w:fill="BDD6EE" w:themeFill="accent1" w:themeFillTint="66"/>
+          </w:tcPr>
+          <w:p>
+            <w:r>
+              <w:t>Lernender klickt auf die Schaltfläche „Neu bei InstaLearn“ und wird somit auf die Registrierungsseite weitergeleitet</w:t>
             </w:r>
           </w:p>
         </w:tc>
@@ -8948,6 +8764,7 @@
         <w:tc>
           <w:tcPr>
             <w:tcW w:w="1980" w:type="dxa"/>
+            <w:shd w:val="clear" w:color="auto" w:fill="5B9BD5" w:themeFill="accent1"/>
           </w:tcPr>
           <w:p>
             <w:r>
@@ -8958,6 +8775,7 @@
         <w:tc>
           <w:tcPr>
             <w:tcW w:w="7648" w:type="dxa"/>
+            <w:shd w:val="clear" w:color="auto" w:fill="5B9BD5" w:themeFill="accent1"/>
           </w:tcPr>
           <w:p>
             <w:r>
@@ -8970,9 +8788,11 @@
         <w:tc>
           <w:tcPr>
             <w:tcW w:w="1980" w:type="dxa"/>
-          </w:tcPr>
-          <w:p>
-            <w:r>
+            <w:shd w:val="clear" w:color="auto" w:fill="BDD6EE" w:themeFill="accent1" w:themeFillTint="66"/>
+          </w:tcPr>
+          <w:p>
+            <w:r>
+              <w:lastRenderedPageBreak/>
               <w:t>Ergebnis (normal)</w:t>
             </w:r>
           </w:p>
@@ -8980,14 +8800,11 @@
         <w:tc>
           <w:tcPr>
             <w:tcW w:w="7648" w:type="dxa"/>
-          </w:tcPr>
-          <w:p>
-            <w:r>
-              <w:t xml:space="preserve">Der Schüler wird mit ID, Namen und als Schüler in der Datenbank </w:t>
-            </w:r>
-            <w:r>
-              <w:lastRenderedPageBreak/>
-              <w:t>„User“ angelegt.</w:t>
+            <w:shd w:val="clear" w:color="auto" w:fill="BDD6EE" w:themeFill="accent1" w:themeFillTint="66"/>
+          </w:tcPr>
+          <w:p>
+            <w:r>
+              <w:t>Der Schüler wird mit ID, Namen und als Schüler in der Datenbank „User“ angelegt.</w:t>
             </w:r>
           </w:p>
         </w:tc>
@@ -9009,6 +8826,7 @@
           <w:tcPr>
             <w:tcW w:w="9628" w:type="dxa"/>
             <w:gridSpan w:val="2"/>
+            <w:shd w:val="clear" w:color="auto" w:fill="002060"/>
           </w:tcPr>
           <w:p>
             <w:r>
@@ -9021,6 +8839,7 @@
         <w:tc>
           <w:tcPr>
             <w:tcW w:w="1980" w:type="dxa"/>
+            <w:shd w:val="clear" w:color="auto" w:fill="BDD6EE" w:themeFill="accent1" w:themeFillTint="66"/>
           </w:tcPr>
           <w:p>
             <w:r>
@@ -9031,6 +8850,7 @@
         <w:tc>
           <w:tcPr>
             <w:tcW w:w="7648" w:type="dxa"/>
+            <w:shd w:val="clear" w:color="auto" w:fill="BDD6EE" w:themeFill="accent1" w:themeFillTint="66"/>
           </w:tcPr>
           <w:p>
             <w:r>
@@ -9048,6 +8868,7 @@
         <w:tc>
           <w:tcPr>
             <w:tcW w:w="1980" w:type="dxa"/>
+            <w:shd w:val="clear" w:color="auto" w:fill="5B9BD5" w:themeFill="accent1"/>
           </w:tcPr>
           <w:p>
             <w:r>
@@ -9058,6 +8879,7 @@
         <w:tc>
           <w:tcPr>
             <w:tcW w:w="7648" w:type="dxa"/>
+            <w:shd w:val="clear" w:color="auto" w:fill="5B9BD5" w:themeFill="accent1"/>
           </w:tcPr>
           <w:p>
             <w:r>
@@ -9066,15 +8888,7 @@
           </w:p>
           <w:p>
             <w:r>
-              <w:t xml:space="preserve">2. Klicken auf die Schaltfläche „Neu bei </w:t>
-            </w:r>
-            <w:proofErr w:type="spellStart"/>
-            <w:r>
-              <w:t>InstaLearn</w:t>
-            </w:r>
-            <w:proofErr w:type="spellEnd"/>
-            <w:r>
-              <w:t>“</w:t>
+              <w:t>2. Klicken auf die Schaltfläche „Neu bei InstaLearn“</w:t>
             </w:r>
           </w:p>
           <w:p>
@@ -9121,13 +8935,11 @@
           <w:tcPr>
             <w:tcW w:w="9628" w:type="dxa"/>
             <w:gridSpan w:val="2"/>
-          </w:tcPr>
-          <w:p>
-            <w:r>
-              <w:t>Alternativablauf</w:t>
-            </w:r>
-            <w:r>
-              <w:t xml:space="preserve"> – Lernender hat nicht alle Registrierungsfelder ausgefüllt</w:t>
+            <w:shd w:val="clear" w:color="auto" w:fill="002060"/>
+          </w:tcPr>
+          <w:p>
+            <w:r>
+              <w:t>Alternativablauf – Lernender hat nicht alle Registrierungsfelder ausgefüllt</w:t>
             </w:r>
           </w:p>
         </w:tc>
@@ -9136,6 +8948,7 @@
         <w:tc>
           <w:tcPr>
             <w:tcW w:w="1980" w:type="dxa"/>
+            <w:shd w:val="clear" w:color="auto" w:fill="BDD6EE" w:themeFill="accent1" w:themeFillTint="66"/>
           </w:tcPr>
           <w:p>
             <w:r>
@@ -9146,6 +8959,7 @@
         <w:tc>
           <w:tcPr>
             <w:tcW w:w="7648" w:type="dxa"/>
+            <w:shd w:val="clear" w:color="auto" w:fill="BDD6EE" w:themeFill="accent1" w:themeFillTint="66"/>
           </w:tcPr>
           <w:p>
             <w:r>
@@ -9163,6 +8977,7 @@
         <w:tc>
           <w:tcPr>
             <w:tcW w:w="1980" w:type="dxa"/>
+            <w:shd w:val="clear" w:color="auto" w:fill="5B9BD5" w:themeFill="accent1"/>
           </w:tcPr>
           <w:p>
             <w:r>
@@ -9173,6 +8988,7 @@
         <w:tc>
           <w:tcPr>
             <w:tcW w:w="7648" w:type="dxa"/>
+            <w:shd w:val="clear" w:color="auto" w:fill="5B9BD5" w:themeFill="accent1"/>
           </w:tcPr>
           <w:p>
             <w:r>
@@ -9218,6 +9034,7 @@
           <w:tcPr>
             <w:tcW w:w="9628" w:type="dxa"/>
             <w:gridSpan w:val="2"/>
+            <w:shd w:val="clear" w:color="auto" w:fill="002060"/>
           </w:tcPr>
           <w:p>
             <w:r>
@@ -9230,6 +9047,7 @@
         <w:tc>
           <w:tcPr>
             <w:tcW w:w="1980" w:type="dxa"/>
+            <w:shd w:val="clear" w:color="auto" w:fill="BDD6EE" w:themeFill="accent1" w:themeFillTint="66"/>
           </w:tcPr>
           <w:p>
             <w:r>
@@ -9240,6 +9058,7 @@
         <w:tc>
           <w:tcPr>
             <w:tcW w:w="7648" w:type="dxa"/>
+            <w:shd w:val="clear" w:color="auto" w:fill="BDD6EE" w:themeFill="accent1" w:themeFillTint="66"/>
           </w:tcPr>
           <w:p>
             <w:r>
@@ -9257,6 +9076,7 @@
         <w:tc>
           <w:tcPr>
             <w:tcW w:w="1980" w:type="dxa"/>
+            <w:shd w:val="clear" w:color="auto" w:fill="5B9BD5" w:themeFill="accent1"/>
           </w:tcPr>
           <w:p>
             <w:r>
@@ -9267,6 +9087,7 @@
         <w:tc>
           <w:tcPr>
             <w:tcW w:w="7648" w:type="dxa"/>
+            <w:shd w:val="clear" w:color="auto" w:fill="5B9BD5" w:themeFill="accent1"/>
           </w:tcPr>
           <w:p>
             <w:r>
@@ -9280,15 +9101,7 @@
           </w:p>
           <w:p>
             <w:r>
-              <w:t xml:space="preserve">6. Server sendet eine Fehlermeldung an den </w:t>
-            </w:r>
-            <w:proofErr w:type="spellStart"/>
-            <w:r>
-              <w:t>Clienten</w:t>
-            </w:r>
-            <w:proofErr w:type="spellEnd"/>
-            <w:r>
-              <w:t>, womit dieser weiß, dass kein weiterer Nutzer mit diesem Benutzernamen registriert werden kann</w:t>
+              <w:t>6. Server sendet eine Fehlermeldung an den Clienten, womit dieser weiß, dass kein weiterer Nutzer mit diesem Benutzernamen registriert werden kann</w:t>
             </w:r>
           </w:p>
           <w:p>
@@ -9326,13 +9139,24 @@
     </w:tbl>
     <w:p/>
     <w:p>
-      <w:r>
-        <w:t xml:space="preserve">(2) </w:t>
-      </w:r>
-      <w:bookmarkStart w:id="34" w:name="_GoBack"/>
-      <w:bookmarkEnd w:id="34"/>
-      <w:r>
-        <w:t xml:space="preserve">UCXX Lehrer registrieren </w:t>
+      <w:pPr>
+        <w:pStyle w:val="berschrift4"/>
+      </w:pPr>
+      <w:r>
+        <w:t xml:space="preserve">(2) UC02 Lehrer registrieren </w:t>
+      </w:r>
+    </w:p>
+    <w:p>
+      <w:pPr>
+        <w:rPr>
+          <w:i/>
+        </w:rPr>
+      </w:pPr>
+      <w:r>
+        <w:rPr>
+          <w:i/>
+        </w:rPr>
+        <w:t>bearbeitet von Daniel Dobras</w:t>
       </w:r>
     </w:p>
     <w:tbl>
@@ -9350,10 +9174,12 @@
           <w:tcPr>
             <w:tcW w:w="9628" w:type="dxa"/>
             <w:gridSpan w:val="2"/>
-          </w:tcPr>
-          <w:p>
-            <w:r>
-              <w:t>UCXX Lehrer registrieren</w:t>
+            <w:shd w:val="clear" w:color="auto" w:fill="002060"/>
+          </w:tcPr>
+          <w:p>
+            <w:r>
+              <w:lastRenderedPageBreak/>
+              <w:t>UC02 Lehrer registrieren</w:t>
             </w:r>
           </w:p>
         </w:tc>
@@ -9362,6 +9188,7 @@
         <w:tc>
           <w:tcPr>
             <w:tcW w:w="1980" w:type="dxa"/>
+            <w:shd w:val="clear" w:color="auto" w:fill="BDD6EE" w:themeFill="accent1" w:themeFillTint="66"/>
           </w:tcPr>
           <w:p>
             <w:r>
@@ -9372,41 +9199,11 @@
         <w:tc>
           <w:tcPr>
             <w:tcW w:w="7648" w:type="dxa"/>
-          </w:tcPr>
-          <w:p>
-            <w:r>
-              <w:t xml:space="preserve">Lehrer möchte sich im System der </w:t>
-            </w:r>
-            <w:proofErr w:type="spellStart"/>
-            <w:r>
-              <w:t>InstaLearnApp</w:t>
-            </w:r>
-            <w:proofErr w:type="spellEnd"/>
-            <w:r>
-              <w:t xml:space="preserve"> registrieren, um auf </w:t>
-            </w:r>
-            <w:r>
-              <w:lastRenderedPageBreak/>
-              <w:t xml:space="preserve">administrative Funktionen zugreifen zu können. </w:t>
-            </w:r>
-            <w:r>
-              <w:t xml:space="preserve">Um missbräuchlichen Anmeldungen vorzubeugen, lassen sich Lehrer nur direkt von den Mitarbeitern der </w:t>
-            </w:r>
-            <w:proofErr w:type="spellStart"/>
-            <w:r>
-              <w:t>InstaLearnApp</w:t>
-            </w:r>
-            <w:proofErr w:type="spellEnd"/>
-            <w:r>
-              <w:t xml:space="preserve"> in das System aufnehmen. Lehrer müssen daher eine E-Mail an den Service der </w:t>
-            </w:r>
-            <w:proofErr w:type="spellStart"/>
-            <w:r>
-              <w:t>InstaLearn</w:t>
-            </w:r>
-            <w:proofErr w:type="spellEnd"/>
-            <w:r>
-              <w:t xml:space="preserve"> GbR senden, um von diesen überprüft und entsprechend freigeschaltet zu werden</w:t>
+            <w:shd w:val="clear" w:color="auto" w:fill="BDD6EE" w:themeFill="accent1" w:themeFillTint="66"/>
+          </w:tcPr>
+          <w:p>
+            <w:r>
+              <w:t>Lehrer möchte sich im System der InstaLearnApp registrieren, um auf administrative Funktionen zugreifen zu können. Um missbräuchlichen Anmeldungen vorzubeugen, lassen sich Lehrer nur direkt von den Mitarbeitern der InstaLearnApp in das System aufnehmen. Lehrer müssen daher eine E-Mail an den Service der InstaLearn GbR senden, um von diesen überprüft und entsprechend freigeschaltet zu werden</w:t>
             </w:r>
           </w:p>
         </w:tc>
@@ -9415,10 +9212,10 @@
         <w:tc>
           <w:tcPr>
             <w:tcW w:w="1980" w:type="dxa"/>
-          </w:tcPr>
-          <w:p>
-            <w:r>
-              <w:lastRenderedPageBreak/>
+            <w:shd w:val="clear" w:color="auto" w:fill="5B9BD5" w:themeFill="accent1"/>
+          </w:tcPr>
+          <w:p>
+            <w:r>
               <w:t>Hauptkunde</w:t>
             </w:r>
           </w:p>
@@ -9426,6 +9223,7 @@
         <w:tc>
           <w:tcPr>
             <w:tcW w:w="7648" w:type="dxa"/>
+            <w:shd w:val="clear" w:color="auto" w:fill="5B9BD5" w:themeFill="accent1"/>
           </w:tcPr>
           <w:p>
             <w:r>
@@ -9438,6 +9236,7 @@
         <w:tc>
           <w:tcPr>
             <w:tcW w:w="1980" w:type="dxa"/>
+            <w:shd w:val="clear" w:color="auto" w:fill="BDD6EE" w:themeFill="accent1" w:themeFillTint="66"/>
           </w:tcPr>
           <w:p>
             <w:r>
@@ -9448,16 +9247,12 @@
         <w:tc>
           <w:tcPr>
             <w:tcW w:w="7648" w:type="dxa"/>
-          </w:tcPr>
-          <w:p>
-            <w:r>
-              <w:t xml:space="preserve">E-Mail an die Service-Abteilung von </w:t>
-            </w:r>
-            <w:proofErr w:type="spellStart"/>
-            <w:r>
-              <w:t>InstaLearn</w:t>
-            </w:r>
-            <w:proofErr w:type="spellEnd"/>
+            <w:shd w:val="clear" w:color="auto" w:fill="BDD6EE" w:themeFill="accent1" w:themeFillTint="66"/>
+          </w:tcPr>
+          <w:p>
+            <w:r>
+              <w:t>E-Mail an die Service-Abteilung von InstaLearn</w:t>
+            </w:r>
           </w:p>
         </w:tc>
       </w:tr>
@@ -9465,6 +9260,7 @@
         <w:tc>
           <w:tcPr>
             <w:tcW w:w="1980" w:type="dxa"/>
+            <w:shd w:val="clear" w:color="auto" w:fill="5B9BD5" w:themeFill="accent1"/>
           </w:tcPr>
           <w:p>
             <w:r>
@@ -9475,13 +9271,11 @@
         <w:tc>
           <w:tcPr>
             <w:tcW w:w="7648" w:type="dxa"/>
-          </w:tcPr>
-          <w:p>
-            <w:r>
-              <w:t>Konkrete Nachweise für die Eigenschaft als Lehrer und entsprechende Zusicherung, um entsprechen</w:t>
-            </w:r>
-            <w:r>
-              <w:t>des missbräuchliches Verhalten möglichst auszuschließen</w:t>
+            <w:shd w:val="clear" w:color="auto" w:fill="5B9BD5" w:themeFill="accent1"/>
+          </w:tcPr>
+          <w:p>
+            <w:r>
+              <w:t>Konkrete Nachweise für die Eigenschaft als Lehrer und entsprechende Zusicherung, um entsprechendes missbräuchliches Verhalten möglichst auszuschließen</w:t>
             </w:r>
           </w:p>
         </w:tc>
@@ -9490,6 +9284,7 @@
         <w:tc>
           <w:tcPr>
             <w:tcW w:w="1980" w:type="dxa"/>
+            <w:shd w:val="clear" w:color="auto" w:fill="BDD6EE" w:themeFill="accent1" w:themeFillTint="66"/>
           </w:tcPr>
           <w:p>
             <w:r>
@@ -9500,16 +9295,11 @@
         <w:tc>
           <w:tcPr>
             <w:tcW w:w="7648" w:type="dxa"/>
-          </w:tcPr>
-          <w:p>
-            <w:r>
-              <w:t>Lehrer wird im System mit seinem Benutzernamen und seiner Eigenschaft als Lehrer regist</w:t>
-            </w:r>
-            <w:r>
-              <w:t>r</w:t>
-            </w:r>
-            <w:r>
-              <w:t>iert.</w:t>
+            <w:shd w:val="clear" w:color="auto" w:fill="BDD6EE" w:themeFill="accent1" w:themeFillTint="66"/>
+          </w:tcPr>
+          <w:p>
+            <w:r>
+              <w:t>Lehrer wird im System mit seinem Benutzernamen und seiner Eigenschaft als Lehrer registriert.</w:t>
             </w:r>
           </w:p>
         </w:tc>
@@ -9531,6 +9321,7 @@
           <w:tcPr>
             <w:tcW w:w="9628" w:type="dxa"/>
             <w:gridSpan w:val="2"/>
+            <w:shd w:val="clear" w:color="auto" w:fill="002060"/>
           </w:tcPr>
           <w:p>
             <w:r>
@@ -9543,6 +9334,7 @@
         <w:tc>
           <w:tcPr>
             <w:tcW w:w="1980" w:type="dxa"/>
+            <w:shd w:val="clear" w:color="auto" w:fill="BDD6EE" w:themeFill="accent1" w:themeFillTint="66"/>
           </w:tcPr>
           <w:p>
             <w:r>
@@ -9553,16 +9345,11 @@
         <w:tc>
           <w:tcPr>
             <w:tcW w:w="7648" w:type="dxa"/>
-          </w:tcPr>
-          <w:p>
-            <w:r>
-              <w:t>1. Lehrer wird im System als Lehrer mit Benutzernamen und ggfls</w:t>
-            </w:r>
-            <w:r>
-              <w:t>.</w:t>
-            </w:r>
-            <w:r>
-              <w:t xml:space="preserve"> Passwort angelegt</w:t>
+            <w:shd w:val="clear" w:color="auto" w:fill="BDD6EE" w:themeFill="accent1" w:themeFillTint="66"/>
+          </w:tcPr>
+          <w:p>
+            <w:r>
+              <w:t>1. Lehrer wird im System als Lehrer mit Benutzernamen und ggfls. Passwort angelegt</w:t>
             </w:r>
           </w:p>
           <w:p>
@@ -9576,6 +9363,7 @@
         <w:tc>
           <w:tcPr>
             <w:tcW w:w="1980" w:type="dxa"/>
+            <w:shd w:val="clear" w:color="auto" w:fill="5B9BD5" w:themeFill="accent1"/>
           </w:tcPr>
           <w:p>
             <w:r>
@@ -9586,6 +9374,7 @@
         <w:tc>
           <w:tcPr>
             <w:tcW w:w="7648" w:type="dxa"/>
+            <w:shd w:val="clear" w:color="auto" w:fill="5B9BD5" w:themeFill="accent1"/>
           </w:tcPr>
           <w:p>
             <w:r>
@@ -9612,8 +9401,24 @@
     </w:tbl>
     <w:p/>
     <w:p>
+      <w:pPr>
+        <w:pStyle w:val="berschrift4"/>
+      </w:pPr>
       <w:r>
         <w:t>(3) UCXX Login</w:t>
+      </w:r>
+    </w:p>
+    <w:p>
+      <w:pPr>
+        <w:rPr>
+          <w:i/>
+        </w:rPr>
+      </w:pPr>
+      <w:r>
+        <w:rPr>
+          <w:i/>
+        </w:rPr>
+        <w:t>bearbeitet von Daniel Dobras</w:t>
       </w:r>
     </w:p>
     <w:tbl>
@@ -9631,6 +9436,7 @@
           <w:tcPr>
             <w:tcW w:w="9628" w:type="dxa"/>
             <w:gridSpan w:val="2"/>
+            <w:shd w:val="clear" w:color="auto" w:fill="002060"/>
           </w:tcPr>
           <w:p>
             <w:r>
@@ -9643,6 +9449,7 @@
         <w:tc>
           <w:tcPr>
             <w:tcW w:w="1980" w:type="dxa"/>
+            <w:shd w:val="clear" w:color="auto" w:fill="BDD6EE" w:themeFill="accent1" w:themeFillTint="66"/>
           </w:tcPr>
           <w:p>
             <w:r>
@@ -9653,6 +9460,7 @@
         <w:tc>
           <w:tcPr>
             <w:tcW w:w="7648" w:type="dxa"/>
+            <w:shd w:val="clear" w:color="auto" w:fill="BDD6EE" w:themeFill="accent1" w:themeFillTint="66"/>
           </w:tcPr>
           <w:p>
             <w:r>
@@ -9665,6 +9473,7 @@
         <w:tc>
           <w:tcPr>
             <w:tcW w:w="1980" w:type="dxa"/>
+            <w:shd w:val="clear" w:color="auto" w:fill="5B9BD5" w:themeFill="accent1"/>
           </w:tcPr>
           <w:p>
             <w:r>
@@ -9675,6 +9484,7 @@
         <w:tc>
           <w:tcPr>
             <w:tcW w:w="7648" w:type="dxa"/>
+            <w:shd w:val="clear" w:color="auto" w:fill="5B9BD5" w:themeFill="accent1"/>
           </w:tcPr>
           <w:p>
             <w:r>
@@ -9687,6 +9497,7 @@
         <w:tc>
           <w:tcPr>
             <w:tcW w:w="1980" w:type="dxa"/>
+            <w:shd w:val="clear" w:color="auto" w:fill="BDD6EE" w:themeFill="accent1" w:themeFillTint="66"/>
           </w:tcPr>
           <w:p>
             <w:r>
@@ -9697,6 +9508,7 @@
         <w:tc>
           <w:tcPr>
             <w:tcW w:w="7648" w:type="dxa"/>
+            <w:shd w:val="clear" w:color="auto" w:fill="BDD6EE" w:themeFill="accent1" w:themeFillTint="66"/>
           </w:tcPr>
           <w:p>
             <w:r>
@@ -9709,6 +9521,7 @@
         <w:tc>
           <w:tcPr>
             <w:tcW w:w="1980" w:type="dxa"/>
+            <w:shd w:val="clear" w:color="auto" w:fill="5B9BD5" w:themeFill="accent1"/>
           </w:tcPr>
           <w:p>
             <w:r>
@@ -9719,6 +9532,7 @@
         <w:tc>
           <w:tcPr>
             <w:tcW w:w="7648" w:type="dxa"/>
+            <w:shd w:val="clear" w:color="auto" w:fill="5B9BD5" w:themeFill="accent1"/>
           </w:tcPr>
           <w:p>
             <w:r>
@@ -9731,6 +9545,7 @@
         <w:tc>
           <w:tcPr>
             <w:tcW w:w="1980" w:type="dxa"/>
+            <w:shd w:val="clear" w:color="auto" w:fill="BDD6EE" w:themeFill="accent1" w:themeFillTint="66"/>
           </w:tcPr>
           <w:p>
             <w:r>
@@ -9741,6 +9556,7 @@
         <w:tc>
           <w:tcPr>
             <w:tcW w:w="7648" w:type="dxa"/>
+            <w:shd w:val="clear" w:color="auto" w:fill="BDD6EE" w:themeFill="accent1" w:themeFillTint="66"/>
           </w:tcPr>
           <w:p>
             <w:r>
@@ -9766,6 +9582,7 @@
           <w:tcPr>
             <w:tcW w:w="9628" w:type="dxa"/>
             <w:gridSpan w:val="2"/>
+            <w:shd w:val="clear" w:color="auto" w:fill="002060"/>
           </w:tcPr>
           <w:p>
             <w:r>
@@ -9778,6 +9595,7 @@
         <w:tc>
           <w:tcPr>
             <w:tcW w:w="1980" w:type="dxa"/>
+            <w:shd w:val="clear" w:color="auto" w:fill="BDD6EE" w:themeFill="accent1" w:themeFillTint="66"/>
           </w:tcPr>
           <w:p>
             <w:r>
@@ -9788,6 +9606,7 @@
         <w:tc>
           <w:tcPr>
             <w:tcW w:w="7648" w:type="dxa"/>
+            <w:shd w:val="clear" w:color="auto" w:fill="BDD6EE" w:themeFill="accent1" w:themeFillTint="66"/>
           </w:tcPr>
           <w:p>
             <w:r>
@@ -9805,6 +9624,7 @@
         <w:tc>
           <w:tcPr>
             <w:tcW w:w="1980" w:type="dxa"/>
+            <w:shd w:val="clear" w:color="auto" w:fill="5B9BD5" w:themeFill="accent1"/>
           </w:tcPr>
           <w:p>
             <w:r>
@@ -9815,6 +9635,7 @@
         <w:tc>
           <w:tcPr>
             <w:tcW w:w="7648" w:type="dxa"/>
+            <w:shd w:val="clear" w:color="auto" w:fill="5B9BD5" w:themeFill="accent1"/>
           </w:tcPr>
           <w:p>
             <w:r>
@@ -9838,13 +9659,8 @@
           </w:p>
           <w:p>
             <w:r>
-              <w:t xml:space="preserve">5. Anzeigen der entsprechenden Funktionen gemäß des </w:t>
-            </w:r>
-            <w:proofErr w:type="spellStart"/>
-            <w:r>
-              <w:t>Benutzerstatuses</w:t>
-            </w:r>
-            <w:proofErr w:type="spellEnd"/>
+              <w:t>5. Anzeigen der entsprechenden Funktionen gemäß des Benutzerstatus</w:t>
+            </w:r>
           </w:p>
         </w:tc>
       </w:tr>
@@ -9865,10 +9681,12 @@
           <w:tcPr>
             <w:tcW w:w="9628" w:type="dxa"/>
             <w:gridSpan w:val="2"/>
-          </w:tcPr>
-          <w:p>
-            <w:r>
-              <w:t>Alternativablauf</w:t>
+            <w:shd w:val="clear" w:color="auto" w:fill="002060"/>
+          </w:tcPr>
+          <w:p>
+            <w:r>
+              <w:lastRenderedPageBreak/>
+              <w:t>Alternativablauf – Login-Felder nicht ausgefüllt</w:t>
             </w:r>
           </w:p>
         </w:tc>
@@ -9877,6 +9695,7 @@
         <w:tc>
           <w:tcPr>
             <w:tcW w:w="1980" w:type="dxa"/>
+            <w:shd w:val="clear" w:color="auto" w:fill="BDD6EE" w:themeFill="accent1" w:themeFillTint="66"/>
           </w:tcPr>
           <w:p>
             <w:r>
@@ -9887,6 +9706,7 @@
         <w:tc>
           <w:tcPr>
             <w:tcW w:w="7648" w:type="dxa"/>
+            <w:shd w:val="clear" w:color="auto" w:fill="BDD6EE" w:themeFill="accent1" w:themeFillTint="66"/>
           </w:tcPr>
           <w:p>
             <w:r>
@@ -9895,11 +9715,7 @@
           </w:p>
           <w:p>
             <w:r>
-              <w:t xml:space="preserve">2. Benutzer kriegt entsprechend seinem Benutzerstatus verschiedene </w:t>
-            </w:r>
-            <w:r>
-              <w:lastRenderedPageBreak/>
-              <w:t>Optionen angezeigt</w:t>
+              <w:t>2. Benutzer kriegt entsprechend seinem Benutzerstatus verschiedene Optionen angezeigt</w:t>
             </w:r>
           </w:p>
         </w:tc>
@@ -9908,10 +9724,10 @@
         <w:tc>
           <w:tcPr>
             <w:tcW w:w="1980" w:type="dxa"/>
-          </w:tcPr>
-          <w:p>
-            <w:r>
-              <w:lastRenderedPageBreak/>
+            <w:shd w:val="clear" w:color="auto" w:fill="5B9BD5" w:themeFill="accent1"/>
+          </w:tcPr>
+          <w:p>
+            <w:r>
               <w:t>Ablauf</w:t>
             </w:r>
           </w:p>
@@ -9919,6 +9735,7 @@
         <w:tc>
           <w:tcPr>
             <w:tcW w:w="7648" w:type="dxa"/>
+            <w:shd w:val="clear" w:color="auto" w:fill="5B9BD5" w:themeFill="accent1"/>
           </w:tcPr>
           <w:p>
             <w:r>
@@ -9954,10 +9771,11 @@
           <w:tcPr>
             <w:tcW w:w="9628" w:type="dxa"/>
             <w:gridSpan w:val="2"/>
-          </w:tcPr>
-          <w:p>
-            <w:r>
-              <w:t>Fehlerfall</w:t>
+            <w:shd w:val="clear" w:color="auto" w:fill="002060"/>
+          </w:tcPr>
+          <w:p>
+            <w:r>
+              <w:t>Fehlerfall – Benutzer nicht registriert</w:t>
             </w:r>
           </w:p>
         </w:tc>
@@ -9966,6 +9784,7 @@
         <w:tc>
           <w:tcPr>
             <w:tcW w:w="1980" w:type="dxa"/>
+            <w:shd w:val="clear" w:color="auto" w:fill="BDD6EE" w:themeFill="accent1" w:themeFillTint="66"/>
           </w:tcPr>
           <w:p>
             <w:r>
@@ -9976,6 +9795,7 @@
         <w:tc>
           <w:tcPr>
             <w:tcW w:w="7648" w:type="dxa"/>
+            <w:shd w:val="clear" w:color="auto" w:fill="BDD6EE" w:themeFill="accent1" w:themeFillTint="66"/>
           </w:tcPr>
           <w:p>
             <w:r>
@@ -9988,6 +9808,7 @@
         <w:tc>
           <w:tcPr>
             <w:tcW w:w="1980" w:type="dxa"/>
+            <w:shd w:val="clear" w:color="auto" w:fill="5B9BD5" w:themeFill="accent1"/>
           </w:tcPr>
           <w:p>
             <w:r>
@@ -9998,6 +9819,7 @@
         <w:tc>
           <w:tcPr>
             <w:tcW w:w="7648" w:type="dxa"/>
+            <w:shd w:val="clear" w:color="auto" w:fill="5B9BD5" w:themeFill="accent1"/>
           </w:tcPr>
           <w:p>
             <w:r>
@@ -10019,8 +9841,24 @@
     </w:tbl>
     <w:p/>
     <w:p>
+      <w:pPr>
+        <w:pStyle w:val="berschrift4"/>
+      </w:pPr>
       <w:r>
         <w:t>(4) UCXX Frage ändern</w:t>
+      </w:r>
+    </w:p>
+    <w:p>
+      <w:pPr>
+        <w:rPr>
+          <w:i/>
+        </w:rPr>
+      </w:pPr>
+      <w:r>
+        <w:rPr>
+          <w:i/>
+        </w:rPr>
+        <w:t>bearbeitet von Daniel Dobras</w:t>
       </w:r>
     </w:p>
     <w:tbl>
@@ -10038,6 +9876,7 @@
           <w:tcPr>
             <w:tcW w:w="9628" w:type="dxa"/>
             <w:gridSpan w:val="2"/>
+            <w:shd w:val="clear" w:color="auto" w:fill="002060"/>
           </w:tcPr>
           <w:p>
             <w:r>
@@ -10050,6 +9889,7 @@
         <w:tc>
           <w:tcPr>
             <w:tcW w:w="1980" w:type="dxa"/>
+            <w:shd w:val="clear" w:color="auto" w:fill="BDD6EE" w:themeFill="accent1" w:themeFillTint="66"/>
           </w:tcPr>
           <w:p>
             <w:r>
@@ -10060,6 +9900,7 @@
         <w:tc>
           <w:tcPr>
             <w:tcW w:w="7648" w:type="dxa"/>
+            <w:shd w:val="clear" w:color="auto" w:fill="BDD6EE" w:themeFill="accent1" w:themeFillTint="66"/>
           </w:tcPr>
           <w:p>
             <w:r>
@@ -10072,6 +9913,7 @@
         <w:tc>
           <w:tcPr>
             <w:tcW w:w="1980" w:type="dxa"/>
+            <w:shd w:val="clear" w:color="auto" w:fill="5B9BD5" w:themeFill="accent1"/>
           </w:tcPr>
           <w:p>
             <w:r>
@@ -10082,6 +9924,7 @@
         <w:tc>
           <w:tcPr>
             <w:tcW w:w="7648" w:type="dxa"/>
+            <w:shd w:val="clear" w:color="auto" w:fill="5B9BD5" w:themeFill="accent1"/>
           </w:tcPr>
           <w:p>
             <w:r>
@@ -10094,6 +9937,7 @@
         <w:tc>
           <w:tcPr>
             <w:tcW w:w="1980" w:type="dxa"/>
+            <w:shd w:val="clear" w:color="auto" w:fill="BDD6EE" w:themeFill="accent1" w:themeFillTint="66"/>
           </w:tcPr>
           <w:p>
             <w:r>
@@ -10104,6 +9948,7 @@
         <w:tc>
           <w:tcPr>
             <w:tcW w:w="7648" w:type="dxa"/>
+            <w:shd w:val="clear" w:color="auto" w:fill="BDD6EE" w:themeFill="accent1" w:themeFillTint="66"/>
           </w:tcPr>
           <w:p>
             <w:r>
@@ -10116,6 +9961,7 @@
         <w:tc>
           <w:tcPr>
             <w:tcW w:w="1980" w:type="dxa"/>
+            <w:shd w:val="clear" w:color="auto" w:fill="5B9BD5" w:themeFill="accent1"/>
           </w:tcPr>
           <w:p>
             <w:r>
@@ -10126,6 +9972,7 @@
         <w:tc>
           <w:tcPr>
             <w:tcW w:w="7648" w:type="dxa"/>
+            <w:shd w:val="clear" w:color="auto" w:fill="5B9BD5" w:themeFill="accent1"/>
           </w:tcPr>
           <w:p>
             <w:r>
@@ -10138,6 +9985,7 @@
         <w:tc>
           <w:tcPr>
             <w:tcW w:w="1980" w:type="dxa"/>
+            <w:shd w:val="clear" w:color="auto" w:fill="BDD6EE" w:themeFill="accent1" w:themeFillTint="66"/>
           </w:tcPr>
           <w:p>
             <w:r>
@@ -10148,6 +9996,7 @@
         <w:tc>
           <w:tcPr>
             <w:tcW w:w="7648" w:type="dxa"/>
+            <w:shd w:val="clear" w:color="auto" w:fill="BDD6EE" w:themeFill="accent1" w:themeFillTint="66"/>
           </w:tcPr>
           <w:p>
             <w:r>
@@ -10173,6 +10022,7 @@
           <w:tcPr>
             <w:tcW w:w="9628" w:type="dxa"/>
             <w:gridSpan w:val="2"/>
+            <w:shd w:val="clear" w:color="auto" w:fill="002060"/>
           </w:tcPr>
           <w:p>
             <w:r>
@@ -10185,6 +10035,7 @@
         <w:tc>
           <w:tcPr>
             <w:tcW w:w="1980" w:type="dxa"/>
+            <w:shd w:val="clear" w:color="auto" w:fill="BDD6EE" w:themeFill="accent1" w:themeFillTint="66"/>
           </w:tcPr>
           <w:p>
             <w:r>
@@ -10195,6 +10046,7 @@
         <w:tc>
           <w:tcPr>
             <w:tcW w:w="7648" w:type="dxa"/>
+            <w:shd w:val="clear" w:color="auto" w:fill="BDD6EE" w:themeFill="accent1" w:themeFillTint="66"/>
           </w:tcPr>
           <w:p>
             <w:r>
@@ -10207,6 +10059,7 @@
         <w:tc>
           <w:tcPr>
             <w:tcW w:w="1980" w:type="dxa"/>
+            <w:shd w:val="clear" w:color="auto" w:fill="5B9BD5" w:themeFill="accent1"/>
           </w:tcPr>
           <w:p>
             <w:r>
@@ -10217,6 +10070,7 @@
         <w:tc>
           <w:tcPr>
             <w:tcW w:w="7648" w:type="dxa"/>
+            <w:shd w:val="clear" w:color="auto" w:fill="5B9BD5" w:themeFill="accent1"/>
           </w:tcPr>
           <w:p>
             <w:r>
@@ -10262,10 +10116,11 @@
           <w:tcPr>
             <w:tcW w:w="9628" w:type="dxa"/>
             <w:gridSpan w:val="2"/>
-          </w:tcPr>
-          <w:p>
-            <w:r>
-              <w:t>Fehlerfall</w:t>
+            <w:shd w:val="clear" w:color="auto" w:fill="002060"/>
+          </w:tcPr>
+          <w:p>
+            <w:r>
+              <w:t>Fehlerfall – Abbrechen des Änderungsvorgangs</w:t>
             </w:r>
           </w:p>
         </w:tc>
@@ -10274,6 +10129,7 @@
         <w:tc>
           <w:tcPr>
             <w:tcW w:w="1980" w:type="dxa"/>
+            <w:shd w:val="clear" w:color="auto" w:fill="BDD6EE" w:themeFill="accent1" w:themeFillTint="66"/>
           </w:tcPr>
           <w:p>
             <w:r>
@@ -10284,6 +10140,7 @@
         <w:tc>
           <w:tcPr>
             <w:tcW w:w="7648" w:type="dxa"/>
+            <w:shd w:val="clear" w:color="auto" w:fill="BDD6EE" w:themeFill="accent1" w:themeFillTint="66"/>
           </w:tcPr>
           <w:p>
             <w:r>
@@ -10292,10 +10149,7 @@
           </w:p>
           <w:p>
             <w:r>
-              <w:t xml:space="preserve">2. </w:t>
-            </w:r>
-            <w:r>
-              <w:t>Lehrer wird auf die Lehrer-Startseite zurückgeleitet</w:t>
+              <w:t>2. Lehrer wird auf die Lehrer-Startseite zurückgeleitet</w:t>
             </w:r>
           </w:p>
         </w:tc>
@@ -10304,6 +10158,7 @@
         <w:tc>
           <w:tcPr>
             <w:tcW w:w="1980" w:type="dxa"/>
+            <w:shd w:val="clear" w:color="auto" w:fill="5B9BD5" w:themeFill="accent1"/>
           </w:tcPr>
           <w:p>
             <w:r>
@@ -10314,6 +10169,7 @@
         <w:tc>
           <w:tcPr>
             <w:tcW w:w="7648" w:type="dxa"/>
+            <w:shd w:val="clear" w:color="auto" w:fill="5B9BD5" w:themeFill="accent1"/>
           </w:tcPr>
           <w:p>
             <w:r>
@@ -10343,7 +10199,10 @@
         </w:tc>
       </w:tr>
     </w:tbl>
-    <w:p/>
+    <w:p>
+      <w:bookmarkStart w:id="34" w:name="_GoBack"/>
+      <w:bookmarkEnd w:id="34"/>
+    </w:p>
     <w:p>
       <w:pPr>
         <w:jc w:val="both"/>
@@ -10427,6 +10286,7 @@
         <w:rPr>
           <w:rFonts w:ascii="Arial" w:hAnsi="Arial"/>
         </w:rPr>
+        <w:lastRenderedPageBreak/>
         <w:t xml:space="preserve">Um die Funktionen des Spiels benutzen zu können, müssen sich der Lerner bzw. der Lehrer einloggen. </w:t>
       </w:r>
       <w:r>
@@ -10475,14 +10335,7 @@
         <w:rPr>
           <w:rFonts w:ascii="Arial" w:hAnsi="Arial"/>
         </w:rPr>
-        <w:t xml:space="preserve">das Spiel starten und eine bestimmte Anzahl von Fragen aus einer </w:t>
-      </w:r>
-      <w:r>
-        <w:rPr>
-          <w:rFonts w:ascii="Arial" w:hAnsi="Arial"/>
-        </w:rPr>
-        <w:lastRenderedPageBreak/>
-        <w:t>Kategorie beantworten.</w:t>
+        <w:t>das Spiel starten und eine bestimmte Anzahl von Fragen aus einer Kategorie beantworten.</w:t>
       </w:r>
     </w:p>
     <w:p>
@@ -10682,10 +10535,10 @@
       </w:pPr>
       <w:r>
         <w:object w:dxaOrig="18747" w:dyaOrig="8581">
-          <v:shape id="_x0000_i1026" type="#_x0000_t75" style="width:532.4pt;height:243.7pt" o:ole="">
+          <v:shape id="_x0000_i1026" type="#_x0000_t75" style="width:532.5pt;height:243.75pt" o:ole="">
             <v:imagedata r:id="rId18" o:title=""/>
           </v:shape>
-          <o:OLEObject Type="Embed" ProgID="Visio.Drawing.15" ShapeID="_x0000_i1026" DrawAspect="Content" ObjectID="_1543410546" r:id="rId19"/>
+          <o:OLEObject Type="Embed" ProgID="Visio.Drawing.15" ShapeID="_x0000_i1026" DrawAspect="Content" ObjectID="_1543419302" r:id="rId19"/>
         </w:object>
       </w:r>
     </w:p>
@@ -11251,6 +11104,7 @@
         <w:docPartUnique/>
       </w:docPartObj>
     </w:sdtPr>
+    <w:sdtEndPr/>
     <w:sdtContent>
       <w:p>
         <w:pPr>
@@ -11270,7 +11124,7 @@
           <w:rPr>
             <w:noProof/>
           </w:rPr>
-          <w:t>13</w:t>
+          <w:t>9</w:t>
         </w:r>
         <w:r>
           <w:fldChar w:fldCharType="end"/>
@@ -13975,7 +13829,7 @@
 </file>
 
 <file path=customXml/itemProps2.xml><?xml version="1.0" encoding="utf-8"?>
-<ds:datastoreItem xmlns:ds="http://schemas.openxmlformats.org/officeDocument/2006/customXml" ds:itemID="{00B62821-4E07-490E-8523-630668F765F8}">
+<ds:datastoreItem xmlns:ds="http://schemas.openxmlformats.org/officeDocument/2006/customXml" ds:itemID="{62417B8E-7DF8-44C4-AEBE-DCDE0A985582}">
   <ds:schemaRefs>
     <ds:schemaRef ds:uri="http://schemas.openxmlformats.org/officeDocument/2006/bibliography"/>
   </ds:schemaRefs>

</xml_diff>

<commit_message>
local database added to server (openquestions.db)
</commit_message>
<xml_diff>
--- a/documents/Pflichtenheft.docx
+++ b/documents/Pflichtenheft.docx
@@ -1,6 +1,6 @@
 
 <file path=word/document.xml><?xml version="1.0" encoding="utf-8"?>
-<w:document xmlns:wpc="http://schemas.microsoft.com/office/word/2010/wordprocessingCanvas" xmlns:cx="http://schemas.microsoft.com/office/drawing/2014/chartex" xmlns:cx1="http://schemas.microsoft.com/office/drawing/2015/9/8/chartex" xmlns:cx2="http://schemas.microsoft.com/office/drawing/2015/10/21/chartex" xmlns:cx3="http://schemas.microsoft.com/office/drawing/2016/5/9/chartex" xmlns:cx4="http://schemas.microsoft.com/office/drawing/2016/5/10/chartex" xmlns:cx5="http://schemas.microsoft.com/office/drawing/2016/5/11/chartex" xmlns:mc="http://schemas.openxmlformats.org/markup-compatibility/2006" xmlns:o="urn:schemas-microsoft-com:office:office" xmlns:r="http://schemas.openxmlformats.org/officeDocument/2006/relationships" xmlns:m="http://schemas.openxmlformats.org/officeDocument/2006/math" xmlns:v="urn:schemas-microsoft-com:vml" xmlns:wp14="http://schemas.microsoft.com/office/word/2010/wordprocessingDrawing" xmlns:wp="http://schemas.openxmlformats.org/drawingml/2006/wordprocessingDrawing" xmlns:w10="urn:schemas-microsoft-com:office:word" xmlns:w="http://schemas.openxmlformats.org/wordprocessingml/2006/main" xmlns:w14="http://schemas.microsoft.com/office/word/2010/wordml" xmlns:w15="http://schemas.microsoft.com/office/word/2012/wordml" xmlns:w16se="http://schemas.microsoft.com/office/word/2015/wordml/symex" xmlns:wpg="http://schemas.microsoft.com/office/word/2010/wordprocessingGroup" xmlns:wpi="http://schemas.microsoft.com/office/word/2010/wordprocessingInk" xmlns:wne="http://schemas.microsoft.com/office/word/2006/wordml" xmlns:wps="http://schemas.microsoft.com/office/word/2010/wordprocessingShape" mc:Ignorable="w14 w15 w16se wp14">
+<w:document xmlns:wpc="http://schemas.microsoft.com/office/word/2010/wordprocessingCanvas" xmlns:cx="http://schemas.microsoft.com/office/drawing/2014/chartex" xmlns:cx1="http://schemas.microsoft.com/office/drawing/2015/9/8/chartex" xmlns:cx2="http://schemas.microsoft.com/office/drawing/2015/10/21/chartex" xmlns:mc="http://schemas.openxmlformats.org/markup-compatibility/2006" xmlns:o="urn:schemas-microsoft-com:office:office" xmlns:r="http://schemas.openxmlformats.org/officeDocument/2006/relationships" xmlns:m="http://schemas.openxmlformats.org/officeDocument/2006/math" xmlns:v="urn:schemas-microsoft-com:vml" xmlns:wp14="http://schemas.microsoft.com/office/word/2010/wordprocessingDrawing" xmlns:wp="http://schemas.openxmlformats.org/drawingml/2006/wordprocessingDrawing" xmlns:w10="urn:schemas-microsoft-com:office:word" xmlns:w="http://schemas.openxmlformats.org/wordprocessingml/2006/main" xmlns:w14="http://schemas.microsoft.com/office/word/2010/wordml" xmlns:w15="http://schemas.microsoft.com/office/word/2012/wordml" xmlns:w16se="http://schemas.microsoft.com/office/word/2015/wordml/symex" xmlns:wpg="http://schemas.microsoft.com/office/word/2010/wordprocessingGroup" xmlns:wpi="http://schemas.microsoft.com/office/word/2010/wordprocessingInk" xmlns:wne="http://schemas.microsoft.com/office/word/2006/wordml" xmlns:wps="http://schemas.microsoft.com/office/word/2010/wordprocessingShape" mc:Ignorable="w14 w15 w16se wp14">
   <w:body>
     <w:sdt>
       <w:sdtPr>
@@ -25,7 +25,7 @@
             <w:rPr>
               <w:rFonts w:ascii="Arial" w:hAnsi="Arial"/>
               <w:noProof/>
-              <w:lang w:eastAsia="de-DE" w:bidi="ar-SA"/>
+              <w:lang w:val="en-US" w:eastAsia="en-US" w:bidi="ar-SA"/>
             </w:rPr>
             <mc:AlternateContent>
               <mc:Choice Requires="wpg">
@@ -275,7 +275,7 @@
                   </wp:anchor>
                 </w:drawing>
               </mc:Choice>
-              <mc:Fallback>
+              <mc:Fallback xmlns:cx5="http://schemas.microsoft.com/office/drawing/2016/5/11/chartex" xmlns:cx4="http://schemas.microsoft.com/office/drawing/2016/5/10/chartex" xmlns:cx3="http://schemas.microsoft.com/office/drawing/2016/5/9/chartex">
                 <w:pict>
                   <v:group w14:anchorId="203993BD" id="Gruppe 149" o:spid="_x0000_s1026" style="position:absolute;margin-left:0;margin-top:0;width:8in;height:95.7pt;z-index:251662336;mso-width-percent:941;mso-height-percent:121;mso-top-percent:23;mso-position-horizontal:center;mso-position-horizontal-relative:page;mso-position-vertical-relative:page;mso-width-percent:941;mso-height-percent:121;mso-top-percent:23" coordorigin="" coordsize="73152,12161" o:gfxdata="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">
                     <v:shape id="Rechteck 51" o:spid="_x0000_s1027" style="position:absolute;width:73152;height:11303;visibility:visible;mso-wrap-style:square;v-text-anchor:middle" coordsize="7312660,1129665" o:gfxdata="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" path="m,l7312660,r,1129665l3619500,733425,,1091565,,xe" fillcolor="#5b9bd5 [3204]" stroked="f" strokeweight="1pt">
@@ -295,7 +295,7 @@
             <w:rPr>
               <w:rFonts w:ascii="Arial" w:hAnsi="Arial"/>
               <w:noProof/>
-              <w:lang w:eastAsia="de-DE" w:bidi="ar-SA"/>
+              <w:lang w:val="en-US" w:eastAsia="en-US" w:bidi="ar-SA"/>
             </w:rPr>
             <mc:AlternateContent>
               <mc:Choice Requires="wps">
@@ -448,7 +448,7 @@
                   </wp:anchor>
                 </w:drawing>
               </mc:Choice>
-              <mc:Fallback>
+              <mc:Fallback xmlns:cx5="http://schemas.microsoft.com/office/drawing/2016/5/11/chartex" xmlns:cx4="http://schemas.microsoft.com/office/drawing/2016/5/10/chartex" xmlns:cx3="http://schemas.microsoft.com/office/drawing/2016/5/9/chartex">
                 <w:pict>
                   <v:shapetype w14:anchorId="13926025" id="_x0000_t202" coordsize="21600,21600" o:spt="202" path="m,l,21600r21600,l21600,xe">
                     <v:stroke joinstyle="miter"/>
@@ -539,7 +539,7 @@
             <w:rPr>
               <w:rFonts w:ascii="Arial" w:hAnsi="Arial"/>
               <w:noProof/>
-              <w:lang w:eastAsia="de-DE" w:bidi="ar-SA"/>
+              <w:lang w:val="en-US" w:eastAsia="en-US" w:bidi="ar-SA"/>
             </w:rPr>
             <mc:AlternateContent>
               <mc:Choice Requires="wps">
@@ -793,7 +793,7 @@
                   </wp:anchor>
                 </w:drawing>
               </mc:Choice>
-              <mc:Fallback>
+              <mc:Fallback xmlns:cx5="http://schemas.microsoft.com/office/drawing/2016/5/11/chartex" xmlns:cx4="http://schemas.microsoft.com/office/drawing/2016/5/10/chartex" xmlns:cx3="http://schemas.microsoft.com/office/drawing/2016/5/9/chartex">
                 <w:pict>
                   <v:shape w14:anchorId="375B91D1" id="Textfeld 153" o:spid="_x0000_s1027" type="#_x0000_t202" style="position:absolute;margin-left:0;margin-top:0;width:8in;height:79.5pt;z-index:251661312;visibility:visible;mso-wrap-style:square;mso-width-percent:941;mso-height-percent:100;mso-top-percent:700;mso-wrap-distance-left:9pt;mso-wrap-distance-top:0;mso-wrap-distance-right:9pt;mso-wrap-distance-bottom:0;mso-position-horizontal:center;mso-position-horizontal-relative:page;mso-position-vertical-relative:page;mso-width-percent:941;mso-height-percent:100;mso-top-percent:700;mso-width-relative:page;mso-height-relative:page;v-text-anchor:top" o:gfxdata="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" filled="f" stroked="f" strokeweight=".5pt">
                     <v:textbox style="mso-fit-shape-to-text:t" inset="126pt,0,54pt,0">
@@ -982,7 +982,7 @@
             <w:rPr>
               <w:rFonts w:ascii="Arial" w:hAnsi="Arial"/>
               <w:noProof/>
-              <w:lang w:eastAsia="de-DE" w:bidi="ar-SA"/>
+              <w:lang w:val="en-US" w:eastAsia="en-US" w:bidi="ar-SA"/>
             </w:rPr>
             <mc:AlternateContent>
               <mc:Choice Requires="wps">
@@ -1094,7 +1094,18 @@
                                         <w:szCs w:val="56"/>
                                       </w:rPr>
                                       <w:br/>
-                                      <w:t>Lastenheft</w:t>
+                                      <w:t>Pflich</w:t>
+                                    </w:r>
+                                    <w:r>
+                                      <w:rPr>
+                                        <w:rFonts w:ascii="Arial" w:eastAsiaTheme="majorEastAsia" w:hAnsi="Arial" w:cs="Arial"/>
+                                        <w:color w:val="2E74B5" w:themeColor="accent1" w:themeShade="BF"/>
+                                        <w:spacing w:val="-10"/>
+                                        <w:kern w:val="28"/>
+                                        <w:sz w:val="56"/>
+                                        <w:szCs w:val="56"/>
+                                      </w:rPr>
+                                      <w:t>tenheft</w:t>
                                     </w:r>
                                   </w:sdtContent>
                                 </w:sdt>
@@ -1158,7 +1169,11 @@
               </mc:Choice>
               <mc:Fallback>
                 <w:pict>
-                  <v:shape w14:anchorId="46E03C04" id="Textfeld 154" o:spid="_x0000_s1028" type="#_x0000_t202" style="position:absolute;margin-left:0;margin-top:0;width:8in;height:286.5pt;z-index:251659264;visibility:visible;mso-wrap-style:square;mso-width-percent:941;mso-height-percent:363;mso-top-percent:300;mso-wrap-distance-left:9pt;mso-wrap-distance-top:0;mso-wrap-distance-right:9pt;mso-wrap-distance-bottom:0;mso-position-horizontal:center;mso-position-horizontal-relative:page;mso-position-vertical-relative:page;mso-width-percent:941;mso-height-percent:363;mso-top-percent:300;mso-width-relative:page;mso-height-relative:page;v-text-anchor:bottom" o:gfxdata="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" filled="f" stroked="f" strokeweight=".5pt">
+                  <v:shapetype w14:anchorId="46E03C04" id="_x0000_t202" coordsize="21600,21600" o:spt="202" path="m,l,21600r21600,l21600,xe">
+                    <v:stroke joinstyle="miter"/>
+                    <v:path gradientshapeok="t" o:connecttype="rect"/>
+                  </v:shapetype>
+                  <v:shape id="Textfeld 154" o:spid="_x0000_s1028" type="#_x0000_t202" style="position:absolute;margin-left:0;margin-top:0;width:8in;height:286.5pt;z-index:251659264;visibility:visible;mso-wrap-style:square;mso-width-percent:941;mso-height-percent:363;mso-top-percent:300;mso-wrap-distance-left:9pt;mso-wrap-distance-top:0;mso-wrap-distance-right:9pt;mso-wrap-distance-bottom:0;mso-position-horizontal:center;mso-position-horizontal-relative:page;mso-position-vertical-relative:page;mso-width-percent:941;mso-height-percent:363;mso-top-percent:300;mso-width-relative:page;mso-height-relative:page;v-text-anchor:bottom" o:gfxdata="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" filled="f" stroked="f" strokeweight=".5pt">
                     <v:textbox inset="126pt,0,54pt,0">
                       <w:txbxContent>
                         <w:p>
@@ -1189,8 +1204,8 @@
                               <w:dataBinding w:prefixMappings="xmlns:ns0='http://purl.org/dc/elements/1.1/' xmlns:ns1='http://schemas.openxmlformats.org/package/2006/metadata/core-properties' " w:xpath="/ns1:coreProperties[1]/ns0:title[1]" w:storeItemID="{6C3C8BC8-F283-45AE-878A-BAB7291924A1}"/>
                               <w:text w:multiLine="1"/>
                             </w:sdtPr>
+                            <w:sdtEndPr/>
                             <w:sdtContent>
-                              <w:proofErr w:type="spellStart"/>
                               <w:r>
                                 <w:rPr>
                                   <w:rFonts w:ascii="Arial" w:eastAsiaTheme="majorEastAsia" w:hAnsi="Arial" w:cs="Arial"/>
@@ -1202,7 +1217,6 @@
                                 </w:rPr>
                                 <w:t>InstaLearnApp</w:t>
                               </w:r>
-                              <w:proofErr w:type="spellEnd"/>
                               <w:r>
                                 <w:rPr>
                                   <w:rFonts w:ascii="Arial" w:eastAsiaTheme="majorEastAsia" w:hAnsi="Arial" w:cs="Arial"/>
@@ -1213,7 +1227,18 @@
                                   <w:szCs w:val="56"/>
                                 </w:rPr>
                                 <w:br/>
-                                <w:t>Lastenheft</w:t>
+                                <w:t>Pflich</w:t>
+                              </w:r>
+                              <w:r>
+                                <w:rPr>
+                                  <w:rFonts w:ascii="Arial" w:eastAsiaTheme="majorEastAsia" w:hAnsi="Arial" w:cs="Arial"/>
+                                  <w:color w:val="2E74B5" w:themeColor="accent1" w:themeShade="BF"/>
+                                  <w:spacing w:val="-10"/>
+                                  <w:kern w:val="28"/>
+                                  <w:sz w:val="56"/>
+                                  <w:szCs w:val="56"/>
+                                </w:rPr>
+                                <w:t>tenheft</w:t>
                               </w:r>
                             </w:sdtContent>
                           </w:sdt>
@@ -1232,6 +1257,7 @@
                             <w:dataBinding w:prefixMappings="xmlns:ns0='http://purl.org/dc/elements/1.1/' xmlns:ns1='http://schemas.openxmlformats.org/package/2006/metadata/core-properties' " w:xpath="/ns1:coreProperties[1]/ns0:subject[1]" w:storeItemID="{6C3C8BC8-F283-45AE-878A-BAB7291924A1}"/>
                             <w:text/>
                           </w:sdtPr>
+                          <w:sdtEndPr/>
                           <w:sdtContent>
                             <w:p>
                               <w:pPr>
@@ -1277,7 +1303,7 @@
             <w:rPr>
               <w:rFonts w:ascii="Arial" w:hAnsi="Arial"/>
               <w:noProof/>
-              <w:lang w:eastAsia="de-DE" w:bidi="ar-SA"/>
+              <w:lang w:val="en-US" w:eastAsia="en-US" w:bidi="ar-SA"/>
             </w:rPr>
             <w:drawing>
               <wp:anchor distT="0" distB="0" distL="114300" distR="114300" simplePos="0" relativeHeight="251664384" behindDoc="1" locked="0" layoutInCell="1" allowOverlap="1" wp14:anchorId="13C24C2F" wp14:editId="1FF15190">
@@ -1346,7 +1372,7 @@
             <w:rPr>
               <w:rFonts w:ascii="Arial" w:hAnsi="Arial"/>
               <w:noProof/>
-              <w:lang w:eastAsia="de-DE" w:bidi="ar-SA"/>
+              <w:lang w:val="en-US" w:eastAsia="en-US" w:bidi="ar-SA"/>
             </w:rPr>
             <mc:AlternateContent>
               <mc:Choice Requires="wps">
@@ -1430,7 +1456,7 @@
                   </wp:anchor>
                 </w:drawing>
               </mc:Choice>
-              <mc:Fallback>
+              <mc:Fallback xmlns:cx5="http://schemas.microsoft.com/office/drawing/2016/5/11/chartex" xmlns:cx4="http://schemas.microsoft.com/office/drawing/2016/5/10/chartex" xmlns:cx3="http://schemas.microsoft.com/office/drawing/2016/5/9/chartex">
                 <w:pict>
                   <v:shape w14:anchorId="7AF96490" id="Textfeld 2" o:spid="_x0000_s1029" type="#_x0000_t202" style="position:absolute;margin-left:15.25pt;margin-top:75.05pt;width:53.55pt;height:48.55pt;z-index:-251648000;visibility:visible;mso-wrap-style:square;mso-width-percent:0;mso-height-percent:0;mso-wrap-distance-left:9pt;mso-wrap-distance-top:3.6pt;mso-wrap-distance-right:9pt;mso-wrap-distance-bottom:3.6pt;mso-position-horizontal:absolute;mso-position-horizontal-relative:text;mso-position-vertical:absolute;mso-position-vertical-relative:text;mso-width-percent:0;mso-height-percent:0;mso-width-relative:margin;mso-height-relative:margin;v-text-anchor:top" o:gfxdata="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" strokecolor="white [3212]">
                     <v:textbox>
@@ -1465,7 +1491,7 @@
             <w:rPr>
               <w:rFonts w:ascii="Arial" w:hAnsi="Arial"/>
               <w:noProof/>
-              <w:lang w:eastAsia="de-DE" w:bidi="ar-SA"/>
+              <w:lang w:val="en-US" w:eastAsia="en-US" w:bidi="ar-SA"/>
             </w:rPr>
             <mc:AlternateContent>
               <mc:Choice Requires="wps">
@@ -1549,7 +1575,7 @@
                   </wp:anchor>
                 </w:drawing>
               </mc:Choice>
-              <mc:Fallback>
+              <mc:Fallback xmlns:cx5="http://schemas.microsoft.com/office/drawing/2016/5/11/chartex" xmlns:cx4="http://schemas.microsoft.com/office/drawing/2016/5/10/chartex" xmlns:cx3="http://schemas.microsoft.com/office/drawing/2016/5/9/chartex">
                 <w:pict>
                   <v:shape w14:anchorId="62A4D22E" id="_x0000_s1030" type="#_x0000_t202" style="position:absolute;margin-left:253.8pt;margin-top:82.7pt;width:53.55pt;height:50.2pt;z-index:251670528;visibility:visible;mso-wrap-style:square;mso-width-percent:0;mso-height-percent:0;mso-wrap-distance-left:9pt;mso-wrap-distance-top:3.6pt;mso-wrap-distance-right:9pt;mso-wrap-distance-bottom:3.6pt;mso-position-horizontal:absolute;mso-position-horizontal-relative:text;mso-position-vertical:absolute;mso-position-vertical-relative:text;mso-width-percent:0;mso-height-percent:0;mso-width-relative:margin;mso-height-relative:margin;v-text-anchor:top" o:gfxdata="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" strokecolor="white [3212]">
                     <v:textbox>
@@ -1584,7 +1610,7 @@
           <w:r>
             <w:rPr>
               <w:noProof/>
-              <w:lang w:eastAsia="de-DE" w:bidi="ar-SA"/>
+              <w:lang w:val="en-US" w:eastAsia="en-US" w:bidi="ar-SA"/>
             </w:rPr>
             <w:drawing>
               <wp:anchor distT="0" distB="0" distL="114300" distR="114300" simplePos="0" relativeHeight="251671552" behindDoc="1" locked="0" layoutInCell="1" allowOverlap="1" wp14:anchorId="318FE867" wp14:editId="78D382F1">
@@ -7901,7 +7927,7 @@
       <w:r>
         <w:rPr>
           <w:noProof/>
-          <w:lang w:eastAsia="de-DE" w:bidi="ar-SA"/>
+          <w:lang w:val="en-US" w:eastAsia="en-US" w:bidi="ar-SA"/>
         </w:rPr>
         <w:drawing>
           <wp:inline distT="0" distB="0" distL="0" distR="0">
@@ -7970,7 +7996,7 @@
       <w:r>
         <w:rPr>
           <w:noProof/>
-          <w:lang w:eastAsia="de-DE" w:bidi="ar-SA"/>
+          <w:lang w:val="en-US" w:eastAsia="en-US" w:bidi="ar-SA"/>
         </w:rPr>
         <w:drawing>
           <wp:inline distT="0" distB="0" distL="0" distR="0">
@@ -8132,7 +8158,7 @@
         <w:rPr>
           <w:rFonts w:ascii="Arial" w:hAnsi="Arial"/>
           <w:noProof/>
-          <w:lang w:eastAsia="de-DE" w:bidi="ar-SA"/>
+          <w:lang w:val="en-US" w:eastAsia="en-US" w:bidi="ar-SA"/>
         </w:rPr>
         <w:drawing>
           <wp:anchor distT="0" distB="0" distL="114300" distR="114300" simplePos="0" relativeHeight="251663360" behindDoc="0" locked="0" layoutInCell="1" allowOverlap="1">
@@ -8626,7 +8652,7 @@
           <v:shape id="_x0000_i1025" type="#_x0000_t75" style="width:481.5pt;height:393.75pt" o:ole="">
             <v:imagedata r:id="rId16" o:title=""/>
           </v:shape>
-          <o:OLEObject Type="Embed" ProgID="Visio.Drawing.15" ShapeID="_x0000_i1025" DrawAspect="Content" ObjectID="_1543419301" r:id="rId17"/>
+          <o:OLEObject Type="Embed" ProgID="Visio.Drawing.15" ShapeID="_x0000_i1025" DrawAspect="Content" ObjectID="_1543490941" r:id="rId17"/>
         </w:object>
       </w:r>
     </w:p>
@@ -10199,10 +10225,7 @@
         </w:tc>
       </w:tr>
     </w:tbl>
-    <w:p>
-      <w:bookmarkStart w:id="34" w:name="_GoBack"/>
-      <w:bookmarkEnd w:id="34"/>
-    </w:p>
+    <w:p/>
     <w:p>
       <w:pPr>
         <w:jc w:val="both"/>
@@ -10508,11 +10531,11 @@
       <w:pPr>
         <w:pStyle w:val="berschrift2"/>
       </w:pPr>
-      <w:bookmarkStart w:id="35" w:name="_Toc468285568"/>
+      <w:bookmarkStart w:id="34" w:name="_Toc468285568"/>
       <w:r>
         <w:t>c. Fachklassendiagramm</w:t>
       </w:r>
-      <w:bookmarkEnd w:id="35"/>
+      <w:bookmarkEnd w:id="34"/>
     </w:p>
     <w:p>
       <w:pPr>
@@ -10538,7 +10561,7 @@
           <v:shape id="_x0000_i1026" type="#_x0000_t75" style="width:532.5pt;height:243.75pt" o:ole="">
             <v:imagedata r:id="rId18" o:title=""/>
           </v:shape>
-          <o:OLEObject Type="Embed" ProgID="Visio.Drawing.15" ShapeID="_x0000_i1026" DrawAspect="Content" ObjectID="_1543419302" r:id="rId19"/>
+          <o:OLEObject Type="Embed" ProgID="Visio.Drawing.15" ShapeID="_x0000_i1026" DrawAspect="Content" ObjectID="_1543490942" r:id="rId19"/>
         </w:object>
       </w:r>
     </w:p>
@@ -10549,7 +10572,7 @@
           <w:rFonts w:ascii="Arial" w:hAnsi="Arial" w:cs="Arial"/>
         </w:rPr>
       </w:pPr>
-      <w:bookmarkStart w:id="36" w:name="_Toc468285569"/>
+      <w:bookmarkStart w:id="35" w:name="_Toc468285569"/>
       <w:r>
         <w:rPr>
           <w:rFonts w:ascii="Arial" w:hAnsi="Arial" w:cs="Arial"/>
@@ -10581,7 +10604,7 @@
         </w:rPr>
         <w:t>Glossar</w:t>
       </w:r>
-      <w:bookmarkEnd w:id="36"/>
+      <w:bookmarkEnd w:id="35"/>
     </w:p>
     <w:p>
       <w:pPr>
@@ -10805,11 +10828,11 @@
       <w:pPr>
         <w:pStyle w:val="berschrift1"/>
       </w:pPr>
-      <w:bookmarkStart w:id="37" w:name="_Toc468285570"/>
+      <w:bookmarkStart w:id="36" w:name="_Toc468285570"/>
       <w:r>
         <w:t>III. Ansprechpartner für Rückfragen</w:t>
       </w:r>
-      <w:bookmarkEnd w:id="37"/>
+      <w:bookmarkEnd w:id="36"/>
     </w:p>
     <w:p>
       <w:pPr>
@@ -11076,7 +11099,7 @@
 </file>
 
 <file path=word/endnotes.xml><?xml version="1.0" encoding="utf-8"?>
-<w:endnotes xmlns:wpc="http://schemas.microsoft.com/office/word/2010/wordprocessingCanvas" xmlns:cx="http://schemas.microsoft.com/office/drawing/2014/chartex" xmlns:cx1="http://schemas.microsoft.com/office/drawing/2015/9/8/chartex" xmlns:cx2="http://schemas.microsoft.com/office/drawing/2015/10/21/chartex" xmlns:cx3="http://schemas.microsoft.com/office/drawing/2016/5/9/chartex" xmlns:cx4="http://schemas.microsoft.com/office/drawing/2016/5/10/chartex" xmlns:cx5="http://schemas.microsoft.com/office/drawing/2016/5/11/chartex" xmlns:mc="http://schemas.openxmlformats.org/markup-compatibility/2006" xmlns:o="urn:schemas-microsoft-com:office:office" xmlns:r="http://schemas.openxmlformats.org/officeDocument/2006/relationships" xmlns:m="http://schemas.openxmlformats.org/officeDocument/2006/math" xmlns:v="urn:schemas-microsoft-com:vml" xmlns:wp14="http://schemas.microsoft.com/office/word/2010/wordprocessingDrawing" xmlns:wp="http://schemas.openxmlformats.org/drawingml/2006/wordprocessingDrawing" xmlns:w10="urn:schemas-microsoft-com:office:word" xmlns:w="http://schemas.openxmlformats.org/wordprocessingml/2006/main" xmlns:w14="http://schemas.microsoft.com/office/word/2010/wordml" xmlns:w15="http://schemas.microsoft.com/office/word/2012/wordml" xmlns:w16se="http://schemas.microsoft.com/office/word/2015/wordml/symex" xmlns:wpg="http://schemas.microsoft.com/office/word/2010/wordprocessingGroup" xmlns:wpi="http://schemas.microsoft.com/office/word/2010/wordprocessingInk" xmlns:wne="http://schemas.microsoft.com/office/word/2006/wordml" xmlns:wps="http://schemas.microsoft.com/office/word/2010/wordprocessingShape" mc:Ignorable="w14 w15 w16se wp14">
+<w:endnotes xmlns:wpc="http://schemas.microsoft.com/office/word/2010/wordprocessingCanvas" xmlns:cx="http://schemas.microsoft.com/office/drawing/2014/chartex" xmlns:cx1="http://schemas.microsoft.com/office/drawing/2015/9/8/chartex" xmlns:cx2="http://schemas.microsoft.com/office/drawing/2015/10/21/chartex" xmlns:mc="http://schemas.openxmlformats.org/markup-compatibility/2006" xmlns:o="urn:schemas-microsoft-com:office:office" xmlns:r="http://schemas.openxmlformats.org/officeDocument/2006/relationships" xmlns:m="http://schemas.openxmlformats.org/officeDocument/2006/math" xmlns:v="urn:schemas-microsoft-com:vml" xmlns:wp14="http://schemas.microsoft.com/office/word/2010/wordprocessingDrawing" xmlns:wp="http://schemas.openxmlformats.org/drawingml/2006/wordprocessingDrawing" xmlns:w10="urn:schemas-microsoft-com:office:word" xmlns:w="http://schemas.openxmlformats.org/wordprocessingml/2006/main" xmlns:w14="http://schemas.microsoft.com/office/word/2010/wordml" xmlns:w15="http://schemas.microsoft.com/office/word/2012/wordml" xmlns:w16se="http://schemas.microsoft.com/office/word/2015/wordml/symex" xmlns:wpg="http://schemas.microsoft.com/office/word/2010/wordprocessingGroup" xmlns:wpi="http://schemas.microsoft.com/office/word/2010/wordprocessingInk" xmlns:wne="http://schemas.microsoft.com/office/word/2006/wordml" xmlns:wps="http://schemas.microsoft.com/office/word/2010/wordprocessingShape" mc:Ignorable="w14 w15 w16se wp14">
   <w:endnote w:type="separator" w:id="-1">
     <w:p>
       <w:r>
@@ -11095,7 +11118,7 @@
 </file>
 
 <file path=word/footer1.xml><?xml version="1.0" encoding="utf-8"?>
-<w:ftr xmlns:wpc="http://schemas.microsoft.com/office/word/2010/wordprocessingCanvas" xmlns:cx="http://schemas.microsoft.com/office/drawing/2014/chartex" xmlns:cx1="http://schemas.microsoft.com/office/drawing/2015/9/8/chartex" xmlns:cx2="http://schemas.microsoft.com/office/drawing/2015/10/21/chartex" xmlns:cx3="http://schemas.microsoft.com/office/drawing/2016/5/9/chartex" xmlns:cx4="http://schemas.microsoft.com/office/drawing/2016/5/10/chartex" xmlns:cx5="http://schemas.microsoft.com/office/drawing/2016/5/11/chartex" xmlns:mc="http://schemas.openxmlformats.org/markup-compatibility/2006" xmlns:o="urn:schemas-microsoft-com:office:office" xmlns:r="http://schemas.openxmlformats.org/officeDocument/2006/relationships" xmlns:m="http://schemas.openxmlformats.org/officeDocument/2006/math" xmlns:v="urn:schemas-microsoft-com:vml" xmlns:wp14="http://schemas.microsoft.com/office/word/2010/wordprocessingDrawing" xmlns:wp="http://schemas.openxmlformats.org/drawingml/2006/wordprocessingDrawing" xmlns:w10="urn:schemas-microsoft-com:office:word" xmlns:w="http://schemas.openxmlformats.org/wordprocessingml/2006/main" xmlns:w14="http://schemas.microsoft.com/office/word/2010/wordml" xmlns:w15="http://schemas.microsoft.com/office/word/2012/wordml" xmlns:w16se="http://schemas.microsoft.com/office/word/2015/wordml/symex" xmlns:wpg="http://schemas.microsoft.com/office/word/2010/wordprocessingGroup" xmlns:wpi="http://schemas.microsoft.com/office/word/2010/wordprocessingInk" xmlns:wne="http://schemas.microsoft.com/office/word/2006/wordml" xmlns:wps="http://schemas.microsoft.com/office/word/2010/wordprocessingShape" mc:Ignorable="w14 w15 w16se wp14">
+<w:ftr xmlns:wpc="http://schemas.microsoft.com/office/word/2010/wordprocessingCanvas" xmlns:cx="http://schemas.microsoft.com/office/drawing/2014/chartex" xmlns:cx1="http://schemas.microsoft.com/office/drawing/2015/9/8/chartex" xmlns:cx2="http://schemas.microsoft.com/office/drawing/2015/10/21/chartex" xmlns:mc="http://schemas.openxmlformats.org/markup-compatibility/2006" xmlns:o="urn:schemas-microsoft-com:office:office" xmlns:r="http://schemas.openxmlformats.org/officeDocument/2006/relationships" xmlns:m="http://schemas.openxmlformats.org/officeDocument/2006/math" xmlns:v="urn:schemas-microsoft-com:vml" xmlns:wp14="http://schemas.microsoft.com/office/word/2010/wordprocessingDrawing" xmlns:wp="http://schemas.openxmlformats.org/drawingml/2006/wordprocessingDrawing" xmlns:w10="urn:schemas-microsoft-com:office:word" xmlns:w="http://schemas.openxmlformats.org/wordprocessingml/2006/main" xmlns:w14="http://schemas.microsoft.com/office/word/2010/wordml" xmlns:w15="http://schemas.microsoft.com/office/word/2012/wordml" xmlns:w16se="http://schemas.microsoft.com/office/word/2015/wordml/symex" xmlns:wpg="http://schemas.microsoft.com/office/word/2010/wordprocessingGroup" xmlns:wpi="http://schemas.microsoft.com/office/word/2010/wordprocessingInk" xmlns:wne="http://schemas.microsoft.com/office/word/2006/wordml" xmlns:wps="http://schemas.microsoft.com/office/word/2010/wordprocessingShape" mc:Ignorable="w14 w15 w16se wp14">
   <w:sdt>
     <w:sdtPr>
       <w:id w:val="263035865"/>
@@ -11124,7 +11147,7 @@
           <w:rPr>
             <w:noProof/>
           </w:rPr>
-          <w:t>9</w:t>
+          <w:t>1</w:t>
         </w:r>
         <w:r>
           <w:fldChar w:fldCharType="end"/>
@@ -11142,7 +11165,7 @@
 </file>
 
 <file path=word/footnotes.xml><?xml version="1.0" encoding="utf-8"?>
-<w:footnotes xmlns:wpc="http://schemas.microsoft.com/office/word/2010/wordprocessingCanvas" xmlns:cx="http://schemas.microsoft.com/office/drawing/2014/chartex" xmlns:cx1="http://schemas.microsoft.com/office/drawing/2015/9/8/chartex" xmlns:cx2="http://schemas.microsoft.com/office/drawing/2015/10/21/chartex" xmlns:cx3="http://schemas.microsoft.com/office/drawing/2016/5/9/chartex" xmlns:cx4="http://schemas.microsoft.com/office/drawing/2016/5/10/chartex" xmlns:cx5="http://schemas.microsoft.com/office/drawing/2016/5/11/chartex" xmlns:mc="http://schemas.openxmlformats.org/markup-compatibility/2006" xmlns:o="urn:schemas-microsoft-com:office:office" xmlns:r="http://schemas.openxmlformats.org/officeDocument/2006/relationships" xmlns:m="http://schemas.openxmlformats.org/officeDocument/2006/math" xmlns:v="urn:schemas-microsoft-com:vml" xmlns:wp14="http://schemas.microsoft.com/office/word/2010/wordprocessingDrawing" xmlns:wp="http://schemas.openxmlformats.org/drawingml/2006/wordprocessingDrawing" xmlns:w10="urn:schemas-microsoft-com:office:word" xmlns:w="http://schemas.openxmlformats.org/wordprocessingml/2006/main" xmlns:w14="http://schemas.microsoft.com/office/word/2010/wordml" xmlns:w15="http://schemas.microsoft.com/office/word/2012/wordml" xmlns:w16se="http://schemas.microsoft.com/office/word/2015/wordml/symex" xmlns:wpg="http://schemas.microsoft.com/office/word/2010/wordprocessingGroup" xmlns:wpi="http://schemas.microsoft.com/office/word/2010/wordprocessingInk" xmlns:wne="http://schemas.microsoft.com/office/word/2006/wordml" xmlns:wps="http://schemas.microsoft.com/office/word/2010/wordprocessingShape" mc:Ignorable="w14 w15 w16se wp14">
+<w:footnotes xmlns:wpc="http://schemas.microsoft.com/office/word/2010/wordprocessingCanvas" xmlns:cx="http://schemas.microsoft.com/office/drawing/2014/chartex" xmlns:cx1="http://schemas.microsoft.com/office/drawing/2015/9/8/chartex" xmlns:cx2="http://schemas.microsoft.com/office/drawing/2015/10/21/chartex" xmlns:mc="http://schemas.openxmlformats.org/markup-compatibility/2006" xmlns:o="urn:schemas-microsoft-com:office:office" xmlns:r="http://schemas.openxmlformats.org/officeDocument/2006/relationships" xmlns:m="http://schemas.openxmlformats.org/officeDocument/2006/math" xmlns:v="urn:schemas-microsoft-com:vml" xmlns:wp14="http://schemas.microsoft.com/office/word/2010/wordprocessingDrawing" xmlns:wp="http://schemas.openxmlformats.org/drawingml/2006/wordprocessingDrawing" xmlns:w10="urn:schemas-microsoft-com:office:word" xmlns:w="http://schemas.openxmlformats.org/wordprocessingml/2006/main" xmlns:w14="http://schemas.microsoft.com/office/word/2010/wordml" xmlns:w15="http://schemas.microsoft.com/office/word/2012/wordml" xmlns:w16se="http://schemas.microsoft.com/office/word/2015/wordml/symex" xmlns:wpg="http://schemas.microsoft.com/office/word/2010/wordprocessingGroup" xmlns:wpi="http://schemas.microsoft.com/office/word/2010/wordprocessingInk" xmlns:wne="http://schemas.microsoft.com/office/word/2006/wordml" xmlns:wps="http://schemas.microsoft.com/office/word/2010/wordprocessingShape" mc:Ignorable="w14 w15 w16se wp14">
   <w:footnote w:type="separator" w:id="-1">
     <w:p>
       <w:r>
@@ -11180,7 +11203,7 @@
 </file>
 
 <file path=word/header1.xml><?xml version="1.0" encoding="utf-8"?>
-<w:hdr xmlns:wpc="http://schemas.microsoft.com/office/word/2010/wordprocessingCanvas" xmlns:cx="http://schemas.microsoft.com/office/drawing/2014/chartex" xmlns:cx1="http://schemas.microsoft.com/office/drawing/2015/9/8/chartex" xmlns:cx2="http://schemas.microsoft.com/office/drawing/2015/10/21/chartex" xmlns:cx3="http://schemas.microsoft.com/office/drawing/2016/5/9/chartex" xmlns:cx4="http://schemas.microsoft.com/office/drawing/2016/5/10/chartex" xmlns:cx5="http://schemas.microsoft.com/office/drawing/2016/5/11/chartex" xmlns:mc="http://schemas.openxmlformats.org/markup-compatibility/2006" xmlns:o="urn:schemas-microsoft-com:office:office" xmlns:r="http://schemas.openxmlformats.org/officeDocument/2006/relationships" xmlns:m="http://schemas.openxmlformats.org/officeDocument/2006/math" xmlns:v="urn:schemas-microsoft-com:vml" xmlns:wp14="http://schemas.microsoft.com/office/word/2010/wordprocessingDrawing" xmlns:wp="http://schemas.openxmlformats.org/drawingml/2006/wordprocessingDrawing" xmlns:w10="urn:schemas-microsoft-com:office:word" xmlns:w="http://schemas.openxmlformats.org/wordprocessingml/2006/main" xmlns:w14="http://schemas.microsoft.com/office/word/2010/wordml" xmlns:w15="http://schemas.microsoft.com/office/word/2012/wordml" xmlns:w16se="http://schemas.microsoft.com/office/word/2015/wordml/symex" xmlns:wpg="http://schemas.microsoft.com/office/word/2010/wordprocessingGroup" xmlns:wpi="http://schemas.microsoft.com/office/word/2010/wordprocessingInk" xmlns:wne="http://schemas.microsoft.com/office/word/2006/wordml" xmlns:wps="http://schemas.microsoft.com/office/word/2010/wordprocessingShape" mc:Ignorable="w14 w15 w16se wp14">
+<w:hdr xmlns:wpc="http://schemas.microsoft.com/office/word/2010/wordprocessingCanvas" xmlns:cx="http://schemas.microsoft.com/office/drawing/2014/chartex" xmlns:cx1="http://schemas.microsoft.com/office/drawing/2015/9/8/chartex" xmlns:cx2="http://schemas.microsoft.com/office/drawing/2015/10/21/chartex" xmlns:mc="http://schemas.openxmlformats.org/markup-compatibility/2006" xmlns:o="urn:schemas-microsoft-com:office:office" xmlns:r="http://schemas.openxmlformats.org/officeDocument/2006/relationships" xmlns:m="http://schemas.openxmlformats.org/officeDocument/2006/math" xmlns:v="urn:schemas-microsoft-com:vml" xmlns:wp14="http://schemas.microsoft.com/office/word/2010/wordprocessingDrawing" xmlns:wp="http://schemas.openxmlformats.org/drawingml/2006/wordprocessingDrawing" xmlns:w10="urn:schemas-microsoft-com:office:word" xmlns:w="http://schemas.openxmlformats.org/wordprocessingml/2006/main" xmlns:w14="http://schemas.microsoft.com/office/word/2010/wordml" xmlns:w15="http://schemas.microsoft.com/office/word/2012/wordml" xmlns:w16se="http://schemas.microsoft.com/office/word/2015/wordml/symex" xmlns:wpg="http://schemas.microsoft.com/office/word/2010/wordprocessingGroup" xmlns:wpi="http://schemas.microsoft.com/office/word/2010/wordprocessingInk" xmlns:wne="http://schemas.microsoft.com/office/word/2006/wordml" xmlns:wps="http://schemas.microsoft.com/office/word/2010/wordprocessingShape" mc:Ignorable="w14 w15 w16se wp14">
   <w:p>
     <w:pPr>
       <w:pStyle w:val="Kopfzeile"/>
@@ -11195,7 +11218,7 @@
 </file>
 
 <file path=word/numbering.xml><?xml version="1.0" encoding="utf-8"?>
-<w:numbering xmlns:wpc="http://schemas.microsoft.com/office/word/2010/wordprocessingCanvas" xmlns:cx="http://schemas.microsoft.com/office/drawing/2014/chartex" xmlns:cx1="http://schemas.microsoft.com/office/drawing/2015/9/8/chartex" xmlns:cx2="http://schemas.microsoft.com/office/drawing/2015/10/21/chartex" xmlns:cx3="http://schemas.microsoft.com/office/drawing/2016/5/9/chartex" xmlns:cx4="http://schemas.microsoft.com/office/drawing/2016/5/10/chartex" xmlns:cx5="http://schemas.microsoft.com/office/drawing/2016/5/11/chartex" xmlns:mc="http://schemas.openxmlformats.org/markup-compatibility/2006" xmlns:o="urn:schemas-microsoft-com:office:office" xmlns:r="http://schemas.openxmlformats.org/officeDocument/2006/relationships" xmlns:m="http://schemas.openxmlformats.org/officeDocument/2006/math" xmlns:v="urn:schemas-microsoft-com:vml" xmlns:wp14="http://schemas.microsoft.com/office/word/2010/wordprocessingDrawing" xmlns:wp="http://schemas.openxmlformats.org/drawingml/2006/wordprocessingDrawing" xmlns:w10="urn:schemas-microsoft-com:office:word" xmlns:w="http://schemas.openxmlformats.org/wordprocessingml/2006/main" xmlns:w14="http://schemas.microsoft.com/office/word/2010/wordml" xmlns:w15="http://schemas.microsoft.com/office/word/2012/wordml" xmlns:w16se="http://schemas.microsoft.com/office/word/2015/wordml/symex" xmlns:wpg="http://schemas.microsoft.com/office/word/2010/wordprocessingGroup" xmlns:wpi="http://schemas.microsoft.com/office/word/2010/wordprocessingInk" xmlns:wne="http://schemas.microsoft.com/office/word/2006/wordml" xmlns:wps="http://schemas.microsoft.com/office/word/2010/wordprocessingShape" mc:Ignorable="w14 w15 w16se wp14">
+<w:numbering xmlns:wpc="http://schemas.microsoft.com/office/word/2010/wordprocessingCanvas" xmlns:cx="http://schemas.microsoft.com/office/drawing/2014/chartex" xmlns:cx1="http://schemas.microsoft.com/office/drawing/2015/9/8/chartex" xmlns:cx2="http://schemas.microsoft.com/office/drawing/2015/10/21/chartex" xmlns:mc="http://schemas.openxmlformats.org/markup-compatibility/2006" xmlns:o="urn:schemas-microsoft-com:office:office" xmlns:r="http://schemas.openxmlformats.org/officeDocument/2006/relationships" xmlns:m="http://schemas.openxmlformats.org/officeDocument/2006/math" xmlns:v="urn:schemas-microsoft-com:vml" xmlns:wp14="http://schemas.microsoft.com/office/word/2010/wordprocessingDrawing" xmlns:wp="http://schemas.openxmlformats.org/drawingml/2006/wordprocessingDrawing" xmlns:w10="urn:schemas-microsoft-com:office:word" xmlns:w="http://schemas.openxmlformats.org/wordprocessingml/2006/main" xmlns:w14="http://schemas.microsoft.com/office/word/2010/wordml" xmlns:w15="http://schemas.microsoft.com/office/word/2012/wordml" xmlns:w16se="http://schemas.microsoft.com/office/word/2015/wordml/symex" xmlns:wpg="http://schemas.microsoft.com/office/word/2010/wordprocessingGroup" xmlns:wpi="http://schemas.microsoft.com/office/word/2010/wordprocessingInk" xmlns:wne="http://schemas.microsoft.com/office/word/2006/wordml" xmlns:wps="http://schemas.microsoft.com/office/word/2010/wordprocessingShape" mc:Ignorable="w14 w15 w16se wp14">
   <w:abstractNum w:abstractNumId="0" w15:restartNumberingAfterBreak="0">
     <w:nsid w:val="034F1CBE"/>
     <w:multiLevelType w:val="hybridMultilevel"/>
@@ -12420,7 +12443,7 @@
       </w:pPr>
     </w:pPrDefault>
   </w:docDefaults>
-  <w:latentStyles w:defLockedState="0" w:defUIPriority="99" w:defSemiHidden="0" w:defUnhideWhenUsed="0" w:defQFormat="0" w:count="374">
+  <w:latentStyles w:defLockedState="0" w:defUIPriority="99" w:defSemiHidden="0" w:defUnhideWhenUsed="0" w:defQFormat="0" w:count="372">
     <w:lsdException w:name="Normal" w:uiPriority="0" w:qFormat="1"/>
     <w:lsdException w:name="heading 1" w:uiPriority="9" w:qFormat="1"/>
     <w:lsdException w:name="heading 2" w:semiHidden="1" w:uiPriority="9" w:unhideWhenUsed="1" w:qFormat="1"/>
@@ -12793,8 +12816,6 @@
     <w:lsdException w:name="List Table 6 Colorful Accent 6" w:uiPriority="51"/>
     <w:lsdException w:name="List Table 7 Colorful Accent 6" w:uiPriority="52"/>
     <w:lsdException w:name="Mention" w:semiHidden="1" w:unhideWhenUsed="1"/>
-    <w:lsdException w:name="Smart Hyperlink" w:semiHidden="1" w:unhideWhenUsed="1"/>
-    <w:lsdException w:name="Hashtag" w:semiHidden="1" w:unhideWhenUsed="1"/>
   </w:latentStyles>
   <w:style w:type="paragraph" w:default="1" w:styleId="Standard">
     <w:name w:val="Normal"/>
@@ -13829,7 +13850,7 @@
 </file>
 
 <file path=customXml/itemProps2.xml><?xml version="1.0" encoding="utf-8"?>
-<ds:datastoreItem xmlns:ds="http://schemas.openxmlformats.org/officeDocument/2006/customXml" ds:itemID="{62417B8E-7DF8-44C4-AEBE-DCDE0A985582}">
+<ds:datastoreItem xmlns:ds="http://schemas.openxmlformats.org/officeDocument/2006/customXml" ds:itemID="{7BECC544-24E1-45C8-9944-A0E4C834AA3A}">
   <ds:schemaRefs>
     <ds:schemaRef ds:uri="http://schemas.openxmlformats.org/officeDocument/2006/bibliography"/>
   </ds:schemaRefs>

</xml_diff>

<commit_message>
small adjustments in login and database testing
</commit_message>
<xml_diff>
--- a/documents/Pflichtenheft.docx
+++ b/documents/Pflichtenheft.docx
@@ -13,7 +13,6 @@
           <w:docPartUnique/>
         </w:docPartObj>
       </w:sdtPr>
-      <w:sdtEndPr/>
       <w:sdtContent>
         <w:p>
           <w:pPr>
@@ -369,7 +368,6 @@
                                   <w:dataBinding w:prefixMappings="xmlns:ns0='http://purl.org/dc/elements/1.1/' xmlns:ns1='http://schemas.openxmlformats.org/package/2006/metadata/core-properties' " w:xpath="/ns1:coreProperties[1]/ns0:creator[1]" w:storeItemID="{6C3C8BC8-F283-45AE-878A-BAB7291924A1}"/>
                                   <w:text/>
                                 </w:sdtPr>
-                                <w:sdtEndPr/>
                                 <w:sdtContent>
                                   <w:p>
                                     <w:pPr>
@@ -415,7 +413,6 @@
                                     <w:dataBinding w:prefixMappings="xmlns:ns0='http://schemas.microsoft.com/office/2006/coverPageProps' " w:xpath="/ns0:CoverPageProperties[1]/ns0:CompanyEmail[1]" w:storeItemID="{55AF091B-3C7A-41E3-B477-F2FDAA23CFDA}"/>
                                     <w:text/>
                                   </w:sdtPr>
-                                  <w:sdtEndPr/>
                                   <w:sdtContent>
                                     <w:r>
                                       <w:rPr>
@@ -626,7 +623,6 @@
                                     <w:dataBinding w:prefixMappings="xmlns:ns0='http://schemas.microsoft.com/office/2006/coverPageProps' " w:xpath="/ns0:CoverPageProperties[1]/ns0:Abstract[1]" w:storeItemID="{55AF091B-3C7A-41E3-B477-F2FDAA23CFDA}"/>
                                     <w:text w:multiLine="1"/>
                                   </w:sdtPr>
-                                  <w:sdtEndPr/>
                                   <w:sdtContent>
                                     <w:r>
                                       <w:rPr>
@@ -795,11 +791,7 @@
               </mc:Choice>
               <mc:Fallback>
                 <w:pict>
-                  <v:shapetype w14:anchorId="375B91D1" id="_x0000_t202" coordsize="21600,21600" o:spt="202" path="m,l,21600r21600,l21600,xe">
-                    <v:stroke joinstyle="miter"/>
-                    <v:path gradientshapeok="t" o:connecttype="rect"/>
-                  </v:shapetype>
-                  <v:shape id="Textfeld 153" o:spid="_x0000_s1027" type="#_x0000_t202" style="position:absolute;margin-left:0;margin-top:0;width:8in;height:79.5pt;z-index:251661312;visibility:visible;mso-wrap-style:square;mso-width-percent:941;mso-height-percent:100;mso-top-percent:700;mso-wrap-distance-left:9pt;mso-wrap-distance-top:0;mso-wrap-distance-right:9pt;mso-wrap-distance-bottom:0;mso-position-horizontal:center;mso-position-horizontal-relative:page;mso-position-vertical-relative:page;mso-width-percent:941;mso-height-percent:100;mso-top-percent:700;mso-width-relative:page;mso-height-relative:page;v-text-anchor:top" o:gfxdata="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" filled="f" stroked="f" strokeweight=".5pt">
+                  <v:shape w14:anchorId="375B91D1" id="Textfeld 153" o:spid="_x0000_s1027" type="#_x0000_t202" style="position:absolute;margin-left:0;margin-top:0;width:8in;height:79.5pt;z-index:251661312;visibility:visible;mso-wrap-style:square;mso-width-percent:941;mso-height-percent:100;mso-top-percent:700;mso-wrap-distance-left:9pt;mso-wrap-distance-top:0;mso-wrap-distance-right:9pt;mso-wrap-distance-bottom:0;mso-position-horizontal:center;mso-position-horizontal-relative:page;mso-position-vertical-relative:page;mso-width-percent:941;mso-height-percent:100;mso-top-percent:700;mso-width-relative:page;mso-height-relative:page;v-text-anchor:top" o:gfxdata="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" filled="f" stroked="f" strokeweight=".5pt">
                     <v:textbox style="mso-fit-shape-to-text:t" inset="126pt,0,54pt,0">
                       <w:txbxContent>
                         <w:p>
@@ -828,7 +820,6 @@
                               <w:dataBinding w:prefixMappings="xmlns:ns0='http://schemas.microsoft.com/office/2006/coverPageProps' " w:xpath="/ns0:CoverPageProperties[1]/ns0:Abstract[1]" w:storeItemID="{55AF091B-3C7A-41E3-B477-F2FDAA23CFDA}"/>
                               <w:text w:multiLine="1"/>
                             </w:sdtPr>
-                            <w:sdtEndPr/>
                             <w:sdtContent>
                               <w:r>
                                 <w:rPr>
@@ -931,8 +922,6 @@
                             </w:rPr>
                             <w:t>Ablieferungsdatum: 20.01.2017</w:t>
                           </w:r>
-                          <w:bookmarkStart w:id="1" w:name="_GoBack"/>
-                          <w:bookmarkEnd w:id="1"/>
                         </w:p>
                         <w:p>
                           <w:pPr>
@@ -1078,7 +1067,6 @@
                                     <w:dataBinding w:prefixMappings="xmlns:ns0='http://purl.org/dc/elements/1.1/' xmlns:ns1='http://schemas.openxmlformats.org/package/2006/metadata/core-properties' " w:xpath="/ns1:coreProperties[1]/ns0:title[1]" w:storeItemID="{6C3C8BC8-F283-45AE-878A-BAB7291924A1}"/>
                                     <w:text w:multiLine="1"/>
                                   </w:sdtPr>
-                                  <w:sdtEndPr/>
                                   <w:sdtContent>
                                     <w:r>
                                       <w:rPr>
@@ -1101,18 +1089,7 @@
                                         <w:szCs w:val="56"/>
                                       </w:rPr>
                                       <w:br/>
-                                      <w:t>Pflich</w:t>
-                                    </w:r>
-                                    <w:r>
-                                      <w:rPr>
-                                        <w:rFonts w:ascii="Arial" w:eastAsiaTheme="majorEastAsia" w:hAnsi="Arial" w:cs="Arial"/>
-                                        <w:color w:val="2E74B5" w:themeColor="accent1" w:themeShade="BF"/>
-                                        <w:spacing w:val="-10"/>
-                                        <w:kern w:val="28"/>
-                                        <w:sz w:val="56"/>
-                                        <w:szCs w:val="56"/>
-                                      </w:rPr>
-                                      <w:t>tenheft</w:t>
+                                      <w:t>Pflichtenheft</w:t>
                                     </w:r>
                                   </w:sdtContent>
                                 </w:sdt>
@@ -1131,7 +1108,6 @@
                                   <w:dataBinding w:prefixMappings="xmlns:ns0='http://purl.org/dc/elements/1.1/' xmlns:ns1='http://schemas.openxmlformats.org/package/2006/metadata/core-properties' " w:xpath="/ns1:coreProperties[1]/ns0:subject[1]" w:storeItemID="{6C3C8BC8-F283-45AE-878A-BAB7291924A1}"/>
                                   <w:text/>
                                 </w:sdtPr>
-                                <w:sdtEndPr/>
                                 <w:sdtContent>
                                   <w:p>
                                     <w:pPr>
@@ -1176,11 +1152,7 @@
               </mc:Choice>
               <mc:Fallback>
                 <w:pict>
-                  <v:shapetype w14:anchorId="46E03C04" id="_x0000_t202" coordsize="21600,21600" o:spt="202" path="m,l,21600r21600,l21600,xe">
-                    <v:stroke joinstyle="miter"/>
-                    <v:path gradientshapeok="t" o:connecttype="rect"/>
-                  </v:shapetype>
-                  <v:shape id="Textfeld 154" o:spid="_x0000_s1028" type="#_x0000_t202" style="position:absolute;margin-left:0;margin-top:0;width:8in;height:286.5pt;z-index:251659264;visibility:visible;mso-wrap-style:square;mso-width-percent:941;mso-height-percent:363;mso-top-percent:300;mso-wrap-distance-left:9pt;mso-wrap-distance-top:0;mso-wrap-distance-right:9pt;mso-wrap-distance-bottom:0;mso-position-horizontal:center;mso-position-horizontal-relative:page;mso-position-vertical-relative:page;mso-width-percent:941;mso-height-percent:363;mso-top-percent:300;mso-width-relative:page;mso-height-relative:page;v-text-anchor:bottom" o:gfxdata="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" filled="f" stroked="f" strokeweight=".5pt">
+                  <v:shape w14:anchorId="46E03C04" id="Textfeld 154" o:spid="_x0000_s1028" type="#_x0000_t202" style="position:absolute;margin-left:0;margin-top:0;width:8in;height:286.5pt;z-index:251659264;visibility:visible;mso-wrap-style:square;mso-width-percent:941;mso-height-percent:363;mso-top-percent:300;mso-wrap-distance-left:9pt;mso-wrap-distance-top:0;mso-wrap-distance-right:9pt;mso-wrap-distance-bottom:0;mso-position-horizontal:center;mso-position-horizontal-relative:page;mso-position-vertical-relative:page;mso-width-percent:941;mso-height-percent:363;mso-top-percent:300;mso-width-relative:page;mso-height-relative:page;v-text-anchor:bottom" o:gfxdata="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" filled="f" stroked="f" strokeweight=".5pt">
                     <v:textbox inset="126pt,0,54pt,0">
                       <w:txbxContent>
                         <w:p>
@@ -1211,7 +1183,6 @@
                               <w:dataBinding w:prefixMappings="xmlns:ns0='http://purl.org/dc/elements/1.1/' xmlns:ns1='http://schemas.openxmlformats.org/package/2006/metadata/core-properties' " w:xpath="/ns1:coreProperties[1]/ns0:title[1]" w:storeItemID="{6C3C8BC8-F283-45AE-878A-BAB7291924A1}"/>
                               <w:text w:multiLine="1"/>
                             </w:sdtPr>
-                            <w:sdtEndPr/>
                             <w:sdtContent>
                               <w:r>
                                 <w:rPr>
@@ -1234,18 +1205,7 @@
                                   <w:szCs w:val="56"/>
                                 </w:rPr>
                                 <w:br/>
-                                <w:t>Pflich</w:t>
-                              </w:r>
-                              <w:r>
-                                <w:rPr>
-                                  <w:rFonts w:ascii="Arial" w:eastAsiaTheme="majorEastAsia" w:hAnsi="Arial" w:cs="Arial"/>
-                                  <w:color w:val="2E74B5" w:themeColor="accent1" w:themeShade="BF"/>
-                                  <w:spacing w:val="-10"/>
-                                  <w:kern w:val="28"/>
-                                  <w:sz w:val="56"/>
-                                  <w:szCs w:val="56"/>
-                                </w:rPr>
-                                <w:t>tenheft</w:t>
+                                <w:t>Pflichtenheft</w:t>
                               </w:r>
                             </w:sdtContent>
                           </w:sdt>
@@ -1264,7 +1224,6 @@
                             <w:dataBinding w:prefixMappings="xmlns:ns0='http://purl.org/dc/elements/1.1/' xmlns:ns1='http://schemas.openxmlformats.org/package/2006/metadata/core-properties' " w:xpath="/ns1:coreProperties[1]/ns0:subject[1]" w:storeItemID="{6C3C8BC8-F283-45AE-878A-BAB7291924A1}"/>
                             <w:text/>
                           </w:sdtPr>
-                          <w:sdtEndPr/>
                           <w:sdtContent>
                             <w:p>
                               <w:pPr>
@@ -5989,12 +5948,13 @@
         <w:tblLook w:val="04A0" w:firstRow="1" w:lastRow="0" w:firstColumn="1" w:lastColumn="0" w:noHBand="0" w:noVBand="1"/>
       </w:tblPr>
       <w:tblGrid>
-        <w:gridCol w:w="9628"/>
+        <w:gridCol w:w="5665"/>
+        <w:gridCol w:w="3963"/>
       </w:tblGrid>
       <w:tr>
         <w:tc>
           <w:tcPr>
-            <w:tcW w:w="9628" w:type="dxa"/>
+            <w:tcW w:w="5665" w:type="dxa"/>
             <w:shd w:val="clear" w:color="auto" w:fill="1F3864" w:themeFill="accent5" w:themeFillShade="80"/>
           </w:tcPr>
           <w:p>
@@ -6010,6 +5970,27 @@
                 <w:b/>
               </w:rPr>
               <w:t>Allgemeine Anforderungen an das System:</w:t>
+            </w:r>
+          </w:p>
+        </w:tc>
+        <w:tc>
+          <w:tcPr>
+            <w:tcW w:w="3963" w:type="dxa"/>
+            <w:shd w:val="clear" w:color="auto" w:fill="1F3864" w:themeFill="accent5" w:themeFillShade="80"/>
+          </w:tcPr>
+          <w:p>
+            <w:pPr>
+              <w:rPr>
+                <w:rFonts w:ascii="Arial" w:hAnsi="Arial"/>
+                <w:b/>
+              </w:rPr>
+            </w:pPr>
+            <w:r>
+              <w:rPr>
+                <w:rFonts w:ascii="Arial" w:hAnsi="Arial"/>
+                <w:b/>
+              </w:rPr>
+              <w:t>Implementierungsfortschritt</w:t>
             </w:r>
           </w:p>
         </w:tc>
@@ -6017,7 +5998,7 @@
       <w:tr>
         <w:tc>
           <w:tcPr>
-            <w:tcW w:w="9628" w:type="dxa"/>
+            <w:tcW w:w="5665" w:type="dxa"/>
             <w:shd w:val="clear" w:color="auto" w:fill="9CC2E5" w:themeFill="accent1" w:themeFillTint="99"/>
           </w:tcPr>
           <w:p>
@@ -6031,6 +6012,38 @@
                 <w:rFonts w:ascii="Arial" w:hAnsi="Arial"/>
               </w:rPr>
               <w:t>Login über Dropdown-Liste (ohne Passwortabfrage)</w:t>
+            </w:r>
+          </w:p>
+        </w:tc>
+        <w:tc>
+          <w:tcPr>
+            <w:tcW w:w="3963" w:type="dxa"/>
+            <w:shd w:val="clear" w:color="auto" w:fill="9CC2E5" w:themeFill="accent1" w:themeFillTint="99"/>
+          </w:tcPr>
+          <w:p>
+            <w:pPr>
+              <w:rPr>
+                <w:rFonts w:ascii="Arial" w:hAnsi="Arial"/>
+              </w:rPr>
+            </w:pPr>
+            <w:r>
+              <w:rPr>
+                <w:rFonts w:ascii="Arial" w:hAnsi="Arial"/>
+              </w:rPr>
+              <w:t>Client:</w:t>
+            </w:r>
+          </w:p>
+          <w:p>
+            <w:pPr>
+              <w:rPr>
+                <w:rFonts w:ascii="Arial" w:hAnsi="Arial"/>
+              </w:rPr>
+            </w:pPr>
+            <w:r>
+              <w:rPr>
+                <w:rFonts w:ascii="Arial" w:hAnsi="Arial"/>
+              </w:rPr>
+              <w:t>Implementiert über Passwortabfrage</w:t>
             </w:r>
           </w:p>
         </w:tc>
@@ -6038,7 +6051,7 @@
       <w:tr>
         <w:tc>
           <w:tcPr>
-            <w:tcW w:w="9628" w:type="dxa"/>
+            <w:tcW w:w="5665" w:type="dxa"/>
             <w:shd w:val="clear" w:color="auto" w:fill="9CC2E5" w:themeFill="accent1" w:themeFillTint="99"/>
           </w:tcPr>
           <w:p>
@@ -6053,6 +6066,27 @@
               </w:rPr>
               <w:t>Unterscheidung zwischen Lerner/Lehrer bei der Nutzung der Applikation</w:t>
             </w:r>
+          </w:p>
+        </w:tc>
+        <w:tc>
+          <w:tcPr>
+            <w:tcW w:w="3963" w:type="dxa"/>
+            <w:shd w:val="clear" w:color="auto" w:fill="9CC2E5" w:themeFill="accent1" w:themeFillTint="99"/>
+          </w:tcPr>
+          <w:p>
+            <w:pPr>
+              <w:rPr>
+                <w:rFonts w:ascii="Arial" w:hAnsi="Arial"/>
+              </w:rPr>
+            </w:pPr>
+            <w:r>
+              <w:rPr>
+                <w:rFonts w:ascii="Arial" w:hAnsi="Arial"/>
+              </w:rPr>
+              <w:t>implementiert</w:t>
+            </w:r>
+            <w:bookmarkStart w:id="18" w:name="_GoBack"/>
+            <w:bookmarkEnd w:id="18"/>
           </w:p>
         </w:tc>
       </w:tr>
@@ -6064,6 +6098,425 @@
           <w:b/>
         </w:rPr>
       </w:pPr>
+    </w:p>
+    <w:tbl>
+      <w:tblPr>
+        <w:tblStyle w:val="Tabellenraster"/>
+        <w:tblW w:w="0" w:type="auto"/>
+        <w:tblLook w:val="04A0" w:firstRow="1" w:lastRow="0" w:firstColumn="1" w:lastColumn="0" w:noHBand="0" w:noVBand="1"/>
+      </w:tblPr>
+      <w:tblGrid>
+        <w:gridCol w:w="5665"/>
+        <w:gridCol w:w="3963"/>
+      </w:tblGrid>
+      <w:tr>
+        <w:tc>
+          <w:tcPr>
+            <w:tcW w:w="5665" w:type="dxa"/>
+            <w:shd w:val="clear" w:color="auto" w:fill="1F3864" w:themeFill="accent5" w:themeFillShade="80"/>
+          </w:tcPr>
+          <w:p>
+            <w:pPr>
+              <w:rPr>
+                <w:rFonts w:ascii="Arial" w:hAnsi="Arial"/>
+                <w:b/>
+              </w:rPr>
+            </w:pPr>
+            <w:r>
+              <w:rPr>
+                <w:rFonts w:ascii="Arial" w:hAnsi="Arial"/>
+                <w:b/>
+              </w:rPr>
+              <w:t>Spezifisch für Lernende:</w:t>
+            </w:r>
+          </w:p>
+        </w:tc>
+        <w:tc>
+          <w:tcPr>
+            <w:tcW w:w="3963" w:type="dxa"/>
+            <w:shd w:val="clear" w:color="auto" w:fill="1F3864" w:themeFill="accent5" w:themeFillShade="80"/>
+          </w:tcPr>
+          <w:p>
+            <w:pPr>
+              <w:rPr>
+                <w:rFonts w:ascii="Arial" w:hAnsi="Arial"/>
+                <w:b/>
+              </w:rPr>
+            </w:pPr>
+            <w:r>
+              <w:rPr>
+                <w:rFonts w:ascii="Arial" w:hAnsi="Arial"/>
+                <w:b/>
+              </w:rPr>
+              <w:t>Implentierungsfortschritt</w:t>
+            </w:r>
+          </w:p>
+        </w:tc>
+      </w:tr>
+      <w:tr>
+        <w:tc>
+          <w:tcPr>
+            <w:tcW w:w="5665" w:type="dxa"/>
+            <w:shd w:val="clear" w:color="auto" w:fill="9CC2E5" w:themeFill="accent1" w:themeFillTint="99"/>
+          </w:tcPr>
+          <w:p>
+            <w:pPr>
+              <w:rPr>
+                <w:rFonts w:ascii="Arial" w:hAnsi="Arial"/>
+              </w:rPr>
+            </w:pPr>
+            <w:r>
+              <w:rPr>
+                <w:rFonts w:ascii="Arial" w:hAnsi="Arial"/>
+              </w:rPr>
+              <w:t>Lerner können sich selbst registrieren</w:t>
+            </w:r>
+          </w:p>
+        </w:tc>
+        <w:tc>
+          <w:tcPr>
+            <w:tcW w:w="3963" w:type="dxa"/>
+            <w:shd w:val="clear" w:color="auto" w:fill="9CC2E5" w:themeFill="accent1" w:themeFillTint="99"/>
+          </w:tcPr>
+          <w:p>
+            <w:pPr>
+              <w:rPr>
+                <w:rFonts w:ascii="Arial" w:hAnsi="Arial"/>
+              </w:rPr>
+            </w:pPr>
+            <w:r>
+              <w:rPr>
+                <w:rFonts w:ascii="Arial" w:hAnsi="Arial"/>
+              </w:rPr>
+              <w:t>implementiert</w:t>
+            </w:r>
+          </w:p>
+        </w:tc>
+      </w:tr>
+      <w:tr>
+        <w:tc>
+          <w:tcPr>
+            <w:tcW w:w="5665" w:type="dxa"/>
+            <w:shd w:val="clear" w:color="auto" w:fill="9CC2E5" w:themeFill="accent1" w:themeFillTint="99"/>
+          </w:tcPr>
+          <w:p>
+            <w:pPr>
+              <w:rPr>
+                <w:rFonts w:ascii="Arial" w:hAnsi="Arial"/>
+              </w:rPr>
+            </w:pPr>
+            <w:r>
+              <w:rPr>
+                <w:rFonts w:ascii="Arial" w:hAnsi="Arial"/>
+              </w:rPr>
+              <w:t>Lerner können Spiele spielen</w:t>
+            </w:r>
+          </w:p>
+        </w:tc>
+        <w:tc>
+          <w:tcPr>
+            <w:tcW w:w="3963" w:type="dxa"/>
+            <w:shd w:val="clear" w:color="auto" w:fill="9CC2E5" w:themeFill="accent1" w:themeFillTint="99"/>
+          </w:tcPr>
+          <w:p>
+            <w:pPr>
+              <w:rPr>
+                <w:rFonts w:ascii="Arial" w:hAnsi="Arial"/>
+              </w:rPr>
+            </w:pPr>
+            <w:r>
+              <w:rPr>
+                <w:rFonts w:ascii="Arial" w:hAnsi="Arial"/>
+              </w:rPr>
+              <w:t>implementiert</w:t>
+            </w:r>
+          </w:p>
+        </w:tc>
+      </w:tr>
+      <w:tr>
+        <w:tc>
+          <w:tcPr>
+            <w:tcW w:w="5665" w:type="dxa"/>
+            <w:shd w:val="clear" w:color="auto" w:fill="9CC2E5" w:themeFill="accent1" w:themeFillTint="99"/>
+          </w:tcPr>
+          <w:p>
+            <w:pPr>
+              <w:rPr>
+                <w:rFonts w:ascii="Arial" w:hAnsi="Arial"/>
+              </w:rPr>
+            </w:pPr>
+            <w:r>
+              <w:rPr>
+                <w:rFonts w:ascii="Arial" w:hAnsi="Arial"/>
+              </w:rPr>
+              <w:t>Lerner bekommen ihr Spielergebnis angezeigt</w:t>
+            </w:r>
+          </w:p>
+        </w:tc>
+        <w:tc>
+          <w:tcPr>
+            <w:tcW w:w="3963" w:type="dxa"/>
+            <w:shd w:val="clear" w:color="auto" w:fill="9CC2E5" w:themeFill="accent1" w:themeFillTint="99"/>
+          </w:tcPr>
+          <w:p>
+            <w:pPr>
+              <w:rPr>
+                <w:rFonts w:ascii="Arial" w:hAnsi="Arial"/>
+              </w:rPr>
+            </w:pPr>
+          </w:p>
+        </w:tc>
+      </w:tr>
+    </w:tbl>
+    <w:p>
+      <w:pPr>
+        <w:rPr>
+          <w:rFonts w:ascii="Arial" w:hAnsi="Arial"/>
+          <w:b/>
+        </w:rPr>
+      </w:pPr>
+    </w:p>
+    <w:tbl>
+      <w:tblPr>
+        <w:tblStyle w:val="Tabellenraster"/>
+        <w:tblW w:w="0" w:type="auto"/>
+        <w:tblLook w:val="04A0" w:firstRow="1" w:lastRow="0" w:firstColumn="1" w:lastColumn="0" w:noHBand="0" w:noVBand="1"/>
+      </w:tblPr>
+      <w:tblGrid>
+        <w:gridCol w:w="5661"/>
+        <w:gridCol w:w="3967"/>
+      </w:tblGrid>
+      <w:tr>
+        <w:tc>
+          <w:tcPr>
+            <w:tcW w:w="5661" w:type="dxa"/>
+            <w:shd w:val="clear" w:color="auto" w:fill="1F3864" w:themeFill="accent5" w:themeFillShade="80"/>
+          </w:tcPr>
+          <w:p>
+            <w:pPr>
+              <w:rPr>
+                <w:rFonts w:ascii="Arial" w:hAnsi="Arial"/>
+                <w:b/>
+              </w:rPr>
+            </w:pPr>
+            <w:r>
+              <w:rPr>
+                <w:rFonts w:ascii="Arial" w:hAnsi="Arial"/>
+                <w:b/>
+              </w:rPr>
+              <w:t>Spezifisch für Lehrer:</w:t>
+            </w:r>
+          </w:p>
+        </w:tc>
+        <w:tc>
+          <w:tcPr>
+            <w:tcW w:w="3967" w:type="dxa"/>
+            <w:shd w:val="clear" w:color="auto" w:fill="1F3864" w:themeFill="accent5" w:themeFillShade="80"/>
+          </w:tcPr>
+          <w:p>
+            <w:pPr>
+              <w:rPr>
+                <w:rFonts w:ascii="Arial" w:hAnsi="Arial"/>
+                <w:b/>
+              </w:rPr>
+            </w:pPr>
+            <w:r>
+              <w:rPr>
+                <w:rFonts w:ascii="Arial" w:hAnsi="Arial"/>
+                <w:b/>
+              </w:rPr>
+              <w:t>Implementierungsfortschritt</w:t>
+            </w:r>
+          </w:p>
+        </w:tc>
+      </w:tr>
+      <w:tr>
+        <w:tc>
+          <w:tcPr>
+            <w:tcW w:w="5661" w:type="dxa"/>
+            <w:shd w:val="clear" w:color="auto" w:fill="9CC2E5" w:themeFill="accent1" w:themeFillTint="99"/>
+          </w:tcPr>
+          <w:p>
+            <w:pPr>
+              <w:rPr>
+                <w:rFonts w:ascii="Arial" w:hAnsi="Arial"/>
+              </w:rPr>
+            </w:pPr>
+            <w:r>
+              <w:rPr>
+                <w:rFonts w:ascii="Arial" w:hAnsi="Arial"/>
+              </w:rPr>
+              <w:t>Lehrer können Fragen verwalten (anzeigen, hinzufügen, ändern)</w:t>
+            </w:r>
+          </w:p>
+        </w:tc>
+        <w:tc>
+          <w:tcPr>
+            <w:tcW w:w="3967" w:type="dxa"/>
+            <w:shd w:val="clear" w:color="auto" w:fill="9CC2E5" w:themeFill="accent1" w:themeFillTint="99"/>
+          </w:tcPr>
+          <w:p>
+            <w:pPr>
+              <w:rPr>
+                <w:rFonts w:ascii="Arial" w:hAnsi="Arial"/>
+              </w:rPr>
+            </w:pPr>
+            <w:r>
+              <w:rPr>
+                <w:rFonts w:ascii="Arial" w:hAnsi="Arial"/>
+              </w:rPr>
+              <w:t xml:space="preserve">Client: </w:t>
+            </w:r>
+          </w:p>
+          <w:p>
+            <w:pPr>
+              <w:rPr>
+                <w:rFonts w:ascii="Arial" w:hAnsi="Arial"/>
+              </w:rPr>
+            </w:pPr>
+            <w:r>
+              <w:rPr>
+                <w:rFonts w:ascii="Arial" w:hAnsi="Arial"/>
+              </w:rPr>
+              <w:t>Lehrer können sich Fragen anzeigen lassen und Fragen hinzufügen</w:t>
+            </w:r>
+          </w:p>
+        </w:tc>
+      </w:tr>
+      <w:tr>
+        <w:tc>
+          <w:tcPr>
+            <w:tcW w:w="5661" w:type="dxa"/>
+            <w:shd w:val="clear" w:color="auto" w:fill="9CC2E5" w:themeFill="accent1" w:themeFillTint="99"/>
+          </w:tcPr>
+          <w:p>
+            <w:pPr>
+              <w:rPr>
+                <w:rFonts w:ascii="Arial" w:hAnsi="Arial"/>
+              </w:rPr>
+            </w:pPr>
+            <w:r>
+              <w:rPr>
+                <w:rFonts w:ascii="Arial" w:hAnsi="Arial"/>
+              </w:rPr>
+              <w:t>Lehrer können Auswertungen über alle Spiele nach folgenden Kriterien durchführen:</w:t>
+            </w:r>
+          </w:p>
+          <w:p>
+            <w:pPr>
+              <w:pStyle w:val="Listenabsatz"/>
+              <w:numPr>
+                <w:ilvl w:val="0"/>
+                <w:numId w:val="8"/>
+              </w:numPr>
+              <w:rPr>
+                <w:rFonts w:ascii="Arial" w:hAnsi="Arial" w:cs="Arial"/>
+              </w:rPr>
+            </w:pPr>
+            <w:r>
+              <w:rPr>
+                <w:rFonts w:ascii="Arial" w:hAnsi="Arial" w:cs="Arial"/>
+              </w:rPr>
+              <w:t>Alle Spiele anzeigen, inkl. Angabe von Spieler, Ergebnis, durchschnittliche Beantwortungszeit; Sortierung nach Ergebnis, durchschnittliche Beantwortungszeit</w:t>
+            </w:r>
+          </w:p>
+          <w:p>
+            <w:pPr>
+              <w:pStyle w:val="Listenabsatz"/>
+              <w:numPr>
+                <w:ilvl w:val="0"/>
+                <w:numId w:val="8"/>
+              </w:numPr>
+              <w:rPr>
+                <w:rFonts w:ascii="Arial" w:hAnsi="Arial" w:cs="Arial"/>
+              </w:rPr>
+            </w:pPr>
+            <w:r>
+              <w:rPr>
+                <w:rFonts w:ascii="Arial" w:hAnsi="Arial" w:cs="Arial"/>
+              </w:rPr>
+              <w:t>Alle Spiele pro Spieler anzeigen, inkl. Angabe von Ergebnis, durchschnittliche Beantwortungszeit</w:t>
+            </w:r>
+          </w:p>
+        </w:tc>
+        <w:tc>
+          <w:tcPr>
+            <w:tcW w:w="3967" w:type="dxa"/>
+            <w:shd w:val="clear" w:color="auto" w:fill="9CC2E5" w:themeFill="accent1" w:themeFillTint="99"/>
+          </w:tcPr>
+          <w:p>
+            <w:pPr>
+              <w:rPr>
+                <w:rFonts w:ascii="Arial" w:hAnsi="Arial"/>
+              </w:rPr>
+            </w:pPr>
+            <w:r>
+              <w:rPr>
+                <w:rFonts w:ascii="Arial" w:hAnsi="Arial"/>
+              </w:rPr>
+              <w:t>Nicht implementiert</w:t>
+            </w:r>
+          </w:p>
+        </w:tc>
+      </w:tr>
+    </w:tbl>
+    <w:p>
+      <w:pPr>
+        <w:rPr>
+          <w:rFonts w:ascii="Arial" w:hAnsi="Arial"/>
+        </w:rPr>
+      </w:pPr>
+    </w:p>
+    <w:p>
+      <w:pPr>
+        <w:pStyle w:val="berschrift3"/>
+        <w:rPr>
+          <w:rFonts w:cs="Arial"/>
+        </w:rPr>
+      </w:pPr>
+      <w:bookmarkStart w:id="19" w:name="_Toc468285552"/>
+      <w:r>
+        <w:rPr>
+          <w:rFonts w:cs="Arial"/>
+        </w:rPr>
+        <w:t>b. Weitergehende Implementierungsmöglichkeiten – Version 2.0</w:t>
+      </w:r>
+      <w:bookmarkEnd w:id="19"/>
+    </w:p>
+    <w:p>
+      <w:pPr>
+        <w:rPr>
+          <w:rFonts w:ascii="Arial" w:hAnsi="Arial"/>
+          <w:i/>
+        </w:rPr>
+      </w:pPr>
+      <w:r>
+        <w:rPr>
+          <w:rFonts w:ascii="Arial" w:hAnsi="Arial"/>
+          <w:i/>
+        </w:rPr>
+        <w:t>bearbeitet von Daniel Dobras</w:t>
+      </w:r>
+      <w:r>
+        <w:rPr>
+          <w:rFonts w:ascii="Arial" w:hAnsi="Arial"/>
+          <w:i/>
+        </w:rPr>
+        <w:t xml:space="preserve"> </w:t>
+      </w:r>
+    </w:p>
+    <w:p>
+      <w:pPr>
+        <w:rPr>
+          <w:rFonts w:ascii="Arial" w:hAnsi="Arial"/>
+        </w:rPr>
+      </w:pPr>
+      <w:r>
+        <w:rPr>
+          <w:rFonts w:ascii="Arial" w:hAnsi="Arial"/>
+        </w:rPr>
+        <w:t>Folgende weiterführende Implementierungsoptionen bestehen:</w:t>
+      </w:r>
     </w:p>
     <w:tbl>
       <w:tblPr>
@@ -6084,15 +6537,13 @@
             <w:pPr>
               <w:rPr>
                 <w:rFonts w:ascii="Arial" w:hAnsi="Arial"/>
-                <w:b/>
               </w:rPr>
             </w:pPr>
             <w:r>
               <w:rPr>
                 <w:rFonts w:ascii="Arial" w:hAnsi="Arial"/>
-                <w:b/>
-              </w:rPr>
-              <w:t>Spezifisch für Lernende:</w:t>
+              </w:rPr>
+              <w:t>Allgemeine weiterführende Implementierungsmöglichkeiten:</w:t>
             </w:r>
           </w:p>
         </w:tc>
@@ -6113,7 +6564,7 @@
               <w:rPr>
                 <w:rFonts w:ascii="Arial" w:hAnsi="Arial"/>
               </w:rPr>
-              <w:t>Lerner können sich selbst registrieren</w:t>
+              <w:t>Login-Verfahren mit Name und Passwort</w:t>
             </w:r>
           </w:p>
         </w:tc>
@@ -6134,28 +6585,7 @@
               <w:rPr>
                 <w:rFonts w:ascii="Arial" w:hAnsi="Arial"/>
               </w:rPr>
-              <w:t>Lerner können Spiele spielen</w:t>
-            </w:r>
-          </w:p>
-        </w:tc>
-      </w:tr>
-      <w:tr>
-        <w:tc>
-          <w:tcPr>
-            <w:tcW w:w="9628" w:type="dxa"/>
-            <w:shd w:val="clear" w:color="auto" w:fill="9CC2E5" w:themeFill="accent1" w:themeFillTint="99"/>
-          </w:tcPr>
-          <w:p>
-            <w:pPr>
-              <w:rPr>
-                <w:rFonts w:ascii="Arial" w:hAnsi="Arial"/>
-              </w:rPr>
-            </w:pPr>
-            <w:r>
-              <w:rPr>
-                <w:rFonts w:ascii="Arial" w:hAnsi="Arial"/>
-              </w:rPr>
-              <w:t>Lerner bekommen ihr Spielergebnis angezeigt</w:t>
+              <w:t>Scoreboard über alle Spieler</w:t>
             </w:r>
           </w:p>
         </w:tc>
@@ -6165,7 +6595,6 @@
       <w:pPr>
         <w:rPr>
           <w:rFonts w:ascii="Arial" w:hAnsi="Arial"/>
-          <w:b/>
         </w:rPr>
       </w:pPr>
     </w:p>
@@ -6186,17 +6615,23 @@
           </w:tcPr>
           <w:p>
             <w:pPr>
-              <w:rPr>
-                <w:rFonts w:ascii="Arial" w:hAnsi="Arial"/>
-                <w:b/>
+              <w:ind w:left="4254" w:hanging="4254"/>
+              <w:rPr>
+                <w:rFonts w:ascii="Arial" w:hAnsi="Arial"/>
               </w:rPr>
             </w:pPr>
             <w:r>
               <w:rPr>
                 <w:rFonts w:ascii="Arial" w:hAnsi="Arial"/>
-                <w:b/>
-              </w:rPr>
-              <w:t>Spezifisch für Lehrer:</w:t>
+                <w:shd w:val="clear" w:color="auto" w:fill="1F3864" w:themeFill="accent5" w:themeFillShade="80"/>
+              </w:rPr>
+              <w:t>Spezifisch für Lernende</w:t>
+            </w:r>
+            <w:r>
+              <w:rPr>
+                <w:rFonts w:ascii="Arial" w:hAnsi="Arial"/>
+              </w:rPr>
+              <w:t>:</w:t>
             </w:r>
           </w:p>
         </w:tc>
@@ -6217,7 +6652,7 @@
               <w:rPr>
                 <w:rFonts w:ascii="Arial" w:hAnsi="Arial"/>
               </w:rPr>
-              <w:t>Lehrer können Fragen verwalten (anzeigen, hinzufügen, ändern)</w:t>
+              <w:t>Lerner können optional das aktuelle Spiel speichern und später weiterspielen</w:t>
             </w:r>
           </w:p>
         </w:tc>
@@ -6238,67 +6673,35 @@
               <w:rPr>
                 <w:rFonts w:ascii="Arial" w:hAnsi="Arial"/>
               </w:rPr>
-              <w:t>Lehrer können Auswertungen über alle Spiele nach folgenden Kriterien durchführen:</w:t>
-            </w:r>
-          </w:p>
+              <w:t>Implementierung eines Progression-Systems</w:t>
+            </w:r>
+          </w:p>
+        </w:tc>
+      </w:tr>
+      <w:tr>
+        <w:tc>
+          <w:tcPr>
+            <w:tcW w:w="9628" w:type="dxa"/>
+            <w:shd w:val="clear" w:color="auto" w:fill="9CC2E5" w:themeFill="accent1" w:themeFillTint="99"/>
+          </w:tcPr>
           <w:p>
             <w:pPr>
-              <w:pStyle w:val="Listenabsatz"/>
-              <w:numPr>
-                <w:ilvl w:val="0"/>
-                <w:numId w:val="8"/>
-              </w:numPr>
-              <w:rPr>
-                <w:rFonts w:ascii="Arial" w:hAnsi="Arial" w:cs="Arial"/>
+              <w:rPr>
+                <w:rFonts w:ascii="Arial" w:hAnsi="Arial"/>
               </w:rPr>
             </w:pPr>
             <w:r>
               <w:rPr>
-                <w:rFonts w:ascii="Arial" w:hAnsi="Arial" w:cs="Arial"/>
-              </w:rPr>
-              <w:t>Alle Spiele anzeigen</w:t>
-            </w:r>
-            <w:r>
-              <w:rPr>
-                <w:rFonts w:ascii="Arial" w:hAnsi="Arial" w:cs="Arial"/>
-              </w:rPr>
-              <w:t xml:space="preserve">, inkl. </w:t>
-            </w:r>
-            <w:r>
-              <w:rPr>
-                <w:rFonts w:ascii="Arial" w:hAnsi="Arial" w:cs="Arial"/>
-              </w:rPr>
-              <w:t>Angabe von Spieler, Ergebnis, durchschnittliche Beantwortungszeit; Sortierung nach Ergebnis, durchschnittliche Beantwortungszeit</w:t>
-            </w:r>
-          </w:p>
-          <w:p>
-            <w:pPr>
-              <w:pStyle w:val="Listenabsatz"/>
-              <w:numPr>
-                <w:ilvl w:val="0"/>
-                <w:numId w:val="8"/>
-              </w:numPr>
-              <w:rPr>
-                <w:rFonts w:ascii="Arial" w:hAnsi="Arial" w:cs="Arial"/>
-              </w:rPr>
-            </w:pPr>
-            <w:r>
-              <w:rPr>
-                <w:rFonts w:ascii="Arial" w:hAnsi="Arial" w:cs="Arial"/>
-              </w:rPr>
-              <w:t xml:space="preserve">Alle </w:t>
-            </w:r>
-            <w:r>
-              <w:rPr>
-                <w:rFonts w:ascii="Arial" w:hAnsi="Arial" w:cs="Arial"/>
-              </w:rPr>
-              <w:t>Spiele pro Spieler anzeigen, inkl.</w:t>
-            </w:r>
-            <w:r>
-              <w:rPr>
-                <w:rFonts w:ascii="Arial" w:hAnsi="Arial" w:cs="Arial"/>
-              </w:rPr>
-              <w:t xml:space="preserve"> Angabe von Ergebnis, durchschnittliche Beantwortungszeit</w:t>
+                <w:rFonts w:ascii="Arial" w:hAnsi="Arial"/>
+              </w:rPr>
+              <w:t xml:space="preserve">Implementierung eines Features, welches auf die Hardware Funktionen eines </w:t>
+            </w:r>
+            <w:r>
+              <w:rPr>
+                <w:rFonts w:ascii="Arial" w:hAnsi="Arial"/>
+              </w:rPr>
+              <w:lastRenderedPageBreak/>
+              <w:t>Mobilgeräts zugreift (z.B. Kamera, GPS, …)</w:t>
             </w:r>
           </w:p>
         </w:tc>
@@ -6310,57 +6713,6 @@
           <w:rFonts w:ascii="Arial" w:hAnsi="Arial"/>
         </w:rPr>
       </w:pPr>
-    </w:p>
-    <w:p>
-      <w:pPr>
-        <w:pStyle w:val="berschrift3"/>
-        <w:rPr>
-          <w:rFonts w:cs="Arial"/>
-        </w:rPr>
-      </w:pPr>
-      <w:bookmarkStart w:id="18" w:name="_Toc468285552"/>
-      <w:r>
-        <w:rPr>
-          <w:rFonts w:cs="Arial"/>
-        </w:rPr>
-        <w:t>b. Weitergehende Implementierungsmöglichkeiten – Version 2.0</w:t>
-      </w:r>
-      <w:bookmarkEnd w:id="18"/>
-    </w:p>
-    <w:p>
-      <w:pPr>
-        <w:rPr>
-          <w:rFonts w:ascii="Arial" w:hAnsi="Arial"/>
-          <w:i/>
-        </w:rPr>
-      </w:pPr>
-      <w:r>
-        <w:rPr>
-          <w:rFonts w:ascii="Arial" w:hAnsi="Arial"/>
-          <w:i/>
-        </w:rPr>
-        <w:t>bearbeitet von Daniel Dobras</w:t>
-      </w:r>
-      <w:r>
-        <w:rPr>
-          <w:rFonts w:ascii="Arial" w:hAnsi="Arial"/>
-          <w:i/>
-        </w:rPr>
-        <w:t xml:space="preserve"> </w:t>
-      </w:r>
-    </w:p>
-    <w:p>
-      <w:pPr>
-        <w:rPr>
-          <w:rFonts w:ascii="Arial" w:hAnsi="Arial"/>
-        </w:rPr>
-      </w:pPr>
-      <w:r>
-        <w:rPr>
-          <w:rFonts w:ascii="Arial" w:hAnsi="Arial"/>
-        </w:rPr>
-        <w:t>Folgende weiterführende Implementierungsoptionen bestehen:</w:t>
-      </w:r>
     </w:p>
     <w:tbl>
       <w:tblPr>
@@ -6387,7 +6739,7 @@
               <w:rPr>
                 <w:rFonts w:ascii="Arial" w:hAnsi="Arial"/>
               </w:rPr>
-              <w:t>Allgemeine weiterführende Implementierungsmöglichkeiten:</w:t>
+              <w:t>Spezifisch für Lehrer:</w:t>
             </w:r>
           </w:p>
         </w:tc>
@@ -6408,7 +6760,7 @@
               <w:rPr>
                 <w:rFonts w:ascii="Arial" w:hAnsi="Arial"/>
               </w:rPr>
-              <w:t>Login-Verfahren mit Name und Passwort</w:t>
+              <w:t>Fragen-Kategorien-Verwaltung (anzeigen, hinzufügen, ändern)</w:t>
             </w:r>
           </w:p>
         </w:tc>
@@ -6429,7 +6781,49 @@
               <w:rPr>
                 <w:rFonts w:ascii="Arial" w:hAnsi="Arial"/>
               </w:rPr>
-              <w:t>Scoreboard über alle Spieler</w:t>
+              <w:t>Löschen von Fragen und Kategorien (Löschen nur dann möglich, sofern es noch keine zugehörigen Spiele gibt, andernfalls nur deaktivieren)</w:t>
+            </w:r>
+          </w:p>
+        </w:tc>
+      </w:tr>
+      <w:tr>
+        <w:tc>
+          <w:tcPr>
+            <w:tcW w:w="9628" w:type="dxa"/>
+            <w:shd w:val="clear" w:color="auto" w:fill="9CC2E5" w:themeFill="accent1" w:themeFillTint="99"/>
+          </w:tcPr>
+          <w:p>
+            <w:pPr>
+              <w:rPr>
+                <w:rFonts w:ascii="Arial" w:hAnsi="Arial"/>
+              </w:rPr>
+            </w:pPr>
+            <w:r>
+              <w:rPr>
+                <w:rFonts w:ascii="Arial" w:hAnsi="Arial"/>
+              </w:rPr>
+              <w:t>Benutzerverwaltung (anzeigen, hinzufügen, ändern)</w:t>
+            </w:r>
+          </w:p>
+        </w:tc>
+      </w:tr>
+      <w:tr>
+        <w:tc>
+          <w:tcPr>
+            <w:tcW w:w="9628" w:type="dxa"/>
+            <w:shd w:val="clear" w:color="auto" w:fill="9CC2E5" w:themeFill="accent1" w:themeFillTint="99"/>
+          </w:tcPr>
+          <w:p>
+            <w:pPr>
+              <w:rPr>
+                <w:rFonts w:ascii="Arial" w:hAnsi="Arial"/>
+              </w:rPr>
+            </w:pPr>
+            <w:r>
+              <w:rPr>
+                <w:rFonts w:ascii="Arial" w:hAnsi="Arial"/>
+              </w:rPr>
+              <w:t>Weitere Auswertung über Spiele/Spieler</w:t>
             </w:r>
           </w:p>
         </w:tc>
@@ -6437,237 +6831,6 @@
     </w:tbl>
     <w:p>
       <w:pPr>
-        <w:rPr>
-          <w:rFonts w:ascii="Arial" w:hAnsi="Arial"/>
-        </w:rPr>
-      </w:pPr>
-    </w:p>
-    <w:tbl>
-      <w:tblPr>
-        <w:tblStyle w:val="Tabellenraster"/>
-        <w:tblW w:w="0" w:type="auto"/>
-        <w:tblLook w:val="04A0" w:firstRow="1" w:lastRow="0" w:firstColumn="1" w:lastColumn="0" w:noHBand="0" w:noVBand="1"/>
-      </w:tblPr>
-      <w:tblGrid>
-        <w:gridCol w:w="9628"/>
-      </w:tblGrid>
-      <w:tr>
-        <w:tc>
-          <w:tcPr>
-            <w:tcW w:w="9628" w:type="dxa"/>
-            <w:shd w:val="clear" w:color="auto" w:fill="1F3864" w:themeFill="accent5" w:themeFillShade="80"/>
-          </w:tcPr>
-          <w:p>
-            <w:pPr>
-              <w:ind w:left="4254" w:hanging="4254"/>
-              <w:rPr>
-                <w:rFonts w:ascii="Arial" w:hAnsi="Arial"/>
-              </w:rPr>
-            </w:pPr>
-            <w:r>
-              <w:rPr>
-                <w:rFonts w:ascii="Arial" w:hAnsi="Arial"/>
-                <w:shd w:val="clear" w:color="auto" w:fill="1F3864" w:themeFill="accent5" w:themeFillShade="80"/>
-              </w:rPr>
-              <w:t>Spezifisch für Lernende</w:t>
-            </w:r>
-            <w:r>
-              <w:rPr>
-                <w:rFonts w:ascii="Arial" w:hAnsi="Arial"/>
-              </w:rPr>
-              <w:t>:</w:t>
-            </w:r>
-          </w:p>
-        </w:tc>
-      </w:tr>
-      <w:tr>
-        <w:tc>
-          <w:tcPr>
-            <w:tcW w:w="9628" w:type="dxa"/>
-            <w:shd w:val="clear" w:color="auto" w:fill="9CC2E5" w:themeFill="accent1" w:themeFillTint="99"/>
-          </w:tcPr>
-          <w:p>
-            <w:pPr>
-              <w:rPr>
-                <w:rFonts w:ascii="Arial" w:hAnsi="Arial"/>
-              </w:rPr>
-            </w:pPr>
-            <w:r>
-              <w:rPr>
-                <w:rFonts w:ascii="Arial" w:hAnsi="Arial"/>
-              </w:rPr>
-              <w:t>Lerner können optional das aktuelle Spiel speichern und später weiterspielen</w:t>
-            </w:r>
-          </w:p>
-        </w:tc>
-      </w:tr>
-      <w:tr>
-        <w:tc>
-          <w:tcPr>
-            <w:tcW w:w="9628" w:type="dxa"/>
-            <w:shd w:val="clear" w:color="auto" w:fill="9CC2E5" w:themeFill="accent1" w:themeFillTint="99"/>
-          </w:tcPr>
-          <w:p>
-            <w:pPr>
-              <w:rPr>
-                <w:rFonts w:ascii="Arial" w:hAnsi="Arial"/>
-              </w:rPr>
-            </w:pPr>
-            <w:r>
-              <w:rPr>
-                <w:rFonts w:ascii="Arial" w:hAnsi="Arial"/>
-              </w:rPr>
-              <w:t>Implementierung eines Progression-Systems</w:t>
-            </w:r>
-          </w:p>
-        </w:tc>
-      </w:tr>
-      <w:tr>
-        <w:tc>
-          <w:tcPr>
-            <w:tcW w:w="9628" w:type="dxa"/>
-            <w:shd w:val="clear" w:color="auto" w:fill="9CC2E5" w:themeFill="accent1" w:themeFillTint="99"/>
-          </w:tcPr>
-          <w:p>
-            <w:pPr>
-              <w:rPr>
-                <w:rFonts w:ascii="Arial" w:hAnsi="Arial"/>
-              </w:rPr>
-            </w:pPr>
-            <w:r>
-              <w:rPr>
-                <w:rFonts w:ascii="Arial" w:hAnsi="Arial"/>
-              </w:rPr>
-              <w:t>Implementierung eines Features, welches auf die Hardware Funktionen eines Mobilgeräts zugreift (z.B. Kamera, GPS, …)</w:t>
-            </w:r>
-          </w:p>
-        </w:tc>
-      </w:tr>
-    </w:tbl>
-    <w:p>
-      <w:pPr>
-        <w:rPr>
-          <w:rFonts w:ascii="Arial" w:hAnsi="Arial"/>
-        </w:rPr>
-      </w:pPr>
-    </w:p>
-    <w:tbl>
-      <w:tblPr>
-        <w:tblStyle w:val="Tabellenraster"/>
-        <w:tblW w:w="0" w:type="auto"/>
-        <w:tblLook w:val="04A0" w:firstRow="1" w:lastRow="0" w:firstColumn="1" w:lastColumn="0" w:noHBand="0" w:noVBand="1"/>
-      </w:tblPr>
-      <w:tblGrid>
-        <w:gridCol w:w="9628"/>
-      </w:tblGrid>
-      <w:tr>
-        <w:tc>
-          <w:tcPr>
-            <w:tcW w:w="9628" w:type="dxa"/>
-            <w:shd w:val="clear" w:color="auto" w:fill="1F3864" w:themeFill="accent5" w:themeFillShade="80"/>
-          </w:tcPr>
-          <w:p>
-            <w:pPr>
-              <w:rPr>
-                <w:rFonts w:ascii="Arial" w:hAnsi="Arial"/>
-              </w:rPr>
-            </w:pPr>
-            <w:r>
-              <w:rPr>
-                <w:rFonts w:ascii="Arial" w:hAnsi="Arial"/>
-              </w:rPr>
-              <w:t>Spezifisch für Lehrer:</w:t>
-            </w:r>
-          </w:p>
-        </w:tc>
-      </w:tr>
-      <w:tr>
-        <w:tc>
-          <w:tcPr>
-            <w:tcW w:w="9628" w:type="dxa"/>
-            <w:shd w:val="clear" w:color="auto" w:fill="9CC2E5" w:themeFill="accent1" w:themeFillTint="99"/>
-          </w:tcPr>
-          <w:p>
-            <w:pPr>
-              <w:rPr>
-                <w:rFonts w:ascii="Arial" w:hAnsi="Arial"/>
-              </w:rPr>
-            </w:pPr>
-            <w:r>
-              <w:rPr>
-                <w:rFonts w:ascii="Arial" w:hAnsi="Arial"/>
-              </w:rPr>
-              <w:t>Fragen-Kategorien-Verwaltung (anzeigen, hinzufügen, ändern)</w:t>
-            </w:r>
-          </w:p>
-        </w:tc>
-      </w:tr>
-      <w:tr>
-        <w:tc>
-          <w:tcPr>
-            <w:tcW w:w="9628" w:type="dxa"/>
-            <w:shd w:val="clear" w:color="auto" w:fill="9CC2E5" w:themeFill="accent1" w:themeFillTint="99"/>
-          </w:tcPr>
-          <w:p>
-            <w:pPr>
-              <w:rPr>
-                <w:rFonts w:ascii="Arial" w:hAnsi="Arial"/>
-              </w:rPr>
-            </w:pPr>
-            <w:r>
-              <w:rPr>
-                <w:rFonts w:ascii="Arial" w:hAnsi="Arial"/>
-              </w:rPr>
-              <w:t>Löschen von Fragen und Kategorien (Löschen nur dann möglich, sofern es noch keine zugehörigen Spiele gibt, andernfalls nur deaktivieren)</w:t>
-            </w:r>
-          </w:p>
-        </w:tc>
-      </w:tr>
-      <w:tr>
-        <w:tc>
-          <w:tcPr>
-            <w:tcW w:w="9628" w:type="dxa"/>
-            <w:shd w:val="clear" w:color="auto" w:fill="9CC2E5" w:themeFill="accent1" w:themeFillTint="99"/>
-          </w:tcPr>
-          <w:p>
-            <w:pPr>
-              <w:rPr>
-                <w:rFonts w:ascii="Arial" w:hAnsi="Arial"/>
-              </w:rPr>
-            </w:pPr>
-            <w:r>
-              <w:rPr>
-                <w:rFonts w:ascii="Arial" w:hAnsi="Arial"/>
-              </w:rPr>
-              <w:t>Benutzerverwaltung (anzeigen, hinzufügen, ändern)</w:t>
-            </w:r>
-          </w:p>
-        </w:tc>
-      </w:tr>
-      <w:tr>
-        <w:tc>
-          <w:tcPr>
-            <w:tcW w:w="9628" w:type="dxa"/>
-            <w:shd w:val="clear" w:color="auto" w:fill="9CC2E5" w:themeFill="accent1" w:themeFillTint="99"/>
-          </w:tcPr>
-          <w:p>
-            <w:pPr>
-              <w:rPr>
-                <w:rFonts w:ascii="Arial" w:hAnsi="Arial"/>
-              </w:rPr>
-            </w:pPr>
-            <w:r>
-              <w:rPr>
-                <w:rFonts w:ascii="Arial" w:hAnsi="Arial"/>
-              </w:rPr>
-              <w:t>Weitere Auswertung über Spiele/Spieler</w:t>
-            </w:r>
-          </w:p>
-        </w:tc>
-      </w:tr>
-    </w:tbl>
-    <w:p>
-      <w:pPr>
         <w:pStyle w:val="berschrift3"/>
         <w:rPr>
           <w:rFonts w:cs="Arial"/>
@@ -6681,14 +6844,14 @@
           <w:rFonts w:cs="Arial"/>
         </w:rPr>
       </w:pPr>
-      <w:bookmarkStart w:id="19" w:name="_Toc468285553"/>
+      <w:bookmarkStart w:id="20" w:name="_Toc468285553"/>
       <w:r>
         <w:rPr>
           <w:rFonts w:cs="Arial"/>
         </w:rPr>
         <w:t>c. Grenzen des Systems</w:t>
       </w:r>
-      <w:bookmarkEnd w:id="19"/>
+      <w:bookmarkEnd w:id="20"/>
     </w:p>
     <w:p>
       <w:pPr>
@@ -6950,7 +7113,7 @@
           <w:rFonts w:cs="Arial"/>
         </w:rPr>
       </w:pPr>
-      <w:bookmarkStart w:id="20" w:name="_Toc468285554"/>
+      <w:bookmarkStart w:id="21" w:name="_Toc468285554"/>
       <w:r>
         <w:rPr>
           <w:rFonts w:cs="Arial"/>
@@ -6971,7 +7134,7 @@
         </w:rPr>
         <w:t>Qualitätsanforderungen an das zu entwickelnde System</w:t>
       </w:r>
-      <w:bookmarkEnd w:id="20"/>
+      <w:bookmarkEnd w:id="21"/>
     </w:p>
     <w:p>
       <w:pPr>
@@ -7518,14 +7681,14 @@
           <w:rFonts w:cs="Arial"/>
         </w:rPr>
       </w:pPr>
-      <w:bookmarkStart w:id="21" w:name="_Toc468285555"/>
+      <w:bookmarkStart w:id="22" w:name="_Toc468285555"/>
       <w:r>
         <w:rPr>
           <w:rFonts w:cs="Arial"/>
         </w:rPr>
         <w:t>a. Funktionalität</w:t>
       </w:r>
-      <w:bookmarkEnd w:id="21"/>
+      <w:bookmarkEnd w:id="22"/>
     </w:p>
     <w:p>
       <w:pPr>
@@ -7586,14 +7749,14 @@
           <w:rFonts w:cs="Arial"/>
         </w:rPr>
       </w:pPr>
-      <w:bookmarkStart w:id="22" w:name="_Toc468285556"/>
+      <w:bookmarkStart w:id="23" w:name="_Toc468285556"/>
       <w:r>
         <w:rPr>
           <w:rFonts w:cs="Arial"/>
         </w:rPr>
         <w:t>b. Zuverlässigkeit</w:t>
       </w:r>
-      <w:bookmarkEnd w:id="22"/>
+      <w:bookmarkEnd w:id="23"/>
     </w:p>
     <w:p>
       <w:pPr>
@@ -7628,14 +7791,15 @@
           <w:rFonts w:cs="Arial"/>
         </w:rPr>
       </w:pPr>
-      <w:bookmarkStart w:id="23" w:name="_Toc468285557"/>
+      <w:bookmarkStart w:id="24" w:name="_Toc468285557"/>
       <w:r>
         <w:rPr>
           <w:rFonts w:cs="Arial"/>
         </w:rPr>
+        <w:lastRenderedPageBreak/>
         <w:t>c. Benutzbarkeit</w:t>
       </w:r>
-      <w:bookmarkEnd w:id="23"/>
+      <w:bookmarkEnd w:id="24"/>
     </w:p>
     <w:p>
       <w:pPr>
@@ -7670,14 +7834,14 @@
           <w:rFonts w:cs="Arial"/>
         </w:rPr>
       </w:pPr>
-      <w:bookmarkStart w:id="24" w:name="_Toc468285558"/>
+      <w:bookmarkStart w:id="25" w:name="_Toc468285558"/>
       <w:r>
         <w:rPr>
           <w:rFonts w:cs="Arial"/>
         </w:rPr>
         <w:t>d. Änderbarkeit</w:t>
       </w:r>
-      <w:bookmarkEnd w:id="24"/>
+      <w:bookmarkEnd w:id="25"/>
       <w:r>
         <w:rPr>
           <w:rFonts w:cs="Arial"/>
@@ -7706,15 +7870,14 @@
           <w:rFonts w:cs="Arial"/>
         </w:rPr>
       </w:pPr>
-      <w:bookmarkStart w:id="25" w:name="_Toc468285559"/>
+      <w:bookmarkStart w:id="26" w:name="_Toc468285559"/>
       <w:r>
         <w:rPr>
           <w:rFonts w:cs="Arial"/>
         </w:rPr>
-        <w:lastRenderedPageBreak/>
         <w:t>e. Übertragbarkeit</w:t>
       </w:r>
-      <w:bookmarkEnd w:id="25"/>
+      <w:bookmarkEnd w:id="26"/>
     </w:p>
     <w:p>
       <w:pPr>
@@ -7750,7 +7913,7 @@
           <w:rFonts w:cs="Arial"/>
         </w:rPr>
       </w:pPr>
-      <w:bookmarkStart w:id="26" w:name="_Toc468285560"/>
+      <w:bookmarkStart w:id="27" w:name="_Toc468285560"/>
       <w:r>
         <w:rPr>
           <w:rFonts w:cs="Arial"/>
@@ -7763,7 +7926,7 @@
         </w:rPr>
         <w:t>. Zusätzliche selbst auferlegte Anforderungen an die Applikation (unique selling point)</w:t>
       </w:r>
-      <w:bookmarkEnd w:id="26"/>
+      <w:bookmarkEnd w:id="27"/>
     </w:p>
     <w:p>
       <w:pPr>
@@ -8058,7 +8221,7 @@
           <w:rFonts w:cs="Arial"/>
         </w:rPr>
       </w:pPr>
-      <w:bookmarkStart w:id="27" w:name="_Toc468285561"/>
+      <w:bookmarkStart w:id="28" w:name="_Toc468285561"/>
       <w:r>
         <w:rPr>
           <w:rFonts w:cs="Arial"/>
@@ -8078,7 +8241,7 @@
         </w:rPr>
         <w:t xml:space="preserve"> Grafische Übersicht</w:t>
       </w:r>
-      <w:bookmarkEnd w:id="27"/>
+      <w:bookmarkEnd w:id="28"/>
     </w:p>
     <w:p>
       <w:pPr>
@@ -8100,14 +8263,14 @@
           <w:rFonts w:cs="Arial"/>
         </w:rPr>
       </w:pPr>
-      <w:bookmarkStart w:id="28" w:name="_Toc468285562"/>
+      <w:bookmarkStart w:id="29" w:name="_Toc468285562"/>
       <w:r>
         <w:rPr>
           <w:rFonts w:cs="Arial"/>
         </w:rPr>
         <w:t>a. Geschäftsprozessbeschreibung</w:t>
       </w:r>
-      <w:bookmarkEnd w:id="28"/>
+      <w:bookmarkEnd w:id="29"/>
     </w:p>
     <w:p>
       <w:pPr>
@@ -8131,14 +8294,14 @@
           <w:rFonts w:cs="Arial"/>
         </w:rPr>
       </w:pPr>
-      <w:bookmarkStart w:id="29" w:name="_Toc468285563"/>
+      <w:bookmarkStart w:id="30" w:name="_Toc468285563"/>
       <w:r>
         <w:rPr>
           <w:rFonts w:cs="Arial"/>
         </w:rPr>
         <w:t>aa. Geschäftsprozesslandkarte</w:t>
       </w:r>
-      <w:bookmarkEnd w:id="29"/>
+      <w:bookmarkEnd w:id="30"/>
     </w:p>
     <w:p>
       <w:pPr>
@@ -8353,14 +8516,14 @@
       <w:pPr>
         <w:pStyle w:val="berschrift3"/>
       </w:pPr>
-      <w:bookmarkStart w:id="30" w:name="_Toc468285564"/>
+      <w:bookmarkStart w:id="31" w:name="_Toc468285564"/>
       <w:r>
         <w:t>bb. Textuelle</w:t>
       </w:r>
       <w:r>
         <w:t xml:space="preserve"> Beschreibung</w:t>
       </w:r>
-      <w:bookmarkEnd w:id="30"/>
+      <w:bookmarkEnd w:id="31"/>
     </w:p>
     <w:p>
       <w:pPr>
@@ -8588,7 +8751,7 @@
       <w:pPr>
         <w:pStyle w:val="berschrift2"/>
       </w:pPr>
-      <w:bookmarkStart w:id="31" w:name="_Toc468285565"/>
+      <w:bookmarkStart w:id="32" w:name="_Toc468285565"/>
       <w:r>
         <w:t>b. Anwendungsfä</w:t>
       </w:r>
@@ -8598,7 +8761,7 @@
       <w:r>
         <w:t>e</w:t>
       </w:r>
-      <w:bookmarkEnd w:id="31"/>
+      <w:bookmarkEnd w:id="32"/>
     </w:p>
     <w:p>
       <w:pPr>
@@ -8619,7 +8782,7 @@
       <w:pPr>
         <w:pStyle w:val="berschrift3"/>
       </w:pPr>
-      <w:bookmarkStart w:id="32" w:name="_Toc468285566"/>
+      <w:bookmarkStart w:id="33" w:name="_Toc468285566"/>
       <w:r>
         <w:t xml:space="preserve">aa. </w:t>
       </w:r>
@@ -8632,7 +8795,7 @@
       <w:r>
         <w:t>gsfalldiagramm</w:t>
       </w:r>
-      <w:bookmarkEnd w:id="32"/>
+      <w:bookmarkEnd w:id="33"/>
     </w:p>
     <w:p>
       <w:r>
@@ -8659,7 +8822,7 @@
           <v:shape id="_x0000_i1025" type="#_x0000_t75" style="width:481.5pt;height:393.75pt" o:ole="">
             <v:imagedata r:id="rId16" o:title=""/>
           </v:shape>
-          <o:OLEObject Type="Embed" ProgID="Visio.Drawing.15" ShapeID="_x0000_i1025" DrawAspect="Content" ObjectID="_1543578870" r:id="rId17"/>
+          <o:OLEObject Type="Embed" ProgID="Visio.Drawing.15" ShapeID="_x0000_i1025" DrawAspect="Content" ObjectID="_1544188172" r:id="rId17"/>
         </w:object>
       </w:r>
     </w:p>
@@ -8667,11 +8830,11 @@
       <w:pPr>
         <w:pStyle w:val="berschrift3"/>
       </w:pPr>
-      <w:bookmarkStart w:id="33" w:name="_Toc468285567"/>
+      <w:bookmarkStart w:id="34" w:name="_Toc468285567"/>
       <w:r>
         <w:t>bb. Tabellarische Beschreibung</w:t>
       </w:r>
-      <w:bookmarkEnd w:id="33"/>
+      <w:bookmarkEnd w:id="34"/>
       <w:r>
         <w:t xml:space="preserve"> der Anwendungsfälle</w:t>
       </w:r>
@@ -10538,11 +10701,11 @@
       <w:pPr>
         <w:pStyle w:val="berschrift2"/>
       </w:pPr>
-      <w:bookmarkStart w:id="34" w:name="_Toc468285568"/>
+      <w:bookmarkStart w:id="35" w:name="_Toc468285568"/>
       <w:r>
         <w:t>c. Fachklassendiagramm</w:t>
       </w:r>
-      <w:bookmarkEnd w:id="34"/>
+      <w:bookmarkEnd w:id="35"/>
     </w:p>
     <w:p>
       <w:pPr>
@@ -10568,7 +10731,7 @@
           <v:shape id="_x0000_i1026" type="#_x0000_t75" style="width:532.5pt;height:243.75pt" o:ole="">
             <v:imagedata r:id="rId18" o:title=""/>
           </v:shape>
-          <o:OLEObject Type="Embed" ProgID="Visio.Drawing.15" ShapeID="_x0000_i1026" DrawAspect="Content" ObjectID="_1543578871" r:id="rId19"/>
+          <o:OLEObject Type="Embed" ProgID="Visio.Drawing.15" ShapeID="_x0000_i1026" DrawAspect="Content" ObjectID="_1544188173" r:id="rId19"/>
         </w:object>
       </w:r>
     </w:p>
@@ -10579,7 +10742,7 @@
           <w:rFonts w:ascii="Arial" w:hAnsi="Arial" w:cs="Arial"/>
         </w:rPr>
       </w:pPr>
-      <w:bookmarkStart w:id="35" w:name="_Toc468285569"/>
+      <w:bookmarkStart w:id="36" w:name="_Toc468285569"/>
       <w:r>
         <w:rPr>
           <w:rFonts w:ascii="Arial" w:hAnsi="Arial" w:cs="Arial"/>
@@ -10611,7 +10774,7 @@
         </w:rPr>
         <w:t>Glossar</w:t>
       </w:r>
-      <w:bookmarkEnd w:id="35"/>
+      <w:bookmarkEnd w:id="36"/>
     </w:p>
     <w:p>
       <w:pPr>
@@ -10681,8 +10844,6 @@
               </w:rPr>
               <w:t xml:space="preserve"> </w:t>
             </w:r>
-            <w:bookmarkStart w:id="36" w:name="_GoBack"/>
-            <w:bookmarkEnd w:id="36"/>
             <w:r>
               <w:rPr>
                 <w:rFonts w:ascii="Arial" w:hAnsi="Arial"/>
@@ -11172,7 +11333,6 @@
         <w:docPartUnique/>
       </w:docPartObj>
     </w:sdtPr>
-    <w:sdtEndPr/>
     <w:sdtContent>
       <w:p>
         <w:pPr>
@@ -11192,7 +11352,7 @@
           <w:rPr>
             <w:noProof/>
           </w:rPr>
-          <w:t>13</w:t>
+          <w:t>7</w:t>
         </w:r>
         <w:r>
           <w:fldChar w:fldCharType="end"/>
@@ -13897,7 +14057,7 @@
 </file>
 
 <file path=customXml/itemProps2.xml><?xml version="1.0" encoding="utf-8"?>
-<ds:datastoreItem xmlns:ds="http://schemas.openxmlformats.org/officeDocument/2006/customXml" ds:itemID="{498666CC-22E6-4CE7-8B1B-2829F0699620}">
+<ds:datastoreItem xmlns:ds="http://schemas.openxmlformats.org/officeDocument/2006/customXml" ds:itemID="{972C44AC-BB82-41A9-B89F-C7CBD3519A9A}">
   <ds:schemaRefs>
     <ds:schemaRef ds:uri="http://schemas.openxmlformats.org/officeDocument/2006/bibliography"/>
   </ds:schemaRefs>

</xml_diff>

<commit_message>
Added /question/change; comments to the server and a use case diagram to the pflichtenheft
</commit_message>
<xml_diff>
--- a/documents/Pflichtenheft.docx
+++ b/documents/Pflichtenheft.docx
@@ -1,6 +1,6 @@
 
 <file path=word/document.xml><?xml version="1.0" encoding="utf-8"?>
-<w:document xmlns:wpc="http://schemas.microsoft.com/office/word/2010/wordprocessingCanvas" xmlns:cx="http://schemas.microsoft.com/office/drawing/2014/chartex" xmlns:cx1="http://schemas.microsoft.com/office/drawing/2015/9/8/chartex" xmlns:cx2="http://schemas.microsoft.com/office/drawing/2015/10/21/chartex" xmlns:cx3="http://schemas.microsoft.com/office/drawing/2016/5/9/chartex" xmlns:cx4="http://schemas.microsoft.com/office/drawing/2016/5/10/chartex" xmlns:cx5="http://schemas.microsoft.com/office/drawing/2016/5/11/chartex" xmlns:mc="http://schemas.openxmlformats.org/markup-compatibility/2006" xmlns:o="urn:schemas-microsoft-com:office:office" xmlns:r="http://schemas.openxmlformats.org/officeDocument/2006/relationships" xmlns:m="http://schemas.openxmlformats.org/officeDocument/2006/math" xmlns:v="urn:schemas-microsoft-com:vml" xmlns:wp14="http://schemas.microsoft.com/office/word/2010/wordprocessingDrawing" xmlns:wp="http://schemas.openxmlformats.org/drawingml/2006/wordprocessingDrawing" xmlns:w10="urn:schemas-microsoft-com:office:word" xmlns:w="http://schemas.openxmlformats.org/wordprocessingml/2006/main" xmlns:w14="http://schemas.microsoft.com/office/word/2010/wordml" xmlns:w15="http://schemas.microsoft.com/office/word/2012/wordml" xmlns:w16se="http://schemas.microsoft.com/office/word/2015/wordml/symex" xmlns:wpg="http://schemas.microsoft.com/office/word/2010/wordprocessingGroup" xmlns:wpi="http://schemas.microsoft.com/office/word/2010/wordprocessingInk" xmlns:wne="http://schemas.microsoft.com/office/word/2006/wordml" xmlns:wps="http://schemas.microsoft.com/office/word/2010/wordprocessingShape" mc:Ignorable="w14 w15 w16se wp14">
+<w:document xmlns:wpc="http://schemas.microsoft.com/office/word/2010/wordprocessingCanvas" xmlns:cx="http://schemas.microsoft.com/office/drawing/2014/chartex" xmlns:cx1="http://schemas.microsoft.com/office/drawing/2015/9/8/chartex" xmlns:cx2="http://schemas.microsoft.com/office/drawing/2015/10/21/chartex" xmlns:mc="http://schemas.openxmlformats.org/markup-compatibility/2006" xmlns:o="urn:schemas-microsoft-com:office:office" xmlns:r="http://schemas.openxmlformats.org/officeDocument/2006/relationships" xmlns:m="http://schemas.openxmlformats.org/officeDocument/2006/math" xmlns:v="urn:schemas-microsoft-com:vml" xmlns:wp14="http://schemas.microsoft.com/office/word/2010/wordprocessingDrawing" xmlns:wp="http://schemas.openxmlformats.org/drawingml/2006/wordprocessingDrawing" xmlns:w10="urn:schemas-microsoft-com:office:word" xmlns:w="http://schemas.openxmlformats.org/wordprocessingml/2006/main" xmlns:w14="http://schemas.microsoft.com/office/word/2010/wordml" xmlns:w15="http://schemas.microsoft.com/office/word/2012/wordml" xmlns:w16se="http://schemas.microsoft.com/office/word/2015/wordml/symex" xmlns:wpg="http://schemas.microsoft.com/office/word/2010/wordprocessingGroup" xmlns:wpi="http://schemas.microsoft.com/office/word/2010/wordprocessingInk" xmlns:wne="http://schemas.microsoft.com/office/word/2006/wordml" xmlns:wps="http://schemas.microsoft.com/office/word/2010/wordprocessingShape" mc:Ignorable="w14 w15 w16se wp14">
   <w:body>
     <w:sdt>
       <w:sdtPr>
@@ -25,7 +25,7 @@
             <w:rPr>
               <w:rFonts w:ascii="Arial" w:hAnsi="Arial"/>
               <w:noProof/>
-              <w:lang w:eastAsia="de-DE" w:bidi="ar-SA"/>
+              <w:lang w:val="en-US" w:eastAsia="en-US" w:bidi="ar-SA"/>
             </w:rPr>
             <mc:AlternateContent>
               <mc:Choice Requires="wpg">
@@ -275,7 +275,7 @@
                   </wp:anchor>
                 </w:drawing>
               </mc:Choice>
-              <mc:Fallback>
+              <mc:Fallback xmlns:cx5="http://schemas.microsoft.com/office/drawing/2016/5/11/chartex" xmlns:cx4="http://schemas.microsoft.com/office/drawing/2016/5/10/chartex" xmlns:cx3="http://schemas.microsoft.com/office/drawing/2016/5/9/chartex">
                 <w:pict>
                   <v:group w14:anchorId="203993BD" id="Gruppe 149" o:spid="_x0000_s1026" style="position:absolute;margin-left:0;margin-top:0;width:8in;height:95.7pt;z-index:251662336;mso-width-percent:941;mso-height-percent:121;mso-top-percent:23;mso-position-horizontal:center;mso-position-horizontal-relative:page;mso-position-vertical-relative:page;mso-width-percent:941;mso-height-percent:121;mso-top-percent:23" coordorigin="" coordsize="73152,12161" o:gfxdata="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">
                     <v:shape id="Rechteck 51" o:spid="_x0000_s1027" style="position:absolute;width:73152;height:11303;visibility:visible;mso-wrap-style:square;v-text-anchor:middle" coordsize="7312660,1129665" o:gfxdata="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" path="m,l7312660,r,1129665l3619500,733425,,1091565,,xe" fillcolor="#5b9bd5 [3204]" stroked="f" strokeweight="1pt">
@@ -295,7 +295,7 @@
             <w:rPr>
               <w:rFonts w:ascii="Arial" w:hAnsi="Arial"/>
               <w:noProof/>
-              <w:lang w:eastAsia="de-DE" w:bidi="ar-SA"/>
+              <w:lang w:val="en-US" w:eastAsia="en-US" w:bidi="ar-SA"/>
             </w:rPr>
             <mc:AlternateContent>
               <mc:Choice Requires="wps">
@@ -448,7 +448,7 @@
                   </wp:anchor>
                 </w:drawing>
               </mc:Choice>
-              <mc:Fallback>
+              <mc:Fallback xmlns:cx5="http://schemas.microsoft.com/office/drawing/2016/5/11/chartex" xmlns:cx4="http://schemas.microsoft.com/office/drawing/2016/5/10/chartex" xmlns:cx3="http://schemas.microsoft.com/office/drawing/2016/5/9/chartex">
                 <w:pict>
                   <v:shapetype w14:anchorId="13926025" id="_x0000_t202" coordsize="21600,21600" o:spt="202" path="m,l,21600r21600,l21600,xe">
                     <v:stroke joinstyle="miter"/>
@@ -557,7 +557,7 @@
             <w:rPr>
               <w:rFonts w:ascii="Arial" w:hAnsi="Arial"/>
               <w:noProof/>
-              <w:lang w:eastAsia="de-DE" w:bidi="ar-SA"/>
+              <w:lang w:val="en-US" w:eastAsia="en-US" w:bidi="ar-SA"/>
             </w:rPr>
             <mc:AlternateContent>
               <mc:Choice Requires="wps">
@@ -811,7 +811,7 @@
                   </wp:anchor>
                 </w:drawing>
               </mc:Choice>
-              <mc:Fallback>
+              <mc:Fallback xmlns:cx5="http://schemas.microsoft.com/office/drawing/2016/5/11/chartex" xmlns:cx4="http://schemas.microsoft.com/office/drawing/2016/5/10/chartex" xmlns:cx3="http://schemas.microsoft.com/office/drawing/2016/5/9/chartex">
                 <w:pict>
                   <v:shape w14:anchorId="375B91D1" id="Textfeld 153" o:spid="_x0000_s1027" type="#_x0000_t202" style="position:absolute;margin-left:0;margin-top:0;width:8in;height:79.5pt;z-index:251661312;visibility:visible;mso-wrap-style:square;mso-width-percent:941;mso-height-percent:100;mso-top-percent:700;mso-wrap-distance-left:9pt;mso-wrap-distance-top:0;mso-wrap-distance-right:9pt;mso-wrap-distance-bottom:0;mso-position-horizontal:center;mso-position-horizontal-relative:page;mso-position-vertical-relative:page;mso-width-percent:941;mso-height-percent:100;mso-top-percent:700;mso-width-relative:page;mso-height-relative:page;v-text-anchor:top" o:gfxdata="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" filled="f" stroked="f" strokeweight=".5pt">
                     <v:textbox style="mso-fit-shape-to-text:t" inset="126pt,0,54pt,0">
@@ -1000,7 +1000,7 @@
             <w:rPr>
               <w:rFonts w:ascii="Arial" w:hAnsi="Arial"/>
               <w:noProof/>
-              <w:lang w:eastAsia="de-DE" w:bidi="ar-SA"/>
+              <w:lang w:val="en-US" w:eastAsia="en-US" w:bidi="ar-SA"/>
             </w:rPr>
             <mc:AlternateContent>
               <mc:Choice Requires="wps">
@@ -1091,6 +1091,7 @@
                                   </w:sdtPr>
                                   <w:sdtEndPr/>
                                   <w:sdtContent>
+                                    <w:proofErr w:type="spellStart"/>
                                     <w:r>
                                       <w:rPr>
                                         <w:rFonts w:ascii="Arial" w:eastAsiaTheme="majorEastAsia" w:hAnsi="Arial" w:cs="Arial"/>
@@ -1102,6 +1103,7 @@
                                       </w:rPr>
                                       <w:t>InstaLearnApp</w:t>
                                     </w:r>
+                                    <w:proofErr w:type="spellEnd"/>
                                     <w:r>
                                       <w:rPr>
                                         <w:rFonts w:ascii="Arial" w:eastAsiaTheme="majorEastAsia" w:hAnsi="Arial" w:cs="Arial"/>
@@ -1174,7 +1176,7 @@
                   </wp:anchor>
                 </w:drawing>
               </mc:Choice>
-              <mc:Fallback>
+              <mc:Fallback xmlns:cx5="http://schemas.microsoft.com/office/drawing/2016/5/11/chartex" xmlns:cx4="http://schemas.microsoft.com/office/drawing/2016/5/10/chartex" xmlns:cx3="http://schemas.microsoft.com/office/drawing/2016/5/9/chartex">
                 <w:pict>
                   <v:shape w14:anchorId="46E03C04" id="Textfeld 154" o:spid="_x0000_s1028" type="#_x0000_t202" style="position:absolute;margin-left:0;margin-top:0;width:8in;height:286.5pt;z-index:251659264;visibility:visible;mso-wrap-style:square;mso-width-percent:941;mso-height-percent:363;mso-top-percent:300;mso-wrap-distance-left:9pt;mso-wrap-distance-top:0;mso-wrap-distance-right:9pt;mso-wrap-distance-bottom:0;mso-position-horizontal:center;mso-position-horizontal-relative:page;mso-position-vertical-relative:page;mso-width-percent:941;mso-height-percent:363;mso-top-percent:300;mso-width-relative:page;mso-height-relative:page;v-text-anchor:bottom" o:gfxdata="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" filled="f" stroked="f" strokeweight=".5pt">
                     <v:textbox inset="126pt,0,54pt,0">
@@ -1295,7 +1297,7 @@
             <w:rPr>
               <w:rFonts w:ascii="Arial" w:hAnsi="Arial"/>
               <w:noProof/>
-              <w:lang w:eastAsia="de-DE" w:bidi="ar-SA"/>
+              <w:lang w:val="en-US" w:eastAsia="en-US" w:bidi="ar-SA"/>
             </w:rPr>
             <w:drawing>
               <wp:anchor distT="0" distB="0" distL="114300" distR="114300" simplePos="0" relativeHeight="251664384" behindDoc="1" locked="0" layoutInCell="1" allowOverlap="1" wp14:anchorId="13C24C2F" wp14:editId="1FF15190">
@@ -1364,7 +1366,7 @@
             <w:rPr>
               <w:rFonts w:ascii="Arial" w:hAnsi="Arial"/>
               <w:noProof/>
-              <w:lang w:eastAsia="de-DE" w:bidi="ar-SA"/>
+              <w:lang w:val="en-US" w:eastAsia="en-US" w:bidi="ar-SA"/>
             </w:rPr>
             <mc:AlternateContent>
               <mc:Choice Requires="wps">
@@ -1448,7 +1450,7 @@
                   </wp:anchor>
                 </w:drawing>
               </mc:Choice>
-              <mc:Fallback>
+              <mc:Fallback xmlns:cx5="http://schemas.microsoft.com/office/drawing/2016/5/11/chartex" xmlns:cx4="http://schemas.microsoft.com/office/drawing/2016/5/10/chartex" xmlns:cx3="http://schemas.microsoft.com/office/drawing/2016/5/9/chartex">
                 <w:pict>
                   <v:shape w14:anchorId="7AF96490" id="Textfeld 2" o:spid="_x0000_s1029" type="#_x0000_t202" style="position:absolute;margin-left:15.25pt;margin-top:75.05pt;width:53.55pt;height:48.55pt;z-index:-251648000;visibility:visible;mso-wrap-style:square;mso-width-percent:0;mso-height-percent:0;mso-wrap-distance-left:9pt;mso-wrap-distance-top:3.6pt;mso-wrap-distance-right:9pt;mso-wrap-distance-bottom:3.6pt;mso-position-horizontal:absolute;mso-position-horizontal-relative:text;mso-position-vertical:absolute;mso-position-vertical-relative:text;mso-width-percent:0;mso-height-percent:0;mso-width-relative:margin;mso-height-relative:margin;v-text-anchor:top" o:gfxdata="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" strokecolor="white [3212]">
                     <v:textbox>
@@ -1483,7 +1485,7 @@
             <w:rPr>
               <w:rFonts w:ascii="Arial" w:hAnsi="Arial"/>
               <w:noProof/>
-              <w:lang w:eastAsia="de-DE" w:bidi="ar-SA"/>
+              <w:lang w:val="en-US" w:eastAsia="en-US" w:bidi="ar-SA"/>
             </w:rPr>
             <mc:AlternateContent>
               <mc:Choice Requires="wps">
@@ -1567,7 +1569,7 @@
                   </wp:anchor>
                 </w:drawing>
               </mc:Choice>
-              <mc:Fallback>
+              <mc:Fallback xmlns:cx5="http://schemas.microsoft.com/office/drawing/2016/5/11/chartex" xmlns:cx4="http://schemas.microsoft.com/office/drawing/2016/5/10/chartex" xmlns:cx3="http://schemas.microsoft.com/office/drawing/2016/5/9/chartex">
                 <w:pict>
                   <v:shape w14:anchorId="62A4D22E" id="_x0000_s1030" type="#_x0000_t202" style="position:absolute;margin-left:253.8pt;margin-top:82.7pt;width:53.55pt;height:50.2pt;z-index:251670528;visibility:visible;mso-wrap-style:square;mso-width-percent:0;mso-height-percent:0;mso-wrap-distance-left:9pt;mso-wrap-distance-top:3.6pt;mso-wrap-distance-right:9pt;mso-wrap-distance-bottom:3.6pt;mso-position-horizontal:absolute;mso-position-horizontal-relative:text;mso-position-vertical:absolute;mso-position-vertical-relative:text;mso-width-percent:0;mso-height-percent:0;mso-width-relative:margin;mso-height-relative:margin;v-text-anchor:top" o:gfxdata="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" strokecolor="white [3212]">
                     <v:textbox>
@@ -1603,7 +1605,7 @@
             <w:rPr>
               <w:rFonts w:ascii="Arial" w:hAnsi="Arial"/>
               <w:noProof/>
-              <w:lang w:eastAsia="de-DE" w:bidi="ar-SA"/>
+              <w:lang w:val="en-US" w:eastAsia="en-US" w:bidi="ar-SA"/>
             </w:rPr>
             <w:drawing>
               <wp:anchor distT="0" distB="0" distL="114300" distR="114300" simplePos="0" relativeHeight="251671552" behindDoc="1" locked="0" layoutInCell="1" allowOverlap="1" wp14:anchorId="318FE867" wp14:editId="78D382F1">
@@ -5013,6 +5015,7 @@
         </w:rPr>
         <w:t xml:space="preserve"> </w:t>
       </w:r>
+      <w:proofErr w:type="spellStart"/>
       <w:r>
         <w:rPr>
           <w:rFonts w:ascii="Arial" w:hAnsi="Arial" w:cs="Arial"/>
@@ -5020,6 +5023,7 @@
         <w:t>InstaLearnApp</w:t>
       </w:r>
       <w:bookmarkEnd w:id="0"/>
+      <w:proofErr w:type="spellEnd"/>
       <w:r>
         <w:rPr>
           <w:rFonts w:ascii="Arial" w:hAnsi="Arial" w:cs="Arial"/>
@@ -5122,7 +5126,21 @@
         <w:rPr>
           <w:rFonts w:ascii="Arial" w:hAnsi="Arial"/>
         </w:rPr>
-        <w:t>(fortan Lernapp)</w:t>
+        <w:t xml:space="preserve">(fortan </w:t>
+      </w:r>
+      <w:proofErr w:type="spellStart"/>
+      <w:r>
+        <w:rPr>
+          <w:rFonts w:ascii="Arial" w:hAnsi="Arial"/>
+        </w:rPr>
+        <w:t>Lernapp</w:t>
+      </w:r>
+      <w:proofErr w:type="spellEnd"/>
+      <w:r>
+        <w:rPr>
+          <w:rFonts w:ascii="Arial" w:hAnsi="Arial"/>
+        </w:rPr>
+        <w:t>)</w:t>
       </w:r>
       <w:r>
         <w:rPr>
@@ -5134,7 +5152,21 @@
         <w:rPr>
           <w:rFonts w:ascii="Arial" w:hAnsi="Arial"/>
         </w:rPr>
-        <w:t xml:space="preserve"> Die Lernapp wird im Auftrag von Herrn Schiffner und Herr Schmidt konzipiert und entwickelt. Vom Auftraggeber spezifizierte Anforderungen sind daher in erster Linie zu berücksichtigen und damit zu implementieren. </w:t>
+        <w:t xml:space="preserve"> Die </w:t>
+      </w:r>
+      <w:proofErr w:type="spellStart"/>
+      <w:r>
+        <w:rPr>
+          <w:rFonts w:ascii="Arial" w:hAnsi="Arial"/>
+        </w:rPr>
+        <w:t>Lernapp</w:t>
+      </w:r>
+      <w:proofErr w:type="spellEnd"/>
+      <w:r>
+        <w:rPr>
+          <w:rFonts w:ascii="Arial" w:hAnsi="Arial"/>
+        </w:rPr>
+        <w:t xml:space="preserve"> wird im Auftrag von Herrn Schiffner und Herr Schmidt konzipiert und entwickelt. Vom Auftraggeber spezifizierte Anforderungen sind daher in erster Linie zu berücksichtigen und damit zu implementieren. </w:t>
       </w:r>
       <w:r>
         <w:rPr>
@@ -5206,7 +5238,21 @@
         <w:rPr>
           <w:rFonts w:ascii="Arial" w:hAnsi="Arial"/>
         </w:rPr>
-        <w:t>Problematisch könnte jedoch vorliegend die Zielgruppe der Lernapp werden. Diese ist zahlenmäßig nicht begrenzt, womit im Rahmen des Projekts überdies die Anforderungen an ein massetaugliches Produkt zu berücksichtigen sind.</w:t>
+        <w:t xml:space="preserve">Problematisch könnte jedoch vorliegend die Zielgruppe der </w:t>
+      </w:r>
+      <w:proofErr w:type="spellStart"/>
+      <w:r>
+        <w:rPr>
+          <w:rFonts w:ascii="Arial" w:hAnsi="Arial"/>
+        </w:rPr>
+        <w:t>Lernapp</w:t>
+      </w:r>
+      <w:proofErr w:type="spellEnd"/>
+      <w:r>
+        <w:rPr>
+          <w:rFonts w:ascii="Arial" w:hAnsi="Arial"/>
+        </w:rPr>
+        <w:t xml:space="preserve"> werden. Diese ist zahlenmäßig nicht begrenzt, womit im Rahmen des Projekts überdies die Anforderungen an ein massetaugliches Produkt zu berücksichtigen sind.</w:t>
       </w:r>
       <w:r>
         <w:rPr>
@@ -5459,7 +5505,13 @@
         <w:rPr>
           <w:rFonts w:ascii="Arial" w:hAnsi="Arial" w:cs="Arial"/>
         </w:rPr>
-        <w:t>e Abschnitte aufzu-gliedern</w:t>
+        <w:t>e Abschnitte aufzu</w:t>
+      </w:r>
+      <w:r>
+        <w:rPr>
+          <w:rFonts w:ascii="Arial" w:hAnsi="Arial" w:cs="Arial"/>
+        </w:rPr>
+        <w:t>gliedern</w:t>
       </w:r>
       <w:r>
         <w:rPr>
@@ -5716,7 +5768,21 @@
         <w:rPr>
           <w:rFonts w:ascii="Arial" w:hAnsi="Arial" w:cs="Arial"/>
         </w:rPr>
-        <w:t>Rückblickende Analyse (sog. „Post-Mortem“)</w:t>
+        <w:t>Rückblickende Analyse (sog. „Post-</w:t>
+      </w:r>
+      <w:proofErr w:type="spellStart"/>
+      <w:r>
+        <w:rPr>
+          <w:rFonts w:ascii="Arial" w:hAnsi="Arial" w:cs="Arial"/>
+        </w:rPr>
+        <w:t>Mortem</w:t>
+      </w:r>
+      <w:proofErr w:type="spellEnd"/>
+      <w:r>
+        <w:rPr>
+          <w:rFonts w:ascii="Arial" w:hAnsi="Arial" w:cs="Arial"/>
+        </w:rPr>
+        <w:t>“)</w:t>
       </w:r>
     </w:p>
     <w:p>
@@ -5935,7 +6001,21 @@
         <w:rPr>
           <w:rFonts w:ascii="Arial" w:hAnsi="Arial" w:cs="Arial"/>
         </w:rPr>
-        <w:t>). Das PDF-Formular für die Erklärung wird vor dem Termin in Moodle bereitgestellt sein.</w:t>
+        <w:t xml:space="preserve">). Das PDF-Formular für die Erklärung wird vor dem Termin in </w:t>
+      </w:r>
+      <w:proofErr w:type="spellStart"/>
+      <w:r>
+        <w:rPr>
+          <w:rFonts w:ascii="Arial" w:hAnsi="Arial" w:cs="Arial"/>
+        </w:rPr>
+        <w:t>Moodle</w:t>
+      </w:r>
+      <w:proofErr w:type="spellEnd"/>
+      <w:r>
+        <w:rPr>
+          <w:rFonts w:ascii="Arial" w:hAnsi="Arial" w:cs="Arial"/>
+        </w:rPr>
+        <w:t xml:space="preserve"> bereitgestellt sein.</w:t>
       </w:r>
     </w:p>
     <w:p>
@@ -6047,7 +6127,21 @@
         <w:rPr>
           <w:rFonts w:ascii="Arial" w:hAnsi="Arial"/>
         </w:rPr>
-        <w:t xml:space="preserve"> Weitergehend sind jedoch auch die Zielgruppe der Lernapp – die </w:t>
+        <w:t xml:space="preserve"> Weitergehend sind jedoch auch die Zielgruppe der </w:t>
+      </w:r>
+      <w:proofErr w:type="spellStart"/>
+      <w:r>
+        <w:rPr>
+          <w:rFonts w:ascii="Arial" w:hAnsi="Arial"/>
+        </w:rPr>
+        <w:t>Lernapp</w:t>
+      </w:r>
+      <w:proofErr w:type="spellEnd"/>
+      <w:r>
+        <w:rPr>
+          <w:rFonts w:ascii="Arial" w:hAnsi="Arial"/>
+        </w:rPr>
+        <w:t xml:space="preserve"> – die </w:t>
       </w:r>
       <w:r>
         <w:rPr>
@@ -6288,12 +6382,14 @@
         </w:rPr>
         <w:t xml:space="preserve">Folgende Mindestanforderungen sind im Rahmen der </w:t>
       </w:r>
+      <w:proofErr w:type="spellStart"/>
       <w:r>
         <w:rPr>
           <w:rFonts w:ascii="Arial" w:hAnsi="Arial"/>
         </w:rPr>
         <w:t>InstaLearnApp</w:t>
       </w:r>
+      <w:proofErr w:type="spellEnd"/>
       <w:r>
         <w:rPr>
           <w:rFonts w:ascii="Arial" w:hAnsi="Arial"/>
@@ -6501,6 +6597,7 @@
                 <w:b/>
               </w:rPr>
             </w:pPr>
+            <w:proofErr w:type="spellStart"/>
             <w:r>
               <w:rPr>
                 <w:rFonts w:ascii="Arial" w:hAnsi="Arial"/>
@@ -6508,6 +6605,7 @@
               </w:rPr>
               <w:t>Implentierungsfortschritt</w:t>
             </w:r>
+            <w:proofErr w:type="spellEnd"/>
           </w:p>
         </w:tc>
       </w:tr>
@@ -6769,7 +6867,21 @@
               <w:rPr>
                 <w:rFonts w:ascii="Arial" w:hAnsi="Arial"/>
               </w:rPr>
-              <w:t>Lehrer können Auswertungen über alle Spiele nach folgenden Kriterien durchführen:</w:t>
+              <w:t xml:space="preserve">Lehrer können Auswertungen über alle Spiele </w:t>
+            </w:r>
+            <w:proofErr w:type="gramStart"/>
+            <w:r>
+              <w:rPr>
+                <w:rFonts w:ascii="Arial" w:hAnsi="Arial"/>
+              </w:rPr>
+              <w:t>nach folgenden</w:t>
+            </w:r>
+            <w:proofErr w:type="gramEnd"/>
+            <w:r>
+              <w:rPr>
+                <w:rFonts w:ascii="Arial" w:hAnsi="Arial"/>
+              </w:rPr>
+              <w:t xml:space="preserve"> Kriterien durchführen:</w:t>
             </w:r>
           </w:p>
           <w:p>
@@ -6969,11 +7081,19 @@
                 <w:rFonts w:ascii="Arial" w:hAnsi="Arial"/>
               </w:rPr>
             </w:pPr>
-            <w:r>
-              <w:rPr>
-                <w:rFonts w:ascii="Arial" w:hAnsi="Arial"/>
-              </w:rPr>
-              <w:t>Scoreboard über alle Spieler</w:t>
+            <w:proofErr w:type="spellStart"/>
+            <w:r>
+              <w:rPr>
+                <w:rFonts w:ascii="Arial" w:hAnsi="Arial"/>
+              </w:rPr>
+              <w:t>Scoreboard</w:t>
+            </w:r>
+            <w:proofErr w:type="spellEnd"/>
+            <w:r>
+              <w:rPr>
+                <w:rFonts w:ascii="Arial" w:hAnsi="Arial"/>
+              </w:rPr>
+              <w:t xml:space="preserve"> über alle Spieler</w:t>
             </w:r>
           </w:p>
         </w:tc>
@@ -7686,12 +7806,12 @@
             <w:pPr>
               <w:jc w:val="center"/>
               <w:rPr>
-                <w:rFonts w:ascii="Arial" w:hAnsi="Arial"/>
-              </w:rPr>
-            </w:pPr>
-            <w:r>
-              <w:rPr>
-                <w:rFonts w:ascii="Arial" w:hAnsi="Arial"/>
+                <w:rFonts w:ascii="Wingdings 2" w:hAnsi="Wingdings 2"/>
+              </w:rPr>
+            </w:pPr>
+            <w:r>
+              <w:rPr>
+                <w:rFonts w:ascii="Wingdings 2" w:hAnsi="Wingdings 2"/>
               </w:rPr>
               <w:t></w:t>
             </w:r>
@@ -7759,7 +7879,7 @@
             </w:pPr>
             <w:r>
               <w:rPr>
-                <w:rFonts w:ascii="Arial" w:hAnsi="Arial"/>
+                <w:rFonts w:ascii="Wingdings 2" w:hAnsi="Wingdings 2"/>
               </w:rPr>
               <w:t></w:t>
             </w:r>
@@ -7840,7 +7960,7 @@
             </w:pPr>
             <w:r>
               <w:rPr>
-                <w:rFonts w:ascii="Arial" w:hAnsi="Arial"/>
+                <w:rFonts w:ascii="Wingdings 2" w:hAnsi="Wingdings 2"/>
               </w:rPr>
               <w:t></w:t>
             </w:r>
@@ -7947,7 +8067,7 @@
             </w:pPr>
             <w:r>
               <w:rPr>
-                <w:rFonts w:ascii="Arial" w:hAnsi="Arial"/>
+                <w:rFonts w:ascii="Wingdings 2" w:hAnsi="Wingdings 2"/>
               </w:rPr>
               <w:t></w:t>
             </w:r>
@@ -8041,7 +8161,7 @@
             </w:pPr>
             <w:r>
               <w:rPr>
-                <w:rFonts w:ascii="Arial" w:hAnsi="Arial"/>
+                <w:rFonts w:ascii="Wingdings 2" w:hAnsi="Wingdings 2"/>
               </w:rPr>
               <w:t></w:t>
             </w:r>
@@ -8202,12 +8322,14 @@
         </w:rPr>
         <w:t xml:space="preserve">Durch ein möglichst einfach gehaltenes User Interface soll die </w:t>
       </w:r>
+      <w:proofErr w:type="spellStart"/>
       <w:r>
         <w:rPr>
           <w:rFonts w:ascii="Arial" w:hAnsi="Arial"/>
         </w:rPr>
         <w:t>InstaLearnApp</w:t>
       </w:r>
+      <w:proofErr w:type="spellEnd"/>
       <w:r>
         <w:rPr>
           <w:rFonts w:ascii="Arial" w:hAnsi="Arial"/>
@@ -8305,7 +8427,49 @@
         <w:rPr>
           <w:rFonts w:cs="Arial"/>
         </w:rPr>
-        <w:t>. Zusätzliche selbst auferlegte Anforderungen an die Applikation (unique selling point)</w:t>
+        <w:t>. Zusätzliche selbst auferlegte Anforderungen an die Applikation (</w:t>
+      </w:r>
+      <w:proofErr w:type="spellStart"/>
+      <w:r>
+        <w:rPr>
+          <w:rFonts w:cs="Arial"/>
+        </w:rPr>
+        <w:t>unique</w:t>
+      </w:r>
+      <w:proofErr w:type="spellEnd"/>
+      <w:r>
+        <w:rPr>
+          <w:rFonts w:cs="Arial"/>
+        </w:rPr>
+        <w:t xml:space="preserve"> </w:t>
+      </w:r>
+      <w:proofErr w:type="spellStart"/>
+      <w:r>
+        <w:rPr>
+          <w:rFonts w:cs="Arial"/>
+        </w:rPr>
+        <w:t>selling</w:t>
+      </w:r>
+      <w:proofErr w:type="spellEnd"/>
+      <w:r>
+        <w:rPr>
+          <w:rFonts w:cs="Arial"/>
+        </w:rPr>
+        <w:t xml:space="preserve"> </w:t>
+      </w:r>
+      <w:proofErr w:type="spellStart"/>
+      <w:r>
+        <w:rPr>
+          <w:rFonts w:cs="Arial"/>
+        </w:rPr>
+        <w:t>point</w:t>
+      </w:r>
+      <w:proofErr w:type="spellEnd"/>
+      <w:r>
+        <w:rPr>
+          <w:rFonts w:cs="Arial"/>
+        </w:rPr>
+        <w:t>)</w:t>
       </w:r>
       <w:bookmarkEnd w:id="26"/>
     </w:p>
@@ -8393,12 +8557,14 @@
         </w:rPr>
         <w:t xml:space="preserve">Der Lerner soll für die Verwendung der </w:t>
       </w:r>
+      <w:proofErr w:type="spellStart"/>
       <w:r>
         <w:rPr>
           <w:rFonts w:ascii="Arial" w:hAnsi="Arial"/>
         </w:rPr>
         <w:t>InstaLearnApp</w:t>
       </w:r>
+      <w:proofErr w:type="spellEnd"/>
       <w:r>
         <w:rPr>
           <w:rFonts w:ascii="Arial" w:hAnsi="Arial"/>
@@ -8484,7 +8650,7 @@
         <w:rPr>
           <w:rFonts w:ascii="Arial" w:hAnsi="Arial"/>
           <w:noProof/>
-          <w:lang w:eastAsia="de-DE" w:bidi="ar-SA"/>
+          <w:lang w:val="en-US" w:eastAsia="en-US" w:bidi="ar-SA"/>
         </w:rPr>
         <w:drawing>
           <wp:inline distT="0" distB="0" distL="0" distR="0">
@@ -8548,13 +8714,22 @@
           <w:rFonts w:ascii="Arial" w:hAnsi="Arial"/>
           <w:b/>
         </w:rPr>
-        <w:t>Farben zum Freischalten – am Beispiel der App Highrise</w:t>
-      </w:r>
+        <w:t xml:space="preserve">Farben zum Freischalten – am Beispiel der App </w:t>
+      </w:r>
+      <w:proofErr w:type="spellStart"/>
       <w:r>
         <w:rPr>
           <w:rFonts w:ascii="Arial" w:hAnsi="Arial"/>
           <w:b/>
         </w:rPr>
+        <w:t>Highrise</w:t>
+      </w:r>
+      <w:proofErr w:type="spellEnd"/>
+      <w:r>
+        <w:rPr>
+          <w:rFonts w:ascii="Arial" w:hAnsi="Arial"/>
+          <w:b/>
+        </w:rPr>
         <w:t>:</w:t>
       </w:r>
     </w:p>
@@ -8568,7 +8743,7 @@
         <w:rPr>
           <w:rFonts w:ascii="Arial" w:hAnsi="Arial"/>
           <w:noProof/>
-          <w:lang w:eastAsia="de-DE" w:bidi="ar-SA"/>
+          <w:lang w:val="en-US" w:eastAsia="en-US" w:bidi="ar-SA"/>
         </w:rPr>
         <w:drawing>
           <wp:inline distT="0" distB="0" distL="0" distR="0">
@@ -8733,7 +8908,7 @@
         <w:rPr>
           <w:rFonts w:ascii="Arial" w:hAnsi="Arial"/>
           <w:noProof/>
-          <w:lang w:eastAsia="de-DE" w:bidi="ar-SA"/>
+          <w:lang w:val="en-US" w:eastAsia="en-US" w:bidi="ar-SA"/>
         </w:rPr>
         <w:drawing>
           <wp:inline distT="0" distB="0" distL="0" distR="0">
@@ -8865,7 +9040,35 @@
         <w:rPr>
           <w:rFonts w:ascii="Arial" w:hAnsi="Arial"/>
         </w:rPr>
-        <w:t xml:space="preserve"> Die einzelne Ausgestaltung wird im Rahmen der use cases näher definiert.</w:t>
+        <w:t xml:space="preserve"> Die einzelne Ausgestaltung wird im Rahmen der </w:t>
+      </w:r>
+      <w:proofErr w:type="spellStart"/>
+      <w:r>
+        <w:rPr>
+          <w:rFonts w:ascii="Arial" w:hAnsi="Arial"/>
+        </w:rPr>
+        <w:t>use</w:t>
+      </w:r>
+      <w:proofErr w:type="spellEnd"/>
+      <w:r>
+        <w:rPr>
+          <w:rFonts w:ascii="Arial" w:hAnsi="Arial"/>
+        </w:rPr>
+        <w:t xml:space="preserve"> </w:t>
+      </w:r>
+      <w:proofErr w:type="spellStart"/>
+      <w:r>
+        <w:rPr>
+          <w:rFonts w:ascii="Arial" w:hAnsi="Arial"/>
+        </w:rPr>
+        <w:t>cases</w:t>
+      </w:r>
+      <w:proofErr w:type="spellEnd"/>
+      <w:r>
+        <w:rPr>
+          <w:rFonts w:ascii="Arial" w:hAnsi="Arial"/>
+        </w:rPr>
+        <w:t xml:space="preserve"> näher definiert.</w:t>
       </w:r>
     </w:p>
     <w:p>
@@ -9072,7 +9275,21 @@
         <w:rPr>
           <w:rFonts w:ascii="Arial" w:hAnsi="Arial"/>
         </w:rPr>
-        <w:t xml:space="preserve"> In Version 2.0 können sich Schüler auf einem Scoreboard miteinander vergleichen.</w:t>
+        <w:t xml:space="preserve"> In Version 2.0 können sich Schüler auf einem </w:t>
+      </w:r>
+      <w:proofErr w:type="spellStart"/>
+      <w:r>
+        <w:rPr>
+          <w:rFonts w:ascii="Arial" w:hAnsi="Arial"/>
+        </w:rPr>
+        <w:t>Scoreboard</w:t>
+      </w:r>
+      <w:proofErr w:type="spellEnd"/>
+      <w:r>
+        <w:rPr>
+          <w:rFonts w:ascii="Arial" w:hAnsi="Arial"/>
+        </w:rPr>
+        <w:t xml:space="preserve"> miteinander vergleichen.</w:t>
       </w:r>
     </w:p>
     <w:p>
@@ -9168,10 +9385,7 @@
         </w:rPr>
       </w:pPr>
       <w:r>
-        <w:rPr>
-          <w:rFonts w:ascii="Arial" w:hAnsi="Arial"/>
-        </w:rPr>
-        <w:object w:dxaOrig="15958" w:dyaOrig="13061">
+        <w:object w:dxaOrig="15697" w:dyaOrig="13337">
           <v:shapetype id="_x0000_t75" coordsize="21600,21600" o:spt="75" o:preferrelative="t" path="m@4@5l@4@11@9@11@9@5xe" filled="f" stroked="f">
             <v:stroke joinstyle="miter"/>
             <v:formulas>
@@ -9191,25 +9405,80 @@
             <v:path o:extrusionok="f" gradientshapeok="t" o:connecttype="rect"/>
             <o:lock v:ext="edit" aspectratio="t"/>
           </v:shapetype>
-          <v:shape id="_x0000_i1025" type="#_x0000_t75" style="width:481.5pt;height:393.75pt" o:ole="">
+          <v:shape id="_x0000_i1031" type="#_x0000_t75" style="width:482.25pt;height:409.4pt" o:ole="">
             <v:imagedata r:id="rId19" o:title=""/>
           </v:shape>
-          <o:OLEObject Type="Embed" ProgID="Visio.Drawing.15" ShapeID="_x0000_i1025" DrawAspect="Content" ObjectID="_1545627663" r:id="rId20"/>
+          <o:OLEObject Type="Embed" ProgID="Visio.Drawing.15" ShapeID="_x0000_i1031" DrawAspect="Content" ObjectID="_1545729583" r:id="rId20"/>
         </w:object>
       </w:r>
     </w:p>
     <w:p>
       <w:pPr>
+        <w:pStyle w:val="KeinLeerraum"/>
+        <w:jc w:val="both"/>
+        <w:rPr>
+          <w:rFonts w:ascii="Arial" w:hAnsi="Arial" w:cs="Arial"/>
+        </w:rPr>
+      </w:pPr>
+      <w:bookmarkStart w:id="33" w:name="_Toc471844684"/>
+      <w:r>
+        <w:rPr>
+          <w:rFonts w:ascii="Arial" w:hAnsi="Arial" w:cs="Arial"/>
+        </w:rPr>
+        <w:t xml:space="preserve">Anmerkung: Die </w:t>
+      </w:r>
+      <w:proofErr w:type="spellStart"/>
+      <w:r>
+        <w:rPr>
+          <w:rFonts w:ascii="Arial" w:hAnsi="Arial" w:cs="Arial"/>
+        </w:rPr>
+        <w:t>Use</w:t>
+      </w:r>
+      <w:proofErr w:type="spellEnd"/>
+      <w:r>
+        <w:rPr>
+          <w:rFonts w:ascii="Arial" w:hAnsi="Arial" w:cs="Arial"/>
+        </w:rPr>
+        <w:t xml:space="preserve"> </w:t>
+      </w:r>
+      <w:proofErr w:type="spellStart"/>
+      <w:r>
+        <w:rPr>
+          <w:rFonts w:ascii="Arial" w:hAnsi="Arial" w:cs="Arial"/>
+        </w:rPr>
+        <w:t>cases</w:t>
+      </w:r>
+      <w:proofErr w:type="spellEnd"/>
+      <w:r>
+        <w:rPr>
+          <w:rFonts w:ascii="Arial" w:hAnsi="Arial" w:cs="Arial"/>
+        </w:rPr>
+        <w:t xml:space="preserve"> UC08, UC09 beinhalten ebenfalls das Hinzufügen, Ändern, Löschen, welche wegen der Übersichtlichkeit ausgelassen wurden.</w:t>
+      </w:r>
+    </w:p>
+    <w:p>
+      <w:pPr>
+        <w:pStyle w:val="KeinLeerraum"/>
+        <w:jc w:val="both"/>
+        <w:rPr>
+          <w:rFonts w:ascii="Arial" w:hAnsi="Arial" w:cs="Arial"/>
+        </w:rPr>
+      </w:pPr>
+      <w:bookmarkStart w:id="34" w:name="_GoBack"/>
+      <w:bookmarkEnd w:id="34"/>
+    </w:p>
+    <w:p>
+      <w:pPr>
         <w:pStyle w:val="berschrift3"/>
         <w:rPr>
           <w:rFonts w:cs="Arial"/>
         </w:rPr>
       </w:pPr>
-      <w:bookmarkStart w:id="33" w:name="_Toc471844684"/>
       <w:r>
         <w:rPr>
           <w:rFonts w:cs="Arial"/>
         </w:rPr>
+        <w:lastRenderedPageBreak/>
         <w:t>bb. Tabellarische Beschreibung der Anwendungsfälle</w:t>
       </w:r>
       <w:bookmarkEnd w:id="33"/>
@@ -9225,7 +9494,35 @@
         <w:rPr>
           <w:rFonts w:ascii="Arial" w:hAnsi="Arial"/>
         </w:rPr>
-        <w:t xml:space="preserve">Zur Erleichterung des Verständnisses sind hier ausgewählte use cases tabellarisch beschrieben. </w:t>
+        <w:t xml:space="preserve">Zur Erleichterung des Verständnisses sind hier ausgewählte </w:t>
+      </w:r>
+      <w:proofErr w:type="spellStart"/>
+      <w:r>
+        <w:rPr>
+          <w:rFonts w:ascii="Arial" w:hAnsi="Arial"/>
+        </w:rPr>
+        <w:t>use</w:t>
+      </w:r>
+      <w:proofErr w:type="spellEnd"/>
+      <w:r>
+        <w:rPr>
+          <w:rFonts w:ascii="Arial" w:hAnsi="Arial"/>
+        </w:rPr>
+        <w:t xml:space="preserve"> </w:t>
+      </w:r>
+      <w:proofErr w:type="spellStart"/>
+      <w:r>
+        <w:rPr>
+          <w:rFonts w:ascii="Arial" w:hAnsi="Arial"/>
+        </w:rPr>
+        <w:t>cases</w:t>
+      </w:r>
+      <w:proofErr w:type="spellEnd"/>
+      <w:r>
+        <w:rPr>
+          <w:rFonts w:ascii="Arial" w:hAnsi="Arial"/>
+        </w:rPr>
+        <w:t xml:space="preserve"> tabellarisch beschrieben. </w:t>
       </w:r>
     </w:p>
     <w:p>
@@ -9235,14 +9532,14 @@
           <w:rFonts w:ascii="Arial" w:hAnsi="Arial" w:cs="Arial"/>
         </w:rPr>
       </w:pPr>
-      <w:bookmarkStart w:id="34" w:name="_Toc471844685"/>
+      <w:bookmarkStart w:id="35" w:name="_Toc471844685"/>
       <w:r>
         <w:rPr>
           <w:rFonts w:ascii="Arial" w:hAnsi="Arial" w:cs="Arial"/>
         </w:rPr>
         <w:t>(1) UC01 Schüler registrieren</w:t>
       </w:r>
-      <w:bookmarkEnd w:id="34"/>
+      <w:bookmarkEnd w:id="35"/>
     </w:p>
     <w:p>
       <w:pPr>
@@ -9286,7 +9583,6 @@
               <w:rPr>
                 <w:rFonts w:ascii="Arial" w:hAnsi="Arial"/>
               </w:rPr>
-              <w:lastRenderedPageBreak/>
               <w:t>UC01 Schüler registrieren</w:t>
             </w:r>
           </w:p>
@@ -9407,7 +9703,21 @@
               <w:rPr>
                 <w:rFonts w:ascii="Arial" w:hAnsi="Arial"/>
               </w:rPr>
-              <w:t>Lernender klickt auf die Schaltfläche „Neu bei InstaLearn“ und wird somit auf die Registrierungsseite weitergeleitet</w:t>
+              <w:t xml:space="preserve">Lernender klickt auf die Schaltfläche „Neu bei </w:t>
+            </w:r>
+            <w:proofErr w:type="spellStart"/>
+            <w:r>
+              <w:rPr>
+                <w:rFonts w:ascii="Arial" w:hAnsi="Arial"/>
+              </w:rPr>
+              <w:t>InstaLearn</w:t>
+            </w:r>
+            <w:proofErr w:type="spellEnd"/>
+            <w:r>
+              <w:rPr>
+                <w:rFonts w:ascii="Arial" w:hAnsi="Arial"/>
+              </w:rPr>
+              <w:t>“ und wird somit auf die Registrierungsseite weitergeleitet</w:t>
             </w:r>
           </w:p>
         </w:tc>
@@ -9633,7 +9943,21 @@
               <w:rPr>
                 <w:rFonts w:ascii="Arial" w:hAnsi="Arial"/>
               </w:rPr>
-              <w:t>2. Klicken auf die Schaltfläche „Neu bei InstaLearn“</w:t>
+              <w:t xml:space="preserve">2. Klicken auf die Schaltfläche „Neu bei </w:t>
+            </w:r>
+            <w:proofErr w:type="spellStart"/>
+            <w:r>
+              <w:rPr>
+                <w:rFonts w:ascii="Arial" w:hAnsi="Arial"/>
+              </w:rPr>
+              <w:t>InstaLearn</w:t>
+            </w:r>
+            <w:proofErr w:type="spellEnd"/>
+            <w:r>
+              <w:rPr>
+                <w:rFonts w:ascii="Arial" w:hAnsi="Arial"/>
+              </w:rPr>
+              <w:t>“</w:t>
             </w:r>
           </w:p>
           <w:p>
@@ -9976,6 +10300,7 @@
               <w:rPr>
                 <w:rFonts w:ascii="Arial" w:hAnsi="Arial"/>
               </w:rPr>
+              <w:lastRenderedPageBreak/>
               <w:t>2. Lernender wird über erfolgreiche Registrierung informiert</w:t>
             </w:r>
           </w:p>
@@ -9997,6 +10322,7 @@
               <w:rPr>
                 <w:rFonts w:ascii="Arial" w:hAnsi="Arial"/>
               </w:rPr>
+              <w:lastRenderedPageBreak/>
               <w:t>Ablauf</w:t>
             </w:r>
           </w:p>
@@ -10054,14 +10380,7 @@
               <w:rPr>
                 <w:rFonts w:ascii="Arial" w:hAnsi="Arial"/>
               </w:rPr>
-              <w:t xml:space="preserve">, womit dieser weiß, dass kein weiterer Nutzer mit diesem Benutzernamen registriert </w:t>
-            </w:r>
-            <w:r>
-              <w:rPr>
-                <w:rFonts w:ascii="Arial" w:hAnsi="Arial"/>
-              </w:rPr>
-              <w:lastRenderedPageBreak/>
-              <w:t>werden kann</w:t>
+              <w:t>, womit dieser weiß, dass kein weiterer Nutzer mit diesem Benutzernamen registriert werden kann</w:t>
             </w:r>
           </w:p>
           <w:p>
@@ -10159,14 +10478,14 @@
           <w:rFonts w:ascii="Arial" w:hAnsi="Arial" w:cs="Arial"/>
         </w:rPr>
       </w:pPr>
-      <w:bookmarkStart w:id="35" w:name="_Toc471844686"/>
+      <w:bookmarkStart w:id="36" w:name="_Toc471844686"/>
       <w:r>
         <w:rPr>
           <w:rFonts w:ascii="Arial" w:hAnsi="Arial" w:cs="Arial"/>
         </w:rPr>
         <w:t>(2) UC02 Lehrer registrieren</w:t>
       </w:r>
-      <w:bookmarkEnd w:id="35"/>
+      <w:bookmarkEnd w:id="36"/>
       <w:r>
         <w:rPr>
           <w:rFonts w:ascii="Arial" w:hAnsi="Arial" w:cs="Arial"/>
@@ -10256,7 +10575,49 @@
               <w:rPr>
                 <w:rFonts w:ascii="Arial" w:hAnsi="Arial"/>
               </w:rPr>
-              <w:t>Lehrer möchte sich im System der InstaLearnApp registrieren, um auf administrative Funktionen zugreifen zu können. Um missbräuchlichen Anmeldungen vorzubeugen, lassen sich Lehrer nur direkt von den Mitarbeitern der InstaLearnApp in das System aufnehmen. Lehrer müssen daher eine E-Mail an den Service der InstaLearn GbR senden, um von diesen überprüft und entsprechend freigeschaltet zu werden</w:t>
+              <w:t xml:space="preserve">Lehrer möchte sich im System der </w:t>
+            </w:r>
+            <w:proofErr w:type="spellStart"/>
+            <w:r>
+              <w:rPr>
+                <w:rFonts w:ascii="Arial" w:hAnsi="Arial"/>
+              </w:rPr>
+              <w:t>InstaLearnApp</w:t>
+            </w:r>
+            <w:proofErr w:type="spellEnd"/>
+            <w:r>
+              <w:rPr>
+                <w:rFonts w:ascii="Arial" w:hAnsi="Arial"/>
+              </w:rPr>
+              <w:t xml:space="preserve"> registrieren, um auf administrative Funktionen zugreifen zu können. Um missbräuchlichen Anmeldungen vorzubeugen, lassen sich Lehrer nur direkt von den Mitarbeitern der </w:t>
+            </w:r>
+            <w:proofErr w:type="spellStart"/>
+            <w:r>
+              <w:rPr>
+                <w:rFonts w:ascii="Arial" w:hAnsi="Arial"/>
+              </w:rPr>
+              <w:t>InstaLearnApp</w:t>
+            </w:r>
+            <w:proofErr w:type="spellEnd"/>
+            <w:r>
+              <w:rPr>
+                <w:rFonts w:ascii="Arial" w:hAnsi="Arial"/>
+              </w:rPr>
+              <w:t xml:space="preserve"> in das System aufnehmen. Lehrer müssen daher eine E-Mail an den Service der </w:t>
+            </w:r>
+            <w:proofErr w:type="spellStart"/>
+            <w:r>
+              <w:rPr>
+                <w:rFonts w:ascii="Arial" w:hAnsi="Arial"/>
+              </w:rPr>
+              <w:t>InstaLearn</w:t>
+            </w:r>
+            <w:proofErr w:type="spellEnd"/>
+            <w:r>
+              <w:rPr>
+                <w:rFonts w:ascii="Arial" w:hAnsi="Arial"/>
+              </w:rPr>
+              <w:t xml:space="preserve"> GbR senden, um von diesen überprüft und entsprechend freigeschaltet zu werden</w:t>
             </w:r>
           </w:p>
         </w:tc>
@@ -10336,8 +10697,16 @@
               <w:rPr>
                 <w:rFonts w:ascii="Arial" w:hAnsi="Arial"/>
               </w:rPr>
-              <w:t>E-Mail an die Service-Abteilung von InstaLearn</w:t>
-            </w:r>
+              <w:t xml:space="preserve">E-Mail an die Service-Abteilung von </w:t>
+            </w:r>
+            <w:proofErr w:type="spellStart"/>
+            <w:r>
+              <w:rPr>
+                <w:rFonts w:ascii="Arial" w:hAnsi="Arial"/>
+              </w:rPr>
+              <w:t>InstaLearn</w:t>
+            </w:r>
+            <w:proofErr w:type="spellEnd"/>
           </w:p>
         </w:tc>
       </w:tr>
@@ -10608,7 +10977,7 @@
           <w:rFonts w:ascii="Arial" w:hAnsi="Arial" w:cs="Arial"/>
         </w:rPr>
       </w:pPr>
-      <w:bookmarkStart w:id="36" w:name="_Toc471844687"/>
+      <w:bookmarkStart w:id="37" w:name="_Toc471844687"/>
       <w:r>
         <w:rPr>
           <w:rFonts w:ascii="Arial" w:hAnsi="Arial" w:cs="Arial"/>
@@ -10621,7 +10990,7 @@
         </w:rPr>
         <w:t xml:space="preserve"> Login</w:t>
       </w:r>
-      <w:bookmarkEnd w:id="36"/>
+      <w:bookmarkEnd w:id="37"/>
     </w:p>
     <w:p>
       <w:pPr>
@@ -10665,6 +11034,7 @@
               <w:rPr>
                 <w:rFonts w:ascii="Arial" w:hAnsi="Arial"/>
               </w:rPr>
+              <w:lastRenderedPageBreak/>
               <w:t>UCXX Login</w:t>
             </w:r>
           </w:p>
@@ -10806,7 +11176,6 @@
               <w:rPr>
                 <w:rFonts w:ascii="Arial" w:hAnsi="Arial"/>
               </w:rPr>
-              <w:lastRenderedPageBreak/>
               <w:t>Vorbedingung</w:t>
             </w:r>
           </w:p>
@@ -11051,8 +11420,16 @@
               <w:rPr>
                 <w:rFonts w:ascii="Arial" w:hAnsi="Arial"/>
               </w:rPr>
-              <w:t>5. Anzeigen der entsprechenden Funktionen gemäß des Benutzerstatus</w:t>
-            </w:r>
+              <w:t xml:space="preserve">5. Anzeigen der entsprechenden Funktionen gemäß </w:t>
+            </w:r>
+            <w:proofErr w:type="gramStart"/>
+            <w:r>
+              <w:rPr>
+                <w:rFonts w:ascii="Arial" w:hAnsi="Arial"/>
+              </w:rPr>
+              <w:t>des Benutzerstatus</w:t>
+            </w:r>
+            <w:proofErr w:type="gramEnd"/>
           </w:p>
         </w:tc>
       </w:tr>
@@ -11376,12 +11753,12 @@
           <w:rFonts w:ascii="Arial" w:hAnsi="Arial" w:cs="Arial"/>
         </w:rPr>
       </w:pPr>
-      <w:bookmarkStart w:id="37" w:name="_Toc471844688"/>
+      <w:bookmarkStart w:id="38" w:name="_Toc471844688"/>
       <w:r>
         <w:rPr>
           <w:rFonts w:ascii="Arial" w:hAnsi="Arial" w:cs="Arial"/>
         </w:rPr>
-        <w:t>(4) UC11</w:t>
+        <w:t>(4) UC15</w:t>
       </w:r>
       <w:r>
         <w:rPr>
@@ -11389,7 +11766,7 @@
         </w:rPr>
         <w:t xml:space="preserve"> Frage ändern</w:t>
       </w:r>
-      <w:bookmarkEnd w:id="37"/>
+      <w:bookmarkEnd w:id="38"/>
     </w:p>
     <w:p>
       <w:pPr>
@@ -11673,6 +12050,7 @@
               <w:rPr>
                 <w:rFonts w:ascii="Arial" w:hAnsi="Arial"/>
               </w:rPr>
+              <w:lastRenderedPageBreak/>
               <w:t>Normalablauf</w:t>
             </w:r>
           </w:p>
@@ -11792,7 +12170,6 @@
               <w:rPr>
                 <w:rFonts w:ascii="Arial" w:hAnsi="Arial"/>
               </w:rPr>
-              <w:lastRenderedPageBreak/>
               <w:t>4. Bearbeitung der einzelnen Felder durch den Lehrer</w:t>
             </w:r>
           </w:p>
@@ -12011,14 +12388,20 @@
           <w:rFonts w:ascii="Arial" w:hAnsi="Arial" w:cs="Arial"/>
         </w:rPr>
       </w:pPr>
-      <w:bookmarkStart w:id="38" w:name="_Toc471844689"/>
+      <w:bookmarkStart w:id="39" w:name="_Toc471844689"/>
       <w:r>
         <w:rPr>
           <w:rFonts w:ascii="Arial" w:hAnsi="Arial" w:cs="Arial"/>
         </w:rPr>
-        <w:t>(5) UCXX Frage erstellen</w:t>
-      </w:r>
-      <w:bookmarkEnd w:id="38"/>
+        <w:t>(5) UC14</w:t>
+      </w:r>
+      <w:r>
+        <w:rPr>
+          <w:rFonts w:ascii="Arial" w:hAnsi="Arial" w:cs="Arial"/>
+        </w:rPr>
+        <w:t xml:space="preserve"> Frage erstellen</w:t>
+      </w:r>
+      <w:bookmarkEnd w:id="39"/>
     </w:p>
     <w:p>
       <w:pPr>
@@ -12307,17 +12690,20 @@
     <w:tbl>
       <w:tblPr>
         <w:tblStyle w:val="Tabellenraster"/>
-        <w:tblW w:w="0" w:type="auto"/>
+        <w:tblW w:w="9631" w:type="dxa"/>
         <w:tblLook w:val="04A0" w:firstRow="1" w:lastRow="0" w:firstColumn="1" w:lastColumn="0" w:noHBand="0" w:noVBand="1"/>
       </w:tblPr>
       <w:tblGrid>
-        <w:gridCol w:w="1905"/>
-        <w:gridCol w:w="7157"/>
+        <w:gridCol w:w="2024"/>
+        <w:gridCol w:w="7607"/>
       </w:tblGrid>
       <w:tr>
-        <w:tc>
-          <w:tcPr>
-            <w:tcW w:w="9062" w:type="dxa"/>
+        <w:trPr>
+          <w:trHeight w:val="280"/>
+        </w:trPr>
+        <w:tc>
+          <w:tcPr>
+            <w:tcW w:w="9631" w:type="dxa"/>
             <w:gridSpan w:val="2"/>
             <w:shd w:val="clear" w:color="auto" w:fill="002060"/>
           </w:tcPr>
@@ -12338,9 +12724,12 @@
         </w:tc>
       </w:tr>
       <w:tr>
-        <w:tc>
-          <w:tcPr>
-            <w:tcW w:w="1905" w:type="dxa"/>
+        <w:trPr>
+          <w:trHeight w:val="1155"/>
+        </w:trPr>
+        <w:tc>
+          <w:tcPr>
+            <w:tcW w:w="2024" w:type="dxa"/>
             <w:shd w:val="clear" w:color="auto" w:fill="BDD6EE" w:themeFill="accent1" w:themeFillTint="66"/>
           </w:tcPr>
           <w:p>
@@ -12360,7 +12749,7 @@
         </w:tc>
         <w:tc>
           <w:tcPr>
-            <w:tcW w:w="7157" w:type="dxa"/>
+            <w:tcW w:w="7606" w:type="dxa"/>
             <w:shd w:val="clear" w:color="auto" w:fill="BDD6EE" w:themeFill="accent1" w:themeFillTint="66"/>
           </w:tcPr>
           <w:p>
@@ -12406,9 +12795,12 @@
         </w:tc>
       </w:tr>
       <w:tr>
-        <w:tc>
-          <w:tcPr>
-            <w:tcW w:w="1905" w:type="dxa"/>
+        <w:trPr>
+          <w:trHeight w:val="1995"/>
+        </w:trPr>
+        <w:tc>
+          <w:tcPr>
+            <w:tcW w:w="2024" w:type="dxa"/>
             <w:shd w:val="clear" w:color="auto" w:fill="5B9BD5" w:themeFill="accent1"/>
           </w:tcPr>
           <w:p>
@@ -12428,7 +12820,7 @@
         </w:tc>
         <w:tc>
           <w:tcPr>
-            <w:tcW w:w="7157" w:type="dxa"/>
+            <w:tcW w:w="7606" w:type="dxa"/>
             <w:shd w:val="clear" w:color="auto" w:fill="5B9BD5" w:themeFill="accent1"/>
           </w:tcPr>
           <w:p>
@@ -12542,17 +12934,20 @@
     <w:tbl>
       <w:tblPr>
         <w:tblStyle w:val="Tabellenraster"/>
-        <w:tblW w:w="0" w:type="auto"/>
+        <w:tblW w:w="9631" w:type="dxa"/>
         <w:tblLook w:val="04A0" w:firstRow="1" w:lastRow="0" w:firstColumn="1" w:lastColumn="0" w:noHBand="0" w:noVBand="1"/>
       </w:tblPr>
       <w:tblGrid>
-        <w:gridCol w:w="1905"/>
-        <w:gridCol w:w="7157"/>
+        <w:gridCol w:w="2024"/>
+        <w:gridCol w:w="7607"/>
       </w:tblGrid>
       <w:tr>
-        <w:tc>
-          <w:tcPr>
-            <w:tcW w:w="9062" w:type="dxa"/>
+        <w:trPr>
+          <w:trHeight w:val="275"/>
+        </w:trPr>
+        <w:tc>
+          <w:tcPr>
+            <w:tcW w:w="9631" w:type="dxa"/>
             <w:gridSpan w:val="2"/>
             <w:shd w:val="clear" w:color="auto" w:fill="002060"/>
           </w:tcPr>
@@ -12585,9 +12980,12 @@
         </w:tc>
       </w:tr>
       <w:tr>
-        <w:tc>
-          <w:tcPr>
-            <w:tcW w:w="1905" w:type="dxa"/>
+        <w:trPr>
+          <w:trHeight w:val="1135"/>
+        </w:trPr>
+        <w:tc>
+          <w:tcPr>
+            <w:tcW w:w="2024" w:type="dxa"/>
             <w:shd w:val="clear" w:color="auto" w:fill="BDD6EE" w:themeFill="accent1" w:themeFillTint="66"/>
           </w:tcPr>
           <w:p>
@@ -12607,7 +13005,7 @@
         </w:tc>
         <w:tc>
           <w:tcPr>
-            <w:tcW w:w="7157" w:type="dxa"/>
+            <w:tcW w:w="7606" w:type="dxa"/>
             <w:shd w:val="clear" w:color="auto" w:fill="BDD6EE" w:themeFill="accent1" w:themeFillTint="66"/>
           </w:tcPr>
           <w:p>
@@ -12653,9 +13051,12 @@
         </w:tc>
       </w:tr>
       <w:tr>
-        <w:tc>
-          <w:tcPr>
-            <w:tcW w:w="1905" w:type="dxa"/>
+        <w:trPr>
+          <w:trHeight w:val="2254"/>
+        </w:trPr>
+        <w:tc>
+          <w:tcPr>
+            <w:tcW w:w="2024" w:type="dxa"/>
             <w:shd w:val="clear" w:color="auto" w:fill="5B9BD5" w:themeFill="accent1"/>
           </w:tcPr>
           <w:p>
@@ -12669,13 +13070,14 @@
               <w:rPr>
                 <w:rFonts w:ascii="Arial" w:hAnsi="Arial"/>
               </w:rPr>
+              <w:lastRenderedPageBreak/>
               <w:t>Ablauf</w:t>
             </w:r>
           </w:p>
         </w:tc>
         <w:tc>
           <w:tcPr>
-            <w:tcW w:w="7157" w:type="dxa"/>
+            <w:tcW w:w="7606" w:type="dxa"/>
             <w:shd w:val="clear" w:color="auto" w:fill="5B9BD5" w:themeFill="accent1"/>
           </w:tcPr>
           <w:p>
@@ -12840,7 +13242,6 @@
               <w:rPr>
                 <w:rFonts w:ascii="Arial" w:hAnsi="Arial"/>
               </w:rPr>
-              <w:lastRenderedPageBreak/>
               <w:t>Fehlerfall – Ein oder mehrere der benötigten Felder nicht ausgefüllt</w:t>
             </w:r>
           </w:p>
@@ -13039,7 +13440,7 @@
           <w:rFonts w:ascii="Arial" w:hAnsi="Arial" w:cs="Arial"/>
         </w:rPr>
       </w:pPr>
-      <w:bookmarkStart w:id="39" w:name="_Toc471844690"/>
+      <w:bookmarkStart w:id="40" w:name="_Toc471844690"/>
       <w:r>
         <w:rPr>
           <w:rFonts w:ascii="Arial" w:hAnsi="Arial" w:cs="Arial"/>
@@ -13056,7 +13457,7 @@
         <w:rPr>
           <w:rFonts w:ascii="Arial" w:hAnsi="Arial" w:cs="Arial"/>
         </w:rPr>
-        <w:t>) UCXX</w:t>
+        <w:t>) UC05</w:t>
       </w:r>
       <w:r>
         <w:rPr>
@@ -13064,7 +13465,7 @@
         </w:rPr>
         <w:t xml:space="preserve"> Spiel spielen</w:t>
       </w:r>
-      <w:bookmarkEnd w:id="39"/>
+      <w:bookmarkEnd w:id="40"/>
     </w:p>
     <w:p>
       <w:pPr>
@@ -13336,17 +13737,20 @@
     <w:tbl>
       <w:tblPr>
         <w:tblStyle w:val="Tabellenraster"/>
-        <w:tblW w:w="0" w:type="auto"/>
+        <w:tblW w:w="9647" w:type="dxa"/>
         <w:tblLook w:val="04A0" w:firstRow="1" w:lastRow="0" w:firstColumn="1" w:lastColumn="0" w:noHBand="0" w:noVBand="1"/>
       </w:tblPr>
       <w:tblGrid>
-        <w:gridCol w:w="1905"/>
-        <w:gridCol w:w="7157"/>
+        <w:gridCol w:w="2027"/>
+        <w:gridCol w:w="7620"/>
       </w:tblGrid>
       <w:tr>
-        <w:tc>
-          <w:tcPr>
-            <w:tcW w:w="9062" w:type="dxa"/>
+        <w:trPr>
+          <w:trHeight w:val="254"/>
+        </w:trPr>
+        <w:tc>
+          <w:tcPr>
+            <w:tcW w:w="9647" w:type="dxa"/>
             <w:gridSpan w:val="2"/>
             <w:shd w:val="clear" w:color="auto" w:fill="002060"/>
           </w:tcPr>
@@ -13366,9 +13770,12 @@
         </w:tc>
       </w:tr>
       <w:tr>
-        <w:tc>
-          <w:tcPr>
-            <w:tcW w:w="1905" w:type="dxa"/>
+        <w:trPr>
+          <w:trHeight w:val="778"/>
+        </w:trPr>
+        <w:tc>
+          <w:tcPr>
+            <w:tcW w:w="2027" w:type="dxa"/>
             <w:shd w:val="clear" w:color="auto" w:fill="BDD6EE" w:themeFill="accent1" w:themeFillTint="66"/>
           </w:tcPr>
           <w:p>
@@ -13387,7 +13794,7 @@
         </w:tc>
         <w:tc>
           <w:tcPr>
-            <w:tcW w:w="7157" w:type="dxa"/>
+            <w:tcW w:w="7619" w:type="dxa"/>
             <w:shd w:val="clear" w:color="auto" w:fill="BDD6EE" w:themeFill="accent1" w:themeFillTint="66"/>
           </w:tcPr>
           <w:p>
@@ -13413,9 +13820,12 @@
         </w:tc>
       </w:tr>
       <w:tr>
-        <w:tc>
-          <w:tcPr>
-            <w:tcW w:w="1905" w:type="dxa"/>
+        <w:trPr>
+          <w:trHeight w:val="3925"/>
+        </w:trPr>
+        <w:tc>
+          <w:tcPr>
+            <w:tcW w:w="2027" w:type="dxa"/>
             <w:shd w:val="clear" w:color="auto" w:fill="5B9BD5" w:themeFill="accent1"/>
           </w:tcPr>
           <w:p>
@@ -13434,7 +13844,7 @@
         </w:tc>
         <w:tc>
           <w:tcPr>
-            <w:tcW w:w="7157" w:type="dxa"/>
+            <w:tcW w:w="7619" w:type="dxa"/>
             <w:shd w:val="clear" w:color="auto" w:fill="5B9BD5" w:themeFill="accent1"/>
           </w:tcPr>
           <w:p>
@@ -13619,6 +14029,7 @@
               <w:rPr>
                 <w:rFonts w:ascii="Arial" w:hAnsi="Arial"/>
               </w:rPr>
+              <w:lastRenderedPageBreak/>
               <w:t>Ergebnis</w:t>
             </w:r>
           </w:p>
@@ -13694,7 +14105,19 @@
               <w:rPr>
                 <w:rFonts w:ascii="Arial" w:hAnsi="Arial"/>
               </w:rPr>
-              <w:t>2. Lernenden wird hingewiesen, sich an den Administrator zu wenden</w:t>
+              <w:t xml:space="preserve">2. Lernenden wird </w:t>
+            </w:r>
+            <w:r>
+              <w:rPr>
+                <w:rFonts w:ascii="Arial" w:hAnsi="Arial"/>
+              </w:rPr>
+              <w:t>empfohlen</w:t>
+            </w:r>
+            <w:r>
+              <w:rPr>
+                <w:rFonts w:ascii="Arial" w:hAnsi="Arial"/>
+              </w:rPr>
+              <w:t>, sich an den Administrator zu wenden</w:t>
             </w:r>
           </w:p>
           <w:p>
@@ -13805,7 +14228,6 @@
               <w:rPr>
                 <w:rFonts w:ascii="Arial" w:hAnsi="Arial"/>
               </w:rPr>
-              <w:lastRenderedPageBreak/>
               <w:t>2. Lernender muss wieder von vorne anfangen</w:t>
             </w:r>
           </w:p>
@@ -13842,7 +14264,6 @@
               <w:rPr>
                 <w:rFonts w:ascii="Arial" w:hAnsi="Arial"/>
               </w:rPr>
-              <w:lastRenderedPageBreak/>
               <w:t>Ablauf</w:t>
             </w:r>
           </w:p>
@@ -13903,14 +14324,20 @@
           <w:rFonts w:ascii="Arial" w:hAnsi="Arial" w:cs="Arial"/>
         </w:rPr>
       </w:pPr>
-      <w:bookmarkStart w:id="40" w:name="_Toc471844691"/>
+      <w:bookmarkStart w:id="41" w:name="_Toc471844691"/>
       <w:r>
         <w:rPr>
           <w:rFonts w:ascii="Arial" w:hAnsi="Arial" w:cs="Arial"/>
         </w:rPr>
-        <w:t>(7) UCXX Spielauswertungen anzeigen</w:t>
-      </w:r>
-      <w:bookmarkEnd w:id="40"/>
+        <w:t>(7) UC11</w:t>
+      </w:r>
+      <w:r>
+        <w:rPr>
+          <w:rFonts w:ascii="Arial" w:hAnsi="Arial" w:cs="Arial"/>
+        </w:rPr>
+        <w:t xml:space="preserve"> Spielauswertungen anzeigen</w:t>
+      </w:r>
+      <w:bookmarkEnd w:id="41"/>
     </w:p>
     <w:p>
       <w:pPr>
@@ -13934,13 +14361,16 @@
         <w:tblLook w:val="04A0" w:firstRow="1" w:lastRow="0" w:firstColumn="1" w:lastColumn="0" w:noHBand="0" w:noVBand="1"/>
       </w:tblPr>
       <w:tblGrid>
-        <w:gridCol w:w="1905"/>
-        <w:gridCol w:w="7157"/>
+        <w:gridCol w:w="2021"/>
+        <w:gridCol w:w="7593"/>
       </w:tblGrid>
       <w:tr>
-        <w:tc>
-          <w:tcPr>
-            <w:tcW w:w="9062" w:type="dxa"/>
+        <w:trPr>
+          <w:trHeight w:val="156"/>
+        </w:trPr>
+        <w:tc>
+          <w:tcPr>
+            <w:tcW w:w="9614" w:type="dxa"/>
             <w:gridSpan w:val="2"/>
             <w:shd w:val="clear" w:color="auto" w:fill="002060"/>
           </w:tcPr>
@@ -13961,9 +14391,12 @@
         </w:tc>
       </w:tr>
       <w:tr>
-        <w:tc>
-          <w:tcPr>
-            <w:tcW w:w="1905" w:type="dxa"/>
+        <w:trPr>
+          <w:trHeight w:val="156"/>
+        </w:trPr>
+        <w:tc>
+          <w:tcPr>
+            <w:tcW w:w="2021" w:type="dxa"/>
             <w:shd w:val="clear" w:color="auto" w:fill="BDD6EE" w:themeFill="accent1" w:themeFillTint="66"/>
           </w:tcPr>
           <w:p>
@@ -13983,7 +14416,7 @@
         </w:tc>
         <w:tc>
           <w:tcPr>
-            <w:tcW w:w="7157" w:type="dxa"/>
+            <w:tcW w:w="7593" w:type="dxa"/>
             <w:shd w:val="clear" w:color="auto" w:fill="BDD6EE" w:themeFill="accent1" w:themeFillTint="66"/>
           </w:tcPr>
           <w:p>
@@ -14003,9 +14436,12 @@
         </w:tc>
       </w:tr>
       <w:tr>
-        <w:tc>
-          <w:tcPr>
-            <w:tcW w:w="1905" w:type="dxa"/>
+        <w:trPr>
+          <w:trHeight w:val="477"/>
+        </w:trPr>
+        <w:tc>
+          <w:tcPr>
+            <w:tcW w:w="2021" w:type="dxa"/>
             <w:shd w:val="clear" w:color="auto" w:fill="5B9BD5" w:themeFill="accent1"/>
           </w:tcPr>
           <w:p>
@@ -14025,7 +14461,7 @@
         </w:tc>
         <w:tc>
           <w:tcPr>
-            <w:tcW w:w="7157" w:type="dxa"/>
+            <w:tcW w:w="7593" w:type="dxa"/>
             <w:shd w:val="clear" w:color="auto" w:fill="5B9BD5" w:themeFill="accent1"/>
           </w:tcPr>
           <w:p>
@@ -14087,13 +14523,16 @@
         <w:tblLook w:val="04A0" w:firstRow="1" w:lastRow="0" w:firstColumn="1" w:lastColumn="0" w:noHBand="0" w:noVBand="1"/>
       </w:tblPr>
       <w:tblGrid>
-        <w:gridCol w:w="1905"/>
-        <w:gridCol w:w="7157"/>
+        <w:gridCol w:w="2021"/>
+        <w:gridCol w:w="7593"/>
       </w:tblGrid>
       <w:tr>
-        <w:tc>
-          <w:tcPr>
-            <w:tcW w:w="9062" w:type="dxa"/>
+        <w:trPr>
+          <w:trHeight w:val="111"/>
+        </w:trPr>
+        <w:tc>
+          <w:tcPr>
+            <w:tcW w:w="9614" w:type="dxa"/>
             <w:gridSpan w:val="2"/>
             <w:shd w:val="clear" w:color="auto" w:fill="002060"/>
           </w:tcPr>
@@ -14114,9 +14553,12 @@
         </w:tc>
       </w:tr>
       <w:tr>
-        <w:tc>
-          <w:tcPr>
-            <w:tcW w:w="1905" w:type="dxa"/>
+        <w:trPr>
+          <w:trHeight w:val="231"/>
+        </w:trPr>
+        <w:tc>
+          <w:tcPr>
+            <w:tcW w:w="2021" w:type="dxa"/>
             <w:shd w:val="clear" w:color="auto" w:fill="BDD6EE" w:themeFill="accent1" w:themeFillTint="66"/>
           </w:tcPr>
           <w:p>
@@ -14136,7 +14578,7 @@
         </w:tc>
         <w:tc>
           <w:tcPr>
-            <w:tcW w:w="7157" w:type="dxa"/>
+            <w:tcW w:w="7593" w:type="dxa"/>
             <w:shd w:val="clear" w:color="auto" w:fill="BDD6EE" w:themeFill="accent1" w:themeFillTint="66"/>
           </w:tcPr>
           <w:p>
@@ -14156,9 +14598,12 @@
         </w:tc>
       </w:tr>
       <w:tr>
-        <w:tc>
-          <w:tcPr>
-            <w:tcW w:w="1905" w:type="dxa"/>
+        <w:trPr>
+          <w:trHeight w:val="454"/>
+        </w:trPr>
+        <w:tc>
+          <w:tcPr>
+            <w:tcW w:w="2021" w:type="dxa"/>
             <w:shd w:val="clear" w:color="auto" w:fill="5B9BD5" w:themeFill="accent1"/>
           </w:tcPr>
           <w:p>
@@ -14178,7 +14623,7 @@
         </w:tc>
         <w:tc>
           <w:tcPr>
-            <w:tcW w:w="7157" w:type="dxa"/>
+            <w:tcW w:w="7593" w:type="dxa"/>
             <w:shd w:val="clear" w:color="auto" w:fill="5B9BD5" w:themeFill="accent1"/>
           </w:tcPr>
           <w:p>
@@ -14260,14 +14705,14 @@
           <w:rFonts w:cs="Arial"/>
         </w:rPr>
       </w:pPr>
-      <w:bookmarkStart w:id="41" w:name="_Toc471844692"/>
+      <w:bookmarkStart w:id="42" w:name="_Toc471844692"/>
       <w:r>
         <w:rPr>
           <w:rFonts w:cs="Arial"/>
         </w:rPr>
         <w:t>c. Fachklassendiagramm</w:t>
       </w:r>
-      <w:bookmarkEnd w:id="41"/>
+      <w:bookmarkEnd w:id="42"/>
     </w:p>
     <w:p>
       <w:pPr>
@@ -14296,10 +14741,10 @@
           <w:rFonts w:ascii="Arial" w:hAnsi="Arial"/>
         </w:rPr>
         <w:object w:dxaOrig="18747" w:dyaOrig="8581">
-          <v:shape id="_x0000_i1026" type="#_x0000_t75" style="width:532.5pt;height:243.75pt" o:ole="">
+          <v:shape id="_x0000_i1026" type="#_x0000_t75" style="width:532.45pt;height:243.65pt" o:ole="">
             <v:imagedata r:id="rId21" o:title=""/>
           </v:shape>
-          <o:OLEObject Type="Embed" ProgID="Visio.Drawing.15" ShapeID="_x0000_i1026" DrawAspect="Content" ObjectID="_1545627664" r:id="rId22"/>
+          <o:OLEObject Type="Embed" ProgID="Visio.Drawing.15" ShapeID="_x0000_i1026" DrawAspect="Content" ObjectID="_1545729584" r:id="rId22"/>
         </w:object>
       </w:r>
     </w:p>
@@ -14310,7 +14755,7 @@
       <w:r>
         <w:br w:type="column"/>
       </w:r>
-      <w:bookmarkStart w:id="42" w:name="_Toc471844693"/>
+      <w:bookmarkStart w:id="43" w:name="_Toc471844693"/>
       <w:r>
         <w:lastRenderedPageBreak/>
         <w:t>d. Sequenzdiagramm für den Benutzerlogin</w:t>
@@ -14336,7 +14781,7 @@
       <w:r>
         <w:rPr>
           <w:noProof/>
-          <w:lang w:eastAsia="de-DE" w:bidi="ar-SA"/>
+          <w:lang w:val="en-US" w:eastAsia="en-US" w:bidi="ar-SA"/>
         </w:rPr>
         <w:drawing>
           <wp:anchor distT="0" distB="0" distL="114300" distR="114300" simplePos="0" relativeHeight="251672576" behindDoc="0" locked="0" layoutInCell="1" allowOverlap="1">
@@ -14408,15 +14853,26 @@
       <w:r>
         <w:t>Für eine erleichterte Lesbarkeit empfiehlt es sich hier die Zoomfunktion zu verwenden.</w:t>
       </w:r>
-      <w:bookmarkStart w:id="43" w:name="_GoBack"/>
-      <w:bookmarkEnd w:id="43"/>
     </w:p>
     <w:p>
       <w:pPr>
         <w:jc w:val="both"/>
       </w:pPr>
       <w:r>
-        <w:t xml:space="preserve">Zu sehen ist hier der Vorgang, der sich abspielt, wenn sich ein Benutzer im System mit seinem Benutzernamen und Passwort anmelden möchte (userLogin( )). Zunächst wird vom Server überprüft, ob ein Benutzer mit dem angegebenen Namen bereits im System registriert ist und ob das angegebene Passwort mit demjenigen des registrierten Benutzers übereinstimmen. Je nachdem wird eine Fehlermeldung an den Benutzer zurückgesendet oder der Benutzer wird im System eingeloggt. Anschließend wird der Benutzer gemäß seinem Benutzerstatus zu einer weiteren Seite weitergeleitet. Schüler werden direkt zu den Spielregeln geführt, wohingegen Lehrer zu der Übersicht gelangen, an der sie verschiedene Optionen für die Fragenverwaltung angezeigt bekommen. </w:t>
+        <w:t>Zu sehen ist hier der Vorgang, der sich abspielt, wenn sich ein Benutzer im System mit seinem Benutzernamen und Passwort anmelden möchte (</w:t>
+      </w:r>
+      <w:proofErr w:type="spellStart"/>
+      <w:proofErr w:type="gramStart"/>
+      <w:r>
+        <w:t>userLogin</w:t>
+      </w:r>
+      <w:proofErr w:type="spellEnd"/>
+      <w:r>
+        <w:t>( )</w:t>
+      </w:r>
+      <w:proofErr w:type="gramEnd"/>
+      <w:r>
+        <w:t xml:space="preserve">). Zunächst wird vom Server überprüft, ob ein Benutzer mit dem angegebenen Namen bereits im System registriert ist und ob das angegebene Passwort mit demjenigen des registrierten Benutzers übereinstimmen. Je nachdem wird eine Fehlermeldung an den Benutzer zurückgesendet oder der Benutzer wird im System eingeloggt. Anschließend wird der Benutzer gemäß seinem Benutzerstatus zu einer weiteren Seite weitergeleitet. Schüler werden direkt zu den Spielregeln geführt, wohingegen Lehrer zu der Übersicht gelangen, an der sie verschiedene Optionen für die Fragenverwaltung angezeigt bekommen. </w:t>
       </w:r>
     </w:p>
     <w:p>
@@ -14477,7 +14933,7 @@
         </w:rPr>
         <w:t>Glossar</w:t>
       </w:r>
-      <w:bookmarkEnd w:id="42"/>
+      <w:bookmarkEnd w:id="43"/>
     </w:p>
     <w:p>
       <w:pPr>
@@ -14537,18 +14993,34 @@
                 <w:rFonts w:ascii="Arial" w:hAnsi="Arial"/>
               </w:rPr>
             </w:pPr>
-            <w:r>
-              <w:rPr>
-                <w:rFonts w:ascii="Arial" w:hAnsi="Arial"/>
-              </w:rPr>
-              <w:t>business process</w:t>
-            </w:r>
+            <w:proofErr w:type="spellStart"/>
+            <w:r>
+              <w:rPr>
+                <w:rFonts w:ascii="Arial" w:hAnsi="Arial"/>
+              </w:rPr>
+              <w:t>business</w:t>
+            </w:r>
+            <w:proofErr w:type="spellEnd"/>
             <w:r>
               <w:rPr>
                 <w:rFonts w:ascii="Arial" w:hAnsi="Arial"/>
               </w:rPr>
               <w:t xml:space="preserve"> </w:t>
             </w:r>
+            <w:proofErr w:type="spellStart"/>
+            <w:r>
+              <w:rPr>
+                <w:rFonts w:ascii="Arial" w:hAnsi="Arial"/>
+              </w:rPr>
+              <w:t>process</w:t>
+            </w:r>
+            <w:proofErr w:type="spellEnd"/>
+            <w:r>
+              <w:rPr>
+                <w:rFonts w:ascii="Arial" w:hAnsi="Arial"/>
+              </w:rPr>
+              <w:t xml:space="preserve"> </w:t>
+            </w:r>
             <w:r>
               <w:rPr>
                 <w:rFonts w:ascii="Arial" w:hAnsi="Arial"/>
@@ -14572,7 +15044,14 @@
               <w:rPr>
                 <w:rFonts w:ascii="Arial" w:hAnsi="Arial"/>
               </w:rPr>
-              <w:t>Ein Geschäftsprozess ist eine Menge logisch verknüpfter Einzeltätigkeiten (Auf</w:t>
+              <w:t>Ein Geschäftsprozess ist eine Menge logisch verknüpfter Einzeltätigkeiten (</w:t>
+            </w:r>
+            <w:proofErr w:type="gramStart"/>
+            <w:r>
+              <w:rPr>
+                <w:rFonts w:ascii="Arial" w:hAnsi="Arial"/>
+              </w:rPr>
+              <w:t>Auf</w:t>
             </w:r>
             <w:r>
               <w:rPr>
@@ -14584,7 +15063,14 @@
               <w:rPr>
                 <w:rFonts w:ascii="Arial" w:hAnsi="Arial"/>
               </w:rPr>
-              <w:t xml:space="preserve">gaben, Aktivitäten), die ausgeführt werden, um ein bestimmtes geschäftliches oder betriebliches Ziel zu erreichen. </w:t>
+              <w:t>gaben</w:t>
+            </w:r>
+            <w:proofErr w:type="gramEnd"/>
+            <w:r>
+              <w:rPr>
+                <w:rFonts w:ascii="Arial" w:hAnsi="Arial"/>
+              </w:rPr>
+              <w:t xml:space="preserve">, Aktivitäten), die ausgeführt werden, um ein bestimmtes geschäftliches oder betriebliches Ziel zu erreichen. </w:t>
             </w:r>
           </w:p>
         </w:tc>
@@ -14615,12 +15101,28 @@
                 <w:rFonts w:ascii="Arial" w:hAnsi="Arial"/>
               </w:rPr>
             </w:pPr>
-            <w:r>
-              <w:rPr>
-                <w:rFonts w:ascii="Arial" w:hAnsi="Arial"/>
-              </w:rPr>
-              <w:t>use case</w:t>
-            </w:r>
+            <w:proofErr w:type="spellStart"/>
+            <w:r>
+              <w:rPr>
+                <w:rFonts w:ascii="Arial" w:hAnsi="Arial"/>
+              </w:rPr>
+              <w:t>use</w:t>
+            </w:r>
+            <w:proofErr w:type="spellEnd"/>
+            <w:r>
+              <w:rPr>
+                <w:rFonts w:ascii="Arial" w:hAnsi="Arial"/>
+              </w:rPr>
+              <w:t xml:space="preserve"> </w:t>
+            </w:r>
+            <w:proofErr w:type="spellStart"/>
+            <w:r>
+              <w:rPr>
+                <w:rFonts w:ascii="Arial" w:hAnsi="Arial"/>
+              </w:rPr>
+              <w:t>case</w:t>
+            </w:r>
+            <w:proofErr w:type="spellEnd"/>
             <w:r>
               <w:rPr>
                 <w:rFonts w:ascii="Arial" w:hAnsi="Arial"/>
@@ -14673,11 +15175,19 @@
               </w:rPr>
               <w:t xml:space="preserve">Human </w:t>
             </w:r>
-            <w:r>
-              <w:rPr>
-                <w:rFonts w:ascii="Arial" w:hAnsi="Arial"/>
-              </w:rPr>
-              <w:t>Resource (</w:t>
+            <w:proofErr w:type="spellStart"/>
+            <w:r>
+              <w:rPr>
+                <w:rFonts w:ascii="Arial" w:hAnsi="Arial"/>
+              </w:rPr>
+              <w:t>Resource</w:t>
+            </w:r>
+            <w:proofErr w:type="spellEnd"/>
+            <w:r>
+              <w:rPr>
+                <w:rFonts w:ascii="Arial" w:hAnsi="Arial"/>
+              </w:rPr>
+              <w:t xml:space="preserve"> (</w:t>
             </w:r>
             <w:r>
               <w:rPr>
@@ -14702,7 +15212,21 @@
               <w:rPr>
                 <w:rFonts w:ascii="Arial" w:hAnsi="Arial"/>
               </w:rPr>
-              <w:t>Als Human Resources bezeichnet man die Resourcen eines Unternehmens in Bezug auf das Wissen, die Fähigkeiten und die Motivation der Mitarbeiter.</w:t>
+              <w:t xml:space="preserve">Als Human Resources bezeichnet man die </w:t>
+            </w:r>
+            <w:proofErr w:type="spellStart"/>
+            <w:r>
+              <w:rPr>
+                <w:rFonts w:ascii="Arial" w:hAnsi="Arial"/>
+              </w:rPr>
+              <w:t>Resourcen</w:t>
+            </w:r>
+            <w:proofErr w:type="spellEnd"/>
+            <w:r>
+              <w:rPr>
+                <w:rFonts w:ascii="Arial" w:hAnsi="Arial"/>
+              </w:rPr>
+              <w:t xml:space="preserve"> eines Unternehmens in Bezug auf das Wissen, die Fähigkeiten und die Motivation der Mitarbeiter.</w:t>
             </w:r>
           </w:p>
         </w:tc>
@@ -14784,7 +15308,35 @@
               <w:rPr>
                 <w:rFonts w:ascii="Arial" w:hAnsi="Arial"/>
               </w:rPr>
-              <w:t>Das special feature meint eine vom Team selbst auferlegte Idee, um sich von etwaigen Konkurrenten absetzen zu können.</w:t>
+              <w:t xml:space="preserve">Das </w:t>
+            </w:r>
+            <w:proofErr w:type="spellStart"/>
+            <w:r>
+              <w:rPr>
+                <w:rFonts w:ascii="Arial" w:hAnsi="Arial"/>
+              </w:rPr>
+              <w:t>special</w:t>
+            </w:r>
+            <w:proofErr w:type="spellEnd"/>
+            <w:r>
+              <w:rPr>
+                <w:rFonts w:ascii="Arial" w:hAnsi="Arial"/>
+              </w:rPr>
+              <w:t xml:space="preserve"> </w:t>
+            </w:r>
+            <w:proofErr w:type="spellStart"/>
+            <w:r>
+              <w:rPr>
+                <w:rFonts w:ascii="Arial" w:hAnsi="Arial"/>
+              </w:rPr>
+              <w:t>feature</w:t>
+            </w:r>
+            <w:proofErr w:type="spellEnd"/>
+            <w:r>
+              <w:rPr>
+                <w:rFonts w:ascii="Arial" w:hAnsi="Arial"/>
+              </w:rPr>
+              <w:t xml:space="preserve"> meint eine vom Team selbst auferlegte Idee, um sich von etwaigen Konkurrenten absetzen zu können.</w:t>
             </w:r>
           </w:p>
         </w:tc>
@@ -15080,7 +15632,7 @@
 </file>
 
 <file path=word/endnotes.xml><?xml version="1.0" encoding="utf-8"?>
-<w:endnotes xmlns:wpc="http://schemas.microsoft.com/office/word/2010/wordprocessingCanvas" xmlns:cx="http://schemas.microsoft.com/office/drawing/2014/chartex" xmlns:cx1="http://schemas.microsoft.com/office/drawing/2015/9/8/chartex" xmlns:cx2="http://schemas.microsoft.com/office/drawing/2015/10/21/chartex" xmlns:cx3="http://schemas.microsoft.com/office/drawing/2016/5/9/chartex" xmlns:cx4="http://schemas.microsoft.com/office/drawing/2016/5/10/chartex" xmlns:cx5="http://schemas.microsoft.com/office/drawing/2016/5/11/chartex" xmlns:mc="http://schemas.openxmlformats.org/markup-compatibility/2006" xmlns:o="urn:schemas-microsoft-com:office:office" xmlns:r="http://schemas.openxmlformats.org/officeDocument/2006/relationships" xmlns:m="http://schemas.openxmlformats.org/officeDocument/2006/math" xmlns:v="urn:schemas-microsoft-com:vml" xmlns:wp14="http://schemas.microsoft.com/office/word/2010/wordprocessingDrawing" xmlns:wp="http://schemas.openxmlformats.org/drawingml/2006/wordprocessingDrawing" xmlns:w10="urn:schemas-microsoft-com:office:word" xmlns:w="http://schemas.openxmlformats.org/wordprocessingml/2006/main" xmlns:w14="http://schemas.microsoft.com/office/word/2010/wordml" xmlns:w15="http://schemas.microsoft.com/office/word/2012/wordml" xmlns:w16se="http://schemas.microsoft.com/office/word/2015/wordml/symex" xmlns:wpg="http://schemas.microsoft.com/office/word/2010/wordprocessingGroup" xmlns:wpi="http://schemas.microsoft.com/office/word/2010/wordprocessingInk" xmlns:wne="http://schemas.microsoft.com/office/word/2006/wordml" xmlns:wps="http://schemas.microsoft.com/office/word/2010/wordprocessingShape" mc:Ignorable="w14 w15 w16se wp14">
+<w:endnotes xmlns:wpc="http://schemas.microsoft.com/office/word/2010/wordprocessingCanvas" xmlns:cx="http://schemas.microsoft.com/office/drawing/2014/chartex" xmlns:cx1="http://schemas.microsoft.com/office/drawing/2015/9/8/chartex" xmlns:cx2="http://schemas.microsoft.com/office/drawing/2015/10/21/chartex" xmlns:mc="http://schemas.openxmlformats.org/markup-compatibility/2006" xmlns:o="urn:schemas-microsoft-com:office:office" xmlns:r="http://schemas.openxmlformats.org/officeDocument/2006/relationships" xmlns:m="http://schemas.openxmlformats.org/officeDocument/2006/math" xmlns:v="urn:schemas-microsoft-com:vml" xmlns:wp14="http://schemas.microsoft.com/office/word/2010/wordprocessingDrawing" xmlns:wp="http://schemas.openxmlformats.org/drawingml/2006/wordprocessingDrawing" xmlns:w10="urn:schemas-microsoft-com:office:word" xmlns:w="http://schemas.openxmlformats.org/wordprocessingml/2006/main" xmlns:w14="http://schemas.microsoft.com/office/word/2010/wordml" xmlns:w15="http://schemas.microsoft.com/office/word/2012/wordml" xmlns:w16se="http://schemas.microsoft.com/office/word/2015/wordml/symex" xmlns:wpg="http://schemas.microsoft.com/office/word/2010/wordprocessingGroup" xmlns:wpi="http://schemas.microsoft.com/office/word/2010/wordprocessingInk" xmlns:wne="http://schemas.microsoft.com/office/word/2006/wordml" xmlns:wps="http://schemas.microsoft.com/office/word/2010/wordprocessingShape" mc:Ignorable="w14 w15 w16se wp14">
   <w:endnote w:type="separator" w:id="-1">
     <w:p>
       <w:r>
@@ -15099,7 +15651,7 @@
 </file>
 
 <file path=word/footer1.xml><?xml version="1.0" encoding="utf-8"?>
-<w:ftr xmlns:wpc="http://schemas.microsoft.com/office/word/2010/wordprocessingCanvas" xmlns:cx="http://schemas.microsoft.com/office/drawing/2014/chartex" xmlns:cx1="http://schemas.microsoft.com/office/drawing/2015/9/8/chartex" xmlns:cx2="http://schemas.microsoft.com/office/drawing/2015/10/21/chartex" xmlns:cx3="http://schemas.microsoft.com/office/drawing/2016/5/9/chartex" xmlns:cx4="http://schemas.microsoft.com/office/drawing/2016/5/10/chartex" xmlns:cx5="http://schemas.microsoft.com/office/drawing/2016/5/11/chartex" xmlns:mc="http://schemas.openxmlformats.org/markup-compatibility/2006" xmlns:o="urn:schemas-microsoft-com:office:office" xmlns:r="http://schemas.openxmlformats.org/officeDocument/2006/relationships" xmlns:m="http://schemas.openxmlformats.org/officeDocument/2006/math" xmlns:v="urn:schemas-microsoft-com:vml" xmlns:wp14="http://schemas.microsoft.com/office/word/2010/wordprocessingDrawing" xmlns:wp="http://schemas.openxmlformats.org/drawingml/2006/wordprocessingDrawing" xmlns:w10="urn:schemas-microsoft-com:office:word" xmlns:w="http://schemas.openxmlformats.org/wordprocessingml/2006/main" xmlns:w14="http://schemas.microsoft.com/office/word/2010/wordml" xmlns:w15="http://schemas.microsoft.com/office/word/2012/wordml" xmlns:w16se="http://schemas.microsoft.com/office/word/2015/wordml/symex" xmlns:wpg="http://schemas.microsoft.com/office/word/2010/wordprocessingGroup" xmlns:wpi="http://schemas.microsoft.com/office/word/2010/wordprocessingInk" xmlns:wne="http://schemas.microsoft.com/office/word/2006/wordml" xmlns:wps="http://schemas.microsoft.com/office/word/2010/wordprocessingShape" mc:Ignorable="w14 w15 w16se wp14">
+<w:ftr xmlns:wpc="http://schemas.microsoft.com/office/word/2010/wordprocessingCanvas" xmlns:cx="http://schemas.microsoft.com/office/drawing/2014/chartex" xmlns:cx1="http://schemas.microsoft.com/office/drawing/2015/9/8/chartex" xmlns:cx2="http://schemas.microsoft.com/office/drawing/2015/10/21/chartex" xmlns:mc="http://schemas.openxmlformats.org/markup-compatibility/2006" xmlns:o="urn:schemas-microsoft-com:office:office" xmlns:r="http://schemas.openxmlformats.org/officeDocument/2006/relationships" xmlns:m="http://schemas.openxmlformats.org/officeDocument/2006/math" xmlns:v="urn:schemas-microsoft-com:vml" xmlns:wp14="http://schemas.microsoft.com/office/word/2010/wordprocessingDrawing" xmlns:wp="http://schemas.openxmlformats.org/drawingml/2006/wordprocessingDrawing" xmlns:w10="urn:schemas-microsoft-com:office:word" xmlns:w="http://schemas.openxmlformats.org/wordprocessingml/2006/main" xmlns:w14="http://schemas.microsoft.com/office/word/2010/wordml" xmlns:w15="http://schemas.microsoft.com/office/word/2012/wordml" xmlns:w16se="http://schemas.microsoft.com/office/word/2015/wordml/symex" xmlns:wpg="http://schemas.microsoft.com/office/word/2010/wordprocessingGroup" xmlns:wpi="http://schemas.microsoft.com/office/word/2010/wordprocessingInk" xmlns:wne="http://schemas.microsoft.com/office/word/2006/wordml" xmlns:wps="http://schemas.microsoft.com/office/word/2010/wordprocessingShape" mc:Ignorable="w14 w15 w16se wp14">
   <w:sdt>
     <w:sdtPr>
       <w:id w:val="595986578"/>
@@ -15128,7 +15680,7 @@
 </file>
 
 <file path=word/footer2.xml><?xml version="1.0" encoding="utf-8"?>
-<w:ftr xmlns:wpc="http://schemas.microsoft.com/office/word/2010/wordprocessingCanvas" xmlns:cx="http://schemas.microsoft.com/office/drawing/2014/chartex" xmlns:cx1="http://schemas.microsoft.com/office/drawing/2015/9/8/chartex" xmlns:cx2="http://schemas.microsoft.com/office/drawing/2015/10/21/chartex" xmlns:cx3="http://schemas.microsoft.com/office/drawing/2016/5/9/chartex" xmlns:cx4="http://schemas.microsoft.com/office/drawing/2016/5/10/chartex" xmlns:cx5="http://schemas.microsoft.com/office/drawing/2016/5/11/chartex" xmlns:mc="http://schemas.openxmlformats.org/markup-compatibility/2006" xmlns:o="urn:schemas-microsoft-com:office:office" xmlns:r="http://schemas.openxmlformats.org/officeDocument/2006/relationships" xmlns:m="http://schemas.openxmlformats.org/officeDocument/2006/math" xmlns:v="urn:schemas-microsoft-com:vml" xmlns:wp14="http://schemas.microsoft.com/office/word/2010/wordprocessingDrawing" xmlns:wp="http://schemas.openxmlformats.org/drawingml/2006/wordprocessingDrawing" xmlns:w10="urn:schemas-microsoft-com:office:word" xmlns:w="http://schemas.openxmlformats.org/wordprocessingml/2006/main" xmlns:w14="http://schemas.microsoft.com/office/word/2010/wordml" xmlns:w15="http://schemas.microsoft.com/office/word/2012/wordml" xmlns:w16se="http://schemas.microsoft.com/office/word/2015/wordml/symex" xmlns:wpg="http://schemas.microsoft.com/office/word/2010/wordprocessingGroup" xmlns:wpi="http://schemas.microsoft.com/office/word/2010/wordprocessingInk" xmlns:wne="http://schemas.microsoft.com/office/word/2006/wordml" xmlns:wps="http://schemas.microsoft.com/office/word/2010/wordprocessingShape" mc:Ignorable="w14 w15 w16se wp14">
+<w:ftr xmlns:wpc="http://schemas.microsoft.com/office/word/2010/wordprocessingCanvas" xmlns:cx="http://schemas.microsoft.com/office/drawing/2014/chartex" xmlns:cx1="http://schemas.microsoft.com/office/drawing/2015/9/8/chartex" xmlns:cx2="http://schemas.microsoft.com/office/drawing/2015/10/21/chartex" xmlns:mc="http://schemas.openxmlformats.org/markup-compatibility/2006" xmlns:o="urn:schemas-microsoft-com:office:office" xmlns:r="http://schemas.openxmlformats.org/officeDocument/2006/relationships" xmlns:m="http://schemas.openxmlformats.org/officeDocument/2006/math" xmlns:v="urn:schemas-microsoft-com:vml" xmlns:wp14="http://schemas.microsoft.com/office/word/2010/wordprocessingDrawing" xmlns:wp="http://schemas.openxmlformats.org/drawingml/2006/wordprocessingDrawing" xmlns:w10="urn:schemas-microsoft-com:office:word" xmlns:w="http://schemas.openxmlformats.org/wordprocessingml/2006/main" xmlns:w14="http://schemas.microsoft.com/office/word/2010/wordml" xmlns:w15="http://schemas.microsoft.com/office/word/2012/wordml" xmlns:w16se="http://schemas.microsoft.com/office/word/2015/wordml/symex" xmlns:wpg="http://schemas.microsoft.com/office/word/2010/wordprocessingGroup" xmlns:wpi="http://schemas.microsoft.com/office/word/2010/wordprocessingInk" xmlns:wne="http://schemas.microsoft.com/office/word/2006/wordml" xmlns:wps="http://schemas.microsoft.com/office/word/2010/wordprocessingShape" mc:Ignorable="w14 w15 w16se wp14">
   <w:p>
     <w:pPr>
       <w:pStyle w:val="Fuzeile"/>
@@ -15144,7 +15696,7 @@
 </file>
 
 <file path=word/footer3.xml><?xml version="1.0" encoding="utf-8"?>
-<w:ftr xmlns:wpc="http://schemas.microsoft.com/office/word/2010/wordprocessingCanvas" xmlns:cx="http://schemas.microsoft.com/office/drawing/2014/chartex" xmlns:cx1="http://schemas.microsoft.com/office/drawing/2015/9/8/chartex" xmlns:cx2="http://schemas.microsoft.com/office/drawing/2015/10/21/chartex" xmlns:cx3="http://schemas.microsoft.com/office/drawing/2016/5/9/chartex" xmlns:cx4="http://schemas.microsoft.com/office/drawing/2016/5/10/chartex" xmlns:cx5="http://schemas.microsoft.com/office/drawing/2016/5/11/chartex" xmlns:mc="http://schemas.openxmlformats.org/markup-compatibility/2006" xmlns:o="urn:schemas-microsoft-com:office:office" xmlns:r="http://schemas.openxmlformats.org/officeDocument/2006/relationships" xmlns:m="http://schemas.openxmlformats.org/officeDocument/2006/math" xmlns:v="urn:schemas-microsoft-com:vml" xmlns:wp14="http://schemas.microsoft.com/office/word/2010/wordprocessingDrawing" xmlns:wp="http://schemas.openxmlformats.org/drawingml/2006/wordprocessingDrawing" xmlns:w10="urn:schemas-microsoft-com:office:word" xmlns:w="http://schemas.openxmlformats.org/wordprocessingml/2006/main" xmlns:w14="http://schemas.microsoft.com/office/word/2010/wordml" xmlns:w15="http://schemas.microsoft.com/office/word/2012/wordml" xmlns:w16se="http://schemas.microsoft.com/office/word/2015/wordml/symex" xmlns:wpg="http://schemas.microsoft.com/office/word/2010/wordprocessingGroup" xmlns:wpi="http://schemas.microsoft.com/office/word/2010/wordprocessingInk" xmlns:wne="http://schemas.microsoft.com/office/word/2006/wordml" xmlns:wps="http://schemas.microsoft.com/office/word/2010/wordprocessingShape" mc:Ignorable="w14 w15 w16se wp14">
+<w:ftr xmlns:wpc="http://schemas.microsoft.com/office/word/2010/wordprocessingCanvas" xmlns:cx="http://schemas.microsoft.com/office/drawing/2014/chartex" xmlns:cx1="http://schemas.microsoft.com/office/drawing/2015/9/8/chartex" xmlns:cx2="http://schemas.microsoft.com/office/drawing/2015/10/21/chartex" xmlns:mc="http://schemas.openxmlformats.org/markup-compatibility/2006" xmlns:o="urn:schemas-microsoft-com:office:office" xmlns:r="http://schemas.openxmlformats.org/officeDocument/2006/relationships" xmlns:m="http://schemas.openxmlformats.org/officeDocument/2006/math" xmlns:v="urn:schemas-microsoft-com:vml" xmlns:wp14="http://schemas.microsoft.com/office/word/2010/wordprocessingDrawing" xmlns:wp="http://schemas.openxmlformats.org/drawingml/2006/wordprocessingDrawing" xmlns:w10="urn:schemas-microsoft-com:office:word" xmlns:w="http://schemas.openxmlformats.org/wordprocessingml/2006/main" xmlns:w14="http://schemas.microsoft.com/office/word/2010/wordml" xmlns:w15="http://schemas.microsoft.com/office/word/2012/wordml" xmlns:w16se="http://schemas.microsoft.com/office/word/2015/wordml/symex" xmlns:wpg="http://schemas.microsoft.com/office/word/2010/wordprocessingGroup" xmlns:wpi="http://schemas.microsoft.com/office/word/2010/wordprocessingInk" xmlns:wne="http://schemas.microsoft.com/office/word/2006/wordml" xmlns:wps="http://schemas.microsoft.com/office/word/2010/wordprocessingShape" mc:Ignorable="w14 w15 w16se wp14">
   <w:sdt>
     <w:sdtPr>
       <w:id w:val="-1024163784"/>
@@ -15191,7 +15743,7 @@
 </file>
 
 <file path=word/footer4.xml><?xml version="1.0" encoding="utf-8"?>
-<w:ftr xmlns:wpc="http://schemas.microsoft.com/office/word/2010/wordprocessingCanvas" xmlns:cx="http://schemas.microsoft.com/office/drawing/2014/chartex" xmlns:cx1="http://schemas.microsoft.com/office/drawing/2015/9/8/chartex" xmlns:cx2="http://schemas.microsoft.com/office/drawing/2015/10/21/chartex" xmlns:cx3="http://schemas.microsoft.com/office/drawing/2016/5/9/chartex" xmlns:cx4="http://schemas.microsoft.com/office/drawing/2016/5/10/chartex" xmlns:cx5="http://schemas.microsoft.com/office/drawing/2016/5/11/chartex" xmlns:mc="http://schemas.openxmlformats.org/markup-compatibility/2006" xmlns:o="urn:schemas-microsoft-com:office:office" xmlns:r="http://schemas.openxmlformats.org/officeDocument/2006/relationships" xmlns:m="http://schemas.openxmlformats.org/officeDocument/2006/math" xmlns:v="urn:schemas-microsoft-com:vml" xmlns:wp14="http://schemas.microsoft.com/office/word/2010/wordprocessingDrawing" xmlns:wp="http://schemas.openxmlformats.org/drawingml/2006/wordprocessingDrawing" xmlns:w10="urn:schemas-microsoft-com:office:word" xmlns:w="http://schemas.openxmlformats.org/wordprocessingml/2006/main" xmlns:w14="http://schemas.microsoft.com/office/word/2010/wordml" xmlns:w15="http://schemas.microsoft.com/office/word/2012/wordml" xmlns:w16se="http://schemas.microsoft.com/office/word/2015/wordml/symex" xmlns:wpg="http://schemas.microsoft.com/office/word/2010/wordprocessingGroup" xmlns:wpi="http://schemas.microsoft.com/office/word/2010/wordprocessingInk" xmlns:wne="http://schemas.microsoft.com/office/word/2006/wordml" xmlns:wps="http://schemas.microsoft.com/office/word/2010/wordprocessingShape" mc:Ignorable="w14 w15 w16se wp14">
+<w:ftr xmlns:wpc="http://schemas.microsoft.com/office/word/2010/wordprocessingCanvas" xmlns:cx="http://schemas.microsoft.com/office/drawing/2014/chartex" xmlns:cx1="http://schemas.microsoft.com/office/drawing/2015/9/8/chartex" xmlns:cx2="http://schemas.microsoft.com/office/drawing/2015/10/21/chartex" xmlns:mc="http://schemas.openxmlformats.org/markup-compatibility/2006" xmlns:o="urn:schemas-microsoft-com:office:office" xmlns:r="http://schemas.openxmlformats.org/officeDocument/2006/relationships" xmlns:m="http://schemas.openxmlformats.org/officeDocument/2006/math" xmlns:v="urn:schemas-microsoft-com:vml" xmlns:wp14="http://schemas.microsoft.com/office/word/2010/wordprocessingDrawing" xmlns:wp="http://schemas.openxmlformats.org/drawingml/2006/wordprocessingDrawing" xmlns:w10="urn:schemas-microsoft-com:office:word" xmlns:w="http://schemas.openxmlformats.org/wordprocessingml/2006/main" xmlns:w14="http://schemas.microsoft.com/office/word/2010/wordml" xmlns:w15="http://schemas.microsoft.com/office/word/2012/wordml" xmlns:w16se="http://schemas.microsoft.com/office/word/2015/wordml/symex" xmlns:wpg="http://schemas.microsoft.com/office/word/2010/wordprocessingGroup" xmlns:wpi="http://schemas.microsoft.com/office/word/2010/wordprocessingInk" xmlns:wne="http://schemas.microsoft.com/office/word/2006/wordml" xmlns:wps="http://schemas.microsoft.com/office/word/2010/wordprocessingShape" mc:Ignorable="w14 w15 w16se wp14">
   <w:sdt>
     <w:sdtPr>
       <w:id w:val="-377862400"/>
@@ -15237,7 +15789,7 @@
 </file>
 
 <file path=word/footnotes.xml><?xml version="1.0" encoding="utf-8"?>
-<w:footnotes xmlns:wpc="http://schemas.microsoft.com/office/word/2010/wordprocessingCanvas" xmlns:cx="http://schemas.microsoft.com/office/drawing/2014/chartex" xmlns:cx1="http://schemas.microsoft.com/office/drawing/2015/9/8/chartex" xmlns:cx2="http://schemas.microsoft.com/office/drawing/2015/10/21/chartex" xmlns:cx3="http://schemas.microsoft.com/office/drawing/2016/5/9/chartex" xmlns:cx4="http://schemas.microsoft.com/office/drawing/2016/5/10/chartex" xmlns:cx5="http://schemas.microsoft.com/office/drawing/2016/5/11/chartex" xmlns:mc="http://schemas.openxmlformats.org/markup-compatibility/2006" xmlns:o="urn:schemas-microsoft-com:office:office" xmlns:r="http://schemas.openxmlformats.org/officeDocument/2006/relationships" xmlns:m="http://schemas.openxmlformats.org/officeDocument/2006/math" xmlns:v="urn:schemas-microsoft-com:vml" xmlns:wp14="http://schemas.microsoft.com/office/word/2010/wordprocessingDrawing" xmlns:wp="http://schemas.openxmlformats.org/drawingml/2006/wordprocessingDrawing" xmlns:w10="urn:schemas-microsoft-com:office:word" xmlns:w="http://schemas.openxmlformats.org/wordprocessingml/2006/main" xmlns:w14="http://schemas.microsoft.com/office/word/2010/wordml" xmlns:w15="http://schemas.microsoft.com/office/word/2012/wordml" xmlns:w16se="http://schemas.microsoft.com/office/word/2015/wordml/symex" xmlns:wpg="http://schemas.microsoft.com/office/word/2010/wordprocessingGroup" xmlns:wpi="http://schemas.microsoft.com/office/word/2010/wordprocessingInk" xmlns:wne="http://schemas.microsoft.com/office/word/2006/wordml" xmlns:wps="http://schemas.microsoft.com/office/word/2010/wordprocessingShape" mc:Ignorable="w14 w15 w16se wp14">
+<w:footnotes xmlns:wpc="http://schemas.microsoft.com/office/word/2010/wordprocessingCanvas" xmlns:cx="http://schemas.microsoft.com/office/drawing/2014/chartex" xmlns:cx1="http://schemas.microsoft.com/office/drawing/2015/9/8/chartex" xmlns:cx2="http://schemas.microsoft.com/office/drawing/2015/10/21/chartex" xmlns:mc="http://schemas.openxmlformats.org/markup-compatibility/2006" xmlns:o="urn:schemas-microsoft-com:office:office" xmlns:r="http://schemas.openxmlformats.org/officeDocument/2006/relationships" xmlns:m="http://schemas.openxmlformats.org/officeDocument/2006/math" xmlns:v="urn:schemas-microsoft-com:vml" xmlns:wp14="http://schemas.microsoft.com/office/word/2010/wordprocessingDrawing" xmlns:wp="http://schemas.openxmlformats.org/drawingml/2006/wordprocessingDrawing" xmlns:w10="urn:schemas-microsoft-com:office:word" xmlns:w="http://schemas.openxmlformats.org/wordprocessingml/2006/main" xmlns:w14="http://schemas.microsoft.com/office/word/2010/wordml" xmlns:w15="http://schemas.microsoft.com/office/word/2012/wordml" xmlns:w16se="http://schemas.microsoft.com/office/word/2015/wordml/symex" xmlns:wpg="http://schemas.microsoft.com/office/word/2010/wordprocessingGroup" xmlns:wpi="http://schemas.microsoft.com/office/word/2010/wordprocessingInk" xmlns:wne="http://schemas.microsoft.com/office/word/2006/wordml" xmlns:wps="http://schemas.microsoft.com/office/word/2010/wordprocessingShape" mc:Ignorable="w14 w15 w16se wp14">
   <w:footnote w:type="separator" w:id="-1">
     <w:p>
       <w:r>
@@ -15275,7 +15827,7 @@
 </file>
 
 <file path=word/header1.xml><?xml version="1.0" encoding="utf-8"?>
-<w:hdr xmlns:wpc="http://schemas.microsoft.com/office/word/2010/wordprocessingCanvas" xmlns:cx="http://schemas.microsoft.com/office/drawing/2014/chartex" xmlns:cx1="http://schemas.microsoft.com/office/drawing/2015/9/8/chartex" xmlns:cx2="http://schemas.microsoft.com/office/drawing/2015/10/21/chartex" xmlns:cx3="http://schemas.microsoft.com/office/drawing/2016/5/9/chartex" xmlns:cx4="http://schemas.microsoft.com/office/drawing/2016/5/10/chartex" xmlns:cx5="http://schemas.microsoft.com/office/drawing/2016/5/11/chartex" xmlns:mc="http://schemas.openxmlformats.org/markup-compatibility/2006" xmlns:o="urn:schemas-microsoft-com:office:office" xmlns:r="http://schemas.openxmlformats.org/officeDocument/2006/relationships" xmlns:m="http://schemas.openxmlformats.org/officeDocument/2006/math" xmlns:v="urn:schemas-microsoft-com:vml" xmlns:wp14="http://schemas.microsoft.com/office/word/2010/wordprocessingDrawing" xmlns:wp="http://schemas.openxmlformats.org/drawingml/2006/wordprocessingDrawing" xmlns:w10="urn:schemas-microsoft-com:office:word" xmlns:w="http://schemas.openxmlformats.org/wordprocessingml/2006/main" xmlns:w14="http://schemas.microsoft.com/office/word/2010/wordml" xmlns:w15="http://schemas.microsoft.com/office/word/2012/wordml" xmlns:w16se="http://schemas.microsoft.com/office/word/2015/wordml/symex" xmlns:wpg="http://schemas.microsoft.com/office/word/2010/wordprocessingGroup" xmlns:wpi="http://schemas.microsoft.com/office/word/2010/wordprocessingInk" xmlns:wne="http://schemas.microsoft.com/office/word/2006/wordml" xmlns:wps="http://schemas.microsoft.com/office/word/2010/wordprocessingShape" mc:Ignorable="w14 w15 w16se wp14">
+<w:hdr xmlns:wpc="http://schemas.microsoft.com/office/word/2010/wordprocessingCanvas" xmlns:cx="http://schemas.microsoft.com/office/drawing/2014/chartex" xmlns:cx1="http://schemas.microsoft.com/office/drawing/2015/9/8/chartex" xmlns:cx2="http://schemas.microsoft.com/office/drawing/2015/10/21/chartex" xmlns:mc="http://schemas.openxmlformats.org/markup-compatibility/2006" xmlns:o="urn:schemas-microsoft-com:office:office" xmlns:r="http://schemas.openxmlformats.org/officeDocument/2006/relationships" xmlns:m="http://schemas.openxmlformats.org/officeDocument/2006/math" xmlns:v="urn:schemas-microsoft-com:vml" xmlns:wp14="http://schemas.microsoft.com/office/word/2010/wordprocessingDrawing" xmlns:wp="http://schemas.openxmlformats.org/drawingml/2006/wordprocessingDrawing" xmlns:w10="urn:schemas-microsoft-com:office:word" xmlns:w="http://schemas.openxmlformats.org/wordprocessingml/2006/main" xmlns:w14="http://schemas.microsoft.com/office/word/2010/wordml" xmlns:w15="http://schemas.microsoft.com/office/word/2012/wordml" xmlns:w16se="http://schemas.microsoft.com/office/word/2015/wordml/symex" xmlns:wpg="http://schemas.microsoft.com/office/word/2010/wordprocessingGroup" xmlns:wpi="http://schemas.microsoft.com/office/word/2010/wordprocessingInk" xmlns:wne="http://schemas.microsoft.com/office/word/2006/wordml" xmlns:wps="http://schemas.microsoft.com/office/word/2010/wordprocessingShape" mc:Ignorable="w14 w15 w16se wp14">
   <w:p>
     <w:pPr>
       <w:pStyle w:val="Kopfzeile"/>
@@ -15290,7 +15842,7 @@
 </file>
 
 <file path=word/header2.xml><?xml version="1.0" encoding="utf-8"?>
-<w:hdr xmlns:wpc="http://schemas.microsoft.com/office/word/2010/wordprocessingCanvas" xmlns:cx="http://schemas.microsoft.com/office/drawing/2014/chartex" xmlns:cx1="http://schemas.microsoft.com/office/drawing/2015/9/8/chartex" xmlns:cx2="http://schemas.microsoft.com/office/drawing/2015/10/21/chartex" xmlns:cx3="http://schemas.microsoft.com/office/drawing/2016/5/9/chartex" xmlns:cx4="http://schemas.microsoft.com/office/drawing/2016/5/10/chartex" xmlns:cx5="http://schemas.microsoft.com/office/drawing/2016/5/11/chartex" xmlns:mc="http://schemas.openxmlformats.org/markup-compatibility/2006" xmlns:o="urn:schemas-microsoft-com:office:office" xmlns:r="http://schemas.openxmlformats.org/officeDocument/2006/relationships" xmlns:m="http://schemas.openxmlformats.org/officeDocument/2006/math" xmlns:v="urn:schemas-microsoft-com:vml" xmlns:wp14="http://schemas.microsoft.com/office/word/2010/wordprocessingDrawing" xmlns:wp="http://schemas.openxmlformats.org/drawingml/2006/wordprocessingDrawing" xmlns:w10="urn:schemas-microsoft-com:office:word" xmlns:w="http://schemas.openxmlformats.org/wordprocessingml/2006/main" xmlns:w14="http://schemas.microsoft.com/office/word/2010/wordml" xmlns:w15="http://schemas.microsoft.com/office/word/2012/wordml" xmlns:w16se="http://schemas.microsoft.com/office/word/2015/wordml/symex" xmlns:wpg="http://schemas.microsoft.com/office/word/2010/wordprocessingGroup" xmlns:wpi="http://schemas.microsoft.com/office/word/2010/wordprocessingInk" xmlns:wne="http://schemas.microsoft.com/office/word/2006/wordml" xmlns:wps="http://schemas.microsoft.com/office/word/2010/wordprocessingShape" mc:Ignorable="w14 w15 w16se wp14">
+<w:hdr xmlns:wpc="http://schemas.microsoft.com/office/word/2010/wordprocessingCanvas" xmlns:cx="http://schemas.microsoft.com/office/drawing/2014/chartex" xmlns:cx1="http://schemas.microsoft.com/office/drawing/2015/9/8/chartex" xmlns:cx2="http://schemas.microsoft.com/office/drawing/2015/10/21/chartex" xmlns:mc="http://schemas.openxmlformats.org/markup-compatibility/2006" xmlns:o="urn:schemas-microsoft-com:office:office" xmlns:r="http://schemas.openxmlformats.org/officeDocument/2006/relationships" xmlns:m="http://schemas.openxmlformats.org/officeDocument/2006/math" xmlns:v="urn:schemas-microsoft-com:vml" xmlns:wp14="http://schemas.microsoft.com/office/word/2010/wordprocessingDrawing" xmlns:wp="http://schemas.openxmlformats.org/drawingml/2006/wordprocessingDrawing" xmlns:w10="urn:schemas-microsoft-com:office:word" xmlns:w="http://schemas.openxmlformats.org/wordprocessingml/2006/main" xmlns:w14="http://schemas.microsoft.com/office/word/2010/wordml" xmlns:w15="http://schemas.microsoft.com/office/word/2012/wordml" xmlns:w16se="http://schemas.microsoft.com/office/word/2015/wordml/symex" xmlns:wpg="http://schemas.microsoft.com/office/word/2010/wordprocessingGroup" xmlns:wpi="http://schemas.microsoft.com/office/word/2010/wordprocessingInk" xmlns:wne="http://schemas.microsoft.com/office/word/2006/wordml" xmlns:wps="http://schemas.microsoft.com/office/word/2010/wordprocessingShape" mc:Ignorable="w14 w15 w16se wp14">
   <w:p>
     <w:pPr>
       <w:pStyle w:val="Kopfzeile"/>
@@ -15305,7 +15857,7 @@
 </file>
 
 <file path=word/header3.xml><?xml version="1.0" encoding="utf-8"?>
-<w:hdr xmlns:wpc="http://schemas.microsoft.com/office/word/2010/wordprocessingCanvas" xmlns:cx="http://schemas.microsoft.com/office/drawing/2014/chartex" xmlns:cx1="http://schemas.microsoft.com/office/drawing/2015/9/8/chartex" xmlns:cx2="http://schemas.microsoft.com/office/drawing/2015/10/21/chartex" xmlns:cx3="http://schemas.microsoft.com/office/drawing/2016/5/9/chartex" xmlns:cx4="http://schemas.microsoft.com/office/drawing/2016/5/10/chartex" xmlns:cx5="http://schemas.microsoft.com/office/drawing/2016/5/11/chartex" xmlns:mc="http://schemas.openxmlformats.org/markup-compatibility/2006" xmlns:o="urn:schemas-microsoft-com:office:office" xmlns:r="http://schemas.openxmlformats.org/officeDocument/2006/relationships" xmlns:m="http://schemas.openxmlformats.org/officeDocument/2006/math" xmlns:v="urn:schemas-microsoft-com:vml" xmlns:wp14="http://schemas.microsoft.com/office/word/2010/wordprocessingDrawing" xmlns:wp="http://schemas.openxmlformats.org/drawingml/2006/wordprocessingDrawing" xmlns:w10="urn:schemas-microsoft-com:office:word" xmlns:w="http://schemas.openxmlformats.org/wordprocessingml/2006/main" xmlns:w14="http://schemas.microsoft.com/office/word/2010/wordml" xmlns:w15="http://schemas.microsoft.com/office/word/2012/wordml" xmlns:w16se="http://schemas.microsoft.com/office/word/2015/wordml/symex" xmlns:wpg="http://schemas.microsoft.com/office/word/2010/wordprocessingGroup" xmlns:wpi="http://schemas.microsoft.com/office/word/2010/wordprocessingInk" xmlns:wne="http://schemas.microsoft.com/office/word/2006/wordml" xmlns:wps="http://schemas.microsoft.com/office/word/2010/wordprocessingShape" mc:Ignorable="w14 w15 w16se wp14">
+<w:hdr xmlns:wpc="http://schemas.microsoft.com/office/word/2010/wordprocessingCanvas" xmlns:cx="http://schemas.microsoft.com/office/drawing/2014/chartex" xmlns:cx1="http://schemas.microsoft.com/office/drawing/2015/9/8/chartex" xmlns:cx2="http://schemas.microsoft.com/office/drawing/2015/10/21/chartex" xmlns:mc="http://schemas.openxmlformats.org/markup-compatibility/2006" xmlns:o="urn:schemas-microsoft-com:office:office" xmlns:r="http://schemas.openxmlformats.org/officeDocument/2006/relationships" xmlns:m="http://schemas.openxmlformats.org/officeDocument/2006/math" xmlns:v="urn:schemas-microsoft-com:vml" xmlns:wp14="http://schemas.microsoft.com/office/word/2010/wordprocessingDrawing" xmlns:wp="http://schemas.openxmlformats.org/drawingml/2006/wordprocessingDrawing" xmlns:w10="urn:schemas-microsoft-com:office:word" xmlns:w="http://schemas.openxmlformats.org/wordprocessingml/2006/main" xmlns:w14="http://schemas.microsoft.com/office/word/2010/wordml" xmlns:w15="http://schemas.microsoft.com/office/word/2012/wordml" xmlns:w16se="http://schemas.microsoft.com/office/word/2015/wordml/symex" xmlns:wpg="http://schemas.microsoft.com/office/word/2010/wordprocessingGroup" xmlns:wpi="http://schemas.microsoft.com/office/word/2010/wordprocessingInk" xmlns:wne="http://schemas.microsoft.com/office/word/2006/wordml" xmlns:wps="http://schemas.microsoft.com/office/word/2010/wordprocessingShape" mc:Ignorable="w14 w15 w16se wp14">
   <w:p>
     <w:pPr>
       <w:pStyle w:val="Kopfzeile"/>
@@ -15315,7 +15867,7 @@
 </file>
 
 <file path=word/numbering.xml><?xml version="1.0" encoding="utf-8"?>
-<w:numbering xmlns:wpc="http://schemas.microsoft.com/office/word/2010/wordprocessingCanvas" xmlns:cx="http://schemas.microsoft.com/office/drawing/2014/chartex" xmlns:cx1="http://schemas.microsoft.com/office/drawing/2015/9/8/chartex" xmlns:cx2="http://schemas.microsoft.com/office/drawing/2015/10/21/chartex" xmlns:cx3="http://schemas.microsoft.com/office/drawing/2016/5/9/chartex" xmlns:cx4="http://schemas.microsoft.com/office/drawing/2016/5/10/chartex" xmlns:cx5="http://schemas.microsoft.com/office/drawing/2016/5/11/chartex" xmlns:mc="http://schemas.openxmlformats.org/markup-compatibility/2006" xmlns:o="urn:schemas-microsoft-com:office:office" xmlns:r="http://schemas.openxmlformats.org/officeDocument/2006/relationships" xmlns:m="http://schemas.openxmlformats.org/officeDocument/2006/math" xmlns:v="urn:schemas-microsoft-com:vml" xmlns:wp14="http://schemas.microsoft.com/office/word/2010/wordprocessingDrawing" xmlns:wp="http://schemas.openxmlformats.org/drawingml/2006/wordprocessingDrawing" xmlns:w10="urn:schemas-microsoft-com:office:word" xmlns:w="http://schemas.openxmlformats.org/wordprocessingml/2006/main" xmlns:w14="http://schemas.microsoft.com/office/word/2010/wordml" xmlns:w15="http://schemas.microsoft.com/office/word/2012/wordml" xmlns:w16se="http://schemas.microsoft.com/office/word/2015/wordml/symex" xmlns:wpg="http://schemas.microsoft.com/office/word/2010/wordprocessingGroup" xmlns:wpi="http://schemas.microsoft.com/office/word/2010/wordprocessingInk" xmlns:wne="http://schemas.microsoft.com/office/word/2006/wordml" xmlns:wps="http://schemas.microsoft.com/office/word/2010/wordprocessingShape" mc:Ignorable="w14 w15 w16se wp14">
+<w:numbering xmlns:wpc="http://schemas.microsoft.com/office/word/2010/wordprocessingCanvas" xmlns:cx="http://schemas.microsoft.com/office/drawing/2014/chartex" xmlns:cx1="http://schemas.microsoft.com/office/drawing/2015/9/8/chartex" xmlns:cx2="http://schemas.microsoft.com/office/drawing/2015/10/21/chartex" xmlns:mc="http://schemas.openxmlformats.org/markup-compatibility/2006" xmlns:o="urn:schemas-microsoft-com:office:office" xmlns:r="http://schemas.openxmlformats.org/officeDocument/2006/relationships" xmlns:m="http://schemas.openxmlformats.org/officeDocument/2006/math" xmlns:v="urn:schemas-microsoft-com:vml" xmlns:wp14="http://schemas.microsoft.com/office/word/2010/wordprocessingDrawing" xmlns:wp="http://schemas.openxmlformats.org/drawingml/2006/wordprocessingDrawing" xmlns:w10="urn:schemas-microsoft-com:office:word" xmlns:w="http://schemas.openxmlformats.org/wordprocessingml/2006/main" xmlns:w14="http://schemas.microsoft.com/office/word/2010/wordml" xmlns:w15="http://schemas.microsoft.com/office/word/2012/wordml" xmlns:w16se="http://schemas.microsoft.com/office/word/2015/wordml/symex" xmlns:wpg="http://schemas.microsoft.com/office/word/2010/wordprocessingGroup" xmlns:wpi="http://schemas.microsoft.com/office/word/2010/wordprocessingInk" xmlns:wne="http://schemas.microsoft.com/office/word/2006/wordml" xmlns:wps="http://schemas.microsoft.com/office/word/2010/wordprocessingShape" mc:Ignorable="w14 w15 w16se wp14">
   <w:abstractNum w:abstractNumId="0" w15:restartNumberingAfterBreak="0">
     <w:nsid w:val="034F1CBE"/>
     <w:multiLevelType w:val="hybridMultilevel"/>
@@ -16540,7 +17092,7 @@
       </w:pPr>
     </w:pPrDefault>
   </w:docDefaults>
-  <w:latentStyles w:defLockedState="0" w:defUIPriority="99" w:defSemiHidden="0" w:defUnhideWhenUsed="0" w:defQFormat="0" w:count="374">
+  <w:latentStyles w:defLockedState="0" w:defUIPriority="99" w:defSemiHidden="0" w:defUnhideWhenUsed="0" w:defQFormat="0" w:count="372">
     <w:lsdException w:name="Normal" w:uiPriority="0" w:qFormat="1"/>
     <w:lsdException w:name="heading 1" w:uiPriority="9" w:qFormat="1"/>
     <w:lsdException w:name="heading 2" w:semiHidden="1" w:uiPriority="9" w:unhideWhenUsed="1" w:qFormat="1"/>
@@ -16913,8 +17465,6 @@
     <w:lsdException w:name="List Table 6 Colorful Accent 6" w:uiPriority="51"/>
     <w:lsdException w:name="List Table 7 Colorful Accent 6" w:uiPriority="52"/>
     <w:lsdException w:name="Mention" w:semiHidden="1" w:unhideWhenUsed="1"/>
-    <w:lsdException w:name="Smart Hyperlink" w:semiHidden="1" w:unhideWhenUsed="1"/>
-    <w:lsdException w:name="Hashtag" w:semiHidden="1" w:unhideWhenUsed="1"/>
   </w:latentStyles>
   <w:style w:type="paragraph" w:default="1" w:styleId="Standard">
     <w:name w:val="Normal"/>
@@ -17949,7 +18499,7 @@
 </file>
 
 <file path=customXml/itemProps2.xml><?xml version="1.0" encoding="utf-8"?>
-<ds:datastoreItem xmlns:ds="http://schemas.openxmlformats.org/officeDocument/2006/customXml" ds:itemID="{E57890FE-8774-4852-8DF2-862756E67CB8}">
+<ds:datastoreItem xmlns:ds="http://schemas.openxmlformats.org/officeDocument/2006/customXml" ds:itemID="{2B54165A-BDEE-4051-99DA-9694E7298BC3}">
   <ds:schemaRefs>
     <ds:schemaRef ds:uri="http://schemas.openxmlformats.org/officeDocument/2006/bibliography"/>
   </ds:schemaRefs>

</xml_diff>

<commit_message>
Update UC05 - Spielauswertungen anzeigen
</commit_message>
<xml_diff>
--- a/documents/Pflichtenheft.docx
+++ b/documents/Pflichtenheft.docx
@@ -1,6 +1,6 @@
 
 <file path=word/document.xml><?xml version="1.0" encoding="utf-8"?>
-<w:document xmlns:wpc="http://schemas.microsoft.com/office/word/2010/wordprocessingCanvas" xmlns:cx="http://schemas.microsoft.com/office/drawing/2014/chartex" xmlns:cx1="http://schemas.microsoft.com/office/drawing/2015/9/8/chartex" xmlns:cx2="http://schemas.microsoft.com/office/drawing/2015/10/21/chartex" xmlns:cx3="http://schemas.microsoft.com/office/drawing/2016/5/9/chartex" xmlns:cx4="http://schemas.microsoft.com/office/drawing/2016/5/10/chartex" xmlns:cx5="http://schemas.microsoft.com/office/drawing/2016/5/11/chartex" xmlns:mc="http://schemas.openxmlformats.org/markup-compatibility/2006" xmlns:o="urn:schemas-microsoft-com:office:office" xmlns:r="http://schemas.openxmlformats.org/officeDocument/2006/relationships" xmlns:m="http://schemas.openxmlformats.org/officeDocument/2006/math" xmlns:v="urn:schemas-microsoft-com:vml" xmlns:wp14="http://schemas.microsoft.com/office/word/2010/wordprocessingDrawing" xmlns:wp="http://schemas.openxmlformats.org/drawingml/2006/wordprocessingDrawing" xmlns:w10="urn:schemas-microsoft-com:office:word" xmlns:w="http://schemas.openxmlformats.org/wordprocessingml/2006/main" xmlns:w14="http://schemas.microsoft.com/office/word/2010/wordml" xmlns:w15="http://schemas.microsoft.com/office/word/2012/wordml" xmlns:w16se="http://schemas.microsoft.com/office/word/2015/wordml/symex" xmlns:wpg="http://schemas.microsoft.com/office/word/2010/wordprocessingGroup" xmlns:wpi="http://schemas.microsoft.com/office/word/2010/wordprocessingInk" xmlns:wne="http://schemas.microsoft.com/office/word/2006/wordml" xmlns:wps="http://schemas.microsoft.com/office/word/2010/wordprocessingShape" mc:Ignorable="w14 w15 w16se wp14">
+<w:document xmlns:wpc="http://schemas.microsoft.com/office/word/2010/wordprocessingCanvas" xmlns:cx="http://schemas.microsoft.com/office/drawing/2014/chartex" xmlns:cx1="http://schemas.microsoft.com/office/drawing/2015/9/8/chartex" xmlns:cx2="http://schemas.microsoft.com/office/drawing/2015/10/21/chartex" xmlns:mc="http://schemas.openxmlformats.org/markup-compatibility/2006" xmlns:o="urn:schemas-microsoft-com:office:office" xmlns:r="http://schemas.openxmlformats.org/officeDocument/2006/relationships" xmlns:m="http://schemas.openxmlformats.org/officeDocument/2006/math" xmlns:v="urn:schemas-microsoft-com:vml" xmlns:wp14="http://schemas.microsoft.com/office/word/2010/wordprocessingDrawing" xmlns:wp="http://schemas.openxmlformats.org/drawingml/2006/wordprocessingDrawing" xmlns:w10="urn:schemas-microsoft-com:office:word" xmlns:w="http://schemas.openxmlformats.org/wordprocessingml/2006/main" xmlns:w14="http://schemas.microsoft.com/office/word/2010/wordml" xmlns:w15="http://schemas.microsoft.com/office/word/2012/wordml" xmlns:w16se="http://schemas.microsoft.com/office/word/2015/wordml/symex" xmlns:wpg="http://schemas.microsoft.com/office/word/2010/wordprocessingGroup" xmlns:wpi="http://schemas.microsoft.com/office/word/2010/wordprocessingInk" xmlns:wne="http://schemas.microsoft.com/office/word/2006/wordml" xmlns:wps="http://schemas.microsoft.com/office/word/2010/wordprocessingShape" mc:Ignorable="w14 w15 w16se wp14">
   <w:body>
     <w:sdt>
       <w:sdtPr>
@@ -13,6 +13,7 @@
           <w:docPartUnique/>
         </w:docPartObj>
       </w:sdtPr>
+      <w:sdtEndPr/>
       <w:sdtContent>
         <w:p>
           <w:pPr>
@@ -24,7 +25,7 @@
             <w:rPr>
               <w:rFonts w:ascii="Arial" w:hAnsi="Arial"/>
               <w:noProof/>
-              <w:lang w:eastAsia="de-DE" w:bidi="ar-SA"/>
+              <w:lang w:val="en-US" w:eastAsia="en-US" w:bidi="ar-SA"/>
             </w:rPr>
             <mc:AlternateContent>
               <mc:Choice Requires="wpg">
@@ -274,7 +275,7 @@
                   </wp:anchor>
                 </w:drawing>
               </mc:Choice>
-              <mc:Fallback>
+              <mc:Fallback xmlns:cx5="http://schemas.microsoft.com/office/drawing/2016/5/11/chartex" xmlns:cx4="http://schemas.microsoft.com/office/drawing/2016/5/10/chartex" xmlns:cx3="http://schemas.microsoft.com/office/drawing/2016/5/9/chartex">
                 <w:pict>
                   <v:group w14:anchorId="52CC52AC" id="Gruppe 149" o:spid="_x0000_s1026" style="position:absolute;margin-left:0;margin-top:0;width:8in;height:95.7pt;z-index:251662336;mso-width-percent:941;mso-height-percent:121;mso-top-percent:23;mso-position-horizontal:center;mso-position-horizontal-relative:page;mso-position-vertical-relative:page;mso-width-percent:941;mso-height-percent:121;mso-top-percent:23" coordorigin="" coordsize="73152,12161" o:gfxdata="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">
                     <v:shape id="Rechteck 51" o:spid="_x0000_s1027" style="position:absolute;width:73152;height:11303;visibility:visible;mso-wrap-style:square;v-text-anchor:middle" coordsize="7312660,1129665" o:gfxdata="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" path="m,l7312660,r,1129665l3619500,733425,,1091565,,xe" fillcolor="#5b9bd5 [3204]" stroked="f" strokeweight="1pt">
@@ -294,7 +295,7 @@
             <w:rPr>
               <w:rFonts w:ascii="Arial" w:hAnsi="Arial"/>
               <w:noProof/>
-              <w:lang w:eastAsia="de-DE" w:bidi="ar-SA"/>
+              <w:lang w:val="en-US" w:eastAsia="en-US" w:bidi="ar-SA"/>
             </w:rPr>
             <mc:AlternateContent>
               <mc:Choice Requires="wps">
@@ -368,6 +369,7 @@
                                   <w:dataBinding w:prefixMappings="xmlns:ns0='http://purl.org/dc/elements/1.1/' xmlns:ns1='http://schemas.openxmlformats.org/package/2006/metadata/core-properties' " w:xpath="/ns1:coreProperties[1]/ns0:creator[1]" w:storeItemID="{6C3C8BC8-F283-45AE-878A-BAB7291924A1}"/>
                                   <w:text/>
                                 </w:sdtPr>
+                                <w:sdtEndPr/>
                                 <w:sdtContent>
                                   <w:p>
                                     <w:pPr>
@@ -385,25 +387,7 @@
                                         <w:sz w:val="28"/>
                                         <w:szCs w:val="28"/>
                                       </w:rPr>
-                                      <w:t xml:space="preserve">Entwickler: Daniel </w:t>
-                                    </w:r>
-                                    <w:proofErr w:type="spellStart"/>
-                                    <w:r>
-                                      <w:rPr>
-                                        <w:color w:val="595959" w:themeColor="text1" w:themeTint="A6"/>
-                                        <w:sz w:val="28"/>
-                                        <w:szCs w:val="28"/>
-                                      </w:rPr>
-                                      <w:t>Dobras</w:t>
-                                    </w:r>
-                                    <w:proofErr w:type="spellEnd"/>
-                                    <w:r>
-                                      <w:rPr>
-                                        <w:color w:val="595959" w:themeColor="text1" w:themeTint="A6"/>
-                                        <w:sz w:val="28"/>
-                                        <w:szCs w:val="28"/>
-                                      </w:rPr>
-                                      <w:t>, Fernando Pfennig</w:t>
+                                      <w:t>Entwickler: Daniel Dobras, Fernando Pfennig</w:t>
                                     </w:r>
                                   </w:p>
                                 </w:sdtContent>
@@ -431,6 +415,7 @@
                                     <w:dataBinding w:prefixMappings="xmlns:ns0='http://schemas.microsoft.com/office/2006/coverPageProps' " w:xpath="/ns0:CoverPageProperties[1]/ns0:CompanyEmail[1]" w:storeItemID="{55AF091B-3C7A-41E3-B477-F2FDAA23CFDA}"/>
                                     <w:text/>
                                   </w:sdtPr>
+                                  <w:sdtEndPr/>
                                   <w:sdtContent>
                                     <w:r>
                                       <w:rPr>
@@ -485,6 +470,7 @@
                             <w:dataBinding w:prefixMappings="xmlns:ns0='http://purl.org/dc/elements/1.1/' xmlns:ns1='http://schemas.openxmlformats.org/package/2006/metadata/core-properties' " w:xpath="/ns1:coreProperties[1]/ns0:creator[1]" w:storeItemID="{6C3C8BC8-F283-45AE-878A-BAB7291924A1}"/>
                             <w:text/>
                           </w:sdtPr>
+                          <w:sdtEndPr/>
                           <w:sdtContent>
                             <w:p>
                               <w:pPr>
@@ -502,25 +488,7 @@
                                   <w:sz w:val="28"/>
                                   <w:szCs w:val="28"/>
                                 </w:rPr>
-                                <w:t xml:space="preserve">Entwickler: Daniel </w:t>
-                              </w:r>
-                              <w:proofErr w:type="spellStart"/>
-                              <w:r>
-                                <w:rPr>
-                                  <w:color w:val="595959" w:themeColor="text1" w:themeTint="A6"/>
-                                  <w:sz w:val="28"/>
-                                  <w:szCs w:val="28"/>
-                                </w:rPr>
-                                <w:t>Dobras</w:t>
-                              </w:r>
-                              <w:proofErr w:type="spellEnd"/>
-                              <w:r>
-                                <w:rPr>
-                                  <w:color w:val="595959" w:themeColor="text1" w:themeTint="A6"/>
-                                  <w:sz w:val="28"/>
-                                  <w:szCs w:val="28"/>
-                                </w:rPr>
-                                <w:t>, Fernando Pfennig</w:t>
+                                <w:t>Entwickler: Daniel Dobras, Fernando Pfennig</w:t>
                               </w:r>
                             </w:p>
                           </w:sdtContent>
@@ -548,6 +516,7 @@
                               <w:dataBinding w:prefixMappings="xmlns:ns0='http://schemas.microsoft.com/office/2006/coverPageProps' " w:xpath="/ns0:CoverPageProperties[1]/ns0:CompanyEmail[1]" w:storeItemID="{55AF091B-3C7A-41E3-B477-F2FDAA23CFDA}"/>
                               <w:text/>
                             </w:sdtPr>
+                            <w:sdtEndPr/>
                             <w:sdtContent>
                               <w:r>
                                 <w:rPr>
@@ -572,7 +541,7 @@
             <w:rPr>
               <w:rFonts w:ascii="Arial" w:hAnsi="Arial"/>
               <w:noProof/>
-              <w:lang w:eastAsia="de-DE" w:bidi="ar-SA"/>
+              <w:lang w:val="en-US" w:eastAsia="en-US" w:bidi="ar-SA"/>
             </w:rPr>
             <mc:AlternateContent>
               <mc:Choice Requires="wps">
@@ -659,6 +628,7 @@
                                     <w:dataBinding w:prefixMappings="xmlns:ns0='http://schemas.microsoft.com/office/2006/coverPageProps' " w:xpath="/ns0:CoverPageProperties[1]/ns0:Abstract[1]" w:storeItemID="{55AF091B-3C7A-41E3-B477-F2FDAA23CFDA}"/>
                                     <w:text w:multiLine="1"/>
                                   </w:sdtPr>
+                                  <w:sdtEndPr/>
                                   <w:sdtContent>
                                     <w:r>
                                       <w:rPr>
@@ -856,6 +826,7 @@
                               <w:dataBinding w:prefixMappings="xmlns:ns0='http://schemas.microsoft.com/office/2006/coverPageProps' " w:xpath="/ns0:CoverPageProperties[1]/ns0:Abstract[1]" w:storeItemID="{55AF091B-3C7A-41E3-B477-F2FDAA23CFDA}"/>
                               <w:text w:multiLine="1"/>
                             </w:sdtPr>
+                            <w:sdtEndPr/>
                             <w:sdtContent>
                               <w:r>
                                 <w:rPr>
@@ -1014,7 +985,7 @@
             <w:rPr>
               <w:rFonts w:ascii="Arial" w:hAnsi="Arial"/>
               <w:noProof/>
-              <w:lang w:eastAsia="de-DE" w:bidi="ar-SA"/>
+              <w:lang w:val="en-US" w:eastAsia="en-US" w:bidi="ar-SA"/>
             </w:rPr>
             <mc:AlternateContent>
               <mc:Choice Requires="wps">
@@ -1103,6 +1074,7 @@
                                     <w:dataBinding w:prefixMappings="xmlns:ns0='http://purl.org/dc/elements/1.1/' xmlns:ns1='http://schemas.openxmlformats.org/package/2006/metadata/core-properties' " w:xpath="/ns1:coreProperties[1]/ns0:title[1]" w:storeItemID="{6C3C8BC8-F283-45AE-878A-BAB7291924A1}"/>
                                     <w:text w:multiLine="1"/>
                                   </w:sdtPr>
+                                  <w:sdtEndPr/>
                                   <w:sdtContent>
                                     <w:proofErr w:type="spellStart"/>
                                     <w:r>
@@ -1146,6 +1118,7 @@
                                   <w:dataBinding w:prefixMappings="xmlns:ns0='http://purl.org/dc/elements/1.1/' xmlns:ns1='http://schemas.openxmlformats.org/package/2006/metadata/core-properties' " w:xpath="/ns1:coreProperties[1]/ns0:subject[1]" w:storeItemID="{6C3C8BC8-F283-45AE-878A-BAB7291924A1}"/>
                                   <w:text/>
                                 </w:sdtPr>
+                                <w:sdtEndPr/>
                                 <w:sdtContent>
                                   <w:p>
                                     <w:pPr>
@@ -1221,6 +1194,7 @@
                               <w:dataBinding w:prefixMappings="xmlns:ns0='http://purl.org/dc/elements/1.1/' xmlns:ns1='http://schemas.openxmlformats.org/package/2006/metadata/core-properties' " w:xpath="/ns1:coreProperties[1]/ns0:title[1]" w:storeItemID="{6C3C8BC8-F283-45AE-878A-BAB7291924A1}"/>
                               <w:text w:multiLine="1"/>
                             </w:sdtPr>
+                            <w:sdtEndPr/>
                             <w:sdtContent>
                               <w:proofErr w:type="spellStart"/>
                               <w:r>
@@ -1264,6 +1238,7 @@
                             <w:dataBinding w:prefixMappings="xmlns:ns0='http://purl.org/dc/elements/1.1/' xmlns:ns1='http://schemas.openxmlformats.org/package/2006/metadata/core-properties' " w:xpath="/ns1:coreProperties[1]/ns0:subject[1]" w:storeItemID="{6C3C8BC8-F283-45AE-878A-BAB7291924A1}"/>
                             <w:text/>
                           </w:sdtPr>
+                          <w:sdtEndPr/>
                           <w:sdtContent>
                             <w:p>
                               <w:pPr>
@@ -1309,7 +1284,7 @@
             <w:rPr>
               <w:rFonts w:ascii="Arial" w:hAnsi="Arial"/>
               <w:noProof/>
-              <w:lang w:eastAsia="de-DE" w:bidi="ar-SA"/>
+              <w:lang w:val="en-US" w:eastAsia="en-US" w:bidi="ar-SA"/>
             </w:rPr>
             <w:drawing>
               <wp:anchor distT="0" distB="0" distL="114300" distR="114300" simplePos="0" relativeHeight="251663360" behindDoc="1" locked="0" layoutInCell="1" allowOverlap="1" wp14:anchorId="22AFCE29" wp14:editId="4D84D269">
@@ -1378,7 +1353,7 @@
             <w:rPr>
               <w:rFonts w:ascii="Arial" w:hAnsi="Arial"/>
               <w:noProof/>
-              <w:lang w:eastAsia="de-DE" w:bidi="ar-SA"/>
+              <w:lang w:val="en-US" w:eastAsia="en-US" w:bidi="ar-SA"/>
             </w:rPr>
             <mc:AlternateContent>
               <mc:Choice Requires="wps">
@@ -1497,7 +1472,7 @@
             <w:rPr>
               <w:rFonts w:ascii="Arial" w:hAnsi="Arial"/>
               <w:noProof/>
-              <w:lang w:eastAsia="de-DE" w:bidi="ar-SA"/>
+              <w:lang w:val="en-US" w:eastAsia="en-US" w:bidi="ar-SA"/>
             </w:rPr>
             <mc:AlternateContent>
               <mc:Choice Requires="wps">
@@ -1617,7 +1592,7 @@
             <w:rPr>
               <w:rFonts w:ascii="Arial" w:hAnsi="Arial"/>
               <w:noProof/>
-              <w:lang w:eastAsia="de-DE" w:bidi="ar-SA"/>
+              <w:lang w:val="en-US" w:eastAsia="en-US" w:bidi="ar-SA"/>
             </w:rPr>
             <w:drawing>
               <wp:anchor distT="0" distB="0" distL="114300" distR="114300" simplePos="0" relativeHeight="251666432" behindDoc="1" locked="0" layoutInCell="1" allowOverlap="1" wp14:anchorId="1981B0BC" wp14:editId="1F65EA3A">
@@ -5139,33 +5114,164 @@
           <w:rFonts w:ascii="Arial" w:hAnsi="Arial"/>
           <w:i/>
         </w:rPr>
-        <w:t xml:space="preserve">bearbeitet von Daniel </w:t>
+        <w:t>bearbeitet von Daniel Dobras</w:t>
+      </w:r>
+    </w:p>
+    <w:p>
+      <w:pPr>
+        <w:pStyle w:val="berschrift3"/>
+        <w:rPr>
+          <w:rFonts w:cs="Arial"/>
+        </w:rPr>
+      </w:pPr>
+      <w:bookmarkStart w:id="2" w:name="_Toc472020802"/>
+      <w:r>
+        <w:rPr>
+          <w:rFonts w:cs="Arial"/>
+        </w:rPr>
+        <w:t>a. Kurzbeschreibung des Produkts</w:t>
+      </w:r>
+      <w:bookmarkEnd w:id="2"/>
+    </w:p>
+    <w:p>
+      <w:pPr>
+        <w:jc w:val="both"/>
+        <w:rPr>
+          <w:rFonts w:ascii="Arial" w:hAnsi="Arial"/>
+        </w:rPr>
+      </w:pPr>
+      <w:r>
+        <w:rPr>
+          <w:rFonts w:ascii="Arial" w:hAnsi="Arial"/>
+        </w:rPr>
+        <w:t xml:space="preserve">Es ist eine Softwarelösung zu entwerfen und erarbeiten, die Schüler der Unterstufe des Gymnasiums beim Lernen unterstützt (fortan </w:t>
       </w:r>
       <w:proofErr w:type="spellStart"/>
       <w:r>
         <w:rPr>
           <w:rFonts w:ascii="Arial" w:hAnsi="Arial"/>
+        </w:rPr>
+        <w:t>Lernapp</w:t>
+      </w:r>
+      <w:proofErr w:type="spellEnd"/>
+      <w:r>
+        <w:rPr>
+          <w:rFonts w:ascii="Arial" w:hAnsi="Arial"/>
+        </w:rPr>
+        <w:t xml:space="preserve">). Die </w:t>
+      </w:r>
+      <w:proofErr w:type="spellStart"/>
+      <w:r>
+        <w:rPr>
+          <w:rFonts w:ascii="Arial" w:hAnsi="Arial"/>
+        </w:rPr>
+        <w:t>Lernapp</w:t>
+      </w:r>
+      <w:proofErr w:type="spellEnd"/>
+      <w:r>
+        <w:rPr>
+          <w:rFonts w:ascii="Arial" w:hAnsi="Arial"/>
+        </w:rPr>
+        <w:t xml:space="preserve"> wird im Auftrag von Herrn Schiffner und Herr Schmidt konzipiert und entwickelt. Vom Auftraggeber spezifizierte Anforderungen sind daher in erster Linie zu berücksichtigen und damit zu implementieren.  Die Grundidee ist zumindest eine im Webbrowser zu verwendende Anwendung zu entwickeln, die auf Grund der geringen Altersstufe der Lernenden Benutzerfreundlichkeit und die damit verbundene Einfachheit der Bedienung als einer der wesentlichsten Aspekte vorsieht. Lehrer hingegen dürfen weitere Fragen nach Belieben hinzufügen oder bearbeiten. Darüber hinaus haben Lehrer die Möglichkeit auf die Spielergebnisse der Lernenden zuzugreifen und diese somit einzusehen. </w:t>
+      </w:r>
+    </w:p>
+    <w:p>
+      <w:pPr>
+        <w:pStyle w:val="berschrift3"/>
+        <w:rPr>
+          <w:rFonts w:cs="Arial"/>
+        </w:rPr>
+      </w:pPr>
+      <w:bookmarkStart w:id="3" w:name="_Toc472020803"/>
+      <w:r>
+        <w:rPr>
+          <w:rFonts w:cs="Arial"/>
+        </w:rPr>
+        <w:t>b. Anforderungen an ein Massenprodukt</w:t>
+      </w:r>
+      <w:bookmarkEnd w:id="3"/>
+    </w:p>
+    <w:p>
+      <w:pPr>
+        <w:jc w:val="both"/>
+        <w:rPr>
+          <w:rFonts w:ascii="Arial" w:hAnsi="Arial"/>
+        </w:rPr>
+      </w:pPr>
+      <w:r>
+        <w:rPr>
+          <w:rFonts w:ascii="Arial" w:hAnsi="Arial"/>
+        </w:rPr>
+        <w:t xml:space="preserve">Problematisch könnte jedoch vorliegend die Zielgruppe der </w:t>
+      </w:r>
+      <w:proofErr w:type="spellStart"/>
+      <w:r>
+        <w:rPr>
+          <w:rFonts w:ascii="Arial" w:hAnsi="Arial"/>
+        </w:rPr>
+        <w:t>Lernapp</w:t>
+      </w:r>
+      <w:proofErr w:type="spellEnd"/>
+      <w:r>
+        <w:rPr>
+          <w:rFonts w:ascii="Arial" w:hAnsi="Arial"/>
+        </w:rPr>
+        <w:t xml:space="preserve"> werden. Diese ist zahlenmäßig nicht begrenzt, womit im Rahmen des Projekts überdies die Anforderungen an ein massetaugliches Produkt zu berücksichtigen sind. Insbesondere soll hierbei abermals die Benutzerfreundlichkeit, sowie die Einfachheit der Nutzung besonders bei der Entwicklung der Softwarelösung berücksichtigt werden. Weiterführend ist eine einfache sprachliche Formulierung von Nöten, sodass eine möglichst große Gruppe von Lernenden die Nutzung der Applikation ermöglicht wird. </w:t>
+      </w:r>
+    </w:p>
+    <w:p>
+      <w:pPr>
+        <w:pStyle w:val="berschrift2"/>
+        <w:rPr>
+          <w:rFonts w:cs="Arial"/>
+        </w:rPr>
+      </w:pPr>
+      <w:bookmarkStart w:id="4" w:name="_Toc472020804"/>
+      <w:r>
+        <w:rPr>
+          <w:rFonts w:cs="Arial"/>
+        </w:rPr>
+        <w:t>2. Visionen und Ziele</w:t>
+      </w:r>
+      <w:bookmarkEnd w:id="4"/>
+    </w:p>
+    <w:p>
+      <w:pPr>
+        <w:pStyle w:val="berschrift3"/>
+        <w:rPr>
+          <w:rFonts w:cs="Arial"/>
+        </w:rPr>
+      </w:pPr>
+      <w:bookmarkStart w:id="5" w:name="_Toc472020805"/>
+      <w:r>
+        <w:rPr>
+          <w:rFonts w:cs="Arial"/>
+        </w:rPr>
+        <w:t>a. Vision</w:t>
+      </w:r>
+      <w:bookmarkEnd w:id="5"/>
+      <w:r>
+        <w:rPr>
+          <w:rFonts w:cs="Arial"/>
+        </w:rPr>
+        <w:t xml:space="preserve"> </w:t>
+      </w:r>
+    </w:p>
+    <w:p>
+      <w:pPr>
+        <w:jc w:val="both"/>
+        <w:rPr>
+          <w:rFonts w:ascii="Arial" w:hAnsi="Arial"/>
           <w:i/>
         </w:rPr>
-        <w:t>Dobras</w:t>
-      </w:r>
-      <w:proofErr w:type="spellEnd"/>
-    </w:p>
-    <w:p>
-      <w:pPr>
-        <w:pStyle w:val="berschrift3"/>
-        <w:rPr>
-          <w:rFonts w:cs="Arial"/>
-        </w:rPr>
-      </w:pPr>
-      <w:bookmarkStart w:id="2" w:name="_Toc472020802"/>
-      <w:r>
-        <w:rPr>
-          <w:rFonts w:cs="Arial"/>
-        </w:rPr>
-        <w:t>a. Kurzbeschreibung des Produkts</w:t>
-      </w:r>
-      <w:bookmarkEnd w:id="2"/>
+      </w:pPr>
+      <w:r>
+        <w:rPr>
+          <w:rFonts w:ascii="Arial" w:hAnsi="Arial"/>
+          <w:i/>
+        </w:rPr>
+        <w:t>bearbeitet von Fernando Pfennig</w:t>
+      </w:r>
     </w:p>
     <w:p>
       <w:pPr>
@@ -5178,161 +5284,7 @@
         <w:rPr>
           <w:rFonts w:ascii="Arial" w:hAnsi="Arial"/>
         </w:rPr>
-        <w:t xml:space="preserve">Es ist eine Softwarelösung zu entwerfen und erarbeiten, die Schüler der Unterstufe des Gymnasiums beim Lernen unterstützt (fortan </w:t>
-      </w:r>
-      <w:proofErr w:type="spellStart"/>
-      <w:r>
-        <w:rPr>
-          <w:rFonts w:ascii="Arial" w:hAnsi="Arial"/>
-        </w:rPr>
-        <w:t>Lernapp</w:t>
-      </w:r>
-      <w:proofErr w:type="spellEnd"/>
-      <w:r>
-        <w:rPr>
-          <w:rFonts w:ascii="Arial" w:hAnsi="Arial"/>
-        </w:rPr>
-        <w:t xml:space="preserve">). Die </w:t>
-      </w:r>
-      <w:proofErr w:type="spellStart"/>
-      <w:r>
-        <w:rPr>
-          <w:rFonts w:ascii="Arial" w:hAnsi="Arial"/>
-        </w:rPr>
-        <w:t>Lernapp</w:t>
-      </w:r>
-      <w:proofErr w:type="spellEnd"/>
-      <w:r>
-        <w:rPr>
-          <w:rFonts w:ascii="Arial" w:hAnsi="Arial"/>
-        </w:rPr>
-        <w:t xml:space="preserve"> wird im Auftrag von Herrn Schiffner und Herr Schmidt konzipiert und entwickelt. Vom Auftraggeber spezifizierte Anforderungen sind daher in erster Linie zu berücksichtigen und damit zu implementieren.  Die Grundidee ist zumindest eine im Webbrowser zu verwendende Anwendung zu entwickeln, die auf Grund der geringen Altersstufe der Lernenden Benutzerfreundlichkeit und die damit verbundene Einfachheit der Bedienung als einer der wesentlichsten Aspekte vorsieht. Lehrer hingegen dürfen weitere Fragen nach Belieben hinzufügen oder bearbeiten. Darüber hinaus haben Lehrer die Möglichkeit auf die Spielergebnisse der Lernenden zuzugreifen und diese somit einzusehen. </w:t>
-      </w:r>
-    </w:p>
-    <w:p>
-      <w:pPr>
-        <w:pStyle w:val="berschrift3"/>
-        <w:rPr>
-          <w:rFonts w:cs="Arial"/>
-        </w:rPr>
-      </w:pPr>
-      <w:bookmarkStart w:id="3" w:name="_Toc472020803"/>
-      <w:r>
-        <w:rPr>
-          <w:rFonts w:cs="Arial"/>
-        </w:rPr>
-        <w:t>b. Anforderungen an ein Massenprodukt</w:t>
-      </w:r>
-      <w:bookmarkEnd w:id="3"/>
-    </w:p>
-    <w:p>
-      <w:pPr>
-        <w:jc w:val="both"/>
-        <w:rPr>
-          <w:rFonts w:ascii="Arial" w:hAnsi="Arial"/>
-        </w:rPr>
-      </w:pPr>
-      <w:r>
-        <w:rPr>
-          <w:rFonts w:ascii="Arial" w:hAnsi="Arial"/>
-        </w:rPr>
-        <w:t xml:space="preserve">Problematisch könnte jedoch vorliegend die Zielgruppe der </w:t>
-      </w:r>
-      <w:proofErr w:type="spellStart"/>
-      <w:r>
-        <w:rPr>
-          <w:rFonts w:ascii="Arial" w:hAnsi="Arial"/>
-        </w:rPr>
-        <w:t>Lernapp</w:t>
-      </w:r>
-      <w:proofErr w:type="spellEnd"/>
-      <w:r>
-        <w:rPr>
-          <w:rFonts w:ascii="Arial" w:hAnsi="Arial"/>
-        </w:rPr>
-        <w:t xml:space="preserve"> werden. Diese ist zahlenmäßig nicht begrenzt, womit im Rahmen des Projekts überdies die Anforderungen an ein massetaugliches Produkt zu berücksichtigen sind. Insbesondere soll hierbei abermals die Benutzerfreundlichkeit, sowie die Einfachheit der Nutzung besonders bei der Entwicklung der Softwarelösung berücksichtigt werden. Weiterführend ist eine einfache sprachliche Formulierung von Nöten, sodass eine möglichst große Gruppe von Lernenden die Nutzung der Applikation ermöglicht wird. </w:t>
-      </w:r>
-    </w:p>
-    <w:p>
-      <w:pPr>
-        <w:pStyle w:val="berschrift2"/>
-        <w:rPr>
-          <w:rFonts w:cs="Arial"/>
-        </w:rPr>
-      </w:pPr>
-      <w:bookmarkStart w:id="4" w:name="_Toc472020804"/>
-      <w:r>
-        <w:rPr>
-          <w:rFonts w:cs="Arial"/>
-        </w:rPr>
-        <w:t>2. Visionen und Ziele</w:t>
-      </w:r>
-      <w:bookmarkEnd w:id="4"/>
-    </w:p>
-    <w:p>
-      <w:pPr>
-        <w:pStyle w:val="berschrift3"/>
-        <w:rPr>
-          <w:rFonts w:cs="Arial"/>
-        </w:rPr>
-      </w:pPr>
-      <w:bookmarkStart w:id="5" w:name="_Toc472020805"/>
-      <w:r>
-        <w:rPr>
-          <w:rFonts w:cs="Arial"/>
-        </w:rPr>
-        <w:t>a. Vision</w:t>
-      </w:r>
-      <w:bookmarkEnd w:id="5"/>
-      <w:r>
-        <w:rPr>
-          <w:rFonts w:cs="Arial"/>
-        </w:rPr>
-        <w:t xml:space="preserve"> </w:t>
-      </w:r>
-    </w:p>
-    <w:p>
-      <w:pPr>
-        <w:jc w:val="both"/>
-        <w:rPr>
-          <w:rFonts w:ascii="Arial" w:hAnsi="Arial"/>
-          <w:i/>
-        </w:rPr>
-      </w:pPr>
-      <w:r>
-        <w:rPr>
-          <w:rFonts w:ascii="Arial" w:hAnsi="Arial"/>
-          <w:i/>
-        </w:rPr>
-        <w:t>bearbeitet von Fernando Pfennig</w:t>
-      </w:r>
-    </w:p>
-    <w:p>
-      <w:pPr>
-        <w:jc w:val="both"/>
-        <w:rPr>
-          <w:rFonts w:ascii="Arial" w:hAnsi="Arial"/>
-        </w:rPr>
-      </w:pPr>
-      <w:r>
-        <w:rPr>
-          <w:rFonts w:ascii="Arial" w:hAnsi="Arial"/>
-        </w:rPr>
-        <w:t xml:space="preserve">Ziel der </w:t>
-      </w:r>
-      <w:proofErr w:type="spellStart"/>
-      <w:r>
-        <w:rPr>
-          <w:rFonts w:ascii="Arial" w:hAnsi="Arial"/>
-        </w:rPr>
-        <w:t>MyLearnigApp</w:t>
-      </w:r>
-      <w:proofErr w:type="spellEnd"/>
-      <w:r>
-        <w:rPr>
-          <w:rFonts w:ascii="Arial" w:hAnsi="Arial"/>
-        </w:rPr>
-        <w:t xml:space="preserve"> ist es, den Schülern eine App bereitzustellen, mit der sie spielend lernen können und ihnen eine positive Einstellung gegenüber des Lernvorgangs vermittelt. Des Weiteren sollen die Lehrer bzw. Eltern in der Lage sein, Fragen der Schüler zu verwalten und so kontrollieren, ob der Schüler erfolgreich mit der App lernt. </w:t>
+        <w:t xml:space="preserve">Ziel der MyLearnigApp ist es, den Schülern eine App bereitzustellen, mit der sie spielend lernen können und ihnen eine positive Einstellung gegenüber des Lernvorgangs vermittelt. Des Weiteren sollen die Lehrer bzw. Eltern in der Lage sein, Fragen der Schüler zu verwalten und so kontrollieren, ob der Schüler erfolgreich mit der App lernt. </w:t>
       </w:r>
     </w:p>
     <w:p>
@@ -5371,17 +5323,8 @@
           <w:rFonts w:ascii="Arial" w:hAnsi="Arial"/>
           <w:i/>
         </w:rPr>
-        <w:t xml:space="preserve">bearbeitet von Daniel </w:t>
-      </w:r>
-      <w:proofErr w:type="spellStart"/>
-      <w:r>
-        <w:rPr>
-          <w:rFonts w:ascii="Arial" w:hAnsi="Arial"/>
-          <w:i/>
-        </w:rPr>
-        <w:t>Dobras</w:t>
-      </w:r>
-      <w:proofErr w:type="spellEnd"/>
+        <w:t>bearbeitet von Daniel Dobras</w:t>
+      </w:r>
     </w:p>
     <w:p>
       <w:pPr>
@@ -5406,19 +5349,11 @@
         </w:rPr>
       </w:pPr>
       <w:bookmarkStart w:id="7" w:name="_Toc472020807"/>
-      <w:proofErr w:type="spellStart"/>
       <w:r>
         <w:rPr>
           <w:rFonts w:ascii="Arial" w:hAnsi="Arial" w:cs="Arial"/>
         </w:rPr>
-        <w:t>aa</w:t>
-      </w:r>
-      <w:proofErr w:type="spellEnd"/>
-      <w:r>
-        <w:rPr>
-          <w:rFonts w:ascii="Arial" w:hAnsi="Arial" w:cs="Arial"/>
-        </w:rPr>
-        <w:t>. Meilenstein I</w:t>
+        <w:t>aa. Meilenstein I</w:t>
       </w:r>
       <w:bookmarkEnd w:id="7"/>
     </w:p>
@@ -5634,19 +5569,11 @@
         </w:rPr>
       </w:pPr>
       <w:bookmarkStart w:id="11" w:name="_Toc472020811"/>
-      <w:proofErr w:type="spellStart"/>
       <w:r>
         <w:rPr>
           <w:rFonts w:ascii="Arial" w:hAnsi="Arial" w:cs="Arial"/>
         </w:rPr>
-        <w:t>bb</w:t>
-      </w:r>
-      <w:proofErr w:type="spellEnd"/>
-      <w:r>
-        <w:rPr>
-          <w:rFonts w:ascii="Arial" w:hAnsi="Arial" w:cs="Arial"/>
-        </w:rPr>
-        <w:t>. Meilenstein II</w:t>
+        <w:t>bb. Meilenstein II</w:t>
       </w:r>
       <w:bookmarkEnd w:id="11"/>
     </w:p>
@@ -6018,23 +5945,7 @@
           <w:rFonts w:ascii="Arial" w:hAnsi="Arial"/>
           <w:i/>
         </w:rPr>
-        <w:t xml:space="preserve">bearbeitet von Daniel </w:t>
-      </w:r>
-      <w:proofErr w:type="spellStart"/>
-      <w:r>
-        <w:rPr>
-          <w:rFonts w:ascii="Arial" w:hAnsi="Arial"/>
-          <w:i/>
-        </w:rPr>
-        <w:t>Dobras</w:t>
-      </w:r>
-      <w:proofErr w:type="spellEnd"/>
-      <w:r>
-        <w:rPr>
-          <w:rFonts w:ascii="Arial" w:hAnsi="Arial"/>
-          <w:i/>
-        </w:rPr>
-        <w:t xml:space="preserve"> </w:t>
+        <w:t xml:space="preserve">bearbeitet von Daniel Dobras </w:t>
       </w:r>
     </w:p>
     <w:p>
@@ -6224,17 +6135,8 @@
           <w:rFonts w:ascii="Arial" w:hAnsi="Arial"/>
           <w:i/>
         </w:rPr>
-        <w:t xml:space="preserve">bearbeitet von Daniel </w:t>
-      </w:r>
-      <w:proofErr w:type="spellStart"/>
-      <w:r>
-        <w:rPr>
-          <w:rFonts w:ascii="Arial" w:hAnsi="Arial"/>
-          <w:i/>
-        </w:rPr>
-        <w:t>Dobras</w:t>
-      </w:r>
-      <w:proofErr w:type="spellEnd"/>
+        <w:t>bearbeitet von Daniel Dobras</w:t>
+      </w:r>
     </w:p>
     <w:p>
       <w:pPr>
@@ -6866,23 +6768,7 @@
           <w:rFonts w:ascii="Arial" w:hAnsi="Arial"/>
           <w:i/>
         </w:rPr>
-        <w:t xml:space="preserve">bearbeitet von Daniel </w:t>
-      </w:r>
-      <w:proofErr w:type="spellStart"/>
-      <w:r>
-        <w:rPr>
-          <w:rFonts w:ascii="Arial" w:hAnsi="Arial"/>
-          <w:i/>
-        </w:rPr>
-        <w:t>Dobras</w:t>
-      </w:r>
-      <w:proofErr w:type="spellEnd"/>
-      <w:r>
-        <w:rPr>
-          <w:rFonts w:ascii="Arial" w:hAnsi="Arial"/>
-          <w:i/>
-        </w:rPr>
-        <w:t xml:space="preserve"> </w:t>
+        <w:t xml:space="preserve">bearbeitet von Daniel Dobras </w:t>
       </w:r>
     </w:p>
     <w:p>
@@ -7507,17 +7393,8 @@
           <w:rFonts w:ascii="Arial" w:hAnsi="Arial"/>
           <w:i/>
         </w:rPr>
-        <w:t xml:space="preserve">bearbeitet von Daniel </w:t>
-      </w:r>
-      <w:proofErr w:type="spellStart"/>
-      <w:r>
-        <w:rPr>
-          <w:rFonts w:ascii="Arial" w:hAnsi="Arial"/>
-          <w:i/>
-        </w:rPr>
-        <w:t>Dobras</w:t>
-      </w:r>
-      <w:proofErr w:type="spellEnd"/>
+        <w:t>bearbeitet von Daniel Dobras</w:t>
+      </w:r>
     </w:p>
     <w:tbl>
       <w:tblPr>
@@ -8366,21 +8243,7 @@
         <w:rPr>
           <w:rFonts w:ascii="Arial" w:hAnsi="Arial"/>
         </w:rPr>
-        <w:t xml:space="preserve">Außerdem sollen bei der Verwendung der App keine schwerwiegenden Bugs auftreten, wie z.B. das Löschen der </w:t>
-      </w:r>
-      <w:proofErr w:type="spellStart"/>
-      <w:r>
-        <w:rPr>
-          <w:rFonts w:ascii="Arial" w:hAnsi="Arial"/>
-        </w:rPr>
-        <w:t>Highscores</w:t>
-      </w:r>
-      <w:proofErr w:type="spellEnd"/>
-      <w:r>
-        <w:rPr>
-          <w:rFonts w:ascii="Arial" w:hAnsi="Arial"/>
-        </w:rPr>
-        <w:t>, obwohl eine Frage gelöscht werden sollte. Dazu gehört auch ein gut ausgebildeter Support, der leicht erreichbar ist und so die Bugs schnell beheben kann. Dieser Punkt ist sehr wichtig um frustfreies Lernen zu ermöglichen und dem Lerner viel Spaß am Spiel zu vermitteln. Außerdem soll jeder Lerner dieselben Funktionen haben und jeder Lehrer ebenfalls.</w:t>
+        <w:t>Außerdem sollen bei der Verwendung der App keine schwerwiegenden Bugs auftreten, wie z.B. das Löschen der Highscores, obwohl eine Frage gelöscht werden sollte. Dazu gehört auch ein gut ausgebildeter Support, der leicht erreichbar ist und so die Bugs schnell beheben kann. Dieser Punkt ist sehr wichtig um frustfreies Lernen zu ermöglichen und dem Lerner viel Spaß am Spiel zu vermitteln. Außerdem soll jeder Lerner dieselben Funktionen haben und jeder Lehrer ebenfalls.</w:t>
       </w:r>
     </w:p>
     <w:p>
@@ -8669,7 +8532,7 @@
         <w:rPr>
           <w:rFonts w:ascii="Arial" w:hAnsi="Arial"/>
           <w:noProof/>
-          <w:lang w:eastAsia="de-DE" w:bidi="ar-SA"/>
+          <w:lang w:val="en-US" w:eastAsia="en-US" w:bidi="ar-SA"/>
         </w:rPr>
         <w:drawing>
           <wp:inline distT="0" distB="0" distL="0" distR="0" wp14:anchorId="23D762F4" wp14:editId="18FBE0BE">
@@ -8762,7 +8625,7 @@
         <w:rPr>
           <w:rFonts w:ascii="Arial" w:hAnsi="Arial"/>
           <w:noProof/>
-          <w:lang w:eastAsia="de-DE" w:bidi="ar-SA"/>
+          <w:lang w:val="en-US" w:eastAsia="en-US" w:bidi="ar-SA"/>
         </w:rPr>
         <w:drawing>
           <wp:inline distT="0" distB="0" distL="0" distR="0" wp14:anchorId="11E9920C" wp14:editId="4894929A">
@@ -8871,65 +8734,39 @@
           <w:rFonts w:ascii="Arial" w:hAnsi="Arial"/>
           <w:i/>
         </w:rPr>
-        <w:t xml:space="preserve">bearbeitet von Daniel </w:t>
-      </w:r>
-      <w:proofErr w:type="spellStart"/>
-      <w:r>
+        <w:t>bearbeitet von Daniel Dobras</w:t>
+      </w:r>
+    </w:p>
+    <w:p>
+      <w:pPr>
+        <w:pStyle w:val="berschrift3"/>
+        <w:rPr>
+          <w:rFonts w:cs="Arial"/>
+        </w:rPr>
+      </w:pPr>
+      <w:bookmarkStart w:id="29" w:name="_Toc472020829"/>
+      <w:r>
+        <w:rPr>
+          <w:rFonts w:cs="Arial"/>
+        </w:rPr>
+        <w:t>aa. Geschäftsprozesslandkarte</w:t>
+      </w:r>
+      <w:bookmarkEnd w:id="29"/>
+    </w:p>
+    <w:p>
+      <w:pPr>
         <w:rPr>
           <w:rFonts w:ascii="Arial" w:hAnsi="Arial"/>
           <w:i/>
         </w:rPr>
-        <w:t>Dobras</w:t>
-      </w:r>
-      <w:proofErr w:type="spellEnd"/>
-    </w:p>
-    <w:p>
-      <w:pPr>
-        <w:pStyle w:val="berschrift3"/>
-        <w:rPr>
-          <w:rFonts w:cs="Arial"/>
-        </w:rPr>
-      </w:pPr>
-      <w:bookmarkStart w:id="29" w:name="_Toc472020829"/>
-      <w:proofErr w:type="spellStart"/>
-      <w:r>
-        <w:rPr>
-          <w:rFonts w:cs="Arial"/>
-        </w:rPr>
-        <w:t>aa</w:t>
-      </w:r>
-      <w:proofErr w:type="spellEnd"/>
-      <w:r>
-        <w:rPr>
-          <w:rFonts w:cs="Arial"/>
-        </w:rPr>
-        <w:t>. Geschäftsprozesslandkarte</w:t>
-      </w:r>
-      <w:bookmarkEnd w:id="29"/>
-    </w:p>
-    <w:p>
-      <w:pPr>
+      </w:pPr>
+      <w:r>
         <w:rPr>
           <w:rFonts w:ascii="Arial" w:hAnsi="Arial"/>
           <w:i/>
         </w:rPr>
-      </w:pPr>
-      <w:r>
-        <w:rPr>
-          <w:rFonts w:ascii="Arial" w:hAnsi="Arial"/>
-          <w:i/>
-        </w:rPr>
-        <w:t xml:space="preserve">bearbeitet von Daniel </w:t>
-      </w:r>
-      <w:proofErr w:type="spellStart"/>
-      <w:r>
-        <w:rPr>
-          <w:rFonts w:ascii="Arial" w:hAnsi="Arial"/>
-          <w:i/>
-        </w:rPr>
-        <w:t>Dobras</w:t>
-      </w:r>
-      <w:proofErr w:type="spellEnd"/>
+        <w:t>bearbeitet von Daniel Dobras</w:t>
+      </w:r>
     </w:p>
     <w:p>
       <w:pPr>
@@ -8941,7 +8778,7 @@
         <w:rPr>
           <w:rFonts w:ascii="Arial" w:hAnsi="Arial"/>
           <w:noProof/>
-          <w:lang w:eastAsia="de-DE" w:bidi="ar-SA"/>
+          <w:lang w:val="en-US" w:eastAsia="en-US" w:bidi="ar-SA"/>
         </w:rPr>
         <w:drawing>
           <wp:inline distT="0" distB="0" distL="0" distR="0" wp14:anchorId="06C8F949" wp14:editId="6710291A">
@@ -9001,19 +8838,11 @@
         </w:rPr>
       </w:pPr>
       <w:bookmarkStart w:id="30" w:name="_Toc472020830"/>
-      <w:proofErr w:type="spellStart"/>
       <w:r>
         <w:rPr>
           <w:rFonts w:cs="Arial"/>
         </w:rPr>
-        <w:t>bb</w:t>
-      </w:r>
-      <w:proofErr w:type="spellEnd"/>
-      <w:r>
-        <w:rPr>
-          <w:rFonts w:cs="Arial"/>
-        </w:rPr>
-        <w:t>. Textuelle Beschreibung</w:t>
+        <w:t>bb. Textuelle Beschreibung</w:t>
       </w:r>
       <w:bookmarkEnd w:id="30"/>
     </w:p>
@@ -9296,7 +9125,16 @@
           <w:rFonts w:ascii="Arial" w:hAnsi="Arial"/>
           <w:i/>
         </w:rPr>
-        <w:t>bearbeitet von Fernando Pfennig</w:t>
+        <w:t>bearbeitet</w:t>
+      </w:r>
+      <w:bookmarkStart w:id="32" w:name="_GoBack"/>
+      <w:bookmarkEnd w:id="32"/>
+      <w:r>
+        <w:rPr>
+          <w:rFonts w:ascii="Arial" w:hAnsi="Arial"/>
+          <w:i/>
+        </w:rPr>
+        <w:t xml:space="preserve"> von Fernando Pfennig</w:t>
       </w:r>
     </w:p>
     <w:p>
@@ -9306,22 +9144,14 @@
           <w:rFonts w:cs="Arial"/>
         </w:rPr>
       </w:pPr>
-      <w:bookmarkStart w:id="32" w:name="_Toc472020832"/>
-      <w:proofErr w:type="spellStart"/>
+      <w:bookmarkStart w:id="33" w:name="_Toc472020832"/>
       <w:r>
         <w:rPr>
           <w:rFonts w:cs="Arial"/>
         </w:rPr>
-        <w:t>aa</w:t>
-      </w:r>
-      <w:proofErr w:type="spellEnd"/>
-      <w:r>
-        <w:rPr>
-          <w:rFonts w:cs="Arial"/>
-        </w:rPr>
-        <w:t>. Anwendungsfalldiagramm</w:t>
-      </w:r>
-      <w:bookmarkEnd w:id="32"/>
+        <w:t>aa. Anwendungsfalldiagramm</w:t>
+      </w:r>
+      <w:bookmarkEnd w:id="33"/>
     </w:p>
     <w:p>
       <w:pPr>
@@ -9350,10 +9180,10 @@
             <v:path o:extrusionok="f" gradientshapeok="t" o:connecttype="rect"/>
             <o:lock v:ext="edit" aspectratio="t"/>
           </v:shapetype>
-          <v:shape id="_x0000_i1029" type="#_x0000_t75" style="width:482.25pt;height:409.5pt" o:ole="">
+          <v:shape id="_x0000_i1028" type="#_x0000_t75" style="width:481.9pt;height:409.45pt" o:ole="">
             <v:imagedata r:id="rId19" o:title=""/>
           </v:shape>
-          <o:OLEObject Type="Embed" ProgID="Visio.Drawing.15" ShapeID="_x0000_i1029" DrawAspect="Content" ObjectID="_1545762932" r:id="rId20"/>
+          <o:OLEObject Type="Embed" ProgID="Visio.Drawing.15" ShapeID="_x0000_i1028" DrawAspect="Content" ObjectID="_1545838370" r:id="rId20"/>
         </w:object>
       </w:r>
     </w:p>
@@ -9397,7 +9227,19 @@
         <w:rPr>
           <w:rFonts w:ascii="Arial" w:hAnsi="Arial" w:cs="Arial"/>
         </w:rPr>
-        <w:t xml:space="preserve"> UC08, UC09 beinhalten ebenfalls das Hinzufügen, Ändern, Löschen, welche wegen der Übersichtlichkeit ausgelassen wurden.</w:t>
+        <w:t xml:space="preserve"> UC08, UC09 beinhalten ebenfalls das Hinzufügen, Ändern, Löschen, welche wegen der </w:t>
+      </w:r>
+      <w:r>
+        <w:rPr>
+          <w:rFonts w:ascii="Arial" w:hAnsi="Arial" w:cs="Arial"/>
+        </w:rPr>
+        <w:t>Übersichtlichkeit ausgelassen we</w:t>
+      </w:r>
+      <w:r>
+        <w:rPr>
+          <w:rFonts w:ascii="Arial" w:hAnsi="Arial" w:cs="Arial"/>
+        </w:rPr>
+        <w:t>rden.</w:t>
       </w:r>
     </w:p>
     <w:p>
@@ -9416,63 +9258,55 @@
           <w:rFonts w:cs="Arial"/>
         </w:rPr>
       </w:pPr>
-      <w:bookmarkStart w:id="33" w:name="_Toc472020833"/>
+      <w:bookmarkStart w:id="34" w:name="_Toc472020833"/>
+      <w:r>
+        <w:rPr>
+          <w:rFonts w:cs="Arial"/>
+        </w:rPr>
+        <w:lastRenderedPageBreak/>
+        <w:t>bb. Tabellarische Beschreibung der Anwendungsfälle</w:t>
+      </w:r>
+      <w:bookmarkEnd w:id="34"/>
+    </w:p>
+    <w:p>
+      <w:pPr>
+        <w:jc w:val="both"/>
+        <w:rPr>
+          <w:rFonts w:ascii="Arial" w:hAnsi="Arial"/>
+        </w:rPr>
+      </w:pPr>
+      <w:r>
+        <w:rPr>
+          <w:rFonts w:ascii="Arial" w:hAnsi="Arial"/>
+        </w:rPr>
+        <w:t xml:space="preserve">Zur Erleichterung des Verständnisses sind hier ausgewählte </w:t>
+      </w:r>
       <w:proofErr w:type="spellStart"/>
       <w:r>
         <w:rPr>
-          <w:rFonts w:cs="Arial"/>
-        </w:rPr>
-        <w:lastRenderedPageBreak/>
-        <w:t>bb</w:t>
+          <w:rFonts w:ascii="Arial" w:hAnsi="Arial"/>
+        </w:rPr>
+        <w:t>use</w:t>
       </w:r>
       <w:proofErr w:type="spellEnd"/>
       <w:r>
         <w:rPr>
-          <w:rFonts w:cs="Arial"/>
-        </w:rPr>
-        <w:t>. Tabellarische Beschreibung der Anwendungsfälle</w:t>
-      </w:r>
-      <w:bookmarkEnd w:id="33"/>
-    </w:p>
-    <w:p>
-      <w:pPr>
-        <w:jc w:val="both"/>
-        <w:rPr>
-          <w:rFonts w:ascii="Arial" w:hAnsi="Arial"/>
-        </w:rPr>
-      </w:pPr>
-      <w:r>
-        <w:rPr>
-          <w:rFonts w:ascii="Arial" w:hAnsi="Arial"/>
-        </w:rPr>
-        <w:t xml:space="preserve">Zur Erleichterung des Verständnisses sind hier ausgewählte </w:t>
+          <w:rFonts w:ascii="Arial" w:hAnsi="Arial"/>
+        </w:rPr>
+        <w:t xml:space="preserve"> </w:t>
       </w:r>
       <w:proofErr w:type="spellStart"/>
       <w:r>
         <w:rPr>
           <w:rFonts w:ascii="Arial" w:hAnsi="Arial"/>
         </w:rPr>
-        <w:t>use</w:t>
+        <w:t>cases</w:t>
       </w:r>
       <w:proofErr w:type="spellEnd"/>
       <w:r>
         <w:rPr>
           <w:rFonts w:ascii="Arial" w:hAnsi="Arial"/>
         </w:rPr>
-        <w:t xml:space="preserve"> </w:t>
-      </w:r>
-      <w:proofErr w:type="spellStart"/>
-      <w:r>
-        <w:rPr>
-          <w:rFonts w:ascii="Arial" w:hAnsi="Arial"/>
-        </w:rPr>
-        <w:t>cases</w:t>
-      </w:r>
-      <w:proofErr w:type="spellEnd"/>
-      <w:r>
-        <w:rPr>
-          <w:rFonts w:ascii="Arial" w:hAnsi="Arial"/>
-        </w:rPr>
         <w:t xml:space="preserve"> tabellarisch beschrieben. </w:t>
       </w:r>
     </w:p>
@@ -9483,14 +9317,14 @@
           <w:rFonts w:ascii="Arial" w:hAnsi="Arial" w:cs="Arial"/>
         </w:rPr>
       </w:pPr>
-      <w:bookmarkStart w:id="34" w:name="_Toc472020834"/>
+      <w:bookmarkStart w:id="35" w:name="_Toc472020834"/>
       <w:r>
         <w:rPr>
           <w:rFonts w:ascii="Arial" w:hAnsi="Arial" w:cs="Arial"/>
         </w:rPr>
         <w:t>(1) UC01 Schüler registrieren</w:t>
       </w:r>
-      <w:bookmarkEnd w:id="34"/>
+      <w:bookmarkEnd w:id="35"/>
     </w:p>
     <w:p>
       <w:pPr>
@@ -9504,17 +9338,8 @@
           <w:rFonts w:ascii="Arial" w:hAnsi="Arial"/>
           <w:i/>
         </w:rPr>
-        <w:t xml:space="preserve">bearbeitet von Daniel </w:t>
-      </w:r>
-      <w:proofErr w:type="spellStart"/>
-      <w:r>
-        <w:rPr>
-          <w:rFonts w:ascii="Arial" w:hAnsi="Arial"/>
-          <w:i/>
-        </w:rPr>
-        <w:t>Dobras</w:t>
-      </w:r>
-      <w:proofErr w:type="spellEnd"/>
+        <w:t>bearbeitet von Daniel Dobras</w:t>
+      </w:r>
     </w:p>
     <w:tbl>
       <w:tblPr>
@@ -10477,14 +10302,14 @@
           <w:rFonts w:ascii="Arial" w:hAnsi="Arial" w:cs="Arial"/>
         </w:rPr>
       </w:pPr>
-      <w:bookmarkStart w:id="35" w:name="_Toc472020835"/>
+      <w:bookmarkStart w:id="36" w:name="_Toc472020835"/>
       <w:r>
         <w:rPr>
           <w:rFonts w:ascii="Arial" w:hAnsi="Arial" w:cs="Arial"/>
         </w:rPr>
         <w:t>(2) UC02 Lehrer registrieren</w:t>
       </w:r>
-      <w:bookmarkEnd w:id="35"/>
+      <w:bookmarkEnd w:id="36"/>
       <w:r>
         <w:rPr>
           <w:rFonts w:ascii="Arial" w:hAnsi="Arial" w:cs="Arial"/>
@@ -10505,17 +10330,8 @@
           <w:rFonts w:ascii="Arial" w:hAnsi="Arial"/>
           <w:i/>
         </w:rPr>
-        <w:t xml:space="preserve">bearbeitet von Daniel </w:t>
-      </w:r>
-      <w:proofErr w:type="spellStart"/>
-      <w:r>
-        <w:rPr>
-          <w:rFonts w:ascii="Arial" w:hAnsi="Arial"/>
-          <w:i/>
-        </w:rPr>
-        <w:t>Dobras</w:t>
-      </w:r>
-      <w:proofErr w:type="spellEnd"/>
+        <w:t>bearbeitet von Daniel Dobras</w:t>
+      </w:r>
     </w:p>
     <w:tbl>
       <w:tblPr>
@@ -11067,7 +10883,7 @@
           <w:rFonts w:ascii="Arial" w:hAnsi="Arial" w:cs="Arial"/>
         </w:rPr>
       </w:pPr>
-      <w:bookmarkStart w:id="36" w:name="_Toc472020836"/>
+      <w:bookmarkStart w:id="37" w:name="_Toc472020836"/>
       <w:r>
         <w:rPr>
           <w:rFonts w:ascii="Arial" w:hAnsi="Arial" w:cs="Arial"/>
@@ -11081,7 +10897,7 @@
         </w:rPr>
         <w:t xml:space="preserve"> Login</w:t>
       </w:r>
-      <w:bookmarkEnd w:id="36"/>
+      <w:bookmarkEnd w:id="37"/>
     </w:p>
     <w:p>
       <w:pPr>
@@ -11096,17 +10912,8 @@
           <w:rFonts w:ascii="Arial" w:hAnsi="Arial"/>
           <w:i/>
         </w:rPr>
-        <w:t xml:space="preserve">bearbeitet von Daniel </w:t>
-      </w:r>
-      <w:proofErr w:type="spellStart"/>
-      <w:r>
-        <w:rPr>
-          <w:rFonts w:ascii="Arial" w:hAnsi="Arial"/>
-          <w:i/>
-        </w:rPr>
-        <w:t>Dobras</w:t>
-      </w:r>
-      <w:proofErr w:type="spellEnd"/>
+        <w:t>bearbeitet von Daniel Dobras</w:t>
+      </w:r>
     </w:p>
     <w:tbl>
       <w:tblPr>
@@ -11548,15 +11355,7 @@
               <w:rPr>
                 <w:rFonts w:ascii="Arial" w:hAnsi="Arial"/>
               </w:rPr>
-              <w:t>5. Anzeigen der entsprechenden Funktionen gemäß d</w:t>
-            </w:r>
-            <w:bookmarkStart w:id="37" w:name="_GoBack"/>
-            <w:bookmarkEnd w:id="37"/>
-            <w:r>
-              <w:rPr>
-                <w:rFonts w:ascii="Arial" w:hAnsi="Arial"/>
-              </w:rPr>
-              <w:t>es Benutzerstatus</w:t>
+              <w:t>5. Anzeigen der entsprechenden Funktionen gemäß des Benutzerstatus</w:t>
             </w:r>
           </w:p>
         </w:tc>
@@ -12812,20 +12611,303 @@
     <w:tbl>
       <w:tblPr>
         <w:tblStyle w:val="Tabellenraster"/>
-        <w:tblW w:w="0" w:type="auto"/>
+        <w:tblW w:w="9628" w:type="dxa"/>
         <w:tblLook w:val="04A0" w:firstRow="1" w:lastRow="0" w:firstColumn="1" w:lastColumn="0" w:noHBand="0" w:noVBand="1"/>
       </w:tblPr>
       <w:tblGrid>
-        <w:gridCol w:w="2021"/>
-        <w:gridCol w:w="7593"/>
+        <w:gridCol w:w="2151"/>
+        <w:gridCol w:w="7477"/>
+      </w:tblGrid>
+      <w:tr>
+        <w:tc>
+          <w:tcPr>
+            <w:tcW w:w="9628" w:type="dxa"/>
+            <w:gridSpan w:val="2"/>
+            <w:shd w:val="clear" w:color="auto" w:fill="002060"/>
+          </w:tcPr>
+          <w:p>
+            <w:pPr>
+              <w:jc w:val="both"/>
+              <w:rPr>
+                <w:rFonts w:ascii="Arial" w:hAnsi="Arial"/>
+              </w:rPr>
+            </w:pPr>
+            <w:r>
+              <w:rPr>
+                <w:rFonts w:ascii="Arial" w:hAnsi="Arial"/>
+              </w:rPr>
+              <w:t>UC05</w:t>
+            </w:r>
+            <w:r>
+              <w:rPr>
+                <w:rFonts w:ascii="Arial" w:hAnsi="Arial"/>
+              </w:rPr>
+              <w:t xml:space="preserve"> </w:t>
+            </w:r>
+            <w:r>
+              <w:rPr>
+                <w:rFonts w:ascii="Arial" w:hAnsi="Arial"/>
+              </w:rPr>
+              <w:t>Spielauswertungen anzeigen</w:t>
+            </w:r>
+          </w:p>
+        </w:tc>
+      </w:tr>
+      <w:tr>
+        <w:tc>
+          <w:tcPr>
+            <w:tcW w:w="2151" w:type="dxa"/>
+            <w:shd w:val="clear" w:color="auto" w:fill="BDD6EE" w:themeFill="accent1" w:themeFillTint="66"/>
+          </w:tcPr>
+          <w:p>
+            <w:pPr>
+              <w:jc w:val="both"/>
+              <w:rPr>
+                <w:rFonts w:ascii="Arial" w:hAnsi="Arial"/>
+              </w:rPr>
+            </w:pPr>
+            <w:r>
+              <w:rPr>
+                <w:rFonts w:ascii="Arial" w:hAnsi="Arial"/>
+              </w:rPr>
+              <w:t>Kurzbeschreibung</w:t>
+            </w:r>
+          </w:p>
+        </w:tc>
+        <w:tc>
+          <w:tcPr>
+            <w:tcW w:w="7477" w:type="dxa"/>
+            <w:shd w:val="clear" w:color="auto" w:fill="BDD6EE" w:themeFill="accent1" w:themeFillTint="66"/>
+          </w:tcPr>
+          <w:p>
+            <w:pPr>
+              <w:jc w:val="both"/>
+              <w:rPr>
+                <w:rFonts w:ascii="Arial" w:hAnsi="Arial"/>
+              </w:rPr>
+            </w:pPr>
+            <w:r>
+              <w:rPr>
+                <w:rFonts w:ascii="Arial" w:hAnsi="Arial"/>
+              </w:rPr>
+              <w:t xml:space="preserve">Der Lehrer </w:t>
+            </w:r>
+            <w:r>
+              <w:rPr>
+                <w:rFonts w:ascii="Arial" w:hAnsi="Arial"/>
+              </w:rPr>
+              <w:t>unterschiedliche Spielauswertungen sehen</w:t>
+            </w:r>
+          </w:p>
+        </w:tc>
+      </w:tr>
+      <w:tr>
+        <w:tc>
+          <w:tcPr>
+            <w:tcW w:w="2151" w:type="dxa"/>
+            <w:shd w:val="clear" w:color="auto" w:fill="5B9BD5" w:themeFill="accent1"/>
+          </w:tcPr>
+          <w:p>
+            <w:pPr>
+              <w:jc w:val="both"/>
+              <w:rPr>
+                <w:rFonts w:ascii="Arial" w:hAnsi="Arial"/>
+              </w:rPr>
+            </w:pPr>
+            <w:r>
+              <w:rPr>
+                <w:rFonts w:ascii="Arial" w:hAnsi="Arial"/>
+              </w:rPr>
+              <w:t>Hauptkunde</w:t>
+            </w:r>
+          </w:p>
+        </w:tc>
+        <w:tc>
+          <w:tcPr>
+            <w:tcW w:w="7477" w:type="dxa"/>
+            <w:shd w:val="clear" w:color="auto" w:fill="5B9BD5" w:themeFill="accent1"/>
+          </w:tcPr>
+          <w:p>
+            <w:pPr>
+              <w:jc w:val="both"/>
+              <w:rPr>
+                <w:rFonts w:ascii="Arial" w:hAnsi="Arial"/>
+              </w:rPr>
+            </w:pPr>
+            <w:r>
+              <w:rPr>
+                <w:rFonts w:ascii="Arial" w:hAnsi="Arial"/>
+              </w:rPr>
+              <w:t>Lehrer</w:t>
+            </w:r>
+          </w:p>
+        </w:tc>
+      </w:tr>
+      <w:tr>
+        <w:tc>
+          <w:tcPr>
+            <w:tcW w:w="2151" w:type="dxa"/>
+            <w:shd w:val="clear" w:color="auto" w:fill="BDD6EE" w:themeFill="accent1" w:themeFillTint="66"/>
+          </w:tcPr>
+          <w:p>
+            <w:pPr>
+              <w:jc w:val="both"/>
+              <w:rPr>
+                <w:rFonts w:ascii="Arial" w:hAnsi="Arial"/>
+              </w:rPr>
+            </w:pPr>
+            <w:r>
+              <w:rPr>
+                <w:rFonts w:ascii="Arial" w:hAnsi="Arial"/>
+              </w:rPr>
+              <w:t>Auslöser</w:t>
+            </w:r>
+          </w:p>
+        </w:tc>
+        <w:tc>
+          <w:tcPr>
+            <w:tcW w:w="7477" w:type="dxa"/>
+            <w:shd w:val="clear" w:color="auto" w:fill="BDD6EE" w:themeFill="accent1" w:themeFillTint="66"/>
+          </w:tcPr>
+          <w:p>
+            <w:pPr>
+              <w:jc w:val="both"/>
+              <w:rPr>
+                <w:rFonts w:ascii="Arial" w:hAnsi="Arial"/>
+              </w:rPr>
+            </w:pPr>
+            <w:r>
+              <w:rPr>
+                <w:rFonts w:ascii="Arial" w:hAnsi="Arial"/>
+              </w:rPr>
+              <w:t>Klicken auf die Schaltfläche „</w:t>
+            </w:r>
+            <w:r>
+              <w:rPr>
+                <w:rFonts w:ascii="Arial" w:hAnsi="Arial"/>
+              </w:rPr>
+              <w:t>Spielauswertungen anzeigen!</w:t>
+            </w:r>
+            <w:r>
+              <w:rPr>
+                <w:rFonts w:ascii="Arial" w:hAnsi="Arial"/>
+              </w:rPr>
+              <w:t>“</w:t>
+            </w:r>
+          </w:p>
+        </w:tc>
+      </w:tr>
+      <w:tr>
+        <w:tc>
+          <w:tcPr>
+            <w:tcW w:w="2151" w:type="dxa"/>
+            <w:shd w:val="clear" w:color="auto" w:fill="5B9BD5" w:themeFill="accent1"/>
+          </w:tcPr>
+          <w:p>
+            <w:pPr>
+              <w:jc w:val="both"/>
+              <w:rPr>
+                <w:rFonts w:ascii="Arial" w:hAnsi="Arial"/>
+              </w:rPr>
+            </w:pPr>
+            <w:r>
+              <w:rPr>
+                <w:rFonts w:ascii="Arial" w:hAnsi="Arial"/>
+              </w:rPr>
+              <w:t>Vorbedingung</w:t>
+            </w:r>
+          </w:p>
+        </w:tc>
+        <w:tc>
+          <w:tcPr>
+            <w:tcW w:w="7477" w:type="dxa"/>
+            <w:shd w:val="clear" w:color="auto" w:fill="5B9BD5" w:themeFill="accent1"/>
+          </w:tcPr>
+          <w:p>
+            <w:pPr>
+              <w:jc w:val="both"/>
+              <w:rPr>
+                <w:rFonts w:ascii="Arial" w:hAnsi="Arial"/>
+              </w:rPr>
+            </w:pPr>
+            <w:r>
+              <w:rPr>
+                <w:rFonts w:ascii="Arial" w:hAnsi="Arial"/>
+              </w:rPr>
+              <w:t>Lehrer ist eingeloggt</w:t>
+            </w:r>
+          </w:p>
+        </w:tc>
+      </w:tr>
+      <w:tr>
+        <w:tc>
+          <w:tcPr>
+            <w:tcW w:w="2151" w:type="dxa"/>
+            <w:shd w:val="clear" w:color="auto" w:fill="BDD6EE" w:themeFill="accent1" w:themeFillTint="66"/>
+          </w:tcPr>
+          <w:p>
+            <w:pPr>
+              <w:jc w:val="both"/>
+              <w:rPr>
+                <w:rFonts w:ascii="Arial" w:hAnsi="Arial"/>
+              </w:rPr>
+            </w:pPr>
+            <w:r>
+              <w:rPr>
+                <w:rFonts w:ascii="Arial" w:hAnsi="Arial"/>
+              </w:rPr>
+              <w:t>Ergebnis(Normal)</w:t>
+            </w:r>
+          </w:p>
+        </w:tc>
+        <w:tc>
+          <w:tcPr>
+            <w:tcW w:w="7477" w:type="dxa"/>
+            <w:shd w:val="clear" w:color="auto" w:fill="BDD6EE" w:themeFill="accent1" w:themeFillTint="66"/>
+          </w:tcPr>
+          <w:p>
+            <w:pPr>
+              <w:jc w:val="both"/>
+              <w:rPr>
+                <w:rFonts w:ascii="Arial" w:hAnsi="Arial"/>
+              </w:rPr>
+            </w:pPr>
+            <w:r>
+              <w:rPr>
+                <w:rFonts w:ascii="Arial" w:hAnsi="Arial"/>
+              </w:rPr>
+              <w:t>Je nach Wunsch werden dem Lehrer alle Spielergebnisse oder Spielergebnisse eines Lerners angezeigt</w:t>
+            </w:r>
+          </w:p>
+        </w:tc>
+      </w:tr>
+    </w:tbl>
+    <w:p>
+      <w:pPr>
+        <w:jc w:val="both"/>
+        <w:rPr>
+          <w:rFonts w:ascii="Arial" w:hAnsi="Arial"/>
+        </w:rPr>
+      </w:pPr>
+    </w:p>
+    <w:tbl>
+      <w:tblPr>
+        <w:tblStyle w:val="Tabellenraster"/>
+        <w:tblpPr w:leftFromText="180" w:rightFromText="180" w:vertAnchor="text" w:horzAnchor="margin" w:tblpY="35"/>
+        <w:tblW w:w="9631" w:type="dxa"/>
+        <w:tblLook w:val="04A0" w:firstRow="1" w:lastRow="0" w:firstColumn="1" w:lastColumn="0" w:noHBand="0" w:noVBand="1"/>
+      </w:tblPr>
+      <w:tblGrid>
+        <w:gridCol w:w="2071"/>
+        <w:gridCol w:w="7560"/>
       </w:tblGrid>
       <w:tr>
         <w:trPr>
-          <w:trHeight w:val="156"/>
+          <w:trHeight w:val="122"/>
         </w:trPr>
         <w:tc>
           <w:tcPr>
-            <w:tcW w:w="9614" w:type="dxa"/>
+            <w:tcW w:w="9631" w:type="dxa"/>
             <w:gridSpan w:val="2"/>
             <w:shd w:val="clear" w:color="auto" w:fill="002060"/>
           </w:tcPr>
@@ -12840,18 +12922,24 @@
               <w:rPr>
                 <w:rFonts w:ascii="Arial" w:hAnsi="Arial"/>
               </w:rPr>
-              <w:t xml:space="preserve">Normalablauf </w:t>
+              <w:t>Alternativablauf 1 – Anzeigen aller Spielergebnisse anzeigen</w:t>
+            </w:r>
+            <w:r>
+              <w:rPr>
+                <w:rFonts w:ascii="Arial" w:hAnsi="Arial"/>
+              </w:rPr>
+              <w:t xml:space="preserve"> </w:t>
             </w:r>
           </w:p>
         </w:tc>
       </w:tr>
       <w:tr>
         <w:trPr>
-          <w:trHeight w:val="156"/>
+          <w:trHeight w:val="122"/>
         </w:trPr>
         <w:tc>
           <w:tcPr>
-            <w:tcW w:w="2021" w:type="dxa"/>
+            <w:tcW w:w="2071" w:type="dxa"/>
             <w:shd w:val="clear" w:color="auto" w:fill="BDD6EE" w:themeFill="accent1" w:themeFillTint="66"/>
           </w:tcPr>
           <w:p>
@@ -12871,7 +12959,7 @@
         </w:tc>
         <w:tc>
           <w:tcPr>
-            <w:tcW w:w="7593" w:type="dxa"/>
+            <w:tcW w:w="7560" w:type="dxa"/>
             <w:shd w:val="clear" w:color="auto" w:fill="BDD6EE" w:themeFill="accent1" w:themeFillTint="66"/>
           </w:tcPr>
           <w:p>
@@ -12885,18 +12973,18 @@
               <w:rPr>
                 <w:rFonts w:ascii="Arial" w:hAnsi="Arial"/>
               </w:rPr>
-              <w:t>1. Die vorhandenen Spielauswertungen werden angezeigt</w:t>
+              <w:t>Die vorhandenen Spielergebnisse aller Spieler werden angezeigt</w:t>
             </w:r>
           </w:p>
         </w:tc>
       </w:tr>
       <w:tr>
         <w:trPr>
-          <w:trHeight w:val="477"/>
+          <w:trHeight w:val="374"/>
         </w:trPr>
         <w:tc>
           <w:tcPr>
-            <w:tcW w:w="2021" w:type="dxa"/>
+            <w:tcW w:w="2071" w:type="dxa"/>
             <w:shd w:val="clear" w:color="auto" w:fill="5B9BD5" w:themeFill="accent1"/>
           </w:tcPr>
           <w:p>
@@ -12916,7 +13004,7 @@
         </w:tc>
         <w:tc>
           <w:tcPr>
-            <w:tcW w:w="7593" w:type="dxa"/>
+            <w:tcW w:w="7560" w:type="dxa"/>
             <w:shd w:val="clear" w:color="auto" w:fill="5B9BD5" w:themeFill="accent1"/>
           </w:tcPr>
           <w:p>
@@ -12930,35 +13018,22 @@
               <w:rPr>
                 <w:rFonts w:ascii="Arial" w:hAnsi="Arial"/>
               </w:rPr>
-              <w:t>1. Lehrer klickt auf „Spielauswertungen anzeigen!“</w:t>
-            </w:r>
-          </w:p>
-          <w:p>
-            <w:pPr>
-              <w:jc w:val="both"/>
-              <w:rPr>
-                <w:rFonts w:ascii="Arial" w:hAnsi="Arial"/>
-              </w:rPr>
-            </w:pPr>
-            <w:r>
-              <w:rPr>
-                <w:rFonts w:ascii="Arial" w:hAnsi="Arial"/>
-              </w:rPr>
-              <w:t>2. Es werden alle verfügbaren Spielergebnisse angezeigt</w:t>
-            </w:r>
-          </w:p>
-          <w:p>
-            <w:pPr>
-              <w:jc w:val="both"/>
-              <w:rPr>
-                <w:rFonts w:ascii="Arial" w:hAnsi="Arial"/>
-              </w:rPr>
-            </w:pPr>
-            <w:r>
-              <w:rPr>
-                <w:rFonts w:ascii="Arial" w:hAnsi="Arial"/>
-              </w:rPr>
-              <w:t>3. Lehrer klickt auf „Ergebnisse auswerten!“</w:t>
+              <w:t>1. Lehrer klickt auf „Alle Spielergebnisse anzeigen!“</w:t>
+            </w:r>
+          </w:p>
+          <w:p>
+            <w:pPr>
+              <w:jc w:val="both"/>
+              <w:rPr>
+                <w:rFonts w:ascii="Arial" w:hAnsi="Arial"/>
+              </w:rPr>
+            </w:pPr>
+            <w:r>
+              <w:rPr>
+                <w:rFonts w:ascii="Arial" w:hAnsi="Arial"/>
+              </w:rPr>
+              <w:lastRenderedPageBreak/>
+              <w:t xml:space="preserve">2. Der Server schickt alle verfügbaren Spielergebnisse der Lerner zurück </w:t>
             </w:r>
           </w:p>
         </w:tc>
@@ -12975,20 +13050,21 @@
     <w:tbl>
       <w:tblPr>
         <w:tblStyle w:val="Tabellenraster"/>
-        <w:tblW w:w="0" w:type="auto"/>
+        <w:tblpPr w:leftFromText="180" w:rightFromText="180" w:vertAnchor="text" w:horzAnchor="margin" w:tblpY="57"/>
+        <w:tblW w:w="9631" w:type="dxa"/>
         <w:tblLook w:val="04A0" w:firstRow="1" w:lastRow="0" w:firstColumn="1" w:lastColumn="0" w:noHBand="0" w:noVBand="1"/>
       </w:tblPr>
       <w:tblGrid>
-        <w:gridCol w:w="2021"/>
-        <w:gridCol w:w="7593"/>
+        <w:gridCol w:w="2071"/>
+        <w:gridCol w:w="7560"/>
       </w:tblGrid>
       <w:tr>
         <w:trPr>
-          <w:trHeight w:val="111"/>
+          <w:trHeight w:val="122"/>
         </w:trPr>
         <w:tc>
           <w:tcPr>
-            <w:tcW w:w="9614" w:type="dxa"/>
+            <w:tcW w:w="9631" w:type="dxa"/>
             <w:gridSpan w:val="2"/>
             <w:shd w:val="clear" w:color="auto" w:fill="002060"/>
           </w:tcPr>
@@ -13003,18 +13079,18 @@
               <w:rPr>
                 <w:rFonts w:ascii="Arial" w:hAnsi="Arial"/>
               </w:rPr>
-              <w:t>Alternativablauf – Keine Spielergebnisse in der Datenbank</w:t>
+              <w:t>Alternativablauf 2 – Anzeigen aller Spielergebnisse eines Lerners</w:t>
             </w:r>
           </w:p>
         </w:tc>
       </w:tr>
       <w:tr>
         <w:trPr>
-          <w:trHeight w:val="231"/>
+          <w:trHeight w:val="122"/>
         </w:trPr>
         <w:tc>
           <w:tcPr>
-            <w:tcW w:w="2021" w:type="dxa"/>
+            <w:tcW w:w="2071" w:type="dxa"/>
             <w:shd w:val="clear" w:color="auto" w:fill="BDD6EE" w:themeFill="accent1" w:themeFillTint="66"/>
           </w:tcPr>
           <w:p>
@@ -13034,7 +13110,7 @@
         </w:tc>
         <w:tc>
           <w:tcPr>
-            <w:tcW w:w="7593" w:type="dxa"/>
+            <w:tcW w:w="7560" w:type="dxa"/>
             <w:shd w:val="clear" w:color="auto" w:fill="BDD6EE" w:themeFill="accent1" w:themeFillTint="66"/>
           </w:tcPr>
           <w:p>
@@ -13048,18 +13124,18 @@
               <w:rPr>
                 <w:rFonts w:ascii="Arial" w:hAnsi="Arial"/>
               </w:rPr>
-              <w:t>Der Lehrer wird darauf hingewiesen, dass es keine Spielergebnisse in der Datenbank gibt</w:t>
+              <w:t>Die vorhandenen Spielergebnisse eines Spielers werden angezeigt</w:t>
             </w:r>
           </w:p>
         </w:tc>
       </w:tr>
       <w:tr>
         <w:trPr>
-          <w:trHeight w:val="454"/>
+          <w:trHeight w:val="374"/>
         </w:trPr>
         <w:tc>
           <w:tcPr>
-            <w:tcW w:w="2021" w:type="dxa"/>
+            <w:tcW w:w="2071" w:type="dxa"/>
             <w:shd w:val="clear" w:color="auto" w:fill="5B9BD5" w:themeFill="accent1"/>
           </w:tcPr>
           <w:p>
@@ -13079,7 +13155,7 @@
         </w:tc>
         <w:tc>
           <w:tcPr>
-            <w:tcW w:w="7593" w:type="dxa"/>
+            <w:tcW w:w="7560" w:type="dxa"/>
             <w:shd w:val="clear" w:color="auto" w:fill="5B9BD5" w:themeFill="accent1"/>
           </w:tcPr>
           <w:p>
@@ -13093,47 +13169,234 @@
               <w:rPr>
                 <w:rFonts w:ascii="Arial" w:hAnsi="Arial"/>
               </w:rPr>
-              <w:t>1. Lehrer klickt auf „Spielauswertungen anzeigen!“</w:t>
-            </w:r>
-          </w:p>
-          <w:p>
-            <w:pPr>
-              <w:jc w:val="both"/>
-              <w:rPr>
-                <w:rFonts w:ascii="Arial" w:hAnsi="Arial"/>
-              </w:rPr>
-            </w:pPr>
-            <w:r>
-              <w:rPr>
-                <w:rFonts w:ascii="Arial" w:hAnsi="Arial"/>
-              </w:rPr>
-              <w:t>2. Lehrer wird angezeigt, es gäbe keine vorhandenen Spiel-</w:t>
-            </w:r>
-            <w:r>
-              <w:rPr>
-                <w:rFonts w:ascii="Arial" w:hAnsi="Arial"/>
-              </w:rPr>
-              <w:lastRenderedPageBreak/>
-              <w:t>ergebnisse</w:t>
-            </w:r>
-          </w:p>
-          <w:p>
-            <w:pPr>
-              <w:jc w:val="both"/>
-              <w:rPr>
-                <w:rFonts w:ascii="Arial" w:hAnsi="Arial"/>
-              </w:rPr>
-            </w:pPr>
-            <w:r>
-              <w:rPr>
-                <w:rFonts w:ascii="Arial" w:hAnsi="Arial"/>
-              </w:rPr>
-              <w:t>3. Lehrer bleibt auf derselben Seite</w:t>
+              <w:t>1. Lehrer klickt auf „Spielergebnisse eines Lerners anzeigen!“</w:t>
+            </w:r>
+          </w:p>
+          <w:p>
+            <w:pPr>
+              <w:jc w:val="both"/>
+              <w:rPr>
+                <w:rFonts w:ascii="Arial" w:hAnsi="Arial"/>
+              </w:rPr>
+            </w:pPr>
+            <w:r>
+              <w:rPr>
+                <w:rFonts w:ascii="Arial" w:hAnsi="Arial"/>
+              </w:rPr>
+              <w:t>2. Lehrer werden alle Lerner angezeigt</w:t>
+            </w:r>
+          </w:p>
+          <w:p>
+            <w:pPr>
+              <w:jc w:val="both"/>
+              <w:rPr>
+                <w:rFonts w:ascii="Arial" w:hAnsi="Arial"/>
+              </w:rPr>
+            </w:pPr>
+            <w:r>
+              <w:rPr>
+                <w:rFonts w:ascii="Arial" w:hAnsi="Arial"/>
+              </w:rPr>
+              <w:t>3. Lehrer klickt auf einen Lerner</w:t>
+            </w:r>
+          </w:p>
+          <w:p>
+            <w:pPr>
+              <w:jc w:val="both"/>
+              <w:rPr>
+                <w:rFonts w:ascii="Arial" w:hAnsi="Arial"/>
+              </w:rPr>
+            </w:pPr>
+            <w:r>
+              <w:rPr>
+                <w:rFonts w:ascii="Arial" w:hAnsi="Arial"/>
+              </w:rPr>
+              <w:t>4. Die Spielergebnisse des ausgesuchten Lerners werden ausgesucht</w:t>
             </w:r>
           </w:p>
         </w:tc>
       </w:tr>
     </w:tbl>
+    <w:p>
+      <w:pPr>
+        <w:jc w:val="both"/>
+        <w:rPr>
+          <w:rFonts w:ascii="Arial" w:hAnsi="Arial"/>
+        </w:rPr>
+      </w:pPr>
+    </w:p>
+    <w:tbl>
+      <w:tblPr>
+        <w:tblStyle w:val="Tabellenraster"/>
+        <w:tblpPr w:leftFromText="180" w:rightFromText="180" w:vertAnchor="text" w:horzAnchor="margin" w:tblpY="38"/>
+        <w:tblW w:w="9631" w:type="dxa"/>
+        <w:tblLook w:val="04A0" w:firstRow="1" w:lastRow="0" w:firstColumn="1" w:lastColumn="0" w:noHBand="0" w:noVBand="1"/>
+      </w:tblPr>
+      <w:tblGrid>
+        <w:gridCol w:w="2071"/>
+        <w:gridCol w:w="7560"/>
+      </w:tblGrid>
+      <w:tr>
+        <w:trPr>
+          <w:trHeight w:val="122"/>
+        </w:trPr>
+        <w:tc>
+          <w:tcPr>
+            <w:tcW w:w="9631" w:type="dxa"/>
+            <w:gridSpan w:val="2"/>
+            <w:shd w:val="clear" w:color="auto" w:fill="002060"/>
+          </w:tcPr>
+          <w:p>
+            <w:pPr>
+              <w:jc w:val="both"/>
+              <w:rPr>
+                <w:rFonts w:ascii="Arial" w:hAnsi="Arial"/>
+              </w:rPr>
+            </w:pPr>
+            <w:proofErr w:type="gramStart"/>
+            <w:r>
+              <w:rPr>
+                <w:rFonts w:ascii="Arial" w:hAnsi="Arial"/>
+              </w:rPr>
+              <w:t>Fehlerfall  –</w:t>
+            </w:r>
+            <w:proofErr w:type="gramEnd"/>
+            <w:r>
+              <w:rPr>
+                <w:rFonts w:ascii="Arial" w:hAnsi="Arial"/>
+              </w:rPr>
+              <w:t xml:space="preserve"> Keine Spielergebnisse vorhanden</w:t>
+            </w:r>
+          </w:p>
+        </w:tc>
+      </w:tr>
+      <w:tr>
+        <w:trPr>
+          <w:trHeight w:val="122"/>
+        </w:trPr>
+        <w:tc>
+          <w:tcPr>
+            <w:tcW w:w="2071" w:type="dxa"/>
+            <w:shd w:val="clear" w:color="auto" w:fill="BDD6EE" w:themeFill="accent1" w:themeFillTint="66"/>
+          </w:tcPr>
+          <w:p>
+            <w:pPr>
+              <w:jc w:val="both"/>
+              <w:rPr>
+                <w:rFonts w:ascii="Arial" w:hAnsi="Arial"/>
+              </w:rPr>
+            </w:pPr>
+            <w:r>
+              <w:rPr>
+                <w:rFonts w:ascii="Arial" w:hAnsi="Arial"/>
+              </w:rPr>
+              <w:t>Ergebnis</w:t>
+            </w:r>
+          </w:p>
+        </w:tc>
+        <w:tc>
+          <w:tcPr>
+            <w:tcW w:w="7560" w:type="dxa"/>
+            <w:shd w:val="clear" w:color="auto" w:fill="BDD6EE" w:themeFill="accent1" w:themeFillTint="66"/>
+          </w:tcPr>
+          <w:p>
+            <w:pPr>
+              <w:jc w:val="both"/>
+              <w:rPr>
+                <w:rFonts w:ascii="Arial" w:hAnsi="Arial"/>
+              </w:rPr>
+            </w:pPr>
+            <w:r>
+              <w:rPr>
+                <w:rFonts w:ascii="Arial" w:hAnsi="Arial"/>
+              </w:rPr>
+              <w:t>Ergebnisse werden nicht angezeigt</w:t>
+            </w:r>
+          </w:p>
+        </w:tc>
+      </w:tr>
+      <w:tr>
+        <w:trPr>
+          <w:trHeight w:val="374"/>
+        </w:trPr>
+        <w:tc>
+          <w:tcPr>
+            <w:tcW w:w="2071" w:type="dxa"/>
+            <w:shd w:val="clear" w:color="auto" w:fill="5B9BD5" w:themeFill="accent1"/>
+          </w:tcPr>
+          <w:p>
+            <w:pPr>
+              <w:jc w:val="both"/>
+              <w:rPr>
+                <w:rFonts w:ascii="Arial" w:hAnsi="Arial"/>
+              </w:rPr>
+            </w:pPr>
+            <w:r>
+              <w:rPr>
+                <w:rFonts w:ascii="Arial" w:hAnsi="Arial"/>
+              </w:rPr>
+              <w:t>Ablauf</w:t>
+            </w:r>
+          </w:p>
+        </w:tc>
+        <w:tc>
+          <w:tcPr>
+            <w:tcW w:w="7560" w:type="dxa"/>
+            <w:shd w:val="clear" w:color="auto" w:fill="5B9BD5" w:themeFill="accent1"/>
+          </w:tcPr>
+          <w:p>
+            <w:pPr>
+              <w:jc w:val="both"/>
+              <w:rPr>
+                <w:rFonts w:ascii="Arial" w:hAnsi="Arial"/>
+              </w:rPr>
+            </w:pPr>
+            <w:r>
+              <w:rPr>
+                <w:rFonts w:ascii="Arial" w:hAnsi="Arial"/>
+              </w:rPr>
+              <w:t>1. Lehrer klickt auf „Spielergebnisse anzeigen!“</w:t>
+            </w:r>
+          </w:p>
+          <w:p>
+            <w:pPr>
+              <w:jc w:val="both"/>
+              <w:rPr>
+                <w:rFonts w:ascii="Arial" w:hAnsi="Arial"/>
+              </w:rPr>
+            </w:pPr>
+            <w:r>
+              <w:rPr>
+                <w:rFonts w:ascii="Arial" w:hAnsi="Arial"/>
+              </w:rPr>
+              <w:t xml:space="preserve">2. Lehrer wird gezeigt, dass es noch keine Spielergebnisse auf der Datenbank gibt </w:t>
+            </w:r>
+          </w:p>
+          <w:p>
+            <w:pPr>
+              <w:jc w:val="both"/>
+              <w:rPr>
+                <w:rFonts w:ascii="Arial" w:hAnsi="Arial"/>
+              </w:rPr>
+            </w:pPr>
+            <w:r>
+              <w:rPr>
+                <w:rFonts w:ascii="Arial" w:hAnsi="Arial"/>
+              </w:rPr>
+              <w:t>3. Lehrer wird zum Startbildschirm geführt</w:t>
+            </w:r>
+          </w:p>
+        </w:tc>
+      </w:tr>
+    </w:tbl>
+    <w:p>
+      <w:pPr>
+        <w:jc w:val="both"/>
+        <w:rPr>
+          <w:rFonts w:ascii="Arial" w:hAnsi="Arial"/>
+        </w:rPr>
+      </w:pPr>
+    </w:p>
     <w:p>
       <w:pPr>
         <w:pStyle w:val="berschrift4"/>
@@ -13830,6 +14093,7 @@
               <w:rPr>
                 <w:rFonts w:ascii="Arial" w:hAnsi="Arial"/>
               </w:rPr>
+              <w:lastRenderedPageBreak/>
               <w:t>Ablauf</w:t>
             </w:r>
           </w:p>
@@ -14201,7 +14465,6 @@
         <w:rPr>
           <w:rFonts w:ascii="Arial" w:hAnsi="Arial" w:cs="Arial"/>
         </w:rPr>
-        <w:lastRenderedPageBreak/>
         <w:t>(7) UC15</w:t>
       </w:r>
       <w:r>
@@ -14225,17 +14488,8 @@
           <w:rFonts w:ascii="Arial" w:hAnsi="Arial"/>
           <w:i/>
         </w:rPr>
-        <w:t xml:space="preserve">bearbeitet von Daniel </w:t>
-      </w:r>
-      <w:proofErr w:type="spellStart"/>
-      <w:r>
-        <w:rPr>
-          <w:rFonts w:ascii="Arial" w:hAnsi="Arial"/>
-          <w:i/>
-        </w:rPr>
-        <w:t>Dobras</w:t>
-      </w:r>
-      <w:proofErr w:type="spellEnd"/>
+        <w:t>bearbeitet von Daniel Dobras</w:t>
+      </w:r>
     </w:p>
     <w:tbl>
       <w:tblPr>
@@ -14954,6 +15208,7 @@
         <w:rPr>
           <w:rFonts w:cs="Arial"/>
         </w:rPr>
+        <w:lastRenderedPageBreak/>
         <w:t>c. Fachklassendiagramm</w:t>
       </w:r>
       <w:bookmarkEnd w:id="42"/>
@@ -14985,10 +15240,10 @@
           <w:rFonts w:ascii="Arial" w:hAnsi="Arial"/>
         </w:rPr>
         <w:object w:dxaOrig="18747" w:dyaOrig="8581">
-          <v:shape id="_x0000_i1030" type="#_x0000_t75" style="width:532.5pt;height:243.75pt" o:ole="">
+          <v:shape id="_x0000_i1026" type="#_x0000_t75" style="width:532.4pt;height:243.7pt" o:ole="">
             <v:imagedata r:id="rId21" o:title=""/>
           </v:shape>
-          <o:OLEObject Type="Embed" ProgID="Visio.Drawing.15" ShapeID="_x0000_i1030" DrawAspect="Content" ObjectID="_1545762933" r:id="rId22"/>
+          <o:OLEObject Type="Embed" ProgID="Visio.Drawing.15" ShapeID="_x0000_i1026" DrawAspect="Content" ObjectID="_1545838371" r:id="rId22"/>
         </w:object>
       </w:r>
     </w:p>
@@ -15016,16 +15271,8 @@
         <w:rPr>
           <w:i/>
         </w:rPr>
-        <w:t xml:space="preserve">bearbeitet von Daniel </w:t>
-      </w:r>
-      <w:proofErr w:type="spellStart"/>
-      <w:r>
-        <w:rPr>
-          <w:i/>
-        </w:rPr>
-        <w:t>Dobras</w:t>
-      </w:r>
-      <w:proofErr w:type="spellEnd"/>
+        <w:t>bearbeitet von Daniel Dobras</w:t>
+      </w:r>
     </w:p>
     <w:p>
       <w:pPr>
@@ -15034,7 +15281,7 @@
       <w:r>
         <w:rPr>
           <w:noProof/>
-          <w:lang w:eastAsia="de-DE" w:bidi="ar-SA"/>
+          <w:lang w:val="en-US" w:eastAsia="en-US" w:bidi="ar-SA"/>
         </w:rPr>
         <w:drawing>
           <wp:anchor distT="0" distB="0" distL="114300" distR="114300" simplePos="0" relativeHeight="251667456" behindDoc="1" locked="0" layoutInCell="1" allowOverlap="1" wp14:anchorId="7205C480" wp14:editId="62505E94">
@@ -15172,17 +15419,8 @@
           <w:rFonts w:ascii="Arial" w:hAnsi="Arial"/>
           <w:i/>
         </w:rPr>
-        <w:t xml:space="preserve">bearbeitet von Daniel </w:t>
-      </w:r>
-      <w:proofErr w:type="spellStart"/>
-      <w:r>
-        <w:rPr>
-          <w:rFonts w:ascii="Arial" w:hAnsi="Arial"/>
-          <w:i/>
-        </w:rPr>
-        <w:t>Dobras</w:t>
-      </w:r>
-      <w:proofErr w:type="spellEnd"/>
+        <w:t>bearbeitet von Daniel Dobras</w:t>
+      </w:r>
     </w:p>
     <w:tbl>
       <w:tblPr>
@@ -15704,16 +15942,8 @@
               <w:rPr>
                 <w:rFonts w:ascii="Arial" w:hAnsi="Arial"/>
               </w:rPr>
-              <w:t xml:space="preserve">Daniel </w:t>
-            </w:r>
-            <w:proofErr w:type="spellStart"/>
-            <w:r>
-              <w:rPr>
-                <w:rFonts w:ascii="Arial" w:hAnsi="Arial"/>
-              </w:rPr>
-              <w:t>Dobras</w:t>
-            </w:r>
-            <w:proofErr w:type="spellEnd"/>
+              <w:t>Daniel Dobras</w:t>
+            </w:r>
           </w:p>
         </w:tc>
         <w:tc>
@@ -15824,7 +16054,7 @@
 </file>
 
 <file path=word/endnotes.xml><?xml version="1.0" encoding="utf-8"?>
-<w:endnotes xmlns:wpc="http://schemas.microsoft.com/office/word/2010/wordprocessingCanvas" xmlns:cx="http://schemas.microsoft.com/office/drawing/2014/chartex" xmlns:cx1="http://schemas.microsoft.com/office/drawing/2015/9/8/chartex" xmlns:cx2="http://schemas.microsoft.com/office/drawing/2015/10/21/chartex" xmlns:cx3="http://schemas.microsoft.com/office/drawing/2016/5/9/chartex" xmlns:cx4="http://schemas.microsoft.com/office/drawing/2016/5/10/chartex" xmlns:cx5="http://schemas.microsoft.com/office/drawing/2016/5/11/chartex" xmlns:mc="http://schemas.openxmlformats.org/markup-compatibility/2006" xmlns:o="urn:schemas-microsoft-com:office:office" xmlns:r="http://schemas.openxmlformats.org/officeDocument/2006/relationships" xmlns:m="http://schemas.openxmlformats.org/officeDocument/2006/math" xmlns:v="urn:schemas-microsoft-com:vml" xmlns:wp14="http://schemas.microsoft.com/office/word/2010/wordprocessingDrawing" xmlns:wp="http://schemas.openxmlformats.org/drawingml/2006/wordprocessingDrawing" xmlns:w10="urn:schemas-microsoft-com:office:word" xmlns:w="http://schemas.openxmlformats.org/wordprocessingml/2006/main" xmlns:w14="http://schemas.microsoft.com/office/word/2010/wordml" xmlns:w15="http://schemas.microsoft.com/office/word/2012/wordml" xmlns:w16se="http://schemas.microsoft.com/office/word/2015/wordml/symex" xmlns:wpg="http://schemas.microsoft.com/office/word/2010/wordprocessingGroup" xmlns:wpi="http://schemas.microsoft.com/office/word/2010/wordprocessingInk" xmlns:wne="http://schemas.microsoft.com/office/word/2006/wordml" xmlns:wps="http://schemas.microsoft.com/office/word/2010/wordprocessingShape" mc:Ignorable="w14 w15 w16se wp14">
+<w:endnotes xmlns:wpc="http://schemas.microsoft.com/office/word/2010/wordprocessingCanvas" xmlns:cx="http://schemas.microsoft.com/office/drawing/2014/chartex" xmlns:cx1="http://schemas.microsoft.com/office/drawing/2015/9/8/chartex" xmlns:cx2="http://schemas.microsoft.com/office/drawing/2015/10/21/chartex" xmlns:mc="http://schemas.openxmlformats.org/markup-compatibility/2006" xmlns:o="urn:schemas-microsoft-com:office:office" xmlns:r="http://schemas.openxmlformats.org/officeDocument/2006/relationships" xmlns:m="http://schemas.openxmlformats.org/officeDocument/2006/math" xmlns:v="urn:schemas-microsoft-com:vml" xmlns:wp14="http://schemas.microsoft.com/office/word/2010/wordprocessingDrawing" xmlns:wp="http://schemas.openxmlformats.org/drawingml/2006/wordprocessingDrawing" xmlns:w10="urn:schemas-microsoft-com:office:word" xmlns:w="http://schemas.openxmlformats.org/wordprocessingml/2006/main" xmlns:w14="http://schemas.microsoft.com/office/word/2010/wordml" xmlns:w15="http://schemas.microsoft.com/office/word/2012/wordml" xmlns:w16se="http://schemas.microsoft.com/office/word/2015/wordml/symex" xmlns:wpg="http://schemas.microsoft.com/office/word/2010/wordprocessingGroup" xmlns:wpi="http://schemas.microsoft.com/office/word/2010/wordprocessingInk" xmlns:wne="http://schemas.microsoft.com/office/word/2006/wordml" xmlns:wps="http://schemas.microsoft.com/office/word/2010/wordprocessingShape" mc:Ignorable="w14 w15 w16se wp14">
   <w:endnote w:type="separator" w:id="-1">
     <w:p>
       <w:r>
@@ -15843,7 +16073,7 @@
 </file>
 
 <file path=word/footer1.xml><?xml version="1.0" encoding="utf-8"?>
-<w:ftr xmlns:wpc="http://schemas.microsoft.com/office/word/2010/wordprocessingCanvas" xmlns:cx="http://schemas.microsoft.com/office/drawing/2014/chartex" xmlns:cx1="http://schemas.microsoft.com/office/drawing/2015/9/8/chartex" xmlns:cx2="http://schemas.microsoft.com/office/drawing/2015/10/21/chartex" xmlns:cx3="http://schemas.microsoft.com/office/drawing/2016/5/9/chartex" xmlns:cx4="http://schemas.microsoft.com/office/drawing/2016/5/10/chartex" xmlns:cx5="http://schemas.microsoft.com/office/drawing/2016/5/11/chartex" xmlns:mc="http://schemas.openxmlformats.org/markup-compatibility/2006" xmlns:o="urn:schemas-microsoft-com:office:office" xmlns:r="http://schemas.openxmlformats.org/officeDocument/2006/relationships" xmlns:m="http://schemas.openxmlformats.org/officeDocument/2006/math" xmlns:v="urn:schemas-microsoft-com:vml" xmlns:wp14="http://schemas.microsoft.com/office/word/2010/wordprocessingDrawing" xmlns:wp="http://schemas.openxmlformats.org/drawingml/2006/wordprocessingDrawing" xmlns:w10="urn:schemas-microsoft-com:office:word" xmlns:w="http://schemas.openxmlformats.org/wordprocessingml/2006/main" xmlns:w14="http://schemas.microsoft.com/office/word/2010/wordml" xmlns:w15="http://schemas.microsoft.com/office/word/2012/wordml" xmlns:w16se="http://schemas.microsoft.com/office/word/2015/wordml/symex" xmlns:wpg="http://schemas.microsoft.com/office/word/2010/wordprocessingGroup" xmlns:wpi="http://schemas.microsoft.com/office/word/2010/wordprocessingInk" xmlns:wne="http://schemas.microsoft.com/office/word/2006/wordml" xmlns:wps="http://schemas.microsoft.com/office/word/2010/wordprocessingShape" mc:Ignorable="w14 w15 w16se wp14">
+<w:ftr xmlns:wpc="http://schemas.microsoft.com/office/word/2010/wordprocessingCanvas" xmlns:cx="http://schemas.microsoft.com/office/drawing/2014/chartex" xmlns:cx1="http://schemas.microsoft.com/office/drawing/2015/9/8/chartex" xmlns:cx2="http://schemas.microsoft.com/office/drawing/2015/10/21/chartex" xmlns:mc="http://schemas.openxmlformats.org/markup-compatibility/2006" xmlns:o="urn:schemas-microsoft-com:office:office" xmlns:r="http://schemas.openxmlformats.org/officeDocument/2006/relationships" xmlns:m="http://schemas.openxmlformats.org/officeDocument/2006/math" xmlns:v="urn:schemas-microsoft-com:vml" xmlns:wp14="http://schemas.microsoft.com/office/word/2010/wordprocessingDrawing" xmlns:wp="http://schemas.openxmlformats.org/drawingml/2006/wordprocessingDrawing" xmlns:w10="urn:schemas-microsoft-com:office:word" xmlns:w="http://schemas.openxmlformats.org/wordprocessingml/2006/main" xmlns:w14="http://schemas.microsoft.com/office/word/2010/wordml" xmlns:w15="http://schemas.microsoft.com/office/word/2012/wordml" xmlns:w16se="http://schemas.microsoft.com/office/word/2015/wordml/symex" xmlns:wpg="http://schemas.microsoft.com/office/word/2010/wordprocessingGroup" xmlns:wpi="http://schemas.microsoft.com/office/word/2010/wordprocessingInk" xmlns:wne="http://schemas.microsoft.com/office/word/2006/wordml" xmlns:wps="http://schemas.microsoft.com/office/word/2010/wordprocessingShape" mc:Ignorable="w14 w15 w16se wp14">
   <w:sdt>
     <w:sdtPr>
       <w:id w:val="595986578"/>
@@ -15852,6 +16082,7 @@
         <w:docPartUnique/>
       </w:docPartObj>
     </w:sdtPr>
+    <w:sdtEndPr/>
     <w:sdtContent>
       <w:p>
         <w:pPr>
@@ -15871,7 +16102,7 @@
 </file>
 
 <file path=word/footer2.xml><?xml version="1.0" encoding="utf-8"?>
-<w:ftr xmlns:wpc="http://schemas.microsoft.com/office/word/2010/wordprocessingCanvas" xmlns:cx="http://schemas.microsoft.com/office/drawing/2014/chartex" xmlns:cx1="http://schemas.microsoft.com/office/drawing/2015/9/8/chartex" xmlns:cx2="http://schemas.microsoft.com/office/drawing/2015/10/21/chartex" xmlns:cx3="http://schemas.microsoft.com/office/drawing/2016/5/9/chartex" xmlns:cx4="http://schemas.microsoft.com/office/drawing/2016/5/10/chartex" xmlns:cx5="http://schemas.microsoft.com/office/drawing/2016/5/11/chartex" xmlns:mc="http://schemas.openxmlformats.org/markup-compatibility/2006" xmlns:o="urn:schemas-microsoft-com:office:office" xmlns:r="http://schemas.openxmlformats.org/officeDocument/2006/relationships" xmlns:m="http://schemas.openxmlformats.org/officeDocument/2006/math" xmlns:v="urn:schemas-microsoft-com:vml" xmlns:wp14="http://schemas.microsoft.com/office/word/2010/wordprocessingDrawing" xmlns:wp="http://schemas.openxmlformats.org/drawingml/2006/wordprocessingDrawing" xmlns:w10="urn:schemas-microsoft-com:office:word" xmlns:w="http://schemas.openxmlformats.org/wordprocessingml/2006/main" xmlns:w14="http://schemas.microsoft.com/office/word/2010/wordml" xmlns:w15="http://schemas.microsoft.com/office/word/2012/wordml" xmlns:w16se="http://schemas.microsoft.com/office/word/2015/wordml/symex" xmlns:wpg="http://schemas.microsoft.com/office/word/2010/wordprocessingGroup" xmlns:wpi="http://schemas.microsoft.com/office/word/2010/wordprocessingInk" xmlns:wne="http://schemas.microsoft.com/office/word/2006/wordml" xmlns:wps="http://schemas.microsoft.com/office/word/2010/wordprocessingShape" mc:Ignorable="w14 w15 w16se wp14">
+<w:ftr xmlns:wpc="http://schemas.microsoft.com/office/word/2010/wordprocessingCanvas" xmlns:cx="http://schemas.microsoft.com/office/drawing/2014/chartex" xmlns:cx1="http://schemas.microsoft.com/office/drawing/2015/9/8/chartex" xmlns:cx2="http://schemas.microsoft.com/office/drawing/2015/10/21/chartex" xmlns:mc="http://schemas.openxmlformats.org/markup-compatibility/2006" xmlns:o="urn:schemas-microsoft-com:office:office" xmlns:r="http://schemas.openxmlformats.org/officeDocument/2006/relationships" xmlns:m="http://schemas.openxmlformats.org/officeDocument/2006/math" xmlns:v="urn:schemas-microsoft-com:vml" xmlns:wp14="http://schemas.microsoft.com/office/word/2010/wordprocessingDrawing" xmlns:wp="http://schemas.openxmlformats.org/drawingml/2006/wordprocessingDrawing" xmlns:w10="urn:schemas-microsoft-com:office:word" xmlns:w="http://schemas.openxmlformats.org/wordprocessingml/2006/main" xmlns:w14="http://schemas.microsoft.com/office/word/2010/wordml" xmlns:w15="http://schemas.microsoft.com/office/word/2012/wordml" xmlns:w16se="http://schemas.microsoft.com/office/word/2015/wordml/symex" xmlns:wpg="http://schemas.microsoft.com/office/word/2010/wordprocessingGroup" xmlns:wpi="http://schemas.microsoft.com/office/word/2010/wordprocessingInk" xmlns:wne="http://schemas.microsoft.com/office/word/2006/wordml" xmlns:wps="http://schemas.microsoft.com/office/word/2010/wordprocessingShape" mc:Ignorable="w14 w15 w16se wp14">
   <w:p>
     <w:pPr>
       <w:pStyle w:val="Fuzeile"/>
@@ -15887,7 +16118,7 @@
 </file>
 
 <file path=word/footer3.xml><?xml version="1.0" encoding="utf-8"?>
-<w:ftr xmlns:wpc="http://schemas.microsoft.com/office/word/2010/wordprocessingCanvas" xmlns:cx="http://schemas.microsoft.com/office/drawing/2014/chartex" xmlns:cx1="http://schemas.microsoft.com/office/drawing/2015/9/8/chartex" xmlns:cx2="http://schemas.microsoft.com/office/drawing/2015/10/21/chartex" xmlns:cx3="http://schemas.microsoft.com/office/drawing/2016/5/9/chartex" xmlns:cx4="http://schemas.microsoft.com/office/drawing/2016/5/10/chartex" xmlns:cx5="http://schemas.microsoft.com/office/drawing/2016/5/11/chartex" xmlns:mc="http://schemas.openxmlformats.org/markup-compatibility/2006" xmlns:o="urn:schemas-microsoft-com:office:office" xmlns:r="http://schemas.openxmlformats.org/officeDocument/2006/relationships" xmlns:m="http://schemas.openxmlformats.org/officeDocument/2006/math" xmlns:v="urn:schemas-microsoft-com:vml" xmlns:wp14="http://schemas.microsoft.com/office/word/2010/wordprocessingDrawing" xmlns:wp="http://schemas.openxmlformats.org/drawingml/2006/wordprocessingDrawing" xmlns:w10="urn:schemas-microsoft-com:office:word" xmlns:w="http://schemas.openxmlformats.org/wordprocessingml/2006/main" xmlns:w14="http://schemas.microsoft.com/office/word/2010/wordml" xmlns:w15="http://schemas.microsoft.com/office/word/2012/wordml" xmlns:w16se="http://schemas.microsoft.com/office/word/2015/wordml/symex" xmlns:wpg="http://schemas.microsoft.com/office/word/2010/wordprocessingGroup" xmlns:wpi="http://schemas.microsoft.com/office/word/2010/wordprocessingInk" xmlns:wne="http://schemas.microsoft.com/office/word/2006/wordml" xmlns:wps="http://schemas.microsoft.com/office/word/2010/wordprocessingShape" mc:Ignorable="w14 w15 w16se wp14">
+<w:ftr xmlns:wpc="http://schemas.microsoft.com/office/word/2010/wordprocessingCanvas" xmlns:cx="http://schemas.microsoft.com/office/drawing/2014/chartex" xmlns:cx1="http://schemas.microsoft.com/office/drawing/2015/9/8/chartex" xmlns:cx2="http://schemas.microsoft.com/office/drawing/2015/10/21/chartex" xmlns:mc="http://schemas.openxmlformats.org/markup-compatibility/2006" xmlns:o="urn:schemas-microsoft-com:office:office" xmlns:r="http://schemas.openxmlformats.org/officeDocument/2006/relationships" xmlns:m="http://schemas.openxmlformats.org/officeDocument/2006/math" xmlns:v="urn:schemas-microsoft-com:vml" xmlns:wp14="http://schemas.microsoft.com/office/word/2010/wordprocessingDrawing" xmlns:wp="http://schemas.openxmlformats.org/drawingml/2006/wordprocessingDrawing" xmlns:w10="urn:schemas-microsoft-com:office:word" xmlns:w="http://schemas.openxmlformats.org/wordprocessingml/2006/main" xmlns:w14="http://schemas.microsoft.com/office/word/2010/wordml" xmlns:w15="http://schemas.microsoft.com/office/word/2012/wordml" xmlns:w16se="http://schemas.microsoft.com/office/word/2015/wordml/symex" xmlns:wpg="http://schemas.microsoft.com/office/word/2010/wordprocessingGroup" xmlns:wpi="http://schemas.microsoft.com/office/word/2010/wordprocessingInk" xmlns:wne="http://schemas.microsoft.com/office/word/2006/wordml" xmlns:wps="http://schemas.microsoft.com/office/word/2010/wordprocessingShape" mc:Ignorable="w14 w15 w16se wp14">
   <w:sdt>
     <w:sdtPr>
       <w:id w:val="-1024163784"/>
@@ -15896,6 +16127,7 @@
         <w:docPartUnique/>
       </w:docPartObj>
     </w:sdtPr>
+    <w:sdtEndPr/>
     <w:sdtContent>
       <w:p>
         <w:pPr>
@@ -15915,7 +16147,7 @@
           <w:rPr>
             <w:noProof/>
           </w:rPr>
-          <w:t>15</w:t>
+          <w:t>8</w:t>
         </w:r>
         <w:r>
           <w:fldChar w:fldCharType="end"/>
@@ -15933,7 +16165,7 @@
 </file>
 
 <file path=word/footer4.xml><?xml version="1.0" encoding="utf-8"?>
-<w:ftr xmlns:wpc="http://schemas.microsoft.com/office/word/2010/wordprocessingCanvas" xmlns:cx="http://schemas.microsoft.com/office/drawing/2014/chartex" xmlns:cx1="http://schemas.microsoft.com/office/drawing/2015/9/8/chartex" xmlns:cx2="http://schemas.microsoft.com/office/drawing/2015/10/21/chartex" xmlns:cx3="http://schemas.microsoft.com/office/drawing/2016/5/9/chartex" xmlns:cx4="http://schemas.microsoft.com/office/drawing/2016/5/10/chartex" xmlns:cx5="http://schemas.microsoft.com/office/drawing/2016/5/11/chartex" xmlns:mc="http://schemas.openxmlformats.org/markup-compatibility/2006" xmlns:o="urn:schemas-microsoft-com:office:office" xmlns:r="http://schemas.openxmlformats.org/officeDocument/2006/relationships" xmlns:m="http://schemas.openxmlformats.org/officeDocument/2006/math" xmlns:v="urn:schemas-microsoft-com:vml" xmlns:wp14="http://schemas.microsoft.com/office/word/2010/wordprocessingDrawing" xmlns:wp="http://schemas.openxmlformats.org/drawingml/2006/wordprocessingDrawing" xmlns:w10="urn:schemas-microsoft-com:office:word" xmlns:w="http://schemas.openxmlformats.org/wordprocessingml/2006/main" xmlns:w14="http://schemas.microsoft.com/office/word/2010/wordml" xmlns:w15="http://schemas.microsoft.com/office/word/2012/wordml" xmlns:w16se="http://schemas.microsoft.com/office/word/2015/wordml/symex" xmlns:wpg="http://schemas.microsoft.com/office/word/2010/wordprocessingGroup" xmlns:wpi="http://schemas.microsoft.com/office/word/2010/wordprocessingInk" xmlns:wne="http://schemas.microsoft.com/office/word/2006/wordml" xmlns:wps="http://schemas.microsoft.com/office/word/2010/wordprocessingShape" mc:Ignorable="w14 w15 w16se wp14">
+<w:ftr xmlns:wpc="http://schemas.microsoft.com/office/word/2010/wordprocessingCanvas" xmlns:cx="http://schemas.microsoft.com/office/drawing/2014/chartex" xmlns:cx1="http://schemas.microsoft.com/office/drawing/2015/9/8/chartex" xmlns:cx2="http://schemas.microsoft.com/office/drawing/2015/10/21/chartex" xmlns:mc="http://schemas.openxmlformats.org/markup-compatibility/2006" xmlns:o="urn:schemas-microsoft-com:office:office" xmlns:r="http://schemas.openxmlformats.org/officeDocument/2006/relationships" xmlns:m="http://schemas.openxmlformats.org/officeDocument/2006/math" xmlns:v="urn:schemas-microsoft-com:vml" xmlns:wp14="http://schemas.microsoft.com/office/word/2010/wordprocessingDrawing" xmlns:wp="http://schemas.openxmlformats.org/drawingml/2006/wordprocessingDrawing" xmlns:w10="urn:schemas-microsoft-com:office:word" xmlns:w="http://schemas.openxmlformats.org/wordprocessingml/2006/main" xmlns:w14="http://schemas.microsoft.com/office/word/2010/wordml" xmlns:w15="http://schemas.microsoft.com/office/word/2012/wordml" xmlns:w16se="http://schemas.microsoft.com/office/word/2015/wordml/symex" xmlns:wpg="http://schemas.microsoft.com/office/word/2010/wordprocessingGroup" xmlns:wpi="http://schemas.microsoft.com/office/word/2010/wordprocessingInk" xmlns:wne="http://schemas.microsoft.com/office/word/2006/wordml" xmlns:wps="http://schemas.microsoft.com/office/word/2010/wordprocessingShape" mc:Ignorable="w14 w15 w16se wp14">
   <w:sdt>
     <w:sdtPr>
       <w:id w:val="-377862400"/>
@@ -15942,6 +16174,7 @@
         <w:docPartUnique/>
       </w:docPartObj>
     </w:sdtPr>
+    <w:sdtEndPr/>
     <w:sdtContent>
       <w:p>
         <w:pPr>
@@ -15978,7 +16211,7 @@
 </file>
 
 <file path=word/footnotes.xml><?xml version="1.0" encoding="utf-8"?>
-<w:footnotes xmlns:wpc="http://schemas.microsoft.com/office/word/2010/wordprocessingCanvas" xmlns:cx="http://schemas.microsoft.com/office/drawing/2014/chartex" xmlns:cx1="http://schemas.microsoft.com/office/drawing/2015/9/8/chartex" xmlns:cx2="http://schemas.microsoft.com/office/drawing/2015/10/21/chartex" xmlns:cx3="http://schemas.microsoft.com/office/drawing/2016/5/9/chartex" xmlns:cx4="http://schemas.microsoft.com/office/drawing/2016/5/10/chartex" xmlns:cx5="http://schemas.microsoft.com/office/drawing/2016/5/11/chartex" xmlns:mc="http://schemas.openxmlformats.org/markup-compatibility/2006" xmlns:o="urn:schemas-microsoft-com:office:office" xmlns:r="http://schemas.openxmlformats.org/officeDocument/2006/relationships" xmlns:m="http://schemas.openxmlformats.org/officeDocument/2006/math" xmlns:v="urn:schemas-microsoft-com:vml" xmlns:wp14="http://schemas.microsoft.com/office/word/2010/wordprocessingDrawing" xmlns:wp="http://schemas.openxmlformats.org/drawingml/2006/wordprocessingDrawing" xmlns:w10="urn:schemas-microsoft-com:office:word" xmlns:w="http://schemas.openxmlformats.org/wordprocessingml/2006/main" xmlns:w14="http://schemas.microsoft.com/office/word/2010/wordml" xmlns:w15="http://schemas.microsoft.com/office/word/2012/wordml" xmlns:w16se="http://schemas.microsoft.com/office/word/2015/wordml/symex" xmlns:wpg="http://schemas.microsoft.com/office/word/2010/wordprocessingGroup" xmlns:wpi="http://schemas.microsoft.com/office/word/2010/wordprocessingInk" xmlns:wne="http://schemas.microsoft.com/office/word/2006/wordml" xmlns:wps="http://schemas.microsoft.com/office/word/2010/wordprocessingShape" mc:Ignorable="w14 w15 w16se wp14">
+<w:footnotes xmlns:wpc="http://schemas.microsoft.com/office/word/2010/wordprocessingCanvas" xmlns:cx="http://schemas.microsoft.com/office/drawing/2014/chartex" xmlns:cx1="http://schemas.microsoft.com/office/drawing/2015/9/8/chartex" xmlns:cx2="http://schemas.microsoft.com/office/drawing/2015/10/21/chartex" xmlns:mc="http://schemas.openxmlformats.org/markup-compatibility/2006" xmlns:o="urn:schemas-microsoft-com:office:office" xmlns:r="http://schemas.openxmlformats.org/officeDocument/2006/relationships" xmlns:m="http://schemas.openxmlformats.org/officeDocument/2006/math" xmlns:v="urn:schemas-microsoft-com:vml" xmlns:wp14="http://schemas.microsoft.com/office/word/2010/wordprocessingDrawing" xmlns:wp="http://schemas.openxmlformats.org/drawingml/2006/wordprocessingDrawing" xmlns:w10="urn:schemas-microsoft-com:office:word" xmlns:w="http://schemas.openxmlformats.org/wordprocessingml/2006/main" xmlns:w14="http://schemas.microsoft.com/office/word/2010/wordml" xmlns:w15="http://schemas.microsoft.com/office/word/2012/wordml" xmlns:w16se="http://schemas.microsoft.com/office/word/2015/wordml/symex" xmlns:wpg="http://schemas.microsoft.com/office/word/2010/wordprocessingGroup" xmlns:wpi="http://schemas.microsoft.com/office/word/2010/wordprocessingInk" xmlns:wne="http://schemas.microsoft.com/office/word/2006/wordml" xmlns:wps="http://schemas.microsoft.com/office/word/2010/wordprocessingShape" mc:Ignorable="w14 w15 w16se wp14">
   <w:footnote w:type="separator" w:id="-1">
     <w:p>
       <w:r>
@@ -16016,7 +16249,7 @@
 </file>
 
 <file path=word/header1.xml><?xml version="1.0" encoding="utf-8"?>
-<w:hdr xmlns:wpc="http://schemas.microsoft.com/office/word/2010/wordprocessingCanvas" xmlns:cx="http://schemas.microsoft.com/office/drawing/2014/chartex" xmlns:cx1="http://schemas.microsoft.com/office/drawing/2015/9/8/chartex" xmlns:cx2="http://schemas.microsoft.com/office/drawing/2015/10/21/chartex" xmlns:cx3="http://schemas.microsoft.com/office/drawing/2016/5/9/chartex" xmlns:cx4="http://schemas.microsoft.com/office/drawing/2016/5/10/chartex" xmlns:cx5="http://schemas.microsoft.com/office/drawing/2016/5/11/chartex" xmlns:mc="http://schemas.openxmlformats.org/markup-compatibility/2006" xmlns:o="urn:schemas-microsoft-com:office:office" xmlns:r="http://schemas.openxmlformats.org/officeDocument/2006/relationships" xmlns:m="http://schemas.openxmlformats.org/officeDocument/2006/math" xmlns:v="urn:schemas-microsoft-com:vml" xmlns:wp14="http://schemas.microsoft.com/office/word/2010/wordprocessingDrawing" xmlns:wp="http://schemas.openxmlformats.org/drawingml/2006/wordprocessingDrawing" xmlns:w10="urn:schemas-microsoft-com:office:word" xmlns:w="http://schemas.openxmlformats.org/wordprocessingml/2006/main" xmlns:w14="http://schemas.microsoft.com/office/word/2010/wordml" xmlns:w15="http://schemas.microsoft.com/office/word/2012/wordml" xmlns:w16se="http://schemas.microsoft.com/office/word/2015/wordml/symex" xmlns:wpg="http://schemas.microsoft.com/office/word/2010/wordprocessingGroup" xmlns:wpi="http://schemas.microsoft.com/office/word/2010/wordprocessingInk" xmlns:wne="http://schemas.microsoft.com/office/word/2006/wordml" xmlns:wps="http://schemas.microsoft.com/office/word/2010/wordprocessingShape" mc:Ignorable="w14 w15 w16se wp14">
+<w:hdr xmlns:wpc="http://schemas.microsoft.com/office/word/2010/wordprocessingCanvas" xmlns:cx="http://schemas.microsoft.com/office/drawing/2014/chartex" xmlns:cx1="http://schemas.microsoft.com/office/drawing/2015/9/8/chartex" xmlns:cx2="http://schemas.microsoft.com/office/drawing/2015/10/21/chartex" xmlns:mc="http://schemas.openxmlformats.org/markup-compatibility/2006" xmlns:o="urn:schemas-microsoft-com:office:office" xmlns:r="http://schemas.openxmlformats.org/officeDocument/2006/relationships" xmlns:m="http://schemas.openxmlformats.org/officeDocument/2006/math" xmlns:v="urn:schemas-microsoft-com:vml" xmlns:wp14="http://schemas.microsoft.com/office/word/2010/wordprocessingDrawing" xmlns:wp="http://schemas.openxmlformats.org/drawingml/2006/wordprocessingDrawing" xmlns:w10="urn:schemas-microsoft-com:office:word" xmlns:w="http://schemas.openxmlformats.org/wordprocessingml/2006/main" xmlns:w14="http://schemas.microsoft.com/office/word/2010/wordml" xmlns:w15="http://schemas.microsoft.com/office/word/2012/wordml" xmlns:w16se="http://schemas.microsoft.com/office/word/2015/wordml/symex" xmlns:wpg="http://schemas.microsoft.com/office/word/2010/wordprocessingGroup" xmlns:wpi="http://schemas.microsoft.com/office/word/2010/wordprocessingInk" xmlns:wne="http://schemas.microsoft.com/office/word/2006/wordml" xmlns:wps="http://schemas.microsoft.com/office/word/2010/wordprocessingShape" mc:Ignorable="w14 w15 w16se wp14">
   <w:p>
     <w:pPr>
       <w:pStyle w:val="Kopfzeile"/>
@@ -16031,7 +16264,7 @@
 </file>
 
 <file path=word/header2.xml><?xml version="1.0" encoding="utf-8"?>
-<w:hdr xmlns:wpc="http://schemas.microsoft.com/office/word/2010/wordprocessingCanvas" xmlns:cx="http://schemas.microsoft.com/office/drawing/2014/chartex" xmlns:cx1="http://schemas.microsoft.com/office/drawing/2015/9/8/chartex" xmlns:cx2="http://schemas.microsoft.com/office/drawing/2015/10/21/chartex" xmlns:cx3="http://schemas.microsoft.com/office/drawing/2016/5/9/chartex" xmlns:cx4="http://schemas.microsoft.com/office/drawing/2016/5/10/chartex" xmlns:cx5="http://schemas.microsoft.com/office/drawing/2016/5/11/chartex" xmlns:mc="http://schemas.openxmlformats.org/markup-compatibility/2006" xmlns:o="urn:schemas-microsoft-com:office:office" xmlns:r="http://schemas.openxmlformats.org/officeDocument/2006/relationships" xmlns:m="http://schemas.openxmlformats.org/officeDocument/2006/math" xmlns:v="urn:schemas-microsoft-com:vml" xmlns:wp14="http://schemas.microsoft.com/office/word/2010/wordprocessingDrawing" xmlns:wp="http://schemas.openxmlformats.org/drawingml/2006/wordprocessingDrawing" xmlns:w10="urn:schemas-microsoft-com:office:word" xmlns:w="http://schemas.openxmlformats.org/wordprocessingml/2006/main" xmlns:w14="http://schemas.microsoft.com/office/word/2010/wordml" xmlns:w15="http://schemas.microsoft.com/office/word/2012/wordml" xmlns:w16se="http://schemas.microsoft.com/office/word/2015/wordml/symex" xmlns:wpg="http://schemas.microsoft.com/office/word/2010/wordprocessingGroup" xmlns:wpi="http://schemas.microsoft.com/office/word/2010/wordprocessingInk" xmlns:wne="http://schemas.microsoft.com/office/word/2006/wordml" xmlns:wps="http://schemas.microsoft.com/office/word/2010/wordprocessingShape" mc:Ignorable="w14 w15 w16se wp14">
+<w:hdr xmlns:wpc="http://schemas.microsoft.com/office/word/2010/wordprocessingCanvas" xmlns:cx="http://schemas.microsoft.com/office/drawing/2014/chartex" xmlns:cx1="http://schemas.microsoft.com/office/drawing/2015/9/8/chartex" xmlns:cx2="http://schemas.microsoft.com/office/drawing/2015/10/21/chartex" xmlns:mc="http://schemas.openxmlformats.org/markup-compatibility/2006" xmlns:o="urn:schemas-microsoft-com:office:office" xmlns:r="http://schemas.openxmlformats.org/officeDocument/2006/relationships" xmlns:m="http://schemas.openxmlformats.org/officeDocument/2006/math" xmlns:v="urn:schemas-microsoft-com:vml" xmlns:wp14="http://schemas.microsoft.com/office/word/2010/wordprocessingDrawing" xmlns:wp="http://schemas.openxmlformats.org/drawingml/2006/wordprocessingDrawing" xmlns:w10="urn:schemas-microsoft-com:office:word" xmlns:w="http://schemas.openxmlformats.org/wordprocessingml/2006/main" xmlns:w14="http://schemas.microsoft.com/office/word/2010/wordml" xmlns:w15="http://schemas.microsoft.com/office/word/2012/wordml" xmlns:w16se="http://schemas.microsoft.com/office/word/2015/wordml/symex" xmlns:wpg="http://schemas.microsoft.com/office/word/2010/wordprocessingGroup" xmlns:wpi="http://schemas.microsoft.com/office/word/2010/wordprocessingInk" xmlns:wne="http://schemas.microsoft.com/office/word/2006/wordml" xmlns:wps="http://schemas.microsoft.com/office/word/2010/wordprocessingShape" mc:Ignorable="w14 w15 w16se wp14">
   <w:p>
     <w:pPr>
       <w:pStyle w:val="Kopfzeile"/>
@@ -16046,7 +16279,7 @@
 </file>
 
 <file path=word/header3.xml><?xml version="1.0" encoding="utf-8"?>
-<w:hdr xmlns:wpc="http://schemas.microsoft.com/office/word/2010/wordprocessingCanvas" xmlns:cx="http://schemas.microsoft.com/office/drawing/2014/chartex" xmlns:cx1="http://schemas.microsoft.com/office/drawing/2015/9/8/chartex" xmlns:cx2="http://schemas.microsoft.com/office/drawing/2015/10/21/chartex" xmlns:cx3="http://schemas.microsoft.com/office/drawing/2016/5/9/chartex" xmlns:cx4="http://schemas.microsoft.com/office/drawing/2016/5/10/chartex" xmlns:cx5="http://schemas.microsoft.com/office/drawing/2016/5/11/chartex" xmlns:mc="http://schemas.openxmlformats.org/markup-compatibility/2006" xmlns:o="urn:schemas-microsoft-com:office:office" xmlns:r="http://schemas.openxmlformats.org/officeDocument/2006/relationships" xmlns:m="http://schemas.openxmlformats.org/officeDocument/2006/math" xmlns:v="urn:schemas-microsoft-com:vml" xmlns:wp14="http://schemas.microsoft.com/office/word/2010/wordprocessingDrawing" xmlns:wp="http://schemas.openxmlformats.org/drawingml/2006/wordprocessingDrawing" xmlns:w10="urn:schemas-microsoft-com:office:word" xmlns:w="http://schemas.openxmlformats.org/wordprocessingml/2006/main" xmlns:w14="http://schemas.microsoft.com/office/word/2010/wordml" xmlns:w15="http://schemas.microsoft.com/office/word/2012/wordml" xmlns:w16se="http://schemas.microsoft.com/office/word/2015/wordml/symex" xmlns:wpg="http://schemas.microsoft.com/office/word/2010/wordprocessingGroup" xmlns:wpi="http://schemas.microsoft.com/office/word/2010/wordprocessingInk" xmlns:wne="http://schemas.microsoft.com/office/word/2006/wordml" xmlns:wps="http://schemas.microsoft.com/office/word/2010/wordprocessingShape" mc:Ignorable="w14 w15 w16se wp14">
+<w:hdr xmlns:wpc="http://schemas.microsoft.com/office/word/2010/wordprocessingCanvas" xmlns:cx="http://schemas.microsoft.com/office/drawing/2014/chartex" xmlns:cx1="http://schemas.microsoft.com/office/drawing/2015/9/8/chartex" xmlns:cx2="http://schemas.microsoft.com/office/drawing/2015/10/21/chartex" xmlns:mc="http://schemas.openxmlformats.org/markup-compatibility/2006" xmlns:o="urn:schemas-microsoft-com:office:office" xmlns:r="http://schemas.openxmlformats.org/officeDocument/2006/relationships" xmlns:m="http://schemas.openxmlformats.org/officeDocument/2006/math" xmlns:v="urn:schemas-microsoft-com:vml" xmlns:wp14="http://schemas.microsoft.com/office/word/2010/wordprocessingDrawing" xmlns:wp="http://schemas.openxmlformats.org/drawingml/2006/wordprocessingDrawing" xmlns:w10="urn:schemas-microsoft-com:office:word" xmlns:w="http://schemas.openxmlformats.org/wordprocessingml/2006/main" xmlns:w14="http://schemas.microsoft.com/office/word/2010/wordml" xmlns:w15="http://schemas.microsoft.com/office/word/2012/wordml" xmlns:w16se="http://schemas.microsoft.com/office/word/2015/wordml/symex" xmlns:wpg="http://schemas.microsoft.com/office/word/2010/wordprocessingGroup" xmlns:wpi="http://schemas.microsoft.com/office/word/2010/wordprocessingInk" xmlns:wne="http://schemas.microsoft.com/office/word/2006/wordml" xmlns:wps="http://schemas.microsoft.com/office/word/2010/wordprocessingShape" mc:Ignorable="w14 w15 w16se wp14">
   <w:p>
     <w:pPr>
       <w:pStyle w:val="Kopfzeile"/>
@@ -16056,7 +16289,7 @@
 </file>
 
 <file path=word/numbering.xml><?xml version="1.0" encoding="utf-8"?>
-<w:numbering xmlns:wpc="http://schemas.microsoft.com/office/word/2010/wordprocessingCanvas" xmlns:cx="http://schemas.microsoft.com/office/drawing/2014/chartex" xmlns:cx1="http://schemas.microsoft.com/office/drawing/2015/9/8/chartex" xmlns:cx2="http://schemas.microsoft.com/office/drawing/2015/10/21/chartex" xmlns:cx3="http://schemas.microsoft.com/office/drawing/2016/5/9/chartex" xmlns:cx4="http://schemas.microsoft.com/office/drawing/2016/5/10/chartex" xmlns:cx5="http://schemas.microsoft.com/office/drawing/2016/5/11/chartex" xmlns:mc="http://schemas.openxmlformats.org/markup-compatibility/2006" xmlns:o="urn:schemas-microsoft-com:office:office" xmlns:r="http://schemas.openxmlformats.org/officeDocument/2006/relationships" xmlns:m="http://schemas.openxmlformats.org/officeDocument/2006/math" xmlns:v="urn:schemas-microsoft-com:vml" xmlns:wp14="http://schemas.microsoft.com/office/word/2010/wordprocessingDrawing" xmlns:wp="http://schemas.openxmlformats.org/drawingml/2006/wordprocessingDrawing" xmlns:w10="urn:schemas-microsoft-com:office:word" xmlns:w="http://schemas.openxmlformats.org/wordprocessingml/2006/main" xmlns:w14="http://schemas.microsoft.com/office/word/2010/wordml" xmlns:w15="http://schemas.microsoft.com/office/word/2012/wordml" xmlns:w16se="http://schemas.microsoft.com/office/word/2015/wordml/symex" xmlns:wpg="http://schemas.microsoft.com/office/word/2010/wordprocessingGroup" xmlns:wpi="http://schemas.microsoft.com/office/word/2010/wordprocessingInk" xmlns:wne="http://schemas.microsoft.com/office/word/2006/wordml" xmlns:wps="http://schemas.microsoft.com/office/word/2010/wordprocessingShape" mc:Ignorable="w14 w15 w16se wp14">
+<w:numbering xmlns:wpc="http://schemas.microsoft.com/office/word/2010/wordprocessingCanvas" xmlns:cx="http://schemas.microsoft.com/office/drawing/2014/chartex" xmlns:cx1="http://schemas.microsoft.com/office/drawing/2015/9/8/chartex" xmlns:cx2="http://schemas.microsoft.com/office/drawing/2015/10/21/chartex" xmlns:mc="http://schemas.openxmlformats.org/markup-compatibility/2006" xmlns:o="urn:schemas-microsoft-com:office:office" xmlns:r="http://schemas.openxmlformats.org/officeDocument/2006/relationships" xmlns:m="http://schemas.openxmlformats.org/officeDocument/2006/math" xmlns:v="urn:schemas-microsoft-com:vml" xmlns:wp14="http://schemas.microsoft.com/office/word/2010/wordprocessingDrawing" xmlns:wp="http://schemas.openxmlformats.org/drawingml/2006/wordprocessingDrawing" xmlns:w10="urn:schemas-microsoft-com:office:word" xmlns:w="http://schemas.openxmlformats.org/wordprocessingml/2006/main" xmlns:w14="http://schemas.microsoft.com/office/word/2010/wordml" xmlns:w15="http://schemas.microsoft.com/office/word/2012/wordml" xmlns:w16se="http://schemas.microsoft.com/office/word/2015/wordml/symex" xmlns:wpg="http://schemas.microsoft.com/office/word/2010/wordprocessingGroup" xmlns:wpi="http://schemas.microsoft.com/office/word/2010/wordprocessingInk" xmlns:wne="http://schemas.microsoft.com/office/word/2006/wordml" xmlns:wps="http://schemas.microsoft.com/office/word/2010/wordprocessingShape" mc:Ignorable="w14 w15 w16se wp14">
   <w:abstractNum w:abstractNumId="0" w15:restartNumberingAfterBreak="0">
     <w:nsid w:val="034F1CBE"/>
     <w:multiLevelType w:val="hybridMultilevel"/>
@@ -17281,7 +17514,7 @@
       </w:pPr>
     </w:pPrDefault>
   </w:docDefaults>
-  <w:latentStyles w:defLockedState="0" w:defUIPriority="99" w:defSemiHidden="0" w:defUnhideWhenUsed="0" w:defQFormat="0" w:count="374">
+  <w:latentStyles w:defLockedState="0" w:defUIPriority="99" w:defSemiHidden="0" w:defUnhideWhenUsed="0" w:defQFormat="0" w:count="372">
     <w:lsdException w:name="Normal" w:uiPriority="0" w:qFormat="1"/>
     <w:lsdException w:name="heading 1" w:uiPriority="9" w:qFormat="1"/>
     <w:lsdException w:name="heading 2" w:semiHidden="1" w:uiPriority="9" w:unhideWhenUsed="1" w:qFormat="1"/>
@@ -17387,6 +17620,7 @@
     <w:lsdException w:name="HTML Sample" w:semiHidden="1" w:unhideWhenUsed="1"/>
     <w:lsdException w:name="HTML Typewriter" w:semiHidden="1" w:unhideWhenUsed="1"/>
     <w:lsdException w:name="HTML Variable" w:semiHidden="1" w:unhideWhenUsed="1"/>
+    <w:lsdException w:name="Normal Table" w:semiHidden="1" w:unhideWhenUsed="1"/>
     <w:lsdException w:name="annotation subject" w:semiHidden="1" w:unhideWhenUsed="1"/>
     <w:lsdException w:name="No List" w:semiHidden="1" w:unhideWhenUsed="1"/>
     <w:lsdException w:name="Outline List 1" w:semiHidden="1" w:unhideWhenUsed="1"/>
@@ -17432,9 +17666,11 @@
     <w:lsdException w:name="Table Subtle 1" w:semiHidden="1" w:unhideWhenUsed="1"/>
     <w:lsdException w:name="Table Subtle 2" w:semiHidden="1" w:unhideWhenUsed="1"/>
     <w:lsdException w:name="Table Web 1" w:semiHidden="1" w:unhideWhenUsed="1"/>
+    <w:lsdException w:name="Table Web 2" w:semiHidden="1" w:unhideWhenUsed="1"/>
     <w:lsdException w:name="Table Web 3" w:semiHidden="1" w:unhideWhenUsed="1"/>
     <w:lsdException w:name="Balloon Text" w:semiHidden="1" w:unhideWhenUsed="1"/>
     <w:lsdException w:name="Table Grid" w:uiPriority="39"/>
+    <w:lsdException w:name="Table Theme" w:semiHidden="1" w:unhideWhenUsed="1"/>
     <w:lsdException w:name="Placeholder Text" w:semiHidden="1"/>
     <w:lsdException w:name="No Spacing" w:uiPriority="1" w:qFormat="1"/>
     <w:lsdException w:name="Light Shading" w:uiPriority="60"/>
@@ -17651,8 +17887,6 @@
     <w:lsdException w:name="List Table 6 Colorful Accent 6" w:uiPriority="51"/>
     <w:lsdException w:name="List Table 7 Colorful Accent 6" w:uiPriority="52"/>
     <w:lsdException w:name="Mention" w:semiHidden="1" w:unhideWhenUsed="1"/>
-    <w:lsdException w:name="Smart Hyperlink" w:semiHidden="1" w:unhideWhenUsed="1"/>
-    <w:lsdException w:name="Hashtag" w:semiHidden="1" w:unhideWhenUsed="1"/>
   </w:latentStyles>
   <w:style w:type="paragraph" w:default="1" w:styleId="Standard">
     <w:name w:val="Normal"/>
@@ -18687,7 +18921,7 @@
 </file>
 
 <file path=customXml/itemProps2.xml><?xml version="1.0" encoding="utf-8"?>
-<ds:datastoreItem xmlns:ds="http://schemas.openxmlformats.org/officeDocument/2006/customXml" ds:itemID="{B794E4B9-D308-4128-8F0C-4D8C21058E17}">
+<ds:datastoreItem xmlns:ds="http://schemas.openxmlformats.org/officeDocument/2006/customXml" ds:itemID="{6B12D058-DD81-47A3-947E-091F98E21FC5}">
   <ds:schemaRefs>
     <ds:schemaRef ds:uri="http://schemas.openxmlformats.org/officeDocument/2006/bibliography"/>
   </ds:schemaRefs>

</xml_diff>

<commit_message>
mainly adjustments to Pflichtenheft
</commit_message>
<xml_diff>
--- a/documents/Pflichtenheft.docx
+++ b/documents/Pflichtenheft.docx
@@ -1,6 +1,6 @@
 
 <file path=word/document.xml><?xml version="1.0" encoding="utf-8"?>
-<w:document xmlns:wpc="http://schemas.microsoft.com/office/word/2010/wordprocessingCanvas" xmlns:cx="http://schemas.microsoft.com/office/drawing/2014/chartex" xmlns:cx1="http://schemas.microsoft.com/office/drawing/2015/9/8/chartex" xmlns:cx2="http://schemas.microsoft.com/office/drawing/2015/10/21/chartex" xmlns:mc="http://schemas.openxmlformats.org/markup-compatibility/2006" xmlns:o="urn:schemas-microsoft-com:office:office" xmlns:r="http://schemas.openxmlformats.org/officeDocument/2006/relationships" xmlns:m="http://schemas.openxmlformats.org/officeDocument/2006/math" xmlns:v="urn:schemas-microsoft-com:vml" xmlns:wp14="http://schemas.microsoft.com/office/word/2010/wordprocessingDrawing" xmlns:wp="http://schemas.openxmlformats.org/drawingml/2006/wordprocessingDrawing" xmlns:w10="urn:schemas-microsoft-com:office:word" xmlns:w="http://schemas.openxmlformats.org/wordprocessingml/2006/main" xmlns:w14="http://schemas.microsoft.com/office/word/2010/wordml" xmlns:w15="http://schemas.microsoft.com/office/word/2012/wordml" xmlns:w16se="http://schemas.microsoft.com/office/word/2015/wordml/symex" xmlns:wpg="http://schemas.microsoft.com/office/word/2010/wordprocessingGroup" xmlns:wpi="http://schemas.microsoft.com/office/word/2010/wordprocessingInk" xmlns:wne="http://schemas.microsoft.com/office/word/2006/wordml" xmlns:wps="http://schemas.microsoft.com/office/word/2010/wordprocessingShape" mc:Ignorable="w14 w15 w16se wp14">
+<w:document xmlns:wpc="http://schemas.microsoft.com/office/word/2010/wordprocessingCanvas" xmlns:cx="http://schemas.microsoft.com/office/drawing/2014/chartex" xmlns:cx1="http://schemas.microsoft.com/office/drawing/2015/9/8/chartex" xmlns:cx2="http://schemas.microsoft.com/office/drawing/2015/10/21/chartex" xmlns:cx3="http://schemas.microsoft.com/office/drawing/2016/5/9/chartex" xmlns:cx4="http://schemas.microsoft.com/office/drawing/2016/5/10/chartex" xmlns:cx5="http://schemas.microsoft.com/office/drawing/2016/5/11/chartex" xmlns:mc="http://schemas.openxmlformats.org/markup-compatibility/2006" xmlns:o="urn:schemas-microsoft-com:office:office" xmlns:r="http://schemas.openxmlformats.org/officeDocument/2006/relationships" xmlns:m="http://schemas.openxmlformats.org/officeDocument/2006/math" xmlns:v="urn:schemas-microsoft-com:vml" xmlns:wp14="http://schemas.microsoft.com/office/word/2010/wordprocessingDrawing" xmlns:wp="http://schemas.openxmlformats.org/drawingml/2006/wordprocessingDrawing" xmlns:w10="urn:schemas-microsoft-com:office:word" xmlns:w="http://schemas.openxmlformats.org/wordprocessingml/2006/main" xmlns:w14="http://schemas.microsoft.com/office/word/2010/wordml" xmlns:w15="http://schemas.microsoft.com/office/word/2012/wordml" xmlns:w16se="http://schemas.microsoft.com/office/word/2015/wordml/symex" xmlns:wpg="http://schemas.microsoft.com/office/word/2010/wordprocessingGroup" xmlns:wpi="http://schemas.microsoft.com/office/word/2010/wordprocessingInk" xmlns:wne="http://schemas.microsoft.com/office/word/2006/wordml" xmlns:wps="http://schemas.microsoft.com/office/word/2010/wordprocessingShape" mc:Ignorable="w14 w15 w16se wp14">
   <w:body>
     <w:sdt>
       <w:sdtPr>
@@ -13,7 +13,6 @@
           <w:docPartUnique/>
         </w:docPartObj>
       </w:sdtPr>
-      <w:sdtEndPr/>
       <w:sdtContent>
         <w:p>
           <w:pPr>
@@ -25,7 +24,7 @@
             <w:rPr>
               <w:rFonts w:ascii="Arial" w:hAnsi="Arial"/>
               <w:noProof/>
-              <w:lang w:val="en-US" w:eastAsia="en-US" w:bidi="ar-SA"/>
+              <w:lang w:eastAsia="de-DE" w:bidi="ar-SA"/>
             </w:rPr>
             <mc:AlternateContent>
               <mc:Choice Requires="wpg">
@@ -275,7 +274,7 @@
                   </wp:anchor>
                 </w:drawing>
               </mc:Choice>
-              <mc:Fallback xmlns:cx5="http://schemas.microsoft.com/office/drawing/2016/5/11/chartex" xmlns:cx4="http://schemas.microsoft.com/office/drawing/2016/5/10/chartex" xmlns:cx3="http://schemas.microsoft.com/office/drawing/2016/5/9/chartex">
+              <mc:Fallback>
                 <w:pict>
                   <v:group w14:anchorId="52CC52AC" id="Gruppe 149" o:spid="_x0000_s1026" style="position:absolute;margin-left:0;margin-top:0;width:8in;height:95.7pt;z-index:251662336;mso-width-percent:941;mso-height-percent:121;mso-top-percent:23;mso-position-horizontal:center;mso-position-horizontal-relative:page;mso-position-vertical-relative:page;mso-width-percent:941;mso-height-percent:121;mso-top-percent:23" coordorigin="" coordsize="73152,12161" o:gfxdata="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">
                     <v:shape id="Rechteck 51" o:spid="_x0000_s1027" style="position:absolute;width:73152;height:11303;visibility:visible;mso-wrap-style:square;v-text-anchor:middle" coordsize="7312660,1129665" o:gfxdata="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" path="m,l7312660,r,1129665l3619500,733425,,1091565,,xe" fillcolor="#5b9bd5 [3204]" stroked="f" strokeweight="1pt">
@@ -295,7 +294,7 @@
             <w:rPr>
               <w:rFonts w:ascii="Arial" w:hAnsi="Arial"/>
               <w:noProof/>
-              <w:lang w:val="en-US" w:eastAsia="en-US" w:bidi="ar-SA"/>
+              <w:lang w:eastAsia="de-DE" w:bidi="ar-SA"/>
             </w:rPr>
             <mc:AlternateContent>
               <mc:Choice Requires="wps">
@@ -369,7 +368,6 @@
                                   <w:dataBinding w:prefixMappings="xmlns:ns0='http://purl.org/dc/elements/1.1/' xmlns:ns1='http://schemas.openxmlformats.org/package/2006/metadata/core-properties' " w:xpath="/ns1:coreProperties[1]/ns0:creator[1]" w:storeItemID="{6C3C8BC8-F283-45AE-878A-BAB7291924A1}"/>
                                   <w:text/>
                                 </w:sdtPr>
-                                <w:sdtEndPr/>
                                 <w:sdtContent>
                                   <w:p>
                                     <w:pPr>
@@ -415,7 +413,6 @@
                                     <w:dataBinding w:prefixMappings="xmlns:ns0='http://schemas.microsoft.com/office/2006/coverPageProps' " w:xpath="/ns0:CoverPageProperties[1]/ns0:CompanyEmail[1]" w:storeItemID="{55AF091B-3C7A-41E3-B477-F2FDAA23CFDA}"/>
                                     <w:text/>
                                   </w:sdtPr>
-                                  <w:sdtEndPr/>
                                   <w:sdtContent>
                                     <w:r>
                                       <w:rPr>
@@ -470,7 +467,6 @@
                             <w:dataBinding w:prefixMappings="xmlns:ns0='http://purl.org/dc/elements/1.1/' xmlns:ns1='http://schemas.openxmlformats.org/package/2006/metadata/core-properties' " w:xpath="/ns1:coreProperties[1]/ns0:creator[1]" w:storeItemID="{6C3C8BC8-F283-45AE-878A-BAB7291924A1}"/>
                             <w:text/>
                           </w:sdtPr>
-                          <w:sdtEndPr/>
                           <w:sdtContent>
                             <w:p>
                               <w:pPr>
@@ -516,7 +512,6 @@
                               <w:dataBinding w:prefixMappings="xmlns:ns0='http://schemas.microsoft.com/office/2006/coverPageProps' " w:xpath="/ns0:CoverPageProperties[1]/ns0:CompanyEmail[1]" w:storeItemID="{55AF091B-3C7A-41E3-B477-F2FDAA23CFDA}"/>
                               <w:text/>
                             </w:sdtPr>
-                            <w:sdtEndPr/>
                             <w:sdtContent>
                               <w:r>
                                 <w:rPr>
@@ -541,7 +536,7 @@
             <w:rPr>
               <w:rFonts w:ascii="Arial" w:hAnsi="Arial"/>
               <w:noProof/>
-              <w:lang w:val="en-US" w:eastAsia="en-US" w:bidi="ar-SA"/>
+              <w:lang w:eastAsia="de-DE" w:bidi="ar-SA"/>
             </w:rPr>
             <mc:AlternateContent>
               <mc:Choice Requires="wps">
@@ -628,7 +623,6 @@
                                     <w:dataBinding w:prefixMappings="xmlns:ns0='http://schemas.microsoft.com/office/2006/coverPageProps' " w:xpath="/ns0:CoverPageProperties[1]/ns0:Abstract[1]" w:storeItemID="{55AF091B-3C7A-41E3-B477-F2FDAA23CFDA}"/>
                                     <w:text w:multiLine="1"/>
                                   </w:sdtPr>
-                                  <w:sdtEndPr/>
                                   <w:sdtContent>
                                     <w:r>
                                       <w:rPr>
@@ -826,7 +820,6 @@
                               <w:dataBinding w:prefixMappings="xmlns:ns0='http://schemas.microsoft.com/office/2006/coverPageProps' " w:xpath="/ns0:CoverPageProperties[1]/ns0:Abstract[1]" w:storeItemID="{55AF091B-3C7A-41E3-B477-F2FDAA23CFDA}"/>
                               <w:text w:multiLine="1"/>
                             </w:sdtPr>
-                            <w:sdtEndPr/>
                             <w:sdtContent>
                               <w:r>
                                 <w:rPr>
@@ -985,7 +978,7 @@
             <w:rPr>
               <w:rFonts w:ascii="Arial" w:hAnsi="Arial"/>
               <w:noProof/>
-              <w:lang w:val="en-US" w:eastAsia="en-US" w:bidi="ar-SA"/>
+              <w:lang w:eastAsia="de-DE" w:bidi="ar-SA"/>
             </w:rPr>
             <mc:AlternateContent>
               <mc:Choice Requires="wps">
@@ -1074,7 +1067,6 @@
                                     <w:dataBinding w:prefixMappings="xmlns:ns0='http://purl.org/dc/elements/1.1/' xmlns:ns1='http://schemas.openxmlformats.org/package/2006/metadata/core-properties' " w:xpath="/ns1:coreProperties[1]/ns0:title[1]" w:storeItemID="{6C3C8BC8-F283-45AE-878A-BAB7291924A1}"/>
                                     <w:text w:multiLine="1"/>
                                   </w:sdtPr>
-                                  <w:sdtEndPr/>
                                   <w:sdtContent>
                                     <w:proofErr w:type="spellStart"/>
                                     <w:r>
@@ -1118,7 +1110,6 @@
                                   <w:dataBinding w:prefixMappings="xmlns:ns0='http://purl.org/dc/elements/1.1/' xmlns:ns1='http://schemas.openxmlformats.org/package/2006/metadata/core-properties' " w:xpath="/ns1:coreProperties[1]/ns0:subject[1]" w:storeItemID="{6C3C8BC8-F283-45AE-878A-BAB7291924A1}"/>
                                   <w:text/>
                                 </w:sdtPr>
-                                <w:sdtEndPr/>
                                 <w:sdtContent>
                                   <w:p>
                                     <w:pPr>
@@ -1194,7 +1185,6 @@
                               <w:dataBinding w:prefixMappings="xmlns:ns0='http://purl.org/dc/elements/1.1/' xmlns:ns1='http://schemas.openxmlformats.org/package/2006/metadata/core-properties' " w:xpath="/ns1:coreProperties[1]/ns0:title[1]" w:storeItemID="{6C3C8BC8-F283-45AE-878A-BAB7291924A1}"/>
                               <w:text w:multiLine="1"/>
                             </w:sdtPr>
-                            <w:sdtEndPr/>
                             <w:sdtContent>
                               <w:proofErr w:type="spellStart"/>
                               <w:r>
@@ -1238,7 +1228,6 @@
                             <w:dataBinding w:prefixMappings="xmlns:ns0='http://purl.org/dc/elements/1.1/' xmlns:ns1='http://schemas.openxmlformats.org/package/2006/metadata/core-properties' " w:xpath="/ns1:coreProperties[1]/ns0:subject[1]" w:storeItemID="{6C3C8BC8-F283-45AE-878A-BAB7291924A1}"/>
                             <w:text/>
                           </w:sdtPr>
-                          <w:sdtEndPr/>
                           <w:sdtContent>
                             <w:p>
                               <w:pPr>
@@ -1284,7 +1273,7 @@
             <w:rPr>
               <w:rFonts w:ascii="Arial" w:hAnsi="Arial"/>
               <w:noProof/>
-              <w:lang w:val="en-US" w:eastAsia="en-US" w:bidi="ar-SA"/>
+              <w:lang w:eastAsia="de-DE" w:bidi="ar-SA"/>
             </w:rPr>
             <w:drawing>
               <wp:anchor distT="0" distB="0" distL="114300" distR="114300" simplePos="0" relativeHeight="251663360" behindDoc="1" locked="0" layoutInCell="1" allowOverlap="1" wp14:anchorId="22AFCE29" wp14:editId="4D84D269">
@@ -1353,7 +1342,7 @@
             <w:rPr>
               <w:rFonts w:ascii="Arial" w:hAnsi="Arial"/>
               <w:noProof/>
-              <w:lang w:val="en-US" w:eastAsia="en-US" w:bidi="ar-SA"/>
+              <w:lang w:eastAsia="de-DE" w:bidi="ar-SA"/>
             </w:rPr>
             <mc:AlternateContent>
               <mc:Choice Requires="wps">
@@ -1472,7 +1461,7 @@
             <w:rPr>
               <w:rFonts w:ascii="Arial" w:hAnsi="Arial"/>
               <w:noProof/>
-              <w:lang w:val="en-US" w:eastAsia="en-US" w:bidi="ar-SA"/>
+              <w:lang w:eastAsia="de-DE" w:bidi="ar-SA"/>
             </w:rPr>
             <mc:AlternateContent>
               <mc:Choice Requires="wps">
@@ -1592,7 +1581,7 @@
             <w:rPr>
               <w:rFonts w:ascii="Arial" w:hAnsi="Arial"/>
               <w:noProof/>
-              <w:lang w:val="en-US" w:eastAsia="en-US" w:bidi="ar-SA"/>
+              <w:lang w:eastAsia="de-DE" w:bidi="ar-SA"/>
             </w:rPr>
             <w:drawing>
               <wp:anchor distT="0" distB="0" distL="114300" distR="114300" simplePos="0" relativeHeight="251666432" behindDoc="1" locked="0" layoutInCell="1" allowOverlap="1" wp14:anchorId="1981B0BC" wp14:editId="1F65EA3A">
@@ -1684,6 +1673,895 @@
           <w:szCs w:val="28"/>
         </w:rPr>
         <w:lastRenderedPageBreak/>
+        <w:t>Ansprechpartner</w:t>
+      </w:r>
+    </w:p>
+    <w:p>
+      <w:pPr>
+        <w:rPr>
+          <w:rFonts w:ascii="Arial" w:hAnsi="Arial"/>
+        </w:rPr>
+      </w:pPr>
+    </w:p>
+    <w:p>
+      <w:pPr>
+        <w:rPr>
+          <w:rFonts w:ascii="Arial" w:hAnsi="Arial"/>
+          <w:b/>
+        </w:rPr>
+      </w:pPr>
+      <w:r>
+        <w:rPr>
+          <w:rFonts w:ascii="Arial" w:hAnsi="Arial"/>
+          <w:b/>
+        </w:rPr>
+        <w:t>Seitens</w:t>
+      </w:r>
+      <w:r>
+        <w:rPr>
+          <w:rFonts w:ascii="Arial" w:hAnsi="Arial"/>
+          <w:b/>
+        </w:rPr>
+        <w:t xml:space="preserve"> des </w:t>
+      </w:r>
+      <w:r>
+        <w:rPr>
+          <w:rFonts w:ascii="Arial" w:hAnsi="Arial"/>
+          <w:b/>
+        </w:rPr>
+        <w:t>Auftraggeber</w:t>
+      </w:r>
+      <w:r>
+        <w:rPr>
+          <w:rFonts w:ascii="Arial" w:hAnsi="Arial"/>
+          <w:b/>
+        </w:rPr>
+        <w:t>s</w:t>
+      </w:r>
+      <w:r>
+        <w:rPr>
+          <w:rFonts w:ascii="Arial" w:hAnsi="Arial"/>
+          <w:b/>
+        </w:rPr>
+        <w:t>:</w:t>
+      </w:r>
+    </w:p>
+    <w:tbl>
+      <w:tblPr>
+        <w:tblStyle w:val="Tabellenraster"/>
+        <w:tblW w:w="0" w:type="auto"/>
+        <w:tblLook w:val="04A0" w:firstRow="1" w:lastRow="0" w:firstColumn="1" w:lastColumn="0" w:noHBand="0" w:noVBand="1"/>
+      </w:tblPr>
+      <w:tblGrid>
+        <w:gridCol w:w="4041"/>
+        <w:gridCol w:w="4041"/>
+      </w:tblGrid>
+      <w:tr>
+        <w:trPr>
+          <w:trHeight w:val="320"/>
+        </w:trPr>
+        <w:tc>
+          <w:tcPr>
+            <w:tcW w:w="4041" w:type="dxa"/>
+            <w:shd w:val="clear" w:color="auto" w:fill="FFFFFF" w:themeFill="background1"/>
+          </w:tcPr>
+          <w:p>
+            <w:pPr>
+              <w:shd w:val="clear" w:color="auto" w:fill="FFFFFF" w:themeFill="background1"/>
+              <w:rPr>
+                <w:rFonts w:ascii="Arial" w:hAnsi="Arial"/>
+              </w:rPr>
+            </w:pPr>
+            <w:r>
+              <w:rPr>
+                <w:rFonts w:ascii="Arial" w:hAnsi="Arial"/>
+              </w:rPr>
+              <w:t>Stephan Schiffner</w:t>
+            </w:r>
+          </w:p>
+        </w:tc>
+        <w:tc>
+          <w:tcPr>
+            <w:tcW w:w="4041" w:type="dxa"/>
+            <w:shd w:val="clear" w:color="auto" w:fill="FFFFFF" w:themeFill="background1"/>
+          </w:tcPr>
+          <w:p>
+            <w:pPr>
+              <w:shd w:val="clear" w:color="auto" w:fill="FFFFFF" w:themeFill="background1"/>
+              <w:rPr>
+                <w:rFonts w:ascii="Arial" w:hAnsi="Arial"/>
+              </w:rPr>
+            </w:pPr>
+            <w:r>
+              <w:rPr>
+                <w:rFonts w:ascii="Arial" w:hAnsi="Arial"/>
+              </w:rPr>
+              <w:t>stephan.schiffner@hm.edu</w:t>
+            </w:r>
+          </w:p>
+        </w:tc>
+      </w:tr>
+      <w:tr>
+        <w:trPr>
+          <w:trHeight w:val="320"/>
+        </w:trPr>
+        <w:tc>
+          <w:tcPr>
+            <w:tcW w:w="4041" w:type="dxa"/>
+            <w:shd w:val="clear" w:color="auto" w:fill="FFFFFF" w:themeFill="background1"/>
+          </w:tcPr>
+          <w:p>
+            <w:pPr>
+              <w:shd w:val="clear" w:color="auto" w:fill="FFFFFF" w:themeFill="background1"/>
+              <w:rPr>
+                <w:rFonts w:ascii="Arial" w:hAnsi="Arial"/>
+              </w:rPr>
+            </w:pPr>
+            <w:r>
+              <w:rPr>
+                <w:rFonts w:ascii="Arial" w:hAnsi="Arial"/>
+              </w:rPr>
+              <w:t>Konrad Schmid</w:t>
+            </w:r>
+          </w:p>
+        </w:tc>
+        <w:tc>
+          <w:tcPr>
+            <w:tcW w:w="4041" w:type="dxa"/>
+            <w:shd w:val="clear" w:color="auto" w:fill="FFFFFF" w:themeFill="background1"/>
+          </w:tcPr>
+          <w:p>
+            <w:pPr>
+              <w:shd w:val="clear" w:color="auto" w:fill="FFFFFF" w:themeFill="background1"/>
+              <w:rPr>
+                <w:rFonts w:ascii="Arial" w:hAnsi="Arial"/>
+              </w:rPr>
+            </w:pPr>
+            <w:r>
+              <w:rPr>
+                <w:rFonts w:ascii="Arial" w:hAnsi="Arial"/>
+              </w:rPr>
+              <w:t>Ifw14113@cs.hm.edu</w:t>
+            </w:r>
+          </w:p>
+        </w:tc>
+      </w:tr>
+    </w:tbl>
+    <w:p>
+      <w:pPr>
+        <w:shd w:val="clear" w:color="auto" w:fill="FFFFFF" w:themeFill="background1"/>
+        <w:rPr>
+          <w:rFonts w:ascii="Arial" w:hAnsi="Arial"/>
+        </w:rPr>
+      </w:pPr>
+    </w:p>
+    <w:p>
+      <w:pPr>
+        <w:shd w:val="clear" w:color="auto" w:fill="FFFFFF" w:themeFill="background1"/>
+        <w:rPr>
+          <w:rFonts w:ascii="Arial" w:hAnsi="Arial"/>
+          <w:b/>
+        </w:rPr>
+      </w:pPr>
+      <w:r>
+        <w:rPr>
+          <w:rFonts w:ascii="Arial" w:hAnsi="Arial"/>
+          <w:b/>
+        </w:rPr>
+        <w:t>Seitens des</w:t>
+      </w:r>
+      <w:r>
+        <w:rPr>
+          <w:rFonts w:ascii="Arial" w:hAnsi="Arial"/>
+          <w:b/>
+        </w:rPr>
+        <w:t xml:space="preserve"> </w:t>
+      </w:r>
+      <w:r>
+        <w:rPr>
+          <w:rFonts w:ascii="Arial" w:hAnsi="Arial"/>
+          <w:b/>
+        </w:rPr>
+        <w:t>Entwickler</w:t>
+      </w:r>
+      <w:r>
+        <w:rPr>
+          <w:rFonts w:ascii="Arial" w:hAnsi="Arial"/>
+          <w:b/>
+        </w:rPr>
+        <w:t>teams</w:t>
+      </w:r>
+      <w:bookmarkStart w:id="0" w:name="_GoBack"/>
+      <w:bookmarkEnd w:id="0"/>
+      <w:r>
+        <w:rPr>
+          <w:rFonts w:ascii="Arial" w:hAnsi="Arial"/>
+          <w:b/>
+        </w:rPr>
+        <w:t>:</w:t>
+      </w:r>
+    </w:p>
+    <w:tbl>
+      <w:tblPr>
+        <w:tblStyle w:val="Tabellenraster"/>
+        <w:tblW w:w="0" w:type="auto"/>
+        <w:tblLook w:val="04A0" w:firstRow="1" w:lastRow="0" w:firstColumn="1" w:lastColumn="0" w:noHBand="0" w:noVBand="1"/>
+      </w:tblPr>
+      <w:tblGrid>
+        <w:gridCol w:w="4033"/>
+        <w:gridCol w:w="4033"/>
+      </w:tblGrid>
+      <w:tr>
+        <w:trPr>
+          <w:trHeight w:val="268"/>
+        </w:trPr>
+        <w:tc>
+          <w:tcPr>
+            <w:tcW w:w="4033" w:type="dxa"/>
+            <w:shd w:val="clear" w:color="auto" w:fill="FFFFFF" w:themeFill="background1"/>
+          </w:tcPr>
+          <w:p>
+            <w:pPr>
+              <w:shd w:val="clear" w:color="auto" w:fill="FFFFFF" w:themeFill="background1"/>
+              <w:rPr>
+                <w:rFonts w:ascii="Arial" w:hAnsi="Arial"/>
+              </w:rPr>
+            </w:pPr>
+            <w:r>
+              <w:rPr>
+                <w:rFonts w:ascii="Arial" w:hAnsi="Arial"/>
+              </w:rPr>
+              <w:t xml:space="preserve">Daniel </w:t>
+            </w:r>
+            <w:proofErr w:type="spellStart"/>
+            <w:r>
+              <w:rPr>
+                <w:rFonts w:ascii="Arial" w:hAnsi="Arial"/>
+              </w:rPr>
+              <w:t>Dobras</w:t>
+            </w:r>
+            <w:proofErr w:type="spellEnd"/>
+          </w:p>
+        </w:tc>
+        <w:tc>
+          <w:tcPr>
+            <w:tcW w:w="4033" w:type="dxa"/>
+            <w:shd w:val="clear" w:color="auto" w:fill="FFFFFF" w:themeFill="background1"/>
+          </w:tcPr>
+          <w:p>
+            <w:pPr>
+              <w:shd w:val="clear" w:color="auto" w:fill="FFFFFF" w:themeFill="background1"/>
+              <w:rPr>
+                <w:rFonts w:ascii="Arial" w:hAnsi="Arial"/>
+              </w:rPr>
+            </w:pPr>
+            <w:r>
+              <w:rPr>
+                <w:rFonts w:ascii="Arial" w:hAnsi="Arial"/>
+              </w:rPr>
+              <w:t>dobras@hm.edu</w:t>
+            </w:r>
+          </w:p>
+        </w:tc>
+      </w:tr>
+      <w:tr>
+        <w:trPr>
+          <w:trHeight w:val="268"/>
+        </w:trPr>
+        <w:tc>
+          <w:tcPr>
+            <w:tcW w:w="4033" w:type="dxa"/>
+            <w:shd w:val="clear" w:color="auto" w:fill="FFFFFF" w:themeFill="background1"/>
+          </w:tcPr>
+          <w:p>
+            <w:pPr>
+              <w:shd w:val="clear" w:color="auto" w:fill="FFFFFF" w:themeFill="background1"/>
+              <w:rPr>
+                <w:rFonts w:ascii="Arial" w:hAnsi="Arial"/>
+              </w:rPr>
+            </w:pPr>
+            <w:r>
+              <w:rPr>
+                <w:rFonts w:ascii="Arial" w:hAnsi="Arial"/>
+              </w:rPr>
+              <w:t>Fernando Pfennig</w:t>
+            </w:r>
+          </w:p>
+        </w:tc>
+        <w:tc>
+          <w:tcPr>
+            <w:tcW w:w="4033" w:type="dxa"/>
+            <w:shd w:val="clear" w:color="auto" w:fill="FFFFFF" w:themeFill="background1"/>
+          </w:tcPr>
+          <w:p>
+            <w:pPr>
+              <w:shd w:val="clear" w:color="auto" w:fill="FFFFFF" w:themeFill="background1"/>
+              <w:rPr>
+                <w:rFonts w:ascii="Arial" w:hAnsi="Arial"/>
+              </w:rPr>
+            </w:pPr>
+            <w:r>
+              <w:rPr>
+                <w:rFonts w:ascii="Arial" w:hAnsi="Arial"/>
+              </w:rPr>
+              <w:t>pfennig@hm.edu</w:t>
+            </w:r>
+          </w:p>
+        </w:tc>
+      </w:tr>
+    </w:tbl>
+    <w:p>
+      <w:pPr>
+        <w:rPr>
+          <w:rFonts w:ascii="Arial" w:hAnsi="Arial"/>
+          <w:b/>
+          <w:sz w:val="28"/>
+          <w:szCs w:val="28"/>
+        </w:rPr>
+      </w:pPr>
+    </w:p>
+    <w:p>
+      <w:pPr>
+        <w:rPr>
+          <w:rFonts w:ascii="Arial" w:hAnsi="Arial"/>
+          <w:b/>
+          <w:sz w:val="28"/>
+          <w:szCs w:val="28"/>
+        </w:rPr>
+      </w:pPr>
+    </w:p>
+    <w:p>
+      <w:pPr>
+        <w:rPr>
+          <w:rFonts w:ascii="Arial" w:hAnsi="Arial"/>
+          <w:b/>
+          <w:sz w:val="28"/>
+          <w:szCs w:val="28"/>
+        </w:rPr>
+      </w:pPr>
+      <w:r>
+        <w:rPr>
+          <w:rFonts w:ascii="Arial" w:hAnsi="Arial"/>
+          <w:b/>
+          <w:sz w:val="28"/>
+          <w:szCs w:val="28"/>
+        </w:rPr>
+        <w:t>Änderungshistorie</w:t>
+      </w:r>
+    </w:p>
+    <w:p>
+      <w:pPr>
+        <w:rPr>
+          <w:rFonts w:ascii="Arial" w:hAnsi="Arial"/>
+          <w:b/>
+          <w:sz w:val="28"/>
+          <w:szCs w:val="28"/>
+        </w:rPr>
+      </w:pPr>
+    </w:p>
+    <w:tbl>
+      <w:tblPr>
+        <w:tblStyle w:val="Tabellenraster"/>
+        <w:tblW w:w="0" w:type="auto"/>
+        <w:tblLook w:val="04A0" w:firstRow="1" w:lastRow="0" w:firstColumn="1" w:lastColumn="0" w:noHBand="0" w:noVBand="1"/>
+      </w:tblPr>
+      <w:tblGrid>
+        <w:gridCol w:w="1579"/>
+        <w:gridCol w:w="2293"/>
+        <w:gridCol w:w="4228"/>
+      </w:tblGrid>
+      <w:tr>
+        <w:trPr>
+          <w:trHeight w:val="278"/>
+        </w:trPr>
+        <w:tc>
+          <w:tcPr>
+            <w:tcW w:w="1579" w:type="dxa"/>
+            <w:shd w:val="clear" w:color="auto" w:fill="000000" w:themeFill="text1"/>
+          </w:tcPr>
+          <w:p>
+            <w:pPr>
+              <w:rPr>
+                <w:rFonts w:ascii="Arial" w:hAnsi="Arial"/>
+                <w:b/>
+              </w:rPr>
+            </w:pPr>
+            <w:r>
+              <w:rPr>
+                <w:rFonts w:ascii="Arial" w:hAnsi="Arial"/>
+                <w:b/>
+              </w:rPr>
+              <w:t>Datum</w:t>
+            </w:r>
+          </w:p>
+        </w:tc>
+        <w:tc>
+          <w:tcPr>
+            <w:tcW w:w="2293" w:type="dxa"/>
+            <w:shd w:val="clear" w:color="auto" w:fill="000000" w:themeFill="text1"/>
+          </w:tcPr>
+          <w:p>
+            <w:pPr>
+              <w:rPr>
+                <w:rFonts w:ascii="Arial" w:hAnsi="Arial"/>
+                <w:b/>
+              </w:rPr>
+            </w:pPr>
+            <w:r>
+              <w:rPr>
+                <w:rFonts w:ascii="Arial" w:hAnsi="Arial"/>
+                <w:b/>
+              </w:rPr>
+              <w:t>Version</w:t>
+            </w:r>
+          </w:p>
+        </w:tc>
+        <w:tc>
+          <w:tcPr>
+            <w:tcW w:w="4228" w:type="dxa"/>
+            <w:shd w:val="clear" w:color="auto" w:fill="000000" w:themeFill="text1"/>
+          </w:tcPr>
+          <w:p>
+            <w:pPr>
+              <w:rPr>
+                <w:rFonts w:ascii="Arial" w:hAnsi="Arial"/>
+                <w:b/>
+              </w:rPr>
+            </w:pPr>
+            <w:r>
+              <w:rPr>
+                <w:rFonts w:ascii="Arial" w:hAnsi="Arial"/>
+                <w:b/>
+              </w:rPr>
+              <w:t>Stand</w:t>
+            </w:r>
+          </w:p>
+        </w:tc>
+      </w:tr>
+      <w:tr>
+        <w:trPr>
+          <w:trHeight w:val="572"/>
+        </w:trPr>
+        <w:tc>
+          <w:tcPr>
+            <w:tcW w:w="1579" w:type="dxa"/>
+            <w:shd w:val="clear" w:color="auto" w:fill="FFFFFF" w:themeFill="background1"/>
+          </w:tcPr>
+          <w:p>
+            <w:pPr>
+              <w:rPr>
+                <w:rFonts w:ascii="Arial" w:hAnsi="Arial"/>
+              </w:rPr>
+            </w:pPr>
+            <w:r>
+              <w:rPr>
+                <w:rFonts w:ascii="Arial" w:hAnsi="Arial"/>
+              </w:rPr>
+              <w:t>02.12.2016</w:t>
+            </w:r>
+          </w:p>
+        </w:tc>
+        <w:tc>
+          <w:tcPr>
+            <w:tcW w:w="2293" w:type="dxa"/>
+            <w:shd w:val="clear" w:color="auto" w:fill="FFFFFF" w:themeFill="background1"/>
+          </w:tcPr>
+          <w:p>
+            <w:pPr>
+              <w:rPr>
+                <w:rFonts w:ascii="Arial" w:hAnsi="Arial"/>
+              </w:rPr>
+            </w:pPr>
+            <w:r>
+              <w:rPr>
+                <w:rFonts w:ascii="Arial" w:hAnsi="Arial"/>
+              </w:rPr>
+              <w:t>Version 0.2</w:t>
+            </w:r>
+          </w:p>
+        </w:tc>
+        <w:tc>
+          <w:tcPr>
+            <w:tcW w:w="4228" w:type="dxa"/>
+            <w:shd w:val="clear" w:color="auto" w:fill="FFFFFF" w:themeFill="background1"/>
+          </w:tcPr>
+          <w:p>
+            <w:pPr>
+              <w:rPr>
+                <w:rFonts w:ascii="Arial" w:hAnsi="Arial"/>
+              </w:rPr>
+            </w:pPr>
+            <w:r>
+              <w:rPr>
+                <w:rFonts w:ascii="Arial" w:hAnsi="Arial"/>
+              </w:rPr>
+              <w:t>Grundsätzlicher Rahmen des Pflichtenhefts</w:t>
+            </w:r>
+          </w:p>
+        </w:tc>
+      </w:tr>
+      <w:tr>
+        <w:trPr>
+          <w:trHeight w:val="1129"/>
+        </w:trPr>
+        <w:tc>
+          <w:tcPr>
+            <w:tcW w:w="1579" w:type="dxa"/>
+            <w:shd w:val="clear" w:color="auto" w:fill="FFFFFF" w:themeFill="background1"/>
+          </w:tcPr>
+          <w:p>
+            <w:pPr>
+              <w:rPr>
+                <w:rFonts w:ascii="Arial" w:hAnsi="Arial"/>
+              </w:rPr>
+            </w:pPr>
+            <w:r>
+              <w:rPr>
+                <w:rFonts w:ascii="Arial" w:hAnsi="Arial"/>
+              </w:rPr>
+              <w:t>05.12.2016</w:t>
+            </w:r>
+          </w:p>
+        </w:tc>
+        <w:tc>
+          <w:tcPr>
+            <w:tcW w:w="2293" w:type="dxa"/>
+            <w:shd w:val="clear" w:color="auto" w:fill="FFFFFF" w:themeFill="background1"/>
+          </w:tcPr>
+          <w:p>
+            <w:pPr>
+              <w:rPr>
+                <w:rFonts w:ascii="Arial" w:hAnsi="Arial"/>
+              </w:rPr>
+            </w:pPr>
+            <w:r>
+              <w:rPr>
+                <w:rFonts w:ascii="Arial" w:hAnsi="Arial"/>
+              </w:rPr>
+              <w:t>Version 0.4</w:t>
+            </w:r>
+          </w:p>
+        </w:tc>
+        <w:tc>
+          <w:tcPr>
+            <w:tcW w:w="4228" w:type="dxa"/>
+            <w:shd w:val="clear" w:color="auto" w:fill="FFFFFF" w:themeFill="background1"/>
+          </w:tcPr>
+          <w:p>
+            <w:pPr>
+              <w:rPr>
+                <w:rFonts w:ascii="Arial" w:hAnsi="Arial"/>
+              </w:rPr>
+            </w:pPr>
+            <w:r>
+              <w:rPr>
+                <w:rFonts w:ascii="Arial" w:hAnsi="Arial"/>
+              </w:rPr>
+              <w:t>Einfügen der Geschäftsprozesslandkarte, des Anwendungsdiagramms und des Fachklassendiagramms</w:t>
+            </w:r>
+          </w:p>
+        </w:tc>
+      </w:tr>
+      <w:tr>
+        <w:trPr>
+          <w:trHeight w:val="851"/>
+        </w:trPr>
+        <w:tc>
+          <w:tcPr>
+            <w:tcW w:w="1579" w:type="dxa"/>
+            <w:shd w:val="clear" w:color="auto" w:fill="FFFFFF" w:themeFill="background1"/>
+          </w:tcPr>
+          <w:p>
+            <w:pPr>
+              <w:rPr>
+                <w:rFonts w:ascii="Arial" w:hAnsi="Arial"/>
+              </w:rPr>
+            </w:pPr>
+            <w:r>
+              <w:rPr>
+                <w:rFonts w:ascii="Arial" w:hAnsi="Arial"/>
+              </w:rPr>
+              <w:t>23.12.2016</w:t>
+            </w:r>
+          </w:p>
+        </w:tc>
+        <w:tc>
+          <w:tcPr>
+            <w:tcW w:w="2293" w:type="dxa"/>
+            <w:shd w:val="clear" w:color="auto" w:fill="FFFFFF" w:themeFill="background1"/>
+          </w:tcPr>
+          <w:p>
+            <w:pPr>
+              <w:rPr>
+                <w:rFonts w:ascii="Arial" w:hAnsi="Arial"/>
+              </w:rPr>
+            </w:pPr>
+            <w:r>
+              <w:rPr>
+                <w:rFonts w:ascii="Arial" w:hAnsi="Arial"/>
+              </w:rPr>
+              <w:t>Version 0.5</w:t>
+            </w:r>
+          </w:p>
+        </w:tc>
+        <w:tc>
+          <w:tcPr>
+            <w:tcW w:w="4228" w:type="dxa"/>
+            <w:shd w:val="clear" w:color="auto" w:fill="FFFFFF" w:themeFill="background1"/>
+          </w:tcPr>
+          <w:p>
+            <w:pPr>
+              <w:rPr>
+                <w:rFonts w:ascii="Arial" w:hAnsi="Arial"/>
+              </w:rPr>
+            </w:pPr>
+            <w:r>
+              <w:rPr>
+                <w:rFonts w:ascii="Arial" w:hAnsi="Arial"/>
+              </w:rPr>
+              <w:t xml:space="preserve">Tabellarische Beschreibung ausgewählter Anwendungsfälle durch Daniel </w:t>
+            </w:r>
+            <w:proofErr w:type="spellStart"/>
+            <w:r>
+              <w:rPr>
+                <w:rFonts w:ascii="Arial" w:hAnsi="Arial"/>
+              </w:rPr>
+              <w:t>Dobras</w:t>
+            </w:r>
+            <w:proofErr w:type="spellEnd"/>
+          </w:p>
+        </w:tc>
+      </w:tr>
+      <w:tr>
+        <w:trPr>
+          <w:trHeight w:val="851"/>
+        </w:trPr>
+        <w:tc>
+          <w:tcPr>
+            <w:tcW w:w="1579" w:type="dxa"/>
+            <w:shd w:val="clear" w:color="auto" w:fill="FFFFFF" w:themeFill="background1"/>
+          </w:tcPr>
+          <w:p>
+            <w:pPr>
+              <w:rPr>
+                <w:rFonts w:ascii="Arial" w:hAnsi="Arial"/>
+              </w:rPr>
+            </w:pPr>
+            <w:r>
+              <w:rPr>
+                <w:rFonts w:ascii="Arial" w:hAnsi="Arial"/>
+              </w:rPr>
+              <w:t>08.01.2017</w:t>
+            </w:r>
+          </w:p>
+        </w:tc>
+        <w:tc>
+          <w:tcPr>
+            <w:tcW w:w="2293" w:type="dxa"/>
+            <w:shd w:val="clear" w:color="auto" w:fill="FFFFFF" w:themeFill="background1"/>
+          </w:tcPr>
+          <w:p>
+            <w:pPr>
+              <w:rPr>
+                <w:rFonts w:ascii="Arial" w:hAnsi="Arial"/>
+              </w:rPr>
+            </w:pPr>
+            <w:r>
+              <w:rPr>
+                <w:rFonts w:ascii="Arial" w:hAnsi="Arial"/>
+              </w:rPr>
+              <w:t>Version 0.6</w:t>
+            </w:r>
+          </w:p>
+        </w:tc>
+        <w:tc>
+          <w:tcPr>
+            <w:tcW w:w="4228" w:type="dxa"/>
+            <w:shd w:val="clear" w:color="auto" w:fill="FFFFFF" w:themeFill="background1"/>
+          </w:tcPr>
+          <w:p>
+            <w:pPr>
+              <w:rPr>
+                <w:rFonts w:ascii="Arial" w:hAnsi="Arial"/>
+              </w:rPr>
+            </w:pPr>
+            <w:r>
+              <w:rPr>
+                <w:rFonts w:ascii="Arial" w:hAnsi="Arial"/>
+              </w:rPr>
+              <w:t>Tabellarische Beschreibung ausgewählter Anwendungsfälle durch Fernando Pfennig</w:t>
+            </w:r>
+          </w:p>
+        </w:tc>
+      </w:tr>
+      <w:tr>
+        <w:trPr>
+          <w:trHeight w:val="557"/>
+        </w:trPr>
+        <w:tc>
+          <w:tcPr>
+            <w:tcW w:w="1579" w:type="dxa"/>
+            <w:shd w:val="clear" w:color="auto" w:fill="FFFFFF" w:themeFill="background1"/>
+          </w:tcPr>
+          <w:p>
+            <w:pPr>
+              <w:rPr>
+                <w:rFonts w:ascii="Arial" w:hAnsi="Arial"/>
+              </w:rPr>
+            </w:pPr>
+            <w:r>
+              <w:rPr>
+                <w:rFonts w:ascii="Arial" w:hAnsi="Arial"/>
+              </w:rPr>
+              <w:t>10.01.2017</w:t>
+            </w:r>
+          </w:p>
+        </w:tc>
+        <w:tc>
+          <w:tcPr>
+            <w:tcW w:w="2293" w:type="dxa"/>
+            <w:shd w:val="clear" w:color="auto" w:fill="FFFFFF" w:themeFill="background1"/>
+          </w:tcPr>
+          <w:p>
+            <w:pPr>
+              <w:rPr>
+                <w:rFonts w:ascii="Arial" w:hAnsi="Arial"/>
+              </w:rPr>
+            </w:pPr>
+            <w:r>
+              <w:rPr>
+                <w:rFonts w:ascii="Arial" w:hAnsi="Arial"/>
+              </w:rPr>
+              <w:t>Version 0.8</w:t>
+            </w:r>
+          </w:p>
+        </w:tc>
+        <w:tc>
+          <w:tcPr>
+            <w:tcW w:w="4228" w:type="dxa"/>
+            <w:shd w:val="clear" w:color="auto" w:fill="FFFFFF" w:themeFill="background1"/>
+          </w:tcPr>
+          <w:p>
+            <w:pPr>
+              <w:rPr>
+                <w:rFonts w:ascii="Arial" w:hAnsi="Arial"/>
+              </w:rPr>
+            </w:pPr>
+            <w:r>
+              <w:rPr>
+                <w:rFonts w:ascii="Arial" w:hAnsi="Arial"/>
+              </w:rPr>
+              <w:t>Optimierungen</w:t>
+            </w:r>
+            <w:r>
+              <w:rPr>
+                <w:rFonts w:ascii="Arial" w:hAnsi="Arial"/>
+              </w:rPr>
+              <w:t xml:space="preserve"> des Sequenzdiagramms, Textuelle Verbesserungen</w:t>
+            </w:r>
+          </w:p>
+        </w:tc>
+      </w:tr>
+      <w:tr>
+        <w:trPr>
+          <w:trHeight w:val="557"/>
+        </w:trPr>
+        <w:tc>
+          <w:tcPr>
+            <w:tcW w:w="1579" w:type="dxa"/>
+            <w:shd w:val="clear" w:color="auto" w:fill="FFFFFF" w:themeFill="background1"/>
+          </w:tcPr>
+          <w:p>
+            <w:pPr>
+              <w:rPr>
+                <w:rFonts w:ascii="Arial" w:hAnsi="Arial"/>
+              </w:rPr>
+            </w:pPr>
+            <w:r>
+              <w:rPr>
+                <w:rFonts w:ascii="Arial" w:hAnsi="Arial"/>
+              </w:rPr>
+              <w:t>15.01.2017</w:t>
+            </w:r>
+          </w:p>
+        </w:tc>
+        <w:tc>
+          <w:tcPr>
+            <w:tcW w:w="2293" w:type="dxa"/>
+            <w:shd w:val="clear" w:color="auto" w:fill="FFFFFF" w:themeFill="background1"/>
+          </w:tcPr>
+          <w:p>
+            <w:pPr>
+              <w:rPr>
+                <w:rFonts w:ascii="Arial" w:hAnsi="Arial"/>
+              </w:rPr>
+            </w:pPr>
+            <w:r>
+              <w:rPr>
+                <w:rFonts w:ascii="Arial" w:hAnsi="Arial"/>
+              </w:rPr>
+              <w:t>Version 1.0</w:t>
+            </w:r>
+          </w:p>
+        </w:tc>
+        <w:tc>
+          <w:tcPr>
+            <w:tcW w:w="4228" w:type="dxa"/>
+            <w:shd w:val="clear" w:color="auto" w:fill="FFFFFF" w:themeFill="background1"/>
+          </w:tcPr>
+          <w:p>
+            <w:pPr>
+              <w:rPr>
+                <w:rFonts w:ascii="Arial" w:hAnsi="Arial"/>
+              </w:rPr>
+            </w:pPr>
+            <w:r>
+              <w:rPr>
+                <w:rFonts w:ascii="Arial" w:hAnsi="Arial"/>
+              </w:rPr>
+              <w:t>Abschließende Korrekturen und Verbesserungen</w:t>
+            </w:r>
+          </w:p>
+        </w:tc>
+      </w:tr>
+    </w:tbl>
+    <w:p>
+      <w:pPr>
+        <w:rPr>
+          <w:rFonts w:ascii="Arial" w:hAnsi="Arial"/>
+          <w:b/>
+          <w:sz w:val="28"/>
+          <w:szCs w:val="28"/>
+        </w:rPr>
+      </w:pPr>
+    </w:p>
+    <w:p>
+      <w:pPr>
+        <w:rPr>
+          <w:rFonts w:ascii="Arial" w:hAnsi="Arial"/>
+          <w:i/>
+        </w:rPr>
+      </w:pPr>
+    </w:p>
+    <w:p>
+      <w:pPr>
+        <w:rPr>
+          <w:rFonts w:ascii="Arial" w:eastAsiaTheme="minorEastAsia" w:hAnsi="Arial"/>
+          <w:b/>
+          <w:kern w:val="0"/>
+          <w:sz w:val="28"/>
+          <w:szCs w:val="28"/>
+          <w:lang w:eastAsia="de-DE" w:bidi="ar-SA"/>
+        </w:rPr>
+      </w:pPr>
+      <w:r>
+        <w:rPr>
+          <w:rFonts w:ascii="Arial" w:hAnsi="Arial"/>
+          <w:b/>
+          <w:sz w:val="28"/>
+          <w:szCs w:val="28"/>
+        </w:rPr>
+        <w:br w:type="page"/>
+      </w:r>
+    </w:p>
+    <w:p>
+      <w:pPr>
+        <w:pStyle w:val="KeinLeerraum"/>
+        <w:rPr>
+          <w:rFonts w:ascii="Arial" w:hAnsi="Arial" w:cs="Arial"/>
+          <w:b/>
+          <w:sz w:val="28"/>
+          <w:szCs w:val="28"/>
+        </w:rPr>
+      </w:pPr>
+      <w:r>
+        <w:rPr>
+          <w:rFonts w:ascii="Arial" w:hAnsi="Arial" w:cs="Arial"/>
+          <w:b/>
+          <w:sz w:val="28"/>
+          <w:szCs w:val="28"/>
+        </w:rPr>
+        <w:lastRenderedPageBreak/>
         <w:t>Inhaltsverzeichnis</w:t>
       </w:r>
     </w:p>
@@ -1725,7 +2603,7 @@
         </w:rPr>
         <w:fldChar w:fldCharType="separate"/>
       </w:r>
-      <w:hyperlink w:anchor="_Toc472020800" w:history="1">
+      <w:hyperlink w:anchor="_Toc472189637" w:history="1">
         <w:r>
           <w:rPr>
             <w:rStyle w:val="Hyperlink"/>
@@ -1748,7 +2626,7 @@
           <w:rPr>
             <w:webHidden/>
           </w:rPr>
-          <w:instrText xml:space="preserve"> PAGEREF _Toc472020800 \h </w:instrText>
+          <w:instrText xml:space="preserve"> PAGEREF _Toc472189637 \h </w:instrText>
         </w:r>
         <w:r>
           <w:rPr>
@@ -1790,7 +2668,7 @@
           <w:lang w:eastAsia="de-DE" w:bidi="ar-SA"/>
         </w:rPr>
       </w:pPr>
-      <w:hyperlink w:anchor="_Toc472020801" w:history="1">
+      <w:hyperlink w:anchor="_Toc472189638" w:history="1">
         <w:r>
           <w:rPr>
             <w:rStyle w:val="Hyperlink"/>
@@ -1818,7 +2696,7 @@
             <w:noProof/>
             <w:webHidden/>
           </w:rPr>
-          <w:instrText xml:space="preserve"> PAGEREF _Toc472020801 \h </w:instrText>
+          <w:instrText xml:space="preserve"> PAGEREF _Toc472189638 \h </w:instrText>
         </w:r>
         <w:r>
           <w:rPr>
@@ -1864,7 +2742,7 @@
           <w:lang w:eastAsia="de-DE" w:bidi="ar-SA"/>
         </w:rPr>
       </w:pPr>
-      <w:hyperlink w:anchor="_Toc472020802" w:history="1">
+      <w:hyperlink w:anchor="_Toc472189639" w:history="1">
         <w:r>
           <w:rPr>
             <w:rStyle w:val="Hyperlink"/>
@@ -1892,7 +2770,7 @@
             <w:noProof/>
             <w:webHidden/>
           </w:rPr>
-          <w:instrText xml:space="preserve"> PAGEREF _Toc472020802 \h </w:instrText>
+          <w:instrText xml:space="preserve"> PAGEREF _Toc472189639 \h </w:instrText>
         </w:r>
         <w:r>
           <w:rPr>
@@ -1938,7 +2816,7 @@
           <w:lang w:eastAsia="de-DE" w:bidi="ar-SA"/>
         </w:rPr>
       </w:pPr>
-      <w:hyperlink w:anchor="_Toc472020803" w:history="1">
+      <w:hyperlink w:anchor="_Toc472189640" w:history="1">
         <w:r>
           <w:rPr>
             <w:rStyle w:val="Hyperlink"/>
@@ -1966,7 +2844,7 @@
             <w:noProof/>
             <w:webHidden/>
           </w:rPr>
-          <w:instrText xml:space="preserve"> PAGEREF _Toc472020803 \h </w:instrText>
+          <w:instrText xml:space="preserve"> PAGEREF _Toc472189640 \h </w:instrText>
         </w:r>
         <w:r>
           <w:rPr>
@@ -2012,7 +2890,7 @@
           <w:lang w:eastAsia="de-DE" w:bidi="ar-SA"/>
         </w:rPr>
       </w:pPr>
-      <w:hyperlink w:anchor="_Toc472020804" w:history="1">
+      <w:hyperlink w:anchor="_Toc472189641" w:history="1">
         <w:r>
           <w:rPr>
             <w:rStyle w:val="Hyperlink"/>
@@ -2040,7 +2918,7 @@
             <w:noProof/>
             <w:webHidden/>
           </w:rPr>
-          <w:instrText xml:space="preserve"> PAGEREF _Toc472020804 \h </w:instrText>
+          <w:instrText xml:space="preserve"> PAGEREF _Toc472189641 \h </w:instrText>
         </w:r>
         <w:r>
           <w:rPr>
@@ -2086,7 +2964,7 @@
           <w:lang w:eastAsia="de-DE" w:bidi="ar-SA"/>
         </w:rPr>
       </w:pPr>
-      <w:hyperlink w:anchor="_Toc472020805" w:history="1">
+      <w:hyperlink w:anchor="_Toc472189642" w:history="1">
         <w:r>
           <w:rPr>
             <w:rStyle w:val="Hyperlink"/>
@@ -2114,7 +2992,7 @@
             <w:noProof/>
             <w:webHidden/>
           </w:rPr>
-          <w:instrText xml:space="preserve"> PAGEREF _Toc472020805 \h </w:instrText>
+          <w:instrText xml:space="preserve"> PAGEREF _Toc472189642 \h </w:instrText>
         </w:r>
         <w:r>
           <w:rPr>
@@ -2160,7 +3038,7 @@
           <w:lang w:eastAsia="de-DE" w:bidi="ar-SA"/>
         </w:rPr>
       </w:pPr>
-      <w:hyperlink w:anchor="_Toc472020806" w:history="1">
+      <w:hyperlink w:anchor="_Toc472189643" w:history="1">
         <w:r>
           <w:rPr>
             <w:rStyle w:val="Hyperlink"/>
@@ -2188,7 +3066,7 @@
             <w:noProof/>
             <w:webHidden/>
           </w:rPr>
-          <w:instrText xml:space="preserve"> PAGEREF _Toc472020806 \h </w:instrText>
+          <w:instrText xml:space="preserve"> PAGEREF _Toc472189643 \h </w:instrText>
         </w:r>
         <w:r>
           <w:rPr>
@@ -2234,7 +3112,7 @@
           <w:lang w:eastAsia="de-DE" w:bidi="ar-SA"/>
         </w:rPr>
       </w:pPr>
-      <w:hyperlink w:anchor="_Toc472020807" w:history="1">
+      <w:hyperlink w:anchor="_Toc472189644" w:history="1">
         <w:r>
           <w:rPr>
             <w:rStyle w:val="Hyperlink"/>
@@ -2262,7 +3140,7 @@
             <w:noProof/>
             <w:webHidden/>
           </w:rPr>
-          <w:instrText xml:space="preserve"> PAGEREF _Toc472020807 \h </w:instrText>
+          <w:instrText xml:space="preserve"> PAGEREF _Toc472189644 \h </w:instrText>
         </w:r>
         <w:r>
           <w:rPr>
@@ -2308,7 +3186,7 @@
           <w:lang w:eastAsia="de-DE" w:bidi="ar-SA"/>
         </w:rPr>
       </w:pPr>
-      <w:hyperlink w:anchor="_Toc472020808" w:history="1">
+      <w:hyperlink w:anchor="_Toc472189645" w:history="1">
         <w:r>
           <w:rPr>
             <w:rStyle w:val="Hyperlink"/>
@@ -2336,7 +3214,7 @@
             <w:noProof/>
             <w:webHidden/>
           </w:rPr>
-          <w:instrText xml:space="preserve"> PAGEREF _Toc472020808 \h </w:instrText>
+          <w:instrText xml:space="preserve"> PAGEREF _Toc472189645 \h </w:instrText>
         </w:r>
         <w:r>
           <w:rPr>
@@ -2382,7 +3260,7 @@
           <w:lang w:eastAsia="de-DE" w:bidi="ar-SA"/>
         </w:rPr>
       </w:pPr>
-      <w:hyperlink w:anchor="_Toc472020809" w:history="1">
+      <w:hyperlink w:anchor="_Toc472189646" w:history="1">
         <w:r>
           <w:rPr>
             <w:rStyle w:val="Hyperlink"/>
@@ -2410,7 +3288,7 @@
             <w:noProof/>
             <w:webHidden/>
           </w:rPr>
-          <w:instrText xml:space="preserve"> PAGEREF _Toc472020809 \h </w:instrText>
+          <w:instrText xml:space="preserve"> PAGEREF _Toc472189646 \h </w:instrText>
         </w:r>
         <w:r>
           <w:rPr>
@@ -2456,7 +3334,7 @@
           <w:lang w:eastAsia="de-DE" w:bidi="ar-SA"/>
         </w:rPr>
       </w:pPr>
-      <w:hyperlink w:anchor="_Toc472020810" w:history="1">
+      <w:hyperlink w:anchor="_Toc472189647" w:history="1">
         <w:r>
           <w:rPr>
             <w:rStyle w:val="Hyperlink"/>
@@ -2484,7 +3362,7 @@
             <w:noProof/>
             <w:webHidden/>
           </w:rPr>
-          <w:instrText xml:space="preserve"> PAGEREF _Toc472020810 \h </w:instrText>
+          <w:instrText xml:space="preserve"> PAGEREF _Toc472189647 \h </w:instrText>
         </w:r>
         <w:r>
           <w:rPr>
@@ -2530,7 +3408,7 @@
           <w:lang w:eastAsia="de-DE" w:bidi="ar-SA"/>
         </w:rPr>
       </w:pPr>
-      <w:hyperlink w:anchor="_Toc472020811" w:history="1">
+      <w:hyperlink w:anchor="_Toc472189648" w:history="1">
         <w:r>
           <w:rPr>
             <w:rStyle w:val="Hyperlink"/>
@@ -2558,7 +3436,7 @@
             <w:noProof/>
             <w:webHidden/>
           </w:rPr>
-          <w:instrText xml:space="preserve"> PAGEREF _Toc472020811 \h </w:instrText>
+          <w:instrText xml:space="preserve"> PAGEREF _Toc472189648 \h </w:instrText>
         </w:r>
         <w:r>
           <w:rPr>
@@ -2604,7 +3482,7 @@
           <w:lang w:eastAsia="de-DE" w:bidi="ar-SA"/>
         </w:rPr>
       </w:pPr>
-      <w:hyperlink w:anchor="_Toc472020812" w:history="1">
+      <w:hyperlink w:anchor="_Toc472189649" w:history="1">
         <w:r>
           <w:rPr>
             <w:rStyle w:val="Hyperlink"/>
@@ -2632,7 +3510,7 @@
             <w:noProof/>
             <w:webHidden/>
           </w:rPr>
-          <w:instrText xml:space="preserve"> PAGEREF _Toc472020812 \h </w:instrText>
+          <w:instrText xml:space="preserve"> PAGEREF _Toc472189649 \h </w:instrText>
         </w:r>
         <w:r>
           <w:rPr>
@@ -2678,7 +3556,7 @@
           <w:lang w:eastAsia="de-DE" w:bidi="ar-SA"/>
         </w:rPr>
       </w:pPr>
-      <w:hyperlink w:anchor="_Toc472020813" w:history="1">
+      <w:hyperlink w:anchor="_Toc472189650" w:history="1">
         <w:r>
           <w:rPr>
             <w:rStyle w:val="Hyperlink"/>
@@ -2706,7 +3584,7 @@
             <w:noProof/>
             <w:webHidden/>
           </w:rPr>
-          <w:instrText xml:space="preserve"> PAGEREF _Toc472020813 \h </w:instrText>
+          <w:instrText xml:space="preserve"> PAGEREF _Toc472189650 \h </w:instrText>
         </w:r>
         <w:r>
           <w:rPr>
@@ -2752,7 +3630,7 @@
           <w:lang w:eastAsia="de-DE" w:bidi="ar-SA"/>
         </w:rPr>
       </w:pPr>
-      <w:hyperlink w:anchor="_Toc472020814" w:history="1">
+      <w:hyperlink w:anchor="_Toc472189651" w:history="1">
         <w:r>
           <w:rPr>
             <w:rStyle w:val="Hyperlink"/>
@@ -2780,7 +3658,7 @@
             <w:noProof/>
             <w:webHidden/>
           </w:rPr>
-          <w:instrText xml:space="preserve"> PAGEREF _Toc472020814 \h </w:instrText>
+          <w:instrText xml:space="preserve"> PAGEREF _Toc472189651 \h </w:instrText>
         </w:r>
         <w:r>
           <w:rPr>
@@ -2826,7 +3704,7 @@
           <w:lang w:eastAsia="de-DE" w:bidi="ar-SA"/>
         </w:rPr>
       </w:pPr>
-      <w:hyperlink w:anchor="_Toc472020815" w:history="1">
+      <w:hyperlink w:anchor="_Toc472189652" w:history="1">
         <w:r>
           <w:rPr>
             <w:rStyle w:val="Hyperlink"/>
@@ -2854,7 +3732,7 @@
             <w:noProof/>
             <w:webHidden/>
           </w:rPr>
-          <w:instrText xml:space="preserve"> PAGEREF _Toc472020815 \h </w:instrText>
+          <w:instrText xml:space="preserve"> PAGEREF _Toc472189652 \h </w:instrText>
         </w:r>
         <w:r>
           <w:rPr>
@@ -2900,7 +3778,7 @@
           <w:lang w:eastAsia="de-DE" w:bidi="ar-SA"/>
         </w:rPr>
       </w:pPr>
-      <w:hyperlink w:anchor="_Toc472020816" w:history="1">
+      <w:hyperlink w:anchor="_Toc472189653" w:history="1">
         <w:r>
           <w:rPr>
             <w:rStyle w:val="Hyperlink"/>
@@ -2928,7 +3806,7 @@
             <w:noProof/>
             <w:webHidden/>
           </w:rPr>
-          <w:instrText xml:space="preserve"> PAGEREF _Toc472020816 \h </w:instrText>
+          <w:instrText xml:space="preserve"> PAGEREF _Toc472189653 \h </w:instrText>
         </w:r>
         <w:r>
           <w:rPr>
@@ -2974,7 +3852,7 @@
           <w:lang w:eastAsia="de-DE" w:bidi="ar-SA"/>
         </w:rPr>
       </w:pPr>
-      <w:hyperlink w:anchor="_Toc472020817" w:history="1">
+      <w:hyperlink w:anchor="_Toc472189654" w:history="1">
         <w:r>
           <w:rPr>
             <w:rStyle w:val="Hyperlink"/>
@@ -3002,7 +3880,7 @@
             <w:noProof/>
             <w:webHidden/>
           </w:rPr>
-          <w:instrText xml:space="preserve"> PAGEREF _Toc472020817 \h </w:instrText>
+          <w:instrText xml:space="preserve"> PAGEREF _Toc472189654 \h </w:instrText>
         </w:r>
         <w:r>
           <w:rPr>
@@ -3048,7 +3926,7 @@
           <w:lang w:eastAsia="de-DE" w:bidi="ar-SA"/>
         </w:rPr>
       </w:pPr>
-      <w:hyperlink w:anchor="_Toc472020818" w:history="1">
+      <w:hyperlink w:anchor="_Toc472189655" w:history="1">
         <w:r>
           <w:rPr>
             <w:rStyle w:val="Hyperlink"/>
@@ -3076,7 +3954,7 @@
             <w:noProof/>
             <w:webHidden/>
           </w:rPr>
-          <w:instrText xml:space="preserve"> PAGEREF _Toc472020818 \h </w:instrText>
+          <w:instrText xml:space="preserve"> PAGEREF _Toc472189655 \h </w:instrText>
         </w:r>
         <w:r>
           <w:rPr>
@@ -3122,7 +4000,7 @@
           <w:lang w:eastAsia="de-DE" w:bidi="ar-SA"/>
         </w:rPr>
       </w:pPr>
-      <w:hyperlink w:anchor="_Toc472020819" w:history="1">
+      <w:hyperlink w:anchor="_Toc472189656" w:history="1">
         <w:r>
           <w:rPr>
             <w:rStyle w:val="Hyperlink"/>
@@ -3150,7 +4028,7 @@
             <w:noProof/>
             <w:webHidden/>
           </w:rPr>
-          <w:instrText xml:space="preserve"> PAGEREF _Toc472020819 \h </w:instrText>
+          <w:instrText xml:space="preserve"> PAGEREF _Toc472189656 \h </w:instrText>
         </w:r>
         <w:r>
           <w:rPr>
@@ -3196,7 +4074,7 @@
           <w:lang w:eastAsia="de-DE" w:bidi="ar-SA"/>
         </w:rPr>
       </w:pPr>
-      <w:hyperlink w:anchor="_Toc472020820" w:history="1">
+      <w:hyperlink w:anchor="_Toc472189657" w:history="1">
         <w:r>
           <w:rPr>
             <w:rStyle w:val="Hyperlink"/>
@@ -3224,7 +4102,7 @@
             <w:noProof/>
             <w:webHidden/>
           </w:rPr>
-          <w:instrText xml:space="preserve"> PAGEREF _Toc472020820 \h </w:instrText>
+          <w:instrText xml:space="preserve"> PAGEREF _Toc472189657 \h </w:instrText>
         </w:r>
         <w:r>
           <w:rPr>
@@ -3270,7 +4148,7 @@
           <w:lang w:eastAsia="de-DE" w:bidi="ar-SA"/>
         </w:rPr>
       </w:pPr>
-      <w:hyperlink w:anchor="_Toc472020821" w:history="1">
+      <w:hyperlink w:anchor="_Toc472189658" w:history="1">
         <w:r>
           <w:rPr>
             <w:rStyle w:val="Hyperlink"/>
@@ -3298,7 +4176,7 @@
             <w:noProof/>
             <w:webHidden/>
           </w:rPr>
-          <w:instrText xml:space="preserve"> PAGEREF _Toc472020821 \h </w:instrText>
+          <w:instrText xml:space="preserve"> PAGEREF _Toc472189658 \h </w:instrText>
         </w:r>
         <w:r>
           <w:rPr>
@@ -3344,7 +4222,7 @@
           <w:lang w:eastAsia="de-DE" w:bidi="ar-SA"/>
         </w:rPr>
       </w:pPr>
-      <w:hyperlink w:anchor="_Toc472020822" w:history="1">
+      <w:hyperlink w:anchor="_Toc472189659" w:history="1">
         <w:r>
           <w:rPr>
             <w:rStyle w:val="Hyperlink"/>
@@ -3372,7 +4250,7 @@
             <w:noProof/>
             <w:webHidden/>
           </w:rPr>
-          <w:instrText xml:space="preserve"> PAGEREF _Toc472020822 \h </w:instrText>
+          <w:instrText xml:space="preserve"> PAGEREF _Toc472189659 \h </w:instrText>
         </w:r>
         <w:r>
           <w:rPr>
@@ -3418,7 +4296,7 @@
           <w:lang w:eastAsia="de-DE" w:bidi="ar-SA"/>
         </w:rPr>
       </w:pPr>
-      <w:hyperlink w:anchor="_Toc472020823" w:history="1">
+      <w:hyperlink w:anchor="_Toc472189660" w:history="1">
         <w:r>
           <w:rPr>
             <w:rStyle w:val="Hyperlink"/>
@@ -3446,7 +4324,7 @@
             <w:noProof/>
             <w:webHidden/>
           </w:rPr>
-          <w:instrText xml:space="preserve"> PAGEREF _Toc472020823 \h </w:instrText>
+          <w:instrText xml:space="preserve"> PAGEREF _Toc472189660 \h </w:instrText>
         </w:r>
         <w:r>
           <w:rPr>
@@ -3492,7 +4370,7 @@
           <w:lang w:eastAsia="de-DE" w:bidi="ar-SA"/>
         </w:rPr>
       </w:pPr>
-      <w:hyperlink w:anchor="_Toc472020824" w:history="1">
+      <w:hyperlink w:anchor="_Toc472189661" w:history="1">
         <w:r>
           <w:rPr>
             <w:rStyle w:val="Hyperlink"/>
@@ -3520,7 +4398,7 @@
             <w:noProof/>
             <w:webHidden/>
           </w:rPr>
-          <w:instrText xml:space="preserve"> PAGEREF _Toc472020824 \h </w:instrText>
+          <w:instrText xml:space="preserve"> PAGEREF _Toc472189661 \h </w:instrText>
         </w:r>
         <w:r>
           <w:rPr>
@@ -3566,7 +4444,7 @@
           <w:lang w:eastAsia="de-DE" w:bidi="ar-SA"/>
         </w:rPr>
       </w:pPr>
-      <w:hyperlink w:anchor="_Toc472020825" w:history="1">
+      <w:hyperlink w:anchor="_Toc472189662" w:history="1">
         <w:r>
           <w:rPr>
             <w:rStyle w:val="Hyperlink"/>
@@ -3594,7 +4472,7 @@
             <w:noProof/>
             <w:webHidden/>
           </w:rPr>
-          <w:instrText xml:space="preserve"> PAGEREF _Toc472020825 \h </w:instrText>
+          <w:instrText xml:space="preserve"> PAGEREF _Toc472189662 \h </w:instrText>
         </w:r>
         <w:r>
           <w:rPr>
@@ -3640,7 +4518,7 @@
           <w:lang w:eastAsia="de-DE" w:bidi="ar-SA"/>
         </w:rPr>
       </w:pPr>
-      <w:hyperlink w:anchor="_Toc472020826" w:history="1">
+      <w:hyperlink w:anchor="_Toc472189663" w:history="1">
         <w:r>
           <w:rPr>
             <w:rStyle w:val="Hyperlink"/>
@@ -3668,7 +4546,7 @@
             <w:noProof/>
             <w:webHidden/>
           </w:rPr>
-          <w:instrText xml:space="preserve"> PAGEREF _Toc472020826 \h </w:instrText>
+          <w:instrText xml:space="preserve"> PAGEREF _Toc472189663 \h </w:instrText>
         </w:r>
         <w:r>
           <w:rPr>
@@ -3714,7 +4592,7 @@
           <w:lang w:eastAsia="de-DE" w:bidi="ar-SA"/>
         </w:rPr>
       </w:pPr>
-      <w:hyperlink w:anchor="_Toc472020827" w:history="1">
+      <w:hyperlink w:anchor="_Toc472189664" w:history="1">
         <w:r>
           <w:rPr>
             <w:rStyle w:val="Hyperlink"/>
@@ -3742,7 +4620,7 @@
             <w:noProof/>
             <w:webHidden/>
           </w:rPr>
-          <w:instrText xml:space="preserve"> PAGEREF _Toc472020827 \h </w:instrText>
+          <w:instrText xml:space="preserve"> PAGEREF _Toc472189664 \h </w:instrText>
         </w:r>
         <w:r>
           <w:rPr>
@@ -3788,7 +4666,7 @@
           <w:lang w:eastAsia="de-DE" w:bidi="ar-SA"/>
         </w:rPr>
       </w:pPr>
-      <w:hyperlink w:anchor="_Toc472020828" w:history="1">
+      <w:hyperlink w:anchor="_Toc472189665" w:history="1">
         <w:r>
           <w:rPr>
             <w:rStyle w:val="Hyperlink"/>
@@ -3816,7 +4694,7 @@
             <w:noProof/>
             <w:webHidden/>
           </w:rPr>
-          <w:instrText xml:space="preserve"> PAGEREF _Toc472020828 \h </w:instrText>
+          <w:instrText xml:space="preserve"> PAGEREF _Toc472189665 \h </w:instrText>
         </w:r>
         <w:r>
           <w:rPr>
@@ -3862,7 +4740,7 @@
           <w:lang w:eastAsia="de-DE" w:bidi="ar-SA"/>
         </w:rPr>
       </w:pPr>
-      <w:hyperlink w:anchor="_Toc472020829" w:history="1">
+      <w:hyperlink w:anchor="_Toc472189666" w:history="1">
         <w:r>
           <w:rPr>
             <w:rStyle w:val="Hyperlink"/>
@@ -3890,7 +4768,7 @@
             <w:noProof/>
             <w:webHidden/>
           </w:rPr>
-          <w:instrText xml:space="preserve"> PAGEREF _Toc472020829 \h </w:instrText>
+          <w:instrText xml:space="preserve"> PAGEREF _Toc472189666 \h </w:instrText>
         </w:r>
         <w:r>
           <w:rPr>
@@ -3936,7 +4814,7 @@
           <w:lang w:eastAsia="de-DE" w:bidi="ar-SA"/>
         </w:rPr>
       </w:pPr>
-      <w:hyperlink w:anchor="_Toc472020830" w:history="1">
+      <w:hyperlink w:anchor="_Toc472189667" w:history="1">
         <w:r>
           <w:rPr>
             <w:rStyle w:val="Hyperlink"/>
@@ -3964,7 +4842,7 @@
             <w:noProof/>
             <w:webHidden/>
           </w:rPr>
-          <w:instrText xml:space="preserve"> PAGEREF _Toc472020830 \h </w:instrText>
+          <w:instrText xml:space="preserve"> PAGEREF _Toc472189667 \h </w:instrText>
         </w:r>
         <w:r>
           <w:rPr>
@@ -4010,7 +4888,7 @@
           <w:lang w:eastAsia="de-DE" w:bidi="ar-SA"/>
         </w:rPr>
       </w:pPr>
-      <w:hyperlink w:anchor="_Toc472020831" w:history="1">
+      <w:hyperlink w:anchor="_Toc472189668" w:history="1">
         <w:r>
           <w:rPr>
             <w:rStyle w:val="Hyperlink"/>
@@ -4038,7 +4916,7 @@
             <w:noProof/>
             <w:webHidden/>
           </w:rPr>
-          <w:instrText xml:space="preserve"> PAGEREF _Toc472020831 \h </w:instrText>
+          <w:instrText xml:space="preserve"> PAGEREF _Toc472189668 \h </w:instrText>
         </w:r>
         <w:r>
           <w:rPr>
@@ -4084,7 +4962,7 @@
           <w:lang w:eastAsia="de-DE" w:bidi="ar-SA"/>
         </w:rPr>
       </w:pPr>
-      <w:hyperlink w:anchor="_Toc472020832" w:history="1">
+      <w:hyperlink w:anchor="_Toc472189669" w:history="1">
         <w:r>
           <w:rPr>
             <w:rStyle w:val="Hyperlink"/>
@@ -4112,7 +4990,7 @@
             <w:noProof/>
             <w:webHidden/>
           </w:rPr>
-          <w:instrText xml:space="preserve"> PAGEREF _Toc472020832 \h </w:instrText>
+          <w:instrText xml:space="preserve"> PAGEREF _Toc472189669 \h </w:instrText>
         </w:r>
         <w:r>
           <w:rPr>
@@ -4158,7 +5036,7 @@
           <w:lang w:eastAsia="de-DE" w:bidi="ar-SA"/>
         </w:rPr>
       </w:pPr>
-      <w:hyperlink w:anchor="_Toc472020833" w:history="1">
+      <w:hyperlink w:anchor="_Toc472189670" w:history="1">
         <w:r>
           <w:rPr>
             <w:rStyle w:val="Hyperlink"/>
@@ -4186,7 +5064,7 @@
             <w:noProof/>
             <w:webHidden/>
           </w:rPr>
-          <w:instrText xml:space="preserve"> PAGEREF _Toc472020833 \h </w:instrText>
+          <w:instrText xml:space="preserve"> PAGEREF _Toc472189670 \h </w:instrText>
         </w:r>
         <w:r>
           <w:rPr>
@@ -4232,7 +5110,7 @@
           <w:lang w:eastAsia="de-DE" w:bidi="ar-SA"/>
         </w:rPr>
       </w:pPr>
-      <w:hyperlink w:anchor="_Toc472020834" w:history="1">
+      <w:hyperlink w:anchor="_Toc472189671" w:history="1">
         <w:r>
           <w:rPr>
             <w:rStyle w:val="Hyperlink"/>
@@ -4260,7 +5138,7 @@
             <w:noProof/>
             <w:webHidden/>
           </w:rPr>
-          <w:instrText xml:space="preserve"> PAGEREF _Toc472020834 \h </w:instrText>
+          <w:instrText xml:space="preserve"> PAGEREF _Toc472189671 \h </w:instrText>
         </w:r>
         <w:r>
           <w:rPr>
@@ -4306,7 +5184,7 @@
           <w:lang w:eastAsia="de-DE" w:bidi="ar-SA"/>
         </w:rPr>
       </w:pPr>
-      <w:hyperlink w:anchor="_Toc472020835" w:history="1">
+      <w:hyperlink w:anchor="_Toc472189672" w:history="1">
         <w:r>
           <w:rPr>
             <w:rStyle w:val="Hyperlink"/>
@@ -4334,7 +5212,7 @@
             <w:noProof/>
             <w:webHidden/>
           </w:rPr>
-          <w:instrText xml:space="preserve"> PAGEREF _Toc472020835 \h </w:instrText>
+          <w:instrText xml:space="preserve"> PAGEREF _Toc472189672 \h </w:instrText>
         </w:r>
         <w:r>
           <w:rPr>
@@ -4380,7 +5258,7 @@
           <w:lang w:eastAsia="de-DE" w:bidi="ar-SA"/>
         </w:rPr>
       </w:pPr>
-      <w:hyperlink w:anchor="_Toc472020836" w:history="1">
+      <w:hyperlink w:anchor="_Toc472189673" w:history="1">
         <w:r>
           <w:rPr>
             <w:rStyle w:val="Hyperlink"/>
@@ -4408,7 +5286,7 @@
             <w:noProof/>
             <w:webHidden/>
           </w:rPr>
-          <w:instrText xml:space="preserve"> PAGEREF _Toc472020836 \h </w:instrText>
+          <w:instrText xml:space="preserve"> PAGEREF _Toc472189673 \h </w:instrText>
         </w:r>
         <w:r>
           <w:rPr>
@@ -4454,7 +5332,7 @@
           <w:lang w:eastAsia="de-DE" w:bidi="ar-SA"/>
         </w:rPr>
       </w:pPr>
-      <w:hyperlink w:anchor="_Toc472020837" w:history="1">
+      <w:hyperlink w:anchor="_Toc472189674" w:history="1">
         <w:r>
           <w:rPr>
             <w:rStyle w:val="Hyperlink"/>
@@ -4482,7 +5360,7 @@
             <w:noProof/>
             <w:webHidden/>
           </w:rPr>
-          <w:instrText xml:space="preserve"> PAGEREF _Toc472020837 \h </w:instrText>
+          <w:instrText xml:space="preserve"> PAGEREF _Toc472189674 \h </w:instrText>
         </w:r>
         <w:r>
           <w:rPr>
@@ -4528,7 +5406,7 @@
           <w:lang w:eastAsia="de-DE" w:bidi="ar-SA"/>
         </w:rPr>
       </w:pPr>
-      <w:hyperlink w:anchor="_Toc472020838" w:history="1">
+      <w:hyperlink w:anchor="_Toc472189675" w:history="1">
         <w:r>
           <w:rPr>
             <w:rStyle w:val="Hyperlink"/>
@@ -4556,7 +5434,7 @@
             <w:noProof/>
             <w:webHidden/>
           </w:rPr>
-          <w:instrText xml:space="preserve"> PAGEREF _Toc472020838 \h </w:instrText>
+          <w:instrText xml:space="preserve"> PAGEREF _Toc472189675 \h </w:instrText>
         </w:r>
         <w:r>
           <w:rPr>
@@ -4602,7 +5480,7 @@
           <w:lang w:eastAsia="de-DE" w:bidi="ar-SA"/>
         </w:rPr>
       </w:pPr>
-      <w:hyperlink w:anchor="_Toc472020839" w:history="1">
+      <w:hyperlink w:anchor="_Toc472189676" w:history="1">
         <w:r>
           <w:rPr>
             <w:rStyle w:val="Hyperlink"/>
@@ -4630,7 +5508,7 @@
             <w:noProof/>
             <w:webHidden/>
           </w:rPr>
-          <w:instrText xml:space="preserve"> PAGEREF _Toc472020839 \h </w:instrText>
+          <w:instrText xml:space="preserve"> PAGEREF _Toc472189676 \h </w:instrText>
         </w:r>
         <w:r>
           <w:rPr>
@@ -4676,7 +5554,7 @@
           <w:lang w:eastAsia="de-DE" w:bidi="ar-SA"/>
         </w:rPr>
       </w:pPr>
-      <w:hyperlink w:anchor="_Toc472020840" w:history="1">
+      <w:hyperlink w:anchor="_Toc472189677" w:history="1">
         <w:r>
           <w:rPr>
             <w:rStyle w:val="Hyperlink"/>
@@ -4704,7 +5582,7 @@
             <w:noProof/>
             <w:webHidden/>
           </w:rPr>
-          <w:instrText xml:space="preserve"> PAGEREF _Toc472020840 \h </w:instrText>
+          <w:instrText xml:space="preserve"> PAGEREF _Toc472189677 \h </w:instrText>
         </w:r>
         <w:r>
           <w:rPr>
@@ -4750,7 +5628,7 @@
           <w:lang w:eastAsia="de-DE" w:bidi="ar-SA"/>
         </w:rPr>
       </w:pPr>
-      <w:hyperlink w:anchor="_Toc472020841" w:history="1">
+      <w:hyperlink w:anchor="_Toc472189678" w:history="1">
         <w:r>
           <w:rPr>
             <w:rStyle w:val="Hyperlink"/>
@@ -4778,7 +5656,7 @@
             <w:noProof/>
             <w:webHidden/>
           </w:rPr>
-          <w:instrText xml:space="preserve"> PAGEREF _Toc472020841 \h </w:instrText>
+          <w:instrText xml:space="preserve"> PAGEREF _Toc472189678 \h </w:instrText>
         </w:r>
         <w:r>
           <w:rPr>
@@ -4798,7 +5676,7 @@
             <w:noProof/>
             <w:webHidden/>
           </w:rPr>
-          <w:t>13</w:t>
+          <w:t>14</w:t>
         </w:r>
         <w:r>
           <w:rPr>
@@ -4824,7 +5702,7 @@
           <w:lang w:eastAsia="de-DE" w:bidi="ar-SA"/>
         </w:rPr>
       </w:pPr>
-      <w:hyperlink w:anchor="_Toc472020842" w:history="1">
+      <w:hyperlink w:anchor="_Toc472189679" w:history="1">
         <w:r>
           <w:rPr>
             <w:rStyle w:val="Hyperlink"/>
@@ -4851,7 +5729,7 @@
             <w:noProof/>
             <w:webHidden/>
           </w:rPr>
-          <w:instrText xml:space="preserve"> PAGEREF _Toc472020842 \h </w:instrText>
+          <w:instrText xml:space="preserve"> PAGEREF _Toc472189679 \h </w:instrText>
         </w:r>
         <w:r>
           <w:rPr>
@@ -4871,7 +5749,7 @@
             <w:noProof/>
             <w:webHidden/>
           </w:rPr>
-          <w:t>14</w:t>
+          <w:t>15</w:t>
         </w:r>
         <w:r>
           <w:rPr>
@@ -4893,7 +5771,7 @@
           <w:lang w:eastAsia="de-DE" w:bidi="ar-SA"/>
         </w:rPr>
       </w:pPr>
-      <w:hyperlink w:anchor="_Toc472020843" w:history="1">
+      <w:hyperlink w:anchor="_Toc472189680" w:history="1">
         <w:r>
           <w:rPr>
             <w:rStyle w:val="Hyperlink"/>
@@ -4916,7 +5794,7 @@
           <w:rPr>
             <w:webHidden/>
           </w:rPr>
-          <w:instrText xml:space="preserve"> PAGEREF _Toc472020843 \h </w:instrText>
+          <w:instrText xml:space="preserve"> PAGEREF _Toc472189680 \h </w:instrText>
         </w:r>
         <w:r>
           <w:rPr>
@@ -4933,68 +5811,7 @@
           <w:rPr>
             <w:webHidden/>
           </w:rPr>
-          <w:t>15</w:t>
-        </w:r>
-        <w:r>
-          <w:rPr>
-            <w:webHidden/>
-          </w:rPr>
-          <w:fldChar w:fldCharType="end"/>
-        </w:r>
-      </w:hyperlink>
-    </w:p>
-    <w:p>
-      <w:pPr>
-        <w:pStyle w:val="Verzeichnis1"/>
-        <w:rPr>
-          <w:rFonts w:asciiTheme="minorHAnsi" w:eastAsiaTheme="minorEastAsia" w:hAnsiTheme="minorHAnsi" w:cstheme="minorBidi"/>
-          <w:kern w:val="0"/>
-          <w:sz w:val="22"/>
-          <w:szCs w:val="22"/>
-          <w:lang w:eastAsia="de-DE" w:bidi="ar-SA"/>
-        </w:rPr>
-      </w:pPr>
-      <w:hyperlink w:anchor="_Toc472020844" w:history="1">
-        <w:r>
-          <w:rPr>
-            <w:rStyle w:val="Hyperlink"/>
-          </w:rPr>
-          <w:t>III. Ansprechpartner für Rückfragen</w:t>
-        </w:r>
-        <w:r>
-          <w:rPr>
-            <w:webHidden/>
-          </w:rPr>
-          <w:tab/>
-        </w:r>
-        <w:r>
-          <w:rPr>
-            <w:webHidden/>
-          </w:rPr>
-          <w:fldChar w:fldCharType="begin"/>
-        </w:r>
-        <w:r>
-          <w:rPr>
-            <w:webHidden/>
-          </w:rPr>
-          <w:instrText xml:space="preserve"> PAGEREF _Toc472020844 \h </w:instrText>
-        </w:r>
-        <w:r>
-          <w:rPr>
-            <w:webHidden/>
-          </w:rPr>
-        </w:r>
-        <w:r>
-          <w:rPr>
-            <w:webHidden/>
-          </w:rPr>
-          <w:fldChar w:fldCharType="separate"/>
-        </w:r>
-        <w:r>
-          <w:rPr>
-            <w:webHidden/>
-          </w:rPr>
-          <w:t>15</w:t>
+          <w:t>16</w:t>
         </w:r>
         <w:r>
           <w:rPr>
@@ -5049,7 +5866,7 @@
           <w:rFonts w:ascii="Arial" w:hAnsi="Arial" w:cs="Arial"/>
         </w:rPr>
       </w:pPr>
-      <w:bookmarkStart w:id="0" w:name="_Toc472020800"/>
+      <w:bookmarkStart w:id="1" w:name="_Toc472189637"/>
       <w:r>
         <w:rPr>
           <w:rFonts w:ascii="Arial" w:hAnsi="Arial" w:cs="Arial"/>
@@ -5064,7 +5881,7 @@
         </w:rPr>
         <w:t>InstaLearnApp</w:t>
       </w:r>
-      <w:bookmarkEnd w:id="0"/>
+      <w:bookmarkEnd w:id="1"/>
       <w:proofErr w:type="spellEnd"/>
       <w:r>
         <w:rPr>
@@ -5093,14 +5910,14 @@
           <w:rFonts w:cs="Arial"/>
         </w:rPr>
       </w:pPr>
-      <w:bookmarkStart w:id="1" w:name="_Toc472020801"/>
+      <w:bookmarkStart w:id="2" w:name="_Toc472189638"/>
       <w:r>
         <w:rPr>
           <w:rFonts w:cs="Arial"/>
         </w:rPr>
         <w:t>1. Allgemeine Informationen zum zu entwickelnden Produkt</w:t>
       </w:r>
-      <w:bookmarkEnd w:id="1"/>
+      <w:bookmarkEnd w:id="2"/>
     </w:p>
     <w:p>
       <w:pPr>
@@ -5124,14 +5941,14 @@
           <w:rFonts w:cs="Arial"/>
         </w:rPr>
       </w:pPr>
-      <w:bookmarkStart w:id="2" w:name="_Toc472020802"/>
+      <w:bookmarkStart w:id="3" w:name="_Toc472189639"/>
       <w:r>
         <w:rPr>
           <w:rFonts w:cs="Arial"/>
         </w:rPr>
         <w:t>a. Kurzbeschreibung des Produkts</w:t>
       </w:r>
-      <w:bookmarkEnd w:id="2"/>
+      <w:bookmarkEnd w:id="3"/>
     </w:p>
     <w:p>
       <w:pPr>
@@ -5182,14 +5999,14 @@
           <w:rFonts w:cs="Arial"/>
         </w:rPr>
       </w:pPr>
-      <w:bookmarkStart w:id="3" w:name="_Toc472020803"/>
+      <w:bookmarkStart w:id="4" w:name="_Toc472189640"/>
       <w:r>
         <w:rPr>
           <w:rFonts w:cs="Arial"/>
         </w:rPr>
         <w:t>b. Anforderungen an ein Massenprodukt</w:t>
       </w:r>
-      <w:bookmarkEnd w:id="3"/>
+      <w:bookmarkEnd w:id="4"/>
     </w:p>
     <w:p>
       <w:pPr>
@@ -5226,14 +6043,14 @@
           <w:rFonts w:cs="Arial"/>
         </w:rPr>
       </w:pPr>
-      <w:bookmarkStart w:id="4" w:name="_Toc472020804"/>
+      <w:bookmarkStart w:id="5" w:name="_Toc472189641"/>
       <w:r>
         <w:rPr>
           <w:rFonts w:cs="Arial"/>
         </w:rPr>
         <w:t>2. Visionen und Ziele</w:t>
       </w:r>
-      <w:bookmarkEnd w:id="4"/>
+      <w:bookmarkEnd w:id="5"/>
     </w:p>
     <w:p>
       <w:pPr>
@@ -5242,14 +6059,14 @@
           <w:rFonts w:cs="Arial"/>
         </w:rPr>
       </w:pPr>
-      <w:bookmarkStart w:id="5" w:name="_Toc472020805"/>
+      <w:bookmarkStart w:id="6" w:name="_Toc472189642"/>
       <w:r>
         <w:rPr>
           <w:rFonts w:cs="Arial"/>
         </w:rPr>
         <w:t>a. Vision</w:t>
       </w:r>
-      <w:bookmarkEnd w:id="5"/>
+      <w:bookmarkEnd w:id="6"/>
       <w:r>
         <w:rPr>
           <w:rFonts w:cs="Arial"/>
@@ -5295,14 +6112,14 @@
           <w:rFonts w:cs="Arial"/>
         </w:rPr>
       </w:pPr>
-      <w:bookmarkStart w:id="6" w:name="_Toc472020806"/>
+      <w:bookmarkStart w:id="7" w:name="_Toc472189643"/>
       <w:r>
         <w:rPr>
           <w:rFonts w:cs="Arial"/>
         </w:rPr>
         <w:t>b. Ziele</w:t>
       </w:r>
-      <w:bookmarkEnd w:id="6"/>
+      <w:bookmarkEnd w:id="7"/>
       <w:r>
         <w:rPr>
           <w:rFonts w:cs="Arial"/>
@@ -5348,14 +6165,14 @@
           <w:rFonts w:ascii="Arial" w:hAnsi="Arial" w:cs="Arial"/>
         </w:rPr>
       </w:pPr>
-      <w:bookmarkStart w:id="7" w:name="_Toc472020807"/>
+      <w:bookmarkStart w:id="8" w:name="_Toc472189644"/>
       <w:r>
         <w:rPr>
           <w:rFonts w:ascii="Arial" w:hAnsi="Arial" w:cs="Arial"/>
         </w:rPr>
         <w:t>aa. Meilenstein I</w:t>
       </w:r>
-      <w:bookmarkEnd w:id="7"/>
+      <w:bookmarkEnd w:id="8"/>
     </w:p>
     <w:p>
       <w:pPr>
@@ -5379,14 +6196,14 @@
           <w:rFonts w:ascii="Arial" w:hAnsi="Arial" w:cs="Arial"/>
         </w:rPr>
       </w:pPr>
-      <w:bookmarkStart w:id="8" w:name="_Toc472020808"/>
+      <w:bookmarkStart w:id="9" w:name="_Toc472189645"/>
       <w:r>
         <w:rPr>
           <w:rFonts w:ascii="Arial" w:hAnsi="Arial" w:cs="Arial"/>
         </w:rPr>
         <w:t>(1) Statusbericht</w:t>
       </w:r>
-      <w:bookmarkEnd w:id="8"/>
+      <w:bookmarkEnd w:id="9"/>
     </w:p>
     <w:p>
       <w:pPr>
@@ -5505,7 +6322,7 @@
           <w:rFonts w:ascii="Arial" w:hAnsi="Arial" w:cs="Arial"/>
         </w:rPr>
       </w:pPr>
-      <w:bookmarkStart w:id="9" w:name="_Toc472020809"/>
+      <w:bookmarkStart w:id="10" w:name="_Toc472189646"/>
       <w:r>
         <w:rPr>
           <w:rFonts w:ascii="Arial" w:hAnsi="Arial" w:cs="Arial"/>
@@ -5513,7 +6330,7 @@
         <w:lastRenderedPageBreak/>
         <w:t>(2) Lastenheft</w:t>
       </w:r>
-      <w:bookmarkEnd w:id="9"/>
+      <w:bookmarkEnd w:id="10"/>
     </w:p>
     <w:p>
       <w:pPr>
@@ -5537,14 +6354,14 @@
           <w:rFonts w:ascii="Arial" w:hAnsi="Arial" w:cs="Arial"/>
         </w:rPr>
       </w:pPr>
-      <w:bookmarkStart w:id="10" w:name="_Toc472020810"/>
+      <w:bookmarkStart w:id="11" w:name="_Toc472189647"/>
       <w:r>
         <w:rPr>
           <w:rFonts w:ascii="Arial" w:hAnsi="Arial" w:cs="Arial"/>
         </w:rPr>
         <w:t>(3) Lauffähiger Prototyp</w:t>
       </w:r>
-      <w:bookmarkEnd w:id="10"/>
+      <w:bookmarkEnd w:id="11"/>
     </w:p>
     <w:p>
       <w:pPr>
@@ -5568,14 +6385,14 @@
           <w:rFonts w:ascii="Arial" w:hAnsi="Arial" w:cs="Arial"/>
         </w:rPr>
       </w:pPr>
-      <w:bookmarkStart w:id="11" w:name="_Toc472020811"/>
+      <w:bookmarkStart w:id="12" w:name="_Toc472189648"/>
       <w:r>
         <w:rPr>
           <w:rFonts w:ascii="Arial" w:hAnsi="Arial" w:cs="Arial"/>
         </w:rPr>
         <w:t>bb. Meilenstein II</w:t>
       </w:r>
-      <w:bookmarkEnd w:id="11"/>
+      <w:bookmarkEnd w:id="12"/>
     </w:p>
     <w:p>
       <w:pPr>
@@ -5599,14 +6416,14 @@
           <w:rFonts w:ascii="Arial" w:hAnsi="Arial" w:cs="Arial"/>
         </w:rPr>
       </w:pPr>
-      <w:bookmarkStart w:id="12" w:name="_Toc472020812"/>
+      <w:bookmarkStart w:id="13" w:name="_Toc472189649"/>
       <w:r>
         <w:rPr>
           <w:rFonts w:ascii="Arial" w:hAnsi="Arial" w:cs="Arial"/>
         </w:rPr>
         <w:t>(1) Statusbericht</w:t>
       </w:r>
-      <w:bookmarkEnd w:id="12"/>
+      <w:bookmarkEnd w:id="13"/>
     </w:p>
     <w:p>
       <w:pPr>
@@ -5765,14 +6582,14 @@
           <w:rFonts w:ascii="Arial" w:hAnsi="Arial" w:cs="Arial"/>
         </w:rPr>
       </w:pPr>
-      <w:bookmarkStart w:id="13" w:name="_Toc472020813"/>
+      <w:bookmarkStart w:id="14" w:name="_Toc472189650"/>
       <w:r>
         <w:rPr>
           <w:rFonts w:ascii="Arial" w:hAnsi="Arial" w:cs="Arial"/>
         </w:rPr>
         <w:t>(2) Pflichtenheft</w:t>
       </w:r>
-      <w:bookmarkEnd w:id="13"/>
+      <w:bookmarkEnd w:id="14"/>
     </w:p>
     <w:p>
       <w:pPr>
@@ -5796,14 +6613,14 @@
           <w:rFonts w:ascii="Arial" w:hAnsi="Arial" w:cs="Arial"/>
         </w:rPr>
       </w:pPr>
-      <w:bookmarkStart w:id="14" w:name="_Toc472020814"/>
+      <w:bookmarkStart w:id="15" w:name="_Toc472189651"/>
       <w:r>
         <w:rPr>
           <w:rFonts w:ascii="Arial" w:hAnsi="Arial" w:cs="Arial"/>
         </w:rPr>
         <w:t>(3) Lauffähige Web-Applikation</w:t>
       </w:r>
-      <w:bookmarkEnd w:id="14"/>
+      <w:bookmarkEnd w:id="15"/>
     </w:p>
     <w:p>
       <w:pPr>
@@ -5917,14 +6734,14 @@
           <w:rFonts w:cs="Arial"/>
         </w:rPr>
       </w:pPr>
-      <w:bookmarkStart w:id="15" w:name="_Toc472020815"/>
+      <w:bookmarkStart w:id="16" w:name="_Toc472189652"/>
       <w:r>
         <w:rPr>
           <w:rFonts w:cs="Arial"/>
         </w:rPr>
         <w:t>3. Stakeholder</w:t>
       </w:r>
-      <w:bookmarkEnd w:id="15"/>
+      <w:bookmarkEnd w:id="16"/>
       <w:r>
         <w:rPr>
           <w:rFonts w:cs="Arial"/>
@@ -6113,7 +6930,7 @@
           <w:rFonts w:ascii="Arial" w:hAnsi="Arial"/>
         </w:rPr>
       </w:pPr>
-      <w:bookmarkStart w:id="16" w:name="_Toc472020816"/>
+      <w:bookmarkStart w:id="17" w:name="_Toc472189653"/>
       <w:r>
         <w:rPr>
           <w:rStyle w:val="berschrift2Zchn"/>
@@ -6121,7 +6938,7 @@
         </w:rPr>
         <w:t>4. Anforderungen an unser zu entwickelndes System</w:t>
       </w:r>
-      <w:bookmarkEnd w:id="16"/>
+      <w:bookmarkEnd w:id="17"/>
     </w:p>
     <w:p>
       <w:pPr>
@@ -6158,14 +6975,14 @@
           <w:rFonts w:cs="Arial"/>
         </w:rPr>
       </w:pPr>
-      <w:bookmarkStart w:id="17" w:name="_Toc472020817"/>
+      <w:bookmarkStart w:id="18" w:name="_Toc472189654"/>
       <w:r>
         <w:rPr>
           <w:rFonts w:cs="Arial"/>
         </w:rPr>
         <w:t>a. Zwingende Mindestanforderungen – Version 1.0</w:t>
       </w:r>
-      <w:bookmarkEnd w:id="17"/>
+      <w:bookmarkEnd w:id="18"/>
     </w:p>
     <w:p>
       <w:pPr>
@@ -6747,14 +7564,14 @@
           <w:rFonts w:cs="Arial"/>
         </w:rPr>
       </w:pPr>
-      <w:bookmarkStart w:id="18" w:name="_Toc472020818"/>
+      <w:bookmarkStart w:id="19" w:name="_Toc472189655"/>
       <w:r>
         <w:rPr>
           <w:rFonts w:cs="Arial"/>
         </w:rPr>
         <w:t>b. Weitergehende Implementierungsmöglichkeiten – Version 2.0</w:t>
       </w:r>
-      <w:bookmarkEnd w:id="18"/>
+      <w:bookmarkEnd w:id="19"/>
     </w:p>
     <w:p>
       <w:pPr>
@@ -7372,14 +8189,14 @@
           <w:rFonts w:cs="Arial"/>
         </w:rPr>
       </w:pPr>
-      <w:bookmarkStart w:id="19" w:name="_Toc472020819"/>
+      <w:bookmarkStart w:id="20" w:name="_Toc472189656"/>
       <w:r>
         <w:rPr>
           <w:rFonts w:cs="Arial"/>
         </w:rPr>
         <w:t>c. Grenzen des Systems</w:t>
       </w:r>
-      <w:bookmarkEnd w:id="19"/>
+      <w:bookmarkEnd w:id="20"/>
     </w:p>
     <w:p>
       <w:pPr>
@@ -7617,7 +8434,7 @@
           <w:rFonts w:cs="Arial"/>
         </w:rPr>
       </w:pPr>
-      <w:bookmarkStart w:id="20" w:name="_Toc472020820"/>
+      <w:bookmarkStart w:id="21" w:name="_Toc472189657"/>
       <w:r>
         <w:rPr>
           <w:rFonts w:cs="Arial"/>
@@ -7632,7 +8449,7 @@
         </w:rPr>
         <w:t>Qualitätsanforderungen an das zu entwickelnde System</w:t>
       </w:r>
-      <w:bookmarkEnd w:id="20"/>
+      <w:bookmarkEnd w:id="21"/>
     </w:p>
     <w:p>
       <w:pPr>
@@ -8179,14 +8996,14 @@
           <w:rFonts w:cs="Arial"/>
         </w:rPr>
       </w:pPr>
-      <w:bookmarkStart w:id="21" w:name="_Toc472020821"/>
+      <w:bookmarkStart w:id="22" w:name="_Toc472189658"/>
       <w:r>
         <w:rPr>
           <w:rFonts w:cs="Arial"/>
         </w:rPr>
         <w:t>a. Funktionalität</w:t>
       </w:r>
-      <w:bookmarkEnd w:id="21"/>
+      <w:bookmarkEnd w:id="22"/>
     </w:p>
     <w:p>
       <w:pPr>
@@ -8223,14 +9040,14 @@
           <w:rFonts w:cs="Arial"/>
         </w:rPr>
       </w:pPr>
-      <w:bookmarkStart w:id="22" w:name="_Toc472020822"/>
+      <w:bookmarkStart w:id="23" w:name="_Toc472189659"/>
       <w:r>
         <w:rPr>
           <w:rFonts w:cs="Arial"/>
         </w:rPr>
         <w:t>b. Zuverlässigkeit</w:t>
       </w:r>
-      <w:bookmarkEnd w:id="22"/>
+      <w:bookmarkEnd w:id="23"/>
     </w:p>
     <w:p>
       <w:pPr>
@@ -8253,14 +9070,14 @@
           <w:rFonts w:cs="Arial"/>
         </w:rPr>
       </w:pPr>
-      <w:bookmarkStart w:id="23" w:name="_Toc472020823"/>
+      <w:bookmarkStart w:id="24" w:name="_Toc472189660"/>
       <w:r>
         <w:rPr>
           <w:rFonts w:cs="Arial"/>
         </w:rPr>
         <w:t>c. Benutzbarkeit</w:t>
       </w:r>
-      <w:bookmarkEnd w:id="23"/>
+      <w:bookmarkEnd w:id="24"/>
     </w:p>
     <w:p>
       <w:pPr>
@@ -8304,14 +9121,14 @@
           <w:rFonts w:cs="Arial"/>
         </w:rPr>
       </w:pPr>
-      <w:bookmarkStart w:id="24" w:name="_Toc472020824"/>
+      <w:bookmarkStart w:id="25" w:name="_Toc472189661"/>
       <w:r>
         <w:rPr>
           <w:rFonts w:cs="Arial"/>
         </w:rPr>
         <w:t>d. Änderbarkeit</w:t>
       </w:r>
-      <w:bookmarkEnd w:id="24"/>
+      <w:bookmarkEnd w:id="25"/>
       <w:r>
         <w:rPr>
           <w:rFonts w:cs="Arial"/>
@@ -8340,14 +9157,14 @@
           <w:rFonts w:cs="Arial"/>
         </w:rPr>
       </w:pPr>
-      <w:bookmarkStart w:id="25" w:name="_Toc472020825"/>
+      <w:bookmarkStart w:id="26" w:name="_Toc472189662"/>
       <w:r>
         <w:rPr>
           <w:rFonts w:cs="Arial"/>
         </w:rPr>
         <w:t>e. Übertragbarkeit</w:t>
       </w:r>
-      <w:bookmarkEnd w:id="25"/>
+      <w:bookmarkEnd w:id="26"/>
     </w:p>
     <w:p>
       <w:pPr>
@@ -8370,7 +9187,7 @@
           <w:rFonts w:cs="Arial"/>
         </w:rPr>
       </w:pPr>
-      <w:bookmarkStart w:id="26" w:name="_Toc472020826"/>
+      <w:bookmarkStart w:id="27" w:name="_Toc472189663"/>
       <w:r>
         <w:rPr>
           <w:rFonts w:cs="Arial"/>
@@ -8419,7 +9236,7 @@
         </w:rPr>
         <w:t>)</w:t>
       </w:r>
-      <w:bookmarkEnd w:id="26"/>
+      <w:bookmarkEnd w:id="27"/>
     </w:p>
     <w:p>
       <w:pPr>
@@ -8532,7 +9349,7 @@
         <w:rPr>
           <w:rFonts w:ascii="Arial" w:hAnsi="Arial"/>
           <w:noProof/>
-          <w:lang w:val="en-US" w:eastAsia="en-US" w:bidi="ar-SA"/>
+          <w:lang w:eastAsia="de-DE" w:bidi="ar-SA"/>
         </w:rPr>
         <w:drawing>
           <wp:inline distT="0" distB="0" distL="0" distR="0" wp14:anchorId="23D762F4" wp14:editId="18FBE0BE">
@@ -8625,7 +9442,7 @@
         <w:rPr>
           <w:rFonts w:ascii="Arial" w:hAnsi="Arial"/>
           <w:noProof/>
-          <w:lang w:val="en-US" w:eastAsia="en-US" w:bidi="ar-SA"/>
+          <w:lang w:eastAsia="de-DE" w:bidi="ar-SA"/>
         </w:rPr>
         <w:drawing>
           <wp:inline distT="0" distB="0" distL="0" distR="0" wp14:anchorId="11E9920C" wp14:editId="4894929A">
@@ -8683,7 +9500,7 @@
           <w:rFonts w:cs="Arial"/>
         </w:rPr>
       </w:pPr>
-      <w:bookmarkStart w:id="27" w:name="_Toc472020827"/>
+      <w:bookmarkStart w:id="28" w:name="_Toc472189664"/>
       <w:r>
         <w:rPr>
           <w:rFonts w:cs="Arial"/>
@@ -8691,7 +9508,7 @@
         <w:lastRenderedPageBreak/>
         <w:t>7. Grafische Übersicht</w:t>
       </w:r>
-      <w:bookmarkEnd w:id="27"/>
+      <w:bookmarkEnd w:id="28"/>
     </w:p>
     <w:p>
       <w:pPr>
@@ -8713,14 +9530,14 @@
           <w:rFonts w:cs="Arial"/>
         </w:rPr>
       </w:pPr>
-      <w:bookmarkStart w:id="28" w:name="_Toc472020828"/>
+      <w:bookmarkStart w:id="29" w:name="_Toc472189665"/>
       <w:r>
         <w:rPr>
           <w:rFonts w:cs="Arial"/>
         </w:rPr>
         <w:t>a. Geschäftsprozessbeschreibung</w:t>
       </w:r>
-      <w:bookmarkEnd w:id="28"/>
+      <w:bookmarkEnd w:id="29"/>
     </w:p>
     <w:p>
       <w:pPr>
@@ -8744,29 +9561,24 @@
           <w:rFonts w:cs="Arial"/>
         </w:rPr>
       </w:pPr>
-      <w:bookmarkStart w:id="29" w:name="_Toc472020829"/>
+      <w:bookmarkStart w:id="30" w:name="_Toc472189666"/>
       <w:r>
         <w:rPr>
           <w:rFonts w:cs="Arial"/>
         </w:rPr>
         <w:t>aa. Geschäftsprozesslandkarte</w:t>
       </w:r>
-      <w:bookmarkEnd w:id="29"/>
-    </w:p>
-    <w:p>
-      <w:pPr>
-        <w:rPr>
-          <w:rFonts w:ascii="Arial" w:hAnsi="Arial"/>
-          <w:i/>
-        </w:rPr>
-      </w:pPr>
-      <w:r>
-        <w:rPr>
-          <w:rFonts w:ascii="Arial" w:hAnsi="Arial"/>
-          <w:i/>
-        </w:rPr>
-        <w:t>bearbeitet von Daniel Dobras</w:t>
-      </w:r>
+      <w:bookmarkEnd w:id="30"/>
+    </w:p>
+    <w:p>
+      <w:r>
+        <w:t xml:space="preserve">bearbeitet von Daniel </w:t>
+      </w:r>
+      <w:proofErr w:type="spellStart"/>
+      <w:r>
+        <w:t>Dobras</w:t>
+      </w:r>
+      <w:proofErr w:type="spellEnd"/>
     </w:p>
     <w:p>
       <w:pPr>
@@ -8778,7 +9590,7 @@
         <w:rPr>
           <w:rFonts w:ascii="Arial" w:hAnsi="Arial"/>
           <w:noProof/>
-          <w:lang w:val="en-US" w:eastAsia="en-US" w:bidi="ar-SA"/>
+          <w:lang w:eastAsia="de-DE" w:bidi="ar-SA"/>
         </w:rPr>
         <w:drawing>
           <wp:inline distT="0" distB="0" distL="0" distR="0" wp14:anchorId="06C8F949" wp14:editId="6710291A">
@@ -8837,14 +9649,27 @@
           <w:rFonts w:cs="Arial"/>
         </w:rPr>
       </w:pPr>
-      <w:bookmarkStart w:id="30" w:name="_Toc472020830"/>
+      <w:bookmarkStart w:id="31" w:name="_Toc472189667"/>
       <w:r>
         <w:rPr>
           <w:rFonts w:cs="Arial"/>
         </w:rPr>
         <w:t>bb. Textuelle Beschreibung</w:t>
       </w:r>
-      <w:bookmarkEnd w:id="30"/>
+      <w:bookmarkEnd w:id="31"/>
+    </w:p>
+    <w:p>
+      <w:r>
+        <w:t>bearbeitet von Dan</w:t>
+      </w:r>
+      <w:r>
+        <w:t xml:space="preserve">iel </w:t>
+      </w:r>
+      <w:proofErr w:type="spellStart"/>
+      <w:r>
+        <w:t>Dobras</w:t>
+      </w:r>
+      <w:proofErr w:type="spellEnd"/>
     </w:p>
     <w:p>
       <w:pPr>
@@ -8955,11 +9780,21 @@
           <w:b/>
         </w:rPr>
       </w:pPr>
-      <w:r>
+    </w:p>
+    <w:p>
+      <w:pPr>
+        <w:jc w:val="both"/>
         <w:rPr>
           <w:rFonts w:ascii="Arial" w:hAnsi="Arial"/>
           <w:b/>
         </w:rPr>
+      </w:pPr>
+      <w:r>
+        <w:rPr>
+          <w:rFonts w:ascii="Arial" w:hAnsi="Arial"/>
+          <w:b/>
+        </w:rPr>
+        <w:lastRenderedPageBreak/>
         <w:t>BP03 Fragen verwalten</w:t>
       </w:r>
     </w:p>
@@ -8974,14 +9809,7 @@
         <w:rPr>
           <w:rFonts w:ascii="Arial" w:hAnsi="Arial"/>
         </w:rPr>
-        <w:t xml:space="preserve">BP03 bietet dem Lehrer verschiedene Optionen, um Fragen zu verwalten. Diese beinhalten </w:t>
-      </w:r>
-      <w:r>
-        <w:rPr>
-          <w:rFonts w:ascii="Arial" w:hAnsi="Arial"/>
-        </w:rPr>
-        <w:lastRenderedPageBreak/>
-        <w:t>das Anzeigen von Fragen, das Hinzufügen von Fragen, die Änderung von Fragen, sowie das Löschen von Fragen.</w:t>
+        <w:t>BP03 bietet dem Lehrer verschiedene Optionen, um Fragen zu verwalten. Diese beinhalten das Anzeigen von Fragen, das Hinzufügen von Fragen, die Änderung von Fragen, sowie das Löschen von Fragen.</w:t>
       </w:r>
     </w:p>
     <w:p>
@@ -9104,14 +9932,14 @@
           <w:rFonts w:cs="Arial"/>
         </w:rPr>
       </w:pPr>
-      <w:bookmarkStart w:id="31" w:name="_Toc472020831"/>
+      <w:bookmarkStart w:id="32" w:name="_Toc472189668"/>
       <w:r>
         <w:rPr>
           <w:rFonts w:cs="Arial"/>
         </w:rPr>
         <w:t>b. Anwendungsfälle</w:t>
       </w:r>
-      <w:bookmarkEnd w:id="31"/>
+      <w:bookmarkEnd w:id="32"/>
     </w:p>
     <w:p>
       <w:pPr>
@@ -9125,16 +9953,7 @@
           <w:rFonts w:ascii="Arial" w:hAnsi="Arial"/>
           <w:i/>
         </w:rPr>
-        <w:t>bearbeitet</w:t>
-      </w:r>
-      <w:bookmarkStart w:id="32" w:name="_GoBack"/>
-      <w:bookmarkEnd w:id="32"/>
-      <w:r>
-        <w:rPr>
-          <w:rFonts w:ascii="Arial" w:hAnsi="Arial"/>
-          <w:i/>
-        </w:rPr>
-        <w:t xml:space="preserve"> von Fernando Pfennig</w:t>
+        <w:t>bearbeitet von Fernando Pfennig</w:t>
       </w:r>
     </w:p>
     <w:p>
@@ -9144,7 +9963,7 @@
           <w:rFonts w:cs="Arial"/>
         </w:rPr>
       </w:pPr>
-      <w:bookmarkStart w:id="33" w:name="_Toc472020832"/>
+      <w:bookmarkStart w:id="33" w:name="_Toc472189669"/>
       <w:r>
         <w:rPr>
           <w:rFonts w:cs="Arial"/>
@@ -9180,10 +9999,10 @@
             <v:path o:extrusionok="f" gradientshapeok="t" o:connecttype="rect"/>
             <o:lock v:ext="edit" aspectratio="t"/>
           </v:shapetype>
-          <v:shape id="_x0000_i1028" type="#_x0000_t75" style="width:481.9pt;height:409.45pt" o:ole="">
+          <v:shape id="_x0000_i1025" type="#_x0000_t75" style="width:482.25pt;height:409.5pt" o:ole="">
             <v:imagedata r:id="rId19" o:title=""/>
           </v:shape>
-          <o:OLEObject Type="Embed" ProgID="Visio.Drawing.15" ShapeID="_x0000_i1028" DrawAspect="Content" ObjectID="_1545838370" r:id="rId20"/>
+          <o:OLEObject Type="Embed" ProgID="Visio.Drawing.15" ShapeID="_x0000_i1025" DrawAspect="Content" ObjectID="_1545931659" r:id="rId20"/>
         </w:object>
       </w:r>
     </w:p>
@@ -9258,12 +10077,11 @@
           <w:rFonts w:cs="Arial"/>
         </w:rPr>
       </w:pPr>
-      <w:bookmarkStart w:id="34" w:name="_Toc472020833"/>
+      <w:bookmarkStart w:id="34" w:name="_Toc472189670"/>
       <w:r>
         <w:rPr>
           <w:rFonts w:cs="Arial"/>
         </w:rPr>
-        <w:lastRenderedPageBreak/>
         <w:t>bb. Tabellarische Beschreibung der Anwendungsfälle</w:t>
       </w:r>
       <w:bookmarkEnd w:id="34"/>
@@ -9317,7 +10135,7 @@
           <w:rFonts w:ascii="Arial" w:hAnsi="Arial" w:cs="Arial"/>
         </w:rPr>
       </w:pPr>
-      <w:bookmarkStart w:id="35" w:name="_Toc472020834"/>
+      <w:bookmarkStart w:id="35" w:name="_Toc472189671"/>
       <w:r>
         <w:rPr>
           <w:rFonts w:ascii="Arial" w:hAnsi="Arial" w:cs="Arial"/>
@@ -10125,6 +10943,7 @@
               <w:rPr>
                 <w:rFonts w:ascii="Arial" w:hAnsi="Arial"/>
               </w:rPr>
+              <w:lastRenderedPageBreak/>
               <w:t>2. Lernender wird über erfolgreiche Registrierung informiert</w:t>
             </w:r>
           </w:p>
@@ -10302,7 +11121,7 @@
           <w:rFonts w:ascii="Arial" w:hAnsi="Arial" w:cs="Arial"/>
         </w:rPr>
       </w:pPr>
-      <w:bookmarkStart w:id="36" w:name="_Toc472020835"/>
+      <w:bookmarkStart w:id="36" w:name="_Toc472189672"/>
       <w:r>
         <w:rPr>
           <w:rFonts w:ascii="Arial" w:hAnsi="Arial" w:cs="Arial"/>
@@ -10883,7 +11702,7 @@
           <w:rFonts w:ascii="Arial" w:hAnsi="Arial" w:cs="Arial"/>
         </w:rPr>
       </w:pPr>
-      <w:bookmarkStart w:id="37" w:name="_Toc472020836"/>
+      <w:bookmarkStart w:id="37" w:name="_Toc472189673"/>
       <w:r>
         <w:rPr>
           <w:rFonts w:ascii="Arial" w:hAnsi="Arial" w:cs="Arial"/>
@@ -11699,7 +12518,7 @@
           <w:rFonts w:ascii="Arial" w:hAnsi="Arial" w:cs="Arial"/>
         </w:rPr>
       </w:pPr>
-      <w:bookmarkStart w:id="38" w:name="_Toc472020837"/>
+      <w:bookmarkStart w:id="38" w:name="_Toc472189674"/>
       <w:r>
         <w:rPr>
           <w:rFonts w:ascii="Arial" w:hAnsi="Arial" w:cs="Arial"/>
@@ -12577,7 +13396,7 @@
           <w:rFonts w:ascii="Arial" w:hAnsi="Arial" w:cs="Arial"/>
         </w:rPr>
       </w:pPr>
-      <w:bookmarkStart w:id="39" w:name="_Toc472020838"/>
+      <w:bookmarkStart w:id="39" w:name="_Toc472189675"/>
       <w:r>
         <w:rPr>
           <w:rFonts w:ascii="Arial" w:hAnsi="Arial" w:cs="Arial"/>
@@ -13253,19 +14072,17 @@
                 <w:rFonts w:ascii="Arial" w:hAnsi="Arial"/>
               </w:rPr>
             </w:pPr>
-            <w:proofErr w:type="gramStart"/>
-            <w:r>
-              <w:rPr>
-                <w:rFonts w:ascii="Arial" w:hAnsi="Arial"/>
-              </w:rPr>
-              <w:t>Fehlerfall  –</w:t>
-            </w:r>
-            <w:proofErr w:type="gramEnd"/>
-            <w:r>
-              <w:rPr>
-                <w:rFonts w:ascii="Arial" w:hAnsi="Arial"/>
-              </w:rPr>
-              <w:t xml:space="preserve"> Keine Spielergebnisse vorhanden</w:t>
+            <w:r>
+              <w:rPr>
+                <w:rFonts w:ascii="Arial" w:hAnsi="Arial"/>
+              </w:rPr>
+              <w:t>Fehlerfall</w:t>
+            </w:r>
+            <w:r>
+              <w:rPr>
+                <w:rFonts w:ascii="Arial" w:hAnsi="Arial"/>
+              </w:rPr>
+              <w:t xml:space="preserve"> – Keine Spielergebnisse vorhanden</w:t>
             </w:r>
           </w:p>
         </w:tc>
@@ -13414,7 +14231,7 @@
           <w:rFonts w:ascii="Arial" w:hAnsi="Arial" w:cs="Arial"/>
         </w:rPr>
       </w:pPr>
-      <w:bookmarkStart w:id="40" w:name="_Toc472020839"/>
+      <w:bookmarkStart w:id="40" w:name="_Toc472189676"/>
       <w:r>
         <w:rPr>
           <w:rFonts w:ascii="Arial" w:hAnsi="Arial" w:cs="Arial"/>
@@ -14460,7 +15277,7 @@
           <w:rFonts w:ascii="Arial" w:hAnsi="Arial" w:cs="Arial"/>
         </w:rPr>
       </w:pPr>
-      <w:bookmarkStart w:id="41" w:name="_Toc472020840"/>
+      <w:bookmarkStart w:id="41" w:name="_Toc472189677"/>
       <w:r>
         <w:rPr>
           <w:rFonts w:ascii="Arial" w:hAnsi="Arial" w:cs="Arial"/>
@@ -15203,7 +16020,7 @@
           <w:rFonts w:cs="Arial"/>
         </w:rPr>
       </w:pPr>
-      <w:bookmarkStart w:id="42" w:name="_Toc472020841"/>
+      <w:bookmarkStart w:id="42" w:name="_Toc472189678"/>
       <w:r>
         <w:rPr>
           <w:rFonts w:cs="Arial"/>
@@ -15240,10 +16057,10 @@
           <w:rFonts w:ascii="Arial" w:hAnsi="Arial"/>
         </w:rPr>
         <w:object w:dxaOrig="18747" w:dyaOrig="8581">
-          <v:shape id="_x0000_i1026" type="#_x0000_t75" style="width:532.4pt;height:243.7pt" o:ole="">
+          <v:shape id="_x0000_i1026" type="#_x0000_t75" style="width:532.5pt;height:243.75pt" o:ole="">
             <v:imagedata r:id="rId21" o:title=""/>
           </v:shape>
-          <o:OLEObject Type="Embed" ProgID="Visio.Drawing.15" ShapeID="_x0000_i1026" DrawAspect="Content" ObjectID="_1545838371" r:id="rId22"/>
+          <o:OLEObject Type="Embed" ProgID="Visio.Drawing.15" ShapeID="_x0000_i1026" DrawAspect="Content" ObjectID="_1545931660" r:id="rId22"/>
         </w:object>
       </w:r>
     </w:p>
@@ -15254,7 +16071,7 @@
       <w:r>
         <w:br w:type="column"/>
       </w:r>
-      <w:bookmarkStart w:id="43" w:name="_Toc472020842"/>
+      <w:bookmarkStart w:id="43" w:name="_Toc472189679"/>
       <w:r>
         <w:lastRenderedPageBreak/>
         <w:t>d. Sequenzdiagramm für den Benutzerlogin</w:t>
@@ -15281,7 +16098,7 @@
       <w:r>
         <w:rPr>
           <w:noProof/>
-          <w:lang w:val="en-US" w:eastAsia="en-US" w:bidi="ar-SA"/>
+          <w:lang w:eastAsia="de-DE" w:bidi="ar-SA"/>
         </w:rPr>
         <w:drawing>
           <wp:anchor distT="0" distB="0" distL="114300" distR="114300" simplePos="0" relativeHeight="251667456" behindDoc="1" locked="0" layoutInCell="1" allowOverlap="1" wp14:anchorId="7205C480" wp14:editId="62505E94">
@@ -15397,7 +16214,7 @@
           <w:rFonts w:ascii="Arial" w:hAnsi="Arial" w:cs="Arial"/>
         </w:rPr>
       </w:pPr>
-      <w:bookmarkStart w:id="44" w:name="_Toc472020843"/>
+      <w:bookmarkStart w:id="44" w:name="_Toc472189680"/>
       <w:r>
         <w:rPr>
           <w:rFonts w:ascii="Arial" w:hAnsi="Arial" w:cs="Arial"/>
@@ -15758,247 +16575,6 @@
                 <w:rFonts w:ascii="Arial" w:hAnsi="Arial"/>
               </w:rPr>
               <w:t xml:space="preserve"> meint eine vom Team selbst auferlegte Idee, um sich von etwaigen Konkurrenten absetzen zu können.</w:t>
-            </w:r>
-          </w:p>
-        </w:tc>
-      </w:tr>
-    </w:tbl>
-    <w:p>
-      <w:pPr>
-        <w:rPr>
-          <w:rFonts w:ascii="Arial" w:hAnsi="Arial"/>
-        </w:rPr>
-      </w:pPr>
-    </w:p>
-    <w:p>
-      <w:pPr>
-        <w:pStyle w:val="berschrift1"/>
-        <w:rPr>
-          <w:rFonts w:ascii="Arial" w:hAnsi="Arial" w:cs="Arial"/>
-        </w:rPr>
-      </w:pPr>
-      <w:bookmarkStart w:id="45" w:name="_Toc472020844"/>
-      <w:r>
-        <w:rPr>
-          <w:rFonts w:ascii="Arial" w:hAnsi="Arial" w:cs="Arial"/>
-        </w:rPr>
-        <w:t>III. Ansprechpartner für Rückfragen</w:t>
-      </w:r>
-      <w:bookmarkEnd w:id="45"/>
-    </w:p>
-    <w:p>
-      <w:pPr>
-        <w:rPr>
-          <w:rFonts w:ascii="Arial" w:hAnsi="Arial"/>
-        </w:rPr>
-      </w:pPr>
-    </w:p>
-    <w:p>
-      <w:pPr>
-        <w:rPr>
-          <w:rFonts w:ascii="Arial" w:hAnsi="Arial"/>
-          <w:b/>
-        </w:rPr>
-      </w:pPr>
-      <w:r>
-        <w:rPr>
-          <w:rFonts w:ascii="Arial" w:hAnsi="Arial"/>
-          <w:b/>
-        </w:rPr>
-        <w:t>Auftraggeber:</w:t>
-      </w:r>
-    </w:p>
-    <w:tbl>
-      <w:tblPr>
-        <w:tblStyle w:val="Tabellenraster"/>
-        <w:tblW w:w="0" w:type="auto"/>
-        <w:tblLook w:val="04A0" w:firstRow="1" w:lastRow="0" w:firstColumn="1" w:lastColumn="0" w:noHBand="0" w:noVBand="1"/>
-      </w:tblPr>
-      <w:tblGrid>
-        <w:gridCol w:w="4814"/>
-        <w:gridCol w:w="4814"/>
-      </w:tblGrid>
-      <w:tr>
-        <w:tc>
-          <w:tcPr>
-            <w:tcW w:w="4814" w:type="dxa"/>
-          </w:tcPr>
-          <w:p>
-            <w:pPr>
-              <w:rPr>
-                <w:rFonts w:ascii="Arial" w:hAnsi="Arial"/>
-              </w:rPr>
-            </w:pPr>
-            <w:r>
-              <w:rPr>
-                <w:rFonts w:ascii="Arial" w:hAnsi="Arial"/>
-              </w:rPr>
-              <w:t>Stephan Schiffner</w:t>
-            </w:r>
-          </w:p>
-        </w:tc>
-        <w:tc>
-          <w:tcPr>
-            <w:tcW w:w="4814" w:type="dxa"/>
-          </w:tcPr>
-          <w:p>
-            <w:pPr>
-              <w:rPr>
-                <w:rFonts w:ascii="Arial" w:hAnsi="Arial"/>
-              </w:rPr>
-            </w:pPr>
-            <w:r>
-              <w:rPr>
-                <w:rFonts w:ascii="Arial" w:hAnsi="Arial"/>
-              </w:rPr>
-              <w:t>stephan.schiffner@hm.edu</w:t>
-            </w:r>
-          </w:p>
-        </w:tc>
-      </w:tr>
-      <w:tr>
-        <w:tc>
-          <w:tcPr>
-            <w:tcW w:w="4814" w:type="dxa"/>
-          </w:tcPr>
-          <w:p>
-            <w:pPr>
-              <w:rPr>
-                <w:rFonts w:ascii="Arial" w:hAnsi="Arial"/>
-              </w:rPr>
-            </w:pPr>
-            <w:r>
-              <w:rPr>
-                <w:rFonts w:ascii="Arial" w:hAnsi="Arial"/>
-              </w:rPr>
-              <w:t>Konrad Schmid</w:t>
-            </w:r>
-          </w:p>
-        </w:tc>
-        <w:tc>
-          <w:tcPr>
-            <w:tcW w:w="4814" w:type="dxa"/>
-          </w:tcPr>
-          <w:p>
-            <w:pPr>
-              <w:rPr>
-                <w:rFonts w:ascii="Arial" w:hAnsi="Arial"/>
-              </w:rPr>
-            </w:pPr>
-            <w:r>
-              <w:rPr>
-                <w:rFonts w:ascii="Arial" w:hAnsi="Arial"/>
-              </w:rPr>
-              <w:t>Ifw14113@cs.hm.edu</w:t>
-            </w:r>
-          </w:p>
-        </w:tc>
-      </w:tr>
-    </w:tbl>
-    <w:p>
-      <w:pPr>
-        <w:rPr>
-          <w:rFonts w:ascii="Arial" w:hAnsi="Arial"/>
-        </w:rPr>
-      </w:pPr>
-    </w:p>
-    <w:p>
-      <w:pPr>
-        <w:rPr>
-          <w:rFonts w:ascii="Arial" w:hAnsi="Arial"/>
-          <w:b/>
-        </w:rPr>
-      </w:pPr>
-      <w:r>
-        <w:rPr>
-          <w:rFonts w:ascii="Arial" w:hAnsi="Arial"/>
-          <w:b/>
-        </w:rPr>
-        <w:t>Entwickler:</w:t>
-      </w:r>
-    </w:p>
-    <w:tbl>
-      <w:tblPr>
-        <w:tblStyle w:val="Tabellenraster"/>
-        <w:tblW w:w="0" w:type="auto"/>
-        <w:tblLook w:val="04A0" w:firstRow="1" w:lastRow="0" w:firstColumn="1" w:lastColumn="0" w:noHBand="0" w:noVBand="1"/>
-      </w:tblPr>
-      <w:tblGrid>
-        <w:gridCol w:w="4814"/>
-        <w:gridCol w:w="4814"/>
-      </w:tblGrid>
-      <w:tr>
-        <w:tc>
-          <w:tcPr>
-            <w:tcW w:w="4814" w:type="dxa"/>
-          </w:tcPr>
-          <w:p>
-            <w:pPr>
-              <w:rPr>
-                <w:rFonts w:ascii="Arial" w:hAnsi="Arial"/>
-              </w:rPr>
-            </w:pPr>
-            <w:r>
-              <w:rPr>
-                <w:rFonts w:ascii="Arial" w:hAnsi="Arial"/>
-              </w:rPr>
-              <w:t>Daniel Dobras</w:t>
-            </w:r>
-          </w:p>
-        </w:tc>
-        <w:tc>
-          <w:tcPr>
-            <w:tcW w:w="4814" w:type="dxa"/>
-          </w:tcPr>
-          <w:p>
-            <w:pPr>
-              <w:rPr>
-                <w:rFonts w:ascii="Arial" w:hAnsi="Arial"/>
-              </w:rPr>
-            </w:pPr>
-            <w:r>
-              <w:rPr>
-                <w:rFonts w:ascii="Arial" w:hAnsi="Arial"/>
-              </w:rPr>
-              <w:t>dobras@hm.edu</w:t>
-            </w:r>
-          </w:p>
-        </w:tc>
-      </w:tr>
-      <w:tr>
-        <w:tc>
-          <w:tcPr>
-            <w:tcW w:w="4814" w:type="dxa"/>
-          </w:tcPr>
-          <w:p>
-            <w:pPr>
-              <w:rPr>
-                <w:rFonts w:ascii="Arial" w:hAnsi="Arial"/>
-              </w:rPr>
-            </w:pPr>
-            <w:r>
-              <w:rPr>
-                <w:rFonts w:ascii="Arial" w:hAnsi="Arial"/>
-              </w:rPr>
-              <w:t>Fernando Pfennig</w:t>
-            </w:r>
-          </w:p>
-        </w:tc>
-        <w:tc>
-          <w:tcPr>
-            <w:tcW w:w="4814" w:type="dxa"/>
-          </w:tcPr>
-          <w:p>
-            <w:pPr>
-              <w:rPr>
-                <w:rFonts w:ascii="Arial" w:hAnsi="Arial"/>
-              </w:rPr>
-            </w:pPr>
-            <w:r>
-              <w:rPr>
-                <w:rFonts w:ascii="Arial" w:hAnsi="Arial"/>
-              </w:rPr>
-              <w:t>pfennig@hm.edu</w:t>
             </w:r>
           </w:p>
         </w:tc>
@@ -16054,7 +16630,7 @@
 </file>
 
 <file path=word/endnotes.xml><?xml version="1.0" encoding="utf-8"?>
-<w:endnotes xmlns:wpc="http://schemas.microsoft.com/office/word/2010/wordprocessingCanvas" xmlns:cx="http://schemas.microsoft.com/office/drawing/2014/chartex" xmlns:cx1="http://schemas.microsoft.com/office/drawing/2015/9/8/chartex" xmlns:cx2="http://schemas.microsoft.com/office/drawing/2015/10/21/chartex" xmlns:mc="http://schemas.openxmlformats.org/markup-compatibility/2006" xmlns:o="urn:schemas-microsoft-com:office:office" xmlns:r="http://schemas.openxmlformats.org/officeDocument/2006/relationships" xmlns:m="http://schemas.openxmlformats.org/officeDocument/2006/math" xmlns:v="urn:schemas-microsoft-com:vml" xmlns:wp14="http://schemas.microsoft.com/office/word/2010/wordprocessingDrawing" xmlns:wp="http://schemas.openxmlformats.org/drawingml/2006/wordprocessingDrawing" xmlns:w10="urn:schemas-microsoft-com:office:word" xmlns:w="http://schemas.openxmlformats.org/wordprocessingml/2006/main" xmlns:w14="http://schemas.microsoft.com/office/word/2010/wordml" xmlns:w15="http://schemas.microsoft.com/office/word/2012/wordml" xmlns:w16se="http://schemas.microsoft.com/office/word/2015/wordml/symex" xmlns:wpg="http://schemas.microsoft.com/office/word/2010/wordprocessingGroup" xmlns:wpi="http://schemas.microsoft.com/office/word/2010/wordprocessingInk" xmlns:wne="http://schemas.microsoft.com/office/word/2006/wordml" xmlns:wps="http://schemas.microsoft.com/office/word/2010/wordprocessingShape" mc:Ignorable="w14 w15 w16se wp14">
+<w:endnotes xmlns:wpc="http://schemas.microsoft.com/office/word/2010/wordprocessingCanvas" xmlns:cx="http://schemas.microsoft.com/office/drawing/2014/chartex" xmlns:cx1="http://schemas.microsoft.com/office/drawing/2015/9/8/chartex" xmlns:cx2="http://schemas.microsoft.com/office/drawing/2015/10/21/chartex" xmlns:cx3="http://schemas.microsoft.com/office/drawing/2016/5/9/chartex" xmlns:cx4="http://schemas.microsoft.com/office/drawing/2016/5/10/chartex" xmlns:cx5="http://schemas.microsoft.com/office/drawing/2016/5/11/chartex" xmlns:mc="http://schemas.openxmlformats.org/markup-compatibility/2006" xmlns:o="urn:schemas-microsoft-com:office:office" xmlns:r="http://schemas.openxmlformats.org/officeDocument/2006/relationships" xmlns:m="http://schemas.openxmlformats.org/officeDocument/2006/math" xmlns:v="urn:schemas-microsoft-com:vml" xmlns:wp14="http://schemas.microsoft.com/office/word/2010/wordprocessingDrawing" xmlns:wp="http://schemas.openxmlformats.org/drawingml/2006/wordprocessingDrawing" xmlns:w10="urn:schemas-microsoft-com:office:word" xmlns:w="http://schemas.openxmlformats.org/wordprocessingml/2006/main" xmlns:w14="http://schemas.microsoft.com/office/word/2010/wordml" xmlns:w15="http://schemas.microsoft.com/office/word/2012/wordml" xmlns:w16se="http://schemas.microsoft.com/office/word/2015/wordml/symex" xmlns:wpg="http://schemas.microsoft.com/office/word/2010/wordprocessingGroup" xmlns:wpi="http://schemas.microsoft.com/office/word/2010/wordprocessingInk" xmlns:wne="http://schemas.microsoft.com/office/word/2006/wordml" xmlns:wps="http://schemas.microsoft.com/office/word/2010/wordprocessingShape" mc:Ignorable="w14 w15 w16se wp14">
   <w:endnote w:type="separator" w:id="-1">
     <w:p>
       <w:r>
@@ -16073,7 +16649,7 @@
 </file>
 
 <file path=word/footer1.xml><?xml version="1.0" encoding="utf-8"?>
-<w:ftr xmlns:wpc="http://schemas.microsoft.com/office/word/2010/wordprocessingCanvas" xmlns:cx="http://schemas.microsoft.com/office/drawing/2014/chartex" xmlns:cx1="http://schemas.microsoft.com/office/drawing/2015/9/8/chartex" xmlns:cx2="http://schemas.microsoft.com/office/drawing/2015/10/21/chartex" xmlns:mc="http://schemas.openxmlformats.org/markup-compatibility/2006" xmlns:o="urn:schemas-microsoft-com:office:office" xmlns:r="http://schemas.openxmlformats.org/officeDocument/2006/relationships" xmlns:m="http://schemas.openxmlformats.org/officeDocument/2006/math" xmlns:v="urn:schemas-microsoft-com:vml" xmlns:wp14="http://schemas.microsoft.com/office/word/2010/wordprocessingDrawing" xmlns:wp="http://schemas.openxmlformats.org/drawingml/2006/wordprocessingDrawing" xmlns:w10="urn:schemas-microsoft-com:office:word" xmlns:w="http://schemas.openxmlformats.org/wordprocessingml/2006/main" xmlns:w14="http://schemas.microsoft.com/office/word/2010/wordml" xmlns:w15="http://schemas.microsoft.com/office/word/2012/wordml" xmlns:w16se="http://schemas.microsoft.com/office/word/2015/wordml/symex" xmlns:wpg="http://schemas.microsoft.com/office/word/2010/wordprocessingGroup" xmlns:wpi="http://schemas.microsoft.com/office/word/2010/wordprocessingInk" xmlns:wne="http://schemas.microsoft.com/office/word/2006/wordml" xmlns:wps="http://schemas.microsoft.com/office/word/2010/wordprocessingShape" mc:Ignorable="w14 w15 w16se wp14">
+<w:ftr xmlns:wpc="http://schemas.microsoft.com/office/word/2010/wordprocessingCanvas" xmlns:cx="http://schemas.microsoft.com/office/drawing/2014/chartex" xmlns:cx1="http://schemas.microsoft.com/office/drawing/2015/9/8/chartex" xmlns:cx2="http://schemas.microsoft.com/office/drawing/2015/10/21/chartex" xmlns:cx3="http://schemas.microsoft.com/office/drawing/2016/5/9/chartex" xmlns:cx4="http://schemas.microsoft.com/office/drawing/2016/5/10/chartex" xmlns:cx5="http://schemas.microsoft.com/office/drawing/2016/5/11/chartex" xmlns:mc="http://schemas.openxmlformats.org/markup-compatibility/2006" xmlns:o="urn:schemas-microsoft-com:office:office" xmlns:r="http://schemas.openxmlformats.org/officeDocument/2006/relationships" xmlns:m="http://schemas.openxmlformats.org/officeDocument/2006/math" xmlns:v="urn:schemas-microsoft-com:vml" xmlns:wp14="http://schemas.microsoft.com/office/word/2010/wordprocessingDrawing" xmlns:wp="http://schemas.openxmlformats.org/drawingml/2006/wordprocessingDrawing" xmlns:w10="urn:schemas-microsoft-com:office:word" xmlns:w="http://schemas.openxmlformats.org/wordprocessingml/2006/main" xmlns:w14="http://schemas.microsoft.com/office/word/2010/wordml" xmlns:w15="http://schemas.microsoft.com/office/word/2012/wordml" xmlns:w16se="http://schemas.microsoft.com/office/word/2015/wordml/symex" xmlns:wpg="http://schemas.microsoft.com/office/word/2010/wordprocessingGroup" xmlns:wpi="http://schemas.microsoft.com/office/word/2010/wordprocessingInk" xmlns:wne="http://schemas.microsoft.com/office/word/2006/wordml" xmlns:wps="http://schemas.microsoft.com/office/word/2010/wordprocessingShape" mc:Ignorable="w14 w15 w16se wp14">
   <w:sdt>
     <w:sdtPr>
       <w:id w:val="595986578"/>
@@ -16082,7 +16658,6 @@
         <w:docPartUnique/>
       </w:docPartObj>
     </w:sdtPr>
-    <w:sdtEndPr/>
     <w:sdtContent>
       <w:p>
         <w:pPr>
@@ -16102,7 +16677,7 @@
 </file>
 
 <file path=word/footer2.xml><?xml version="1.0" encoding="utf-8"?>
-<w:ftr xmlns:wpc="http://schemas.microsoft.com/office/word/2010/wordprocessingCanvas" xmlns:cx="http://schemas.microsoft.com/office/drawing/2014/chartex" xmlns:cx1="http://schemas.microsoft.com/office/drawing/2015/9/8/chartex" xmlns:cx2="http://schemas.microsoft.com/office/drawing/2015/10/21/chartex" xmlns:mc="http://schemas.openxmlformats.org/markup-compatibility/2006" xmlns:o="urn:schemas-microsoft-com:office:office" xmlns:r="http://schemas.openxmlformats.org/officeDocument/2006/relationships" xmlns:m="http://schemas.openxmlformats.org/officeDocument/2006/math" xmlns:v="urn:schemas-microsoft-com:vml" xmlns:wp14="http://schemas.microsoft.com/office/word/2010/wordprocessingDrawing" xmlns:wp="http://schemas.openxmlformats.org/drawingml/2006/wordprocessingDrawing" xmlns:w10="urn:schemas-microsoft-com:office:word" xmlns:w="http://schemas.openxmlformats.org/wordprocessingml/2006/main" xmlns:w14="http://schemas.microsoft.com/office/word/2010/wordml" xmlns:w15="http://schemas.microsoft.com/office/word/2012/wordml" xmlns:w16se="http://schemas.microsoft.com/office/word/2015/wordml/symex" xmlns:wpg="http://schemas.microsoft.com/office/word/2010/wordprocessingGroup" xmlns:wpi="http://schemas.microsoft.com/office/word/2010/wordprocessingInk" xmlns:wne="http://schemas.microsoft.com/office/word/2006/wordml" xmlns:wps="http://schemas.microsoft.com/office/word/2010/wordprocessingShape" mc:Ignorable="w14 w15 w16se wp14">
+<w:ftr xmlns:wpc="http://schemas.microsoft.com/office/word/2010/wordprocessingCanvas" xmlns:cx="http://schemas.microsoft.com/office/drawing/2014/chartex" xmlns:cx1="http://schemas.microsoft.com/office/drawing/2015/9/8/chartex" xmlns:cx2="http://schemas.microsoft.com/office/drawing/2015/10/21/chartex" xmlns:cx3="http://schemas.microsoft.com/office/drawing/2016/5/9/chartex" xmlns:cx4="http://schemas.microsoft.com/office/drawing/2016/5/10/chartex" xmlns:cx5="http://schemas.microsoft.com/office/drawing/2016/5/11/chartex" xmlns:mc="http://schemas.openxmlformats.org/markup-compatibility/2006" xmlns:o="urn:schemas-microsoft-com:office:office" xmlns:r="http://schemas.openxmlformats.org/officeDocument/2006/relationships" xmlns:m="http://schemas.openxmlformats.org/officeDocument/2006/math" xmlns:v="urn:schemas-microsoft-com:vml" xmlns:wp14="http://schemas.microsoft.com/office/word/2010/wordprocessingDrawing" xmlns:wp="http://schemas.openxmlformats.org/drawingml/2006/wordprocessingDrawing" xmlns:w10="urn:schemas-microsoft-com:office:word" xmlns:w="http://schemas.openxmlformats.org/wordprocessingml/2006/main" xmlns:w14="http://schemas.microsoft.com/office/word/2010/wordml" xmlns:w15="http://schemas.microsoft.com/office/word/2012/wordml" xmlns:w16se="http://schemas.microsoft.com/office/word/2015/wordml/symex" xmlns:wpg="http://schemas.microsoft.com/office/word/2010/wordprocessingGroup" xmlns:wpi="http://schemas.microsoft.com/office/word/2010/wordprocessingInk" xmlns:wne="http://schemas.microsoft.com/office/word/2006/wordml" xmlns:wps="http://schemas.microsoft.com/office/word/2010/wordprocessingShape" mc:Ignorable="w14 w15 w16se wp14">
   <w:p>
     <w:pPr>
       <w:pStyle w:val="Fuzeile"/>
@@ -16118,7 +16693,7 @@
 </file>
 
 <file path=word/footer3.xml><?xml version="1.0" encoding="utf-8"?>
-<w:ftr xmlns:wpc="http://schemas.microsoft.com/office/word/2010/wordprocessingCanvas" xmlns:cx="http://schemas.microsoft.com/office/drawing/2014/chartex" xmlns:cx1="http://schemas.microsoft.com/office/drawing/2015/9/8/chartex" xmlns:cx2="http://schemas.microsoft.com/office/drawing/2015/10/21/chartex" xmlns:mc="http://schemas.openxmlformats.org/markup-compatibility/2006" xmlns:o="urn:schemas-microsoft-com:office:office" xmlns:r="http://schemas.openxmlformats.org/officeDocument/2006/relationships" xmlns:m="http://schemas.openxmlformats.org/officeDocument/2006/math" xmlns:v="urn:schemas-microsoft-com:vml" xmlns:wp14="http://schemas.microsoft.com/office/word/2010/wordprocessingDrawing" xmlns:wp="http://schemas.openxmlformats.org/drawingml/2006/wordprocessingDrawing" xmlns:w10="urn:schemas-microsoft-com:office:word" xmlns:w="http://schemas.openxmlformats.org/wordprocessingml/2006/main" xmlns:w14="http://schemas.microsoft.com/office/word/2010/wordml" xmlns:w15="http://schemas.microsoft.com/office/word/2012/wordml" xmlns:w16se="http://schemas.microsoft.com/office/word/2015/wordml/symex" xmlns:wpg="http://schemas.microsoft.com/office/word/2010/wordprocessingGroup" xmlns:wpi="http://schemas.microsoft.com/office/word/2010/wordprocessingInk" xmlns:wne="http://schemas.microsoft.com/office/word/2006/wordml" xmlns:wps="http://schemas.microsoft.com/office/word/2010/wordprocessingShape" mc:Ignorable="w14 w15 w16se wp14">
+<w:ftr xmlns:wpc="http://schemas.microsoft.com/office/word/2010/wordprocessingCanvas" xmlns:cx="http://schemas.microsoft.com/office/drawing/2014/chartex" xmlns:cx1="http://schemas.microsoft.com/office/drawing/2015/9/8/chartex" xmlns:cx2="http://schemas.microsoft.com/office/drawing/2015/10/21/chartex" xmlns:cx3="http://schemas.microsoft.com/office/drawing/2016/5/9/chartex" xmlns:cx4="http://schemas.microsoft.com/office/drawing/2016/5/10/chartex" xmlns:cx5="http://schemas.microsoft.com/office/drawing/2016/5/11/chartex" xmlns:mc="http://schemas.openxmlformats.org/markup-compatibility/2006" xmlns:o="urn:schemas-microsoft-com:office:office" xmlns:r="http://schemas.openxmlformats.org/officeDocument/2006/relationships" xmlns:m="http://schemas.openxmlformats.org/officeDocument/2006/math" xmlns:v="urn:schemas-microsoft-com:vml" xmlns:wp14="http://schemas.microsoft.com/office/word/2010/wordprocessingDrawing" xmlns:wp="http://schemas.openxmlformats.org/drawingml/2006/wordprocessingDrawing" xmlns:w10="urn:schemas-microsoft-com:office:word" xmlns:w="http://schemas.openxmlformats.org/wordprocessingml/2006/main" xmlns:w14="http://schemas.microsoft.com/office/word/2010/wordml" xmlns:w15="http://schemas.microsoft.com/office/word/2012/wordml" xmlns:w16se="http://schemas.microsoft.com/office/word/2015/wordml/symex" xmlns:wpg="http://schemas.microsoft.com/office/word/2010/wordprocessingGroup" xmlns:wpi="http://schemas.microsoft.com/office/word/2010/wordprocessingInk" xmlns:wne="http://schemas.microsoft.com/office/word/2006/wordml" xmlns:wps="http://schemas.microsoft.com/office/word/2010/wordprocessingShape" mc:Ignorable="w14 w15 w16se wp14">
   <w:sdt>
     <w:sdtPr>
       <w:id w:val="-1024163784"/>
@@ -16127,7 +16702,6 @@
         <w:docPartUnique/>
       </w:docPartObj>
     </w:sdtPr>
-    <w:sdtEndPr/>
     <w:sdtContent>
       <w:p>
         <w:pPr>
@@ -16147,7 +16721,7 @@
           <w:rPr>
             <w:noProof/>
           </w:rPr>
-          <w:t>8</w:t>
+          <w:t>3</w:t>
         </w:r>
         <w:r>
           <w:fldChar w:fldCharType="end"/>
@@ -16165,7 +16739,7 @@
 </file>
 
 <file path=word/footer4.xml><?xml version="1.0" encoding="utf-8"?>
-<w:ftr xmlns:wpc="http://schemas.microsoft.com/office/word/2010/wordprocessingCanvas" xmlns:cx="http://schemas.microsoft.com/office/drawing/2014/chartex" xmlns:cx1="http://schemas.microsoft.com/office/drawing/2015/9/8/chartex" xmlns:cx2="http://schemas.microsoft.com/office/drawing/2015/10/21/chartex" xmlns:mc="http://schemas.openxmlformats.org/markup-compatibility/2006" xmlns:o="urn:schemas-microsoft-com:office:office" xmlns:r="http://schemas.openxmlformats.org/officeDocument/2006/relationships" xmlns:m="http://schemas.openxmlformats.org/officeDocument/2006/math" xmlns:v="urn:schemas-microsoft-com:vml" xmlns:wp14="http://schemas.microsoft.com/office/word/2010/wordprocessingDrawing" xmlns:wp="http://schemas.openxmlformats.org/drawingml/2006/wordprocessingDrawing" xmlns:w10="urn:schemas-microsoft-com:office:word" xmlns:w="http://schemas.openxmlformats.org/wordprocessingml/2006/main" xmlns:w14="http://schemas.microsoft.com/office/word/2010/wordml" xmlns:w15="http://schemas.microsoft.com/office/word/2012/wordml" xmlns:w16se="http://schemas.microsoft.com/office/word/2015/wordml/symex" xmlns:wpg="http://schemas.microsoft.com/office/word/2010/wordprocessingGroup" xmlns:wpi="http://schemas.microsoft.com/office/word/2010/wordprocessingInk" xmlns:wne="http://schemas.microsoft.com/office/word/2006/wordml" xmlns:wps="http://schemas.microsoft.com/office/word/2010/wordprocessingShape" mc:Ignorable="w14 w15 w16se wp14">
+<w:ftr xmlns:wpc="http://schemas.microsoft.com/office/word/2010/wordprocessingCanvas" xmlns:cx="http://schemas.microsoft.com/office/drawing/2014/chartex" xmlns:cx1="http://schemas.microsoft.com/office/drawing/2015/9/8/chartex" xmlns:cx2="http://schemas.microsoft.com/office/drawing/2015/10/21/chartex" xmlns:cx3="http://schemas.microsoft.com/office/drawing/2016/5/9/chartex" xmlns:cx4="http://schemas.microsoft.com/office/drawing/2016/5/10/chartex" xmlns:cx5="http://schemas.microsoft.com/office/drawing/2016/5/11/chartex" xmlns:mc="http://schemas.openxmlformats.org/markup-compatibility/2006" xmlns:o="urn:schemas-microsoft-com:office:office" xmlns:r="http://schemas.openxmlformats.org/officeDocument/2006/relationships" xmlns:m="http://schemas.openxmlformats.org/officeDocument/2006/math" xmlns:v="urn:schemas-microsoft-com:vml" xmlns:wp14="http://schemas.microsoft.com/office/word/2010/wordprocessingDrawing" xmlns:wp="http://schemas.openxmlformats.org/drawingml/2006/wordprocessingDrawing" xmlns:w10="urn:schemas-microsoft-com:office:word" xmlns:w="http://schemas.openxmlformats.org/wordprocessingml/2006/main" xmlns:w14="http://schemas.microsoft.com/office/word/2010/wordml" xmlns:w15="http://schemas.microsoft.com/office/word/2012/wordml" xmlns:w16se="http://schemas.microsoft.com/office/word/2015/wordml/symex" xmlns:wpg="http://schemas.microsoft.com/office/word/2010/wordprocessingGroup" xmlns:wpi="http://schemas.microsoft.com/office/word/2010/wordprocessingInk" xmlns:wne="http://schemas.microsoft.com/office/word/2006/wordml" xmlns:wps="http://schemas.microsoft.com/office/word/2010/wordprocessingShape" mc:Ignorable="w14 w15 w16se wp14">
   <w:sdt>
     <w:sdtPr>
       <w:id w:val="-377862400"/>
@@ -16174,7 +16748,6 @@
         <w:docPartUnique/>
       </w:docPartObj>
     </w:sdtPr>
-    <w:sdtEndPr/>
     <w:sdtContent>
       <w:p>
         <w:pPr>
@@ -16211,7 +16784,7 @@
 </file>
 
 <file path=word/footnotes.xml><?xml version="1.0" encoding="utf-8"?>
-<w:footnotes xmlns:wpc="http://schemas.microsoft.com/office/word/2010/wordprocessingCanvas" xmlns:cx="http://schemas.microsoft.com/office/drawing/2014/chartex" xmlns:cx1="http://schemas.microsoft.com/office/drawing/2015/9/8/chartex" xmlns:cx2="http://schemas.microsoft.com/office/drawing/2015/10/21/chartex" xmlns:mc="http://schemas.openxmlformats.org/markup-compatibility/2006" xmlns:o="urn:schemas-microsoft-com:office:office" xmlns:r="http://schemas.openxmlformats.org/officeDocument/2006/relationships" xmlns:m="http://schemas.openxmlformats.org/officeDocument/2006/math" xmlns:v="urn:schemas-microsoft-com:vml" xmlns:wp14="http://schemas.microsoft.com/office/word/2010/wordprocessingDrawing" xmlns:wp="http://schemas.openxmlformats.org/drawingml/2006/wordprocessingDrawing" xmlns:w10="urn:schemas-microsoft-com:office:word" xmlns:w="http://schemas.openxmlformats.org/wordprocessingml/2006/main" xmlns:w14="http://schemas.microsoft.com/office/word/2010/wordml" xmlns:w15="http://schemas.microsoft.com/office/word/2012/wordml" xmlns:w16se="http://schemas.microsoft.com/office/word/2015/wordml/symex" xmlns:wpg="http://schemas.microsoft.com/office/word/2010/wordprocessingGroup" xmlns:wpi="http://schemas.microsoft.com/office/word/2010/wordprocessingInk" xmlns:wne="http://schemas.microsoft.com/office/word/2006/wordml" xmlns:wps="http://schemas.microsoft.com/office/word/2010/wordprocessingShape" mc:Ignorable="w14 w15 w16se wp14">
+<w:footnotes xmlns:wpc="http://schemas.microsoft.com/office/word/2010/wordprocessingCanvas" xmlns:cx="http://schemas.microsoft.com/office/drawing/2014/chartex" xmlns:cx1="http://schemas.microsoft.com/office/drawing/2015/9/8/chartex" xmlns:cx2="http://schemas.microsoft.com/office/drawing/2015/10/21/chartex" xmlns:cx3="http://schemas.microsoft.com/office/drawing/2016/5/9/chartex" xmlns:cx4="http://schemas.microsoft.com/office/drawing/2016/5/10/chartex" xmlns:cx5="http://schemas.microsoft.com/office/drawing/2016/5/11/chartex" xmlns:mc="http://schemas.openxmlformats.org/markup-compatibility/2006" xmlns:o="urn:schemas-microsoft-com:office:office" xmlns:r="http://schemas.openxmlformats.org/officeDocument/2006/relationships" xmlns:m="http://schemas.openxmlformats.org/officeDocument/2006/math" xmlns:v="urn:schemas-microsoft-com:vml" xmlns:wp14="http://schemas.microsoft.com/office/word/2010/wordprocessingDrawing" xmlns:wp="http://schemas.openxmlformats.org/drawingml/2006/wordprocessingDrawing" xmlns:w10="urn:schemas-microsoft-com:office:word" xmlns:w="http://schemas.openxmlformats.org/wordprocessingml/2006/main" xmlns:w14="http://schemas.microsoft.com/office/word/2010/wordml" xmlns:w15="http://schemas.microsoft.com/office/word/2012/wordml" xmlns:w16se="http://schemas.microsoft.com/office/word/2015/wordml/symex" xmlns:wpg="http://schemas.microsoft.com/office/word/2010/wordprocessingGroup" xmlns:wpi="http://schemas.microsoft.com/office/word/2010/wordprocessingInk" xmlns:wne="http://schemas.microsoft.com/office/word/2006/wordml" xmlns:wps="http://schemas.microsoft.com/office/word/2010/wordprocessingShape" mc:Ignorable="w14 w15 w16se wp14">
   <w:footnote w:type="separator" w:id="-1">
     <w:p>
       <w:r>
@@ -16249,7 +16822,7 @@
 </file>
 
 <file path=word/header1.xml><?xml version="1.0" encoding="utf-8"?>
-<w:hdr xmlns:wpc="http://schemas.microsoft.com/office/word/2010/wordprocessingCanvas" xmlns:cx="http://schemas.microsoft.com/office/drawing/2014/chartex" xmlns:cx1="http://schemas.microsoft.com/office/drawing/2015/9/8/chartex" xmlns:cx2="http://schemas.microsoft.com/office/drawing/2015/10/21/chartex" xmlns:mc="http://schemas.openxmlformats.org/markup-compatibility/2006" xmlns:o="urn:schemas-microsoft-com:office:office" xmlns:r="http://schemas.openxmlformats.org/officeDocument/2006/relationships" xmlns:m="http://schemas.openxmlformats.org/officeDocument/2006/math" xmlns:v="urn:schemas-microsoft-com:vml" xmlns:wp14="http://schemas.microsoft.com/office/word/2010/wordprocessingDrawing" xmlns:wp="http://schemas.openxmlformats.org/drawingml/2006/wordprocessingDrawing" xmlns:w10="urn:schemas-microsoft-com:office:word" xmlns:w="http://schemas.openxmlformats.org/wordprocessingml/2006/main" xmlns:w14="http://schemas.microsoft.com/office/word/2010/wordml" xmlns:w15="http://schemas.microsoft.com/office/word/2012/wordml" xmlns:w16se="http://schemas.microsoft.com/office/word/2015/wordml/symex" xmlns:wpg="http://schemas.microsoft.com/office/word/2010/wordprocessingGroup" xmlns:wpi="http://schemas.microsoft.com/office/word/2010/wordprocessingInk" xmlns:wne="http://schemas.microsoft.com/office/word/2006/wordml" xmlns:wps="http://schemas.microsoft.com/office/word/2010/wordprocessingShape" mc:Ignorable="w14 w15 w16se wp14">
+<w:hdr xmlns:wpc="http://schemas.microsoft.com/office/word/2010/wordprocessingCanvas" xmlns:cx="http://schemas.microsoft.com/office/drawing/2014/chartex" xmlns:cx1="http://schemas.microsoft.com/office/drawing/2015/9/8/chartex" xmlns:cx2="http://schemas.microsoft.com/office/drawing/2015/10/21/chartex" xmlns:cx3="http://schemas.microsoft.com/office/drawing/2016/5/9/chartex" xmlns:cx4="http://schemas.microsoft.com/office/drawing/2016/5/10/chartex" xmlns:cx5="http://schemas.microsoft.com/office/drawing/2016/5/11/chartex" xmlns:mc="http://schemas.openxmlformats.org/markup-compatibility/2006" xmlns:o="urn:schemas-microsoft-com:office:office" xmlns:r="http://schemas.openxmlformats.org/officeDocument/2006/relationships" xmlns:m="http://schemas.openxmlformats.org/officeDocument/2006/math" xmlns:v="urn:schemas-microsoft-com:vml" xmlns:wp14="http://schemas.microsoft.com/office/word/2010/wordprocessingDrawing" xmlns:wp="http://schemas.openxmlformats.org/drawingml/2006/wordprocessingDrawing" xmlns:w10="urn:schemas-microsoft-com:office:word" xmlns:w="http://schemas.openxmlformats.org/wordprocessingml/2006/main" xmlns:w14="http://schemas.microsoft.com/office/word/2010/wordml" xmlns:w15="http://schemas.microsoft.com/office/word/2012/wordml" xmlns:w16se="http://schemas.microsoft.com/office/word/2015/wordml/symex" xmlns:wpg="http://schemas.microsoft.com/office/word/2010/wordprocessingGroup" xmlns:wpi="http://schemas.microsoft.com/office/word/2010/wordprocessingInk" xmlns:wne="http://schemas.microsoft.com/office/word/2006/wordml" xmlns:wps="http://schemas.microsoft.com/office/word/2010/wordprocessingShape" mc:Ignorable="w14 w15 w16se wp14">
   <w:p>
     <w:pPr>
       <w:pStyle w:val="Kopfzeile"/>
@@ -16264,7 +16837,7 @@
 </file>
 
 <file path=word/header2.xml><?xml version="1.0" encoding="utf-8"?>
-<w:hdr xmlns:wpc="http://schemas.microsoft.com/office/word/2010/wordprocessingCanvas" xmlns:cx="http://schemas.microsoft.com/office/drawing/2014/chartex" xmlns:cx1="http://schemas.microsoft.com/office/drawing/2015/9/8/chartex" xmlns:cx2="http://schemas.microsoft.com/office/drawing/2015/10/21/chartex" xmlns:mc="http://schemas.openxmlformats.org/markup-compatibility/2006" xmlns:o="urn:schemas-microsoft-com:office:office" xmlns:r="http://schemas.openxmlformats.org/officeDocument/2006/relationships" xmlns:m="http://schemas.openxmlformats.org/officeDocument/2006/math" xmlns:v="urn:schemas-microsoft-com:vml" xmlns:wp14="http://schemas.microsoft.com/office/word/2010/wordprocessingDrawing" xmlns:wp="http://schemas.openxmlformats.org/drawingml/2006/wordprocessingDrawing" xmlns:w10="urn:schemas-microsoft-com:office:word" xmlns:w="http://schemas.openxmlformats.org/wordprocessingml/2006/main" xmlns:w14="http://schemas.microsoft.com/office/word/2010/wordml" xmlns:w15="http://schemas.microsoft.com/office/word/2012/wordml" xmlns:w16se="http://schemas.microsoft.com/office/word/2015/wordml/symex" xmlns:wpg="http://schemas.microsoft.com/office/word/2010/wordprocessingGroup" xmlns:wpi="http://schemas.microsoft.com/office/word/2010/wordprocessingInk" xmlns:wne="http://schemas.microsoft.com/office/word/2006/wordml" xmlns:wps="http://schemas.microsoft.com/office/word/2010/wordprocessingShape" mc:Ignorable="w14 w15 w16se wp14">
+<w:hdr xmlns:wpc="http://schemas.microsoft.com/office/word/2010/wordprocessingCanvas" xmlns:cx="http://schemas.microsoft.com/office/drawing/2014/chartex" xmlns:cx1="http://schemas.microsoft.com/office/drawing/2015/9/8/chartex" xmlns:cx2="http://schemas.microsoft.com/office/drawing/2015/10/21/chartex" xmlns:cx3="http://schemas.microsoft.com/office/drawing/2016/5/9/chartex" xmlns:cx4="http://schemas.microsoft.com/office/drawing/2016/5/10/chartex" xmlns:cx5="http://schemas.microsoft.com/office/drawing/2016/5/11/chartex" xmlns:mc="http://schemas.openxmlformats.org/markup-compatibility/2006" xmlns:o="urn:schemas-microsoft-com:office:office" xmlns:r="http://schemas.openxmlformats.org/officeDocument/2006/relationships" xmlns:m="http://schemas.openxmlformats.org/officeDocument/2006/math" xmlns:v="urn:schemas-microsoft-com:vml" xmlns:wp14="http://schemas.microsoft.com/office/word/2010/wordprocessingDrawing" xmlns:wp="http://schemas.openxmlformats.org/drawingml/2006/wordprocessingDrawing" xmlns:w10="urn:schemas-microsoft-com:office:word" xmlns:w="http://schemas.openxmlformats.org/wordprocessingml/2006/main" xmlns:w14="http://schemas.microsoft.com/office/word/2010/wordml" xmlns:w15="http://schemas.microsoft.com/office/word/2012/wordml" xmlns:w16se="http://schemas.microsoft.com/office/word/2015/wordml/symex" xmlns:wpg="http://schemas.microsoft.com/office/word/2010/wordprocessingGroup" xmlns:wpi="http://schemas.microsoft.com/office/word/2010/wordprocessingInk" xmlns:wne="http://schemas.microsoft.com/office/word/2006/wordml" xmlns:wps="http://schemas.microsoft.com/office/word/2010/wordprocessingShape" mc:Ignorable="w14 w15 w16se wp14">
   <w:p>
     <w:pPr>
       <w:pStyle w:val="Kopfzeile"/>
@@ -16279,7 +16852,7 @@
 </file>
 
 <file path=word/header3.xml><?xml version="1.0" encoding="utf-8"?>
-<w:hdr xmlns:wpc="http://schemas.microsoft.com/office/word/2010/wordprocessingCanvas" xmlns:cx="http://schemas.microsoft.com/office/drawing/2014/chartex" xmlns:cx1="http://schemas.microsoft.com/office/drawing/2015/9/8/chartex" xmlns:cx2="http://schemas.microsoft.com/office/drawing/2015/10/21/chartex" xmlns:mc="http://schemas.openxmlformats.org/markup-compatibility/2006" xmlns:o="urn:schemas-microsoft-com:office:office" xmlns:r="http://schemas.openxmlformats.org/officeDocument/2006/relationships" xmlns:m="http://schemas.openxmlformats.org/officeDocument/2006/math" xmlns:v="urn:schemas-microsoft-com:vml" xmlns:wp14="http://schemas.microsoft.com/office/word/2010/wordprocessingDrawing" xmlns:wp="http://schemas.openxmlformats.org/drawingml/2006/wordprocessingDrawing" xmlns:w10="urn:schemas-microsoft-com:office:word" xmlns:w="http://schemas.openxmlformats.org/wordprocessingml/2006/main" xmlns:w14="http://schemas.microsoft.com/office/word/2010/wordml" xmlns:w15="http://schemas.microsoft.com/office/word/2012/wordml" xmlns:w16se="http://schemas.microsoft.com/office/word/2015/wordml/symex" xmlns:wpg="http://schemas.microsoft.com/office/word/2010/wordprocessingGroup" xmlns:wpi="http://schemas.microsoft.com/office/word/2010/wordprocessingInk" xmlns:wne="http://schemas.microsoft.com/office/word/2006/wordml" xmlns:wps="http://schemas.microsoft.com/office/word/2010/wordprocessingShape" mc:Ignorable="w14 w15 w16se wp14">
+<w:hdr xmlns:wpc="http://schemas.microsoft.com/office/word/2010/wordprocessingCanvas" xmlns:cx="http://schemas.microsoft.com/office/drawing/2014/chartex" xmlns:cx1="http://schemas.microsoft.com/office/drawing/2015/9/8/chartex" xmlns:cx2="http://schemas.microsoft.com/office/drawing/2015/10/21/chartex" xmlns:cx3="http://schemas.microsoft.com/office/drawing/2016/5/9/chartex" xmlns:cx4="http://schemas.microsoft.com/office/drawing/2016/5/10/chartex" xmlns:cx5="http://schemas.microsoft.com/office/drawing/2016/5/11/chartex" xmlns:mc="http://schemas.openxmlformats.org/markup-compatibility/2006" xmlns:o="urn:schemas-microsoft-com:office:office" xmlns:r="http://schemas.openxmlformats.org/officeDocument/2006/relationships" xmlns:m="http://schemas.openxmlformats.org/officeDocument/2006/math" xmlns:v="urn:schemas-microsoft-com:vml" xmlns:wp14="http://schemas.microsoft.com/office/word/2010/wordprocessingDrawing" xmlns:wp="http://schemas.openxmlformats.org/drawingml/2006/wordprocessingDrawing" xmlns:w10="urn:schemas-microsoft-com:office:word" xmlns:w="http://schemas.openxmlformats.org/wordprocessingml/2006/main" xmlns:w14="http://schemas.microsoft.com/office/word/2010/wordml" xmlns:w15="http://schemas.microsoft.com/office/word/2012/wordml" xmlns:w16se="http://schemas.microsoft.com/office/word/2015/wordml/symex" xmlns:wpg="http://schemas.microsoft.com/office/word/2010/wordprocessingGroup" xmlns:wpi="http://schemas.microsoft.com/office/word/2010/wordprocessingInk" xmlns:wne="http://schemas.microsoft.com/office/word/2006/wordml" xmlns:wps="http://schemas.microsoft.com/office/word/2010/wordprocessingShape" mc:Ignorable="w14 w15 w16se wp14">
   <w:p>
     <w:pPr>
       <w:pStyle w:val="Kopfzeile"/>
@@ -16289,7 +16862,7 @@
 </file>
 
 <file path=word/numbering.xml><?xml version="1.0" encoding="utf-8"?>
-<w:numbering xmlns:wpc="http://schemas.microsoft.com/office/word/2010/wordprocessingCanvas" xmlns:cx="http://schemas.microsoft.com/office/drawing/2014/chartex" xmlns:cx1="http://schemas.microsoft.com/office/drawing/2015/9/8/chartex" xmlns:cx2="http://schemas.microsoft.com/office/drawing/2015/10/21/chartex" xmlns:mc="http://schemas.openxmlformats.org/markup-compatibility/2006" xmlns:o="urn:schemas-microsoft-com:office:office" xmlns:r="http://schemas.openxmlformats.org/officeDocument/2006/relationships" xmlns:m="http://schemas.openxmlformats.org/officeDocument/2006/math" xmlns:v="urn:schemas-microsoft-com:vml" xmlns:wp14="http://schemas.microsoft.com/office/word/2010/wordprocessingDrawing" xmlns:wp="http://schemas.openxmlformats.org/drawingml/2006/wordprocessingDrawing" xmlns:w10="urn:schemas-microsoft-com:office:word" xmlns:w="http://schemas.openxmlformats.org/wordprocessingml/2006/main" xmlns:w14="http://schemas.microsoft.com/office/word/2010/wordml" xmlns:w15="http://schemas.microsoft.com/office/word/2012/wordml" xmlns:w16se="http://schemas.microsoft.com/office/word/2015/wordml/symex" xmlns:wpg="http://schemas.microsoft.com/office/word/2010/wordprocessingGroup" xmlns:wpi="http://schemas.microsoft.com/office/word/2010/wordprocessingInk" xmlns:wne="http://schemas.microsoft.com/office/word/2006/wordml" xmlns:wps="http://schemas.microsoft.com/office/word/2010/wordprocessingShape" mc:Ignorable="w14 w15 w16se wp14">
+<w:numbering xmlns:wpc="http://schemas.microsoft.com/office/word/2010/wordprocessingCanvas" xmlns:cx="http://schemas.microsoft.com/office/drawing/2014/chartex" xmlns:cx1="http://schemas.microsoft.com/office/drawing/2015/9/8/chartex" xmlns:cx2="http://schemas.microsoft.com/office/drawing/2015/10/21/chartex" xmlns:cx3="http://schemas.microsoft.com/office/drawing/2016/5/9/chartex" xmlns:cx4="http://schemas.microsoft.com/office/drawing/2016/5/10/chartex" xmlns:cx5="http://schemas.microsoft.com/office/drawing/2016/5/11/chartex" xmlns:mc="http://schemas.openxmlformats.org/markup-compatibility/2006" xmlns:o="urn:schemas-microsoft-com:office:office" xmlns:r="http://schemas.openxmlformats.org/officeDocument/2006/relationships" xmlns:m="http://schemas.openxmlformats.org/officeDocument/2006/math" xmlns:v="urn:schemas-microsoft-com:vml" xmlns:wp14="http://schemas.microsoft.com/office/word/2010/wordprocessingDrawing" xmlns:wp="http://schemas.openxmlformats.org/drawingml/2006/wordprocessingDrawing" xmlns:w10="urn:schemas-microsoft-com:office:word" xmlns:w="http://schemas.openxmlformats.org/wordprocessingml/2006/main" xmlns:w14="http://schemas.microsoft.com/office/word/2010/wordml" xmlns:w15="http://schemas.microsoft.com/office/word/2012/wordml" xmlns:w16se="http://schemas.microsoft.com/office/word/2015/wordml/symex" xmlns:wpg="http://schemas.microsoft.com/office/word/2010/wordprocessingGroup" xmlns:wpi="http://schemas.microsoft.com/office/word/2010/wordprocessingInk" xmlns:wne="http://schemas.microsoft.com/office/word/2006/wordml" xmlns:wps="http://schemas.microsoft.com/office/word/2010/wordprocessingShape" mc:Ignorable="w14 w15 w16se wp14">
   <w:abstractNum w:abstractNumId="0" w15:restartNumberingAfterBreak="0">
     <w:nsid w:val="034F1CBE"/>
     <w:multiLevelType w:val="hybridMultilevel"/>
@@ -17514,7 +18087,7 @@
       </w:pPr>
     </w:pPrDefault>
   </w:docDefaults>
-  <w:latentStyles w:defLockedState="0" w:defUIPriority="99" w:defSemiHidden="0" w:defUnhideWhenUsed="0" w:defQFormat="0" w:count="372">
+  <w:latentStyles w:defLockedState="0" w:defUIPriority="99" w:defSemiHidden="0" w:defUnhideWhenUsed="0" w:defQFormat="0" w:count="374">
     <w:lsdException w:name="Normal" w:uiPriority="0" w:qFormat="1"/>
     <w:lsdException w:name="heading 1" w:uiPriority="9" w:qFormat="1"/>
     <w:lsdException w:name="heading 2" w:semiHidden="1" w:uiPriority="9" w:unhideWhenUsed="1" w:qFormat="1"/>
@@ -17620,7 +18193,6 @@
     <w:lsdException w:name="HTML Sample" w:semiHidden="1" w:unhideWhenUsed="1"/>
     <w:lsdException w:name="HTML Typewriter" w:semiHidden="1" w:unhideWhenUsed="1"/>
     <w:lsdException w:name="HTML Variable" w:semiHidden="1" w:unhideWhenUsed="1"/>
-    <w:lsdException w:name="Normal Table" w:semiHidden="1" w:unhideWhenUsed="1"/>
     <w:lsdException w:name="annotation subject" w:semiHidden="1" w:unhideWhenUsed="1"/>
     <w:lsdException w:name="No List" w:semiHidden="1" w:unhideWhenUsed="1"/>
     <w:lsdException w:name="Outline List 1" w:semiHidden="1" w:unhideWhenUsed="1"/>
@@ -17666,11 +18238,9 @@
     <w:lsdException w:name="Table Subtle 1" w:semiHidden="1" w:unhideWhenUsed="1"/>
     <w:lsdException w:name="Table Subtle 2" w:semiHidden="1" w:unhideWhenUsed="1"/>
     <w:lsdException w:name="Table Web 1" w:semiHidden="1" w:unhideWhenUsed="1"/>
-    <w:lsdException w:name="Table Web 2" w:semiHidden="1" w:unhideWhenUsed="1"/>
     <w:lsdException w:name="Table Web 3" w:semiHidden="1" w:unhideWhenUsed="1"/>
     <w:lsdException w:name="Balloon Text" w:semiHidden="1" w:unhideWhenUsed="1"/>
     <w:lsdException w:name="Table Grid" w:uiPriority="39"/>
-    <w:lsdException w:name="Table Theme" w:semiHidden="1" w:unhideWhenUsed="1"/>
     <w:lsdException w:name="Placeholder Text" w:semiHidden="1"/>
     <w:lsdException w:name="No Spacing" w:uiPriority="1" w:qFormat="1"/>
     <w:lsdException w:name="Light Shading" w:uiPriority="60"/>
@@ -17887,6 +18457,8 @@
     <w:lsdException w:name="List Table 6 Colorful Accent 6" w:uiPriority="51"/>
     <w:lsdException w:name="List Table 7 Colorful Accent 6" w:uiPriority="52"/>
     <w:lsdException w:name="Mention" w:semiHidden="1" w:unhideWhenUsed="1"/>
+    <w:lsdException w:name="Smart Hyperlink" w:semiHidden="1" w:unhideWhenUsed="1"/>
+    <w:lsdException w:name="Hashtag" w:semiHidden="1" w:unhideWhenUsed="1"/>
   </w:latentStyles>
   <w:style w:type="paragraph" w:default="1" w:styleId="Standard">
     <w:name w:val="Normal"/>
@@ -18029,7 +18601,6 @@
   <w:style w:type="character" w:default="1" w:styleId="Absatz-Standardschriftart">
     <w:name w:val="Default Paragraph Font"/>
     <w:uiPriority w:val="1"/>
-    <w:semiHidden/>
     <w:unhideWhenUsed/>
   </w:style>
   <w:style w:type="table" w:default="1" w:styleId="NormaleTabelle">
@@ -18921,7 +19492,7 @@
 </file>
 
 <file path=customXml/itemProps2.xml><?xml version="1.0" encoding="utf-8"?>
-<ds:datastoreItem xmlns:ds="http://schemas.openxmlformats.org/officeDocument/2006/customXml" ds:itemID="{6B12D058-DD81-47A3-947E-091F98E21FC5}">
+<ds:datastoreItem xmlns:ds="http://schemas.openxmlformats.org/officeDocument/2006/customXml" ds:itemID="{FE7DBBAF-719C-4D4F-B299-C66AE1E6330B}">
   <ds:schemaRefs>
     <ds:schemaRef ds:uri="http://schemas.openxmlformats.org/officeDocument/2006/bibliography"/>
   </ds:schemaRefs>

</xml_diff>